<commit_message>
dangtq sua file thiet ke
</commit_message>
<xml_diff>
--- a/Analysis/Thiet ke DB.docx
+++ b/Analysis/Thiet ke DB.docx
@@ -113,8 +113,6 @@
       </w:r>
       <w:bookmarkEnd w:id="6"/>
     </w:p>
-    <w:bookmarkStart w:id="7" w:name="_GoBack"/>
-    <w:bookmarkEnd w:id="7"/>
     <w:p>
       <w:pPr>
         <w:pStyle w:val="Mucluc1"/>
@@ -1400,7 +1398,7 @@
             <w:noProof/>
             <w:webHidden/>
           </w:rPr>
-          <w:t>6</w:t>
+          <w:t>7</w:t>
         </w:r>
         <w:r>
           <w:rPr>
@@ -1576,7 +1574,7 @@
             <w:noProof/>
             <w:webHidden/>
           </w:rPr>
-          <w:t>7</w:t>
+          <w:t>8</w:t>
         </w:r>
         <w:r>
           <w:rPr>
@@ -1872,7 +1870,7 @@
       <w:r>
         <w:br w:type="page"/>
       </w:r>
-      <w:bookmarkStart w:id="8" w:name="_Toc512811629"/>
+      <w:bookmarkStart w:id="7" w:name="_Toc512811629"/>
       <w:r>
         <w:lastRenderedPageBreak/>
         <w:t xml:space="preserve">BẢNG </w:t>
@@ -1880,19 +1878,49 @@
       <w:r>
         <w:t>THÔNG TIN CHÍNH</w:t>
       </w:r>
+      <w:bookmarkEnd w:id="7"/>
+    </w:p>
+    <w:p>
+      <w:pPr>
+        <w:pStyle w:val="u2"/>
+      </w:pPr>
+      <w:bookmarkStart w:id="8" w:name="_Toc512811630"/>
+      <w:r>
+        <w:t>Mô hình quan hệ thực thể</w:t>
+      </w:r>
       <w:bookmarkEnd w:id="8"/>
     </w:p>
     <w:p>
-      <w:pPr>
-        <w:pStyle w:val="u2"/>
-      </w:pPr>
-      <w:bookmarkStart w:id="9" w:name="_Toc512811630"/>
       <w:r>
-        <w:t>Mô hình quan hệ thực thể</w:t>
+        <w:object w:dxaOrig="19516" w:dyaOrig="10230" w14:anchorId="299AD076">
+          <v:shapetype id="_x0000_t75" coordsize="21600,21600" o:spt="75" o:preferrelative="t" path="m@4@5l@4@11@9@11@9@5xe" filled="f" stroked="f">
+            <v:stroke joinstyle="miter"/>
+            <v:formulas>
+              <v:f eqn="if lineDrawn pixelLineWidth 0"/>
+              <v:f eqn="sum @0 1 0"/>
+              <v:f eqn="sum 0 0 @1"/>
+              <v:f eqn="prod @2 1 2"/>
+              <v:f eqn="prod @3 21600 pixelWidth"/>
+              <v:f eqn="prod @3 21600 pixelHeight"/>
+              <v:f eqn="sum @0 0 1"/>
+              <v:f eqn="prod @6 1 2"/>
+              <v:f eqn="prod @7 21600 pixelWidth"/>
+              <v:f eqn="sum @8 21600 0"/>
+              <v:f eqn="prod @7 21600 pixelHeight"/>
+              <v:f eqn="sum @10 21600 0"/>
+            </v:formulas>
+            <v:path o:extrusionok="f" gradientshapeok="t" o:connecttype="rect"/>
+            <o:lock v:ext="edit" aspectratio="t"/>
+          </v:shapetype>
+          <v:shape id="_x0000_i1025" type="#_x0000_t75" style="width:438.75pt;height:230.25pt" o:ole="">
+            <v:imagedata r:id="rId37" o:title=""/>
+          </v:shape>
+          <o:OLEObject Type="Embed" ProgID="Visio.Drawing.15" ShapeID="_x0000_i1025" DrawAspect="Content" ObjectID="_1586807406" r:id="rId38"/>
+        </w:object>
       </w:r>
+      <w:bookmarkStart w:id="9" w:name="_GoBack"/>
       <w:bookmarkEnd w:id="9"/>
     </w:p>
-    <w:p/>
     <w:p>
       <w:pPr>
         <w:pStyle w:val="u2"/>
@@ -2719,6 +2747,7 @@
       </w:pPr>
       <w:bookmarkStart w:id="12" w:name="_Toc512811633"/>
       <w:r>
+        <w:lastRenderedPageBreak/>
         <w:t>Sys_Application</w:t>
       </w:r>
       <w:bookmarkEnd w:id="12"/>
@@ -3085,7 +3114,13 @@
         </w:numPr>
       </w:pPr>
       <w:r>
-        <w:t xml:space="preserve">Mục đích: Lưu trữ </w:t>
+        <w:t>Mục đích: Lưu trữ</w:t>
+      </w:r>
+      <w:r>
+        <w:t xml:space="preserve"> danh mục</w:t>
+      </w:r>
+      <w:r>
+        <w:t xml:space="preserve"> </w:t>
       </w:r>
       <w:r>
         <w:t>các loại fee cố định</w:t>
@@ -3147,7 +3182,6 @@
               <w:rPr>
                 <w:b/>
               </w:rPr>
-              <w:lastRenderedPageBreak/>
               <w:t>Tên trường</w:t>
             </w:r>
           </w:p>
@@ -3776,7 +3810,13 @@
         </w:numPr>
       </w:pPr>
       <w:r>
-        <w:t>Mục đích: Lưu trữ các loại fee dịch vụ</w:t>
+        <w:t xml:space="preserve">Mục đích: Lưu trữ </w:t>
+      </w:r>
+      <w:r>
+        <w:t xml:space="preserve">danh mục </w:t>
+      </w:r>
+      <w:r>
+        <w:t>các loại fee dịch vụ</w:t>
       </w:r>
     </w:p>
     <w:p>
@@ -4107,6 +4147,7 @@
       </w:pPr>
       <w:bookmarkStart w:id="16" w:name="_Toc512811637"/>
       <w:r>
+        <w:lastRenderedPageBreak/>
         <w:t>Sys_App_Service_Charge</w:t>
       </w:r>
       <w:bookmarkEnd w:id="16"/>
@@ -4472,7 +4513,13 @@
         <w:t xml:space="preserve">Lưu thông </w:t>
       </w:r>
       <w:r>
-        <w:t>tin các tài liệu có trong đơn</w:t>
+        <w:t xml:space="preserve">tin </w:t>
+      </w:r>
+      <w:r>
+        <w:t>danh mục</w:t>
+      </w:r>
+      <w:r>
+        <w:t xml:space="preserve"> tài liệu</w:t>
       </w:r>
     </w:p>
     <w:p>
@@ -4484,7 +4531,6 @@
         </w:numPr>
       </w:pPr>
       <w:r>
-        <w:lastRenderedPageBreak/>
         <w:t>Chi tiết các trường</w:t>
       </w:r>
       <w:r>
@@ -4807,6 +4853,347 @@
       </w:pPr>
       <w:bookmarkStart w:id="18" w:name="_Toc512811639"/>
       <w:r>
+        <w:t>Sys_App_Document</w:t>
+      </w:r>
+    </w:p>
+    <w:p>
+      <w:pPr>
+        <w:pStyle w:val="oancuaDanhsach"/>
+        <w:numPr>
+          <w:ilvl w:val="0"/>
+          <w:numId w:val="8"/>
+        </w:numPr>
+      </w:pPr>
+      <w:r>
+        <w:t xml:space="preserve">Mục đích: Lưu trữ các loại </w:t>
+      </w:r>
+      <w:r>
+        <w:t>tài liệu</w:t>
+      </w:r>
+      <w:r>
+        <w:t xml:space="preserve"> cố định theo đơn</w:t>
+      </w:r>
+    </w:p>
+    <w:p>
+      <w:pPr>
+        <w:pStyle w:val="oancuaDanhsach"/>
+        <w:numPr>
+          <w:ilvl w:val="0"/>
+          <w:numId w:val="8"/>
+        </w:numPr>
+      </w:pPr>
+      <w:r>
+        <w:t>Chi tiết các trường:</w:t>
+      </w:r>
+    </w:p>
+    <w:tbl>
+      <w:tblPr>
+        <w:tblStyle w:val="LiBang"/>
+        <w:tblW w:w="5000" w:type="pct"/>
+        <w:tblBorders>
+          <w:top w:val="single" w:sz="12" w:space="0" w:color="auto"/>
+          <w:left w:val="single" w:sz="12" w:space="0" w:color="auto"/>
+          <w:bottom w:val="single" w:sz="12" w:space="0" w:color="auto"/>
+          <w:right w:val="single" w:sz="12" w:space="0" w:color="auto"/>
+          <w:insideH w:val="single" w:sz="6" w:space="0" w:color="auto"/>
+          <w:insideV w:val="single" w:sz="6" w:space="0" w:color="auto"/>
+        </w:tblBorders>
+        <w:tblLook w:val="01E0" w:firstRow="1" w:lastRow="1" w:firstColumn="1" w:lastColumn="1" w:noHBand="0" w:noVBand="0"/>
+      </w:tblPr>
+      <w:tblGrid>
+        <w:gridCol w:w="2562"/>
+        <w:gridCol w:w="1450"/>
+        <w:gridCol w:w="667"/>
+        <w:gridCol w:w="669"/>
+        <w:gridCol w:w="894"/>
+        <w:gridCol w:w="2771"/>
+      </w:tblGrid>
+      <w:tr>
+        <w:trPr>
+          <w:tblHeader/>
+        </w:trPr>
+        <w:tc>
+          <w:tcPr>
+            <w:tcW w:w="1421" w:type="pct"/>
+            <w:shd w:val="clear" w:color="auto" w:fill="E6E6E6"/>
+          </w:tcPr>
+          <w:p>
+            <w:pPr>
+              <w:rPr>
+                <w:b/>
+              </w:rPr>
+            </w:pPr>
+            <w:r>
+              <w:rPr>
+                <w:b/>
+              </w:rPr>
+              <w:t>Tên trường</w:t>
+            </w:r>
+          </w:p>
+        </w:tc>
+        <w:tc>
+          <w:tcPr>
+            <w:tcW w:w="804" w:type="pct"/>
+            <w:shd w:val="clear" w:color="auto" w:fill="E6E6E6"/>
+          </w:tcPr>
+          <w:p>
+            <w:pPr>
+              <w:rPr>
+                <w:b/>
+              </w:rPr>
+            </w:pPr>
+            <w:r>
+              <w:rPr>
+                <w:b/>
+              </w:rPr>
+              <w:t>Kiểu dữ liệu</w:t>
+            </w:r>
+          </w:p>
+        </w:tc>
+        <w:tc>
+          <w:tcPr>
+            <w:tcW w:w="370" w:type="pct"/>
+            <w:shd w:val="clear" w:color="auto" w:fill="E6E6E6"/>
+          </w:tcPr>
+          <w:p>
+            <w:pPr>
+              <w:rPr>
+                <w:b/>
+              </w:rPr>
+            </w:pPr>
+            <w:r>
+              <w:rPr>
+                <w:b/>
+              </w:rPr>
+              <w:t>Size</w:t>
+            </w:r>
+          </w:p>
+        </w:tc>
+        <w:tc>
+          <w:tcPr>
+            <w:tcW w:w="371" w:type="pct"/>
+            <w:shd w:val="clear" w:color="auto" w:fill="E6E6E6"/>
+          </w:tcPr>
+          <w:p>
+            <w:pPr>
+              <w:rPr>
+                <w:b/>
+              </w:rPr>
+            </w:pPr>
+            <w:r>
+              <w:rPr>
+                <w:b/>
+              </w:rPr>
+              <w:t>Null</w:t>
+            </w:r>
+          </w:p>
+        </w:tc>
+        <w:tc>
+          <w:tcPr>
+            <w:tcW w:w="496" w:type="pct"/>
+            <w:shd w:val="clear" w:color="auto" w:fill="E6E6E6"/>
+          </w:tcPr>
+          <w:p>
+            <w:pPr>
+              <w:rPr>
+                <w:b/>
+              </w:rPr>
+            </w:pPr>
+            <w:r>
+              <w:rPr>
+                <w:b/>
+              </w:rPr>
+              <w:t>Default</w:t>
+            </w:r>
+          </w:p>
+        </w:tc>
+        <w:tc>
+          <w:tcPr>
+            <w:tcW w:w="1537" w:type="pct"/>
+            <w:shd w:val="clear" w:color="auto" w:fill="E6E6E6"/>
+          </w:tcPr>
+          <w:p>
+            <w:pPr>
+              <w:jc w:val="left"/>
+              <w:rPr>
+                <w:b/>
+              </w:rPr>
+            </w:pPr>
+            <w:r>
+              <w:rPr>
+                <w:b/>
+              </w:rPr>
+              <w:t>Mô tả</w:t>
+            </w:r>
+          </w:p>
+        </w:tc>
+      </w:tr>
+      <w:tr>
+        <w:tc>
+          <w:tcPr>
+            <w:tcW w:w="1421" w:type="pct"/>
+          </w:tcPr>
+          <w:p>
+            <w:r>
+              <w:t>ID</w:t>
+            </w:r>
+          </w:p>
+        </w:tc>
+        <w:tc>
+          <w:tcPr>
+            <w:tcW w:w="804" w:type="pct"/>
+          </w:tcPr>
+          <w:p>
+            <w:r>
+              <w:t>NUMBER</w:t>
+            </w:r>
+          </w:p>
+        </w:tc>
+        <w:tc>
+          <w:tcPr>
+            <w:tcW w:w="370" w:type="pct"/>
+          </w:tcPr>
+          <w:p/>
+        </w:tc>
+        <w:tc>
+          <w:tcPr>
+            <w:tcW w:w="371" w:type="pct"/>
+          </w:tcPr>
+          <w:p/>
+        </w:tc>
+        <w:tc>
+          <w:tcPr>
+            <w:tcW w:w="496" w:type="pct"/>
+          </w:tcPr>
+          <w:p/>
+        </w:tc>
+        <w:tc>
+          <w:tcPr>
+            <w:tcW w:w="1537" w:type="pct"/>
+          </w:tcPr>
+          <w:p>
+            <w:r>
+              <w:t xml:space="preserve">ID </w:t>
+            </w:r>
+            <w:r>
+              <w:t>tự tăng</w:t>
+            </w:r>
+          </w:p>
+        </w:tc>
+      </w:tr>
+      <w:tr>
+        <w:tc>
+          <w:tcPr>
+            <w:tcW w:w="1421" w:type="pct"/>
+          </w:tcPr>
+          <w:p>
+            <w:r>
+              <w:t>App_Code</w:t>
+            </w:r>
+          </w:p>
+        </w:tc>
+        <w:tc>
+          <w:tcPr>
+            <w:tcW w:w="804" w:type="pct"/>
+          </w:tcPr>
+          <w:p>
+            <w:r>
+              <w:t>N</w:t>
+            </w:r>
+            <w:r>
+              <w:t>VARCHAR</w:t>
+            </w:r>
+          </w:p>
+        </w:tc>
+        <w:tc>
+          <w:tcPr>
+            <w:tcW w:w="370" w:type="pct"/>
+          </w:tcPr>
+          <w:p>
+            <w:r>
+              <w:t>50</w:t>
+            </w:r>
+          </w:p>
+        </w:tc>
+        <w:tc>
+          <w:tcPr>
+            <w:tcW w:w="371" w:type="pct"/>
+          </w:tcPr>
+          <w:p/>
+        </w:tc>
+        <w:tc>
+          <w:tcPr>
+            <w:tcW w:w="496" w:type="pct"/>
+          </w:tcPr>
+          <w:p/>
+        </w:tc>
+        <w:tc>
+          <w:tcPr>
+            <w:tcW w:w="1537" w:type="pct"/>
+          </w:tcPr>
+          <w:p>
+            <w:r>
+              <w:t>Mã đơn, link với App_Code bảng Sys_Application</w:t>
+            </w:r>
+          </w:p>
+        </w:tc>
+      </w:tr>
+      <w:tr>
+        <w:tc>
+          <w:tcPr>
+            <w:tcW w:w="1421" w:type="pct"/>
+          </w:tcPr>
+          <w:p>
+            <w:r>
+              <w:t>Document_Id</w:t>
+            </w:r>
+          </w:p>
+        </w:tc>
+        <w:tc>
+          <w:tcPr>
+            <w:tcW w:w="804" w:type="pct"/>
+          </w:tcPr>
+          <w:p>
+            <w:r>
+              <w:t>NUMBER</w:t>
+            </w:r>
+          </w:p>
+        </w:tc>
+        <w:tc>
+          <w:tcPr>
+            <w:tcW w:w="370" w:type="pct"/>
+          </w:tcPr>
+          <w:p/>
+        </w:tc>
+        <w:tc>
+          <w:tcPr>
+            <w:tcW w:w="371" w:type="pct"/>
+          </w:tcPr>
+          <w:p/>
+        </w:tc>
+        <w:tc>
+          <w:tcPr>
+            <w:tcW w:w="496" w:type="pct"/>
+          </w:tcPr>
+          <w:p/>
+        </w:tc>
+        <w:tc>
+          <w:tcPr>
+            <w:tcW w:w="1537" w:type="pct"/>
+          </w:tcPr>
+          <w:p>
+            <w:r>
+              <w:t>Id fee dịch vụ, Link với Document_Id bảng Document</w:t>
+            </w:r>
+          </w:p>
+        </w:tc>
+      </w:tr>
+    </w:tbl>
+    <w:p>
+      <w:pPr>
+        <w:pStyle w:val="u2"/>
+      </w:pPr>
+      <w:r>
         <w:t>Lawer_Info</w:t>
       </w:r>
       <w:bookmarkEnd w:id="18"/>
@@ -5097,6 +5484,7 @@
           </w:tcPr>
           <w:p>
             <w:r>
+              <w:lastRenderedPageBreak/>
               <w:t>….</w:t>
             </w:r>
           </w:p>
@@ -6077,7 +6465,6 @@
           </w:tcPr>
           <w:p>
             <w:r>
-              <w:lastRenderedPageBreak/>
               <w:t>Status_Content</w:t>
             </w:r>
           </w:p>
@@ -6571,6 +6958,7 @@
               <w:jc w:val="left"/>
             </w:pPr>
             <w:r>
+              <w:lastRenderedPageBreak/>
               <w:t>0: Bình thường</w:t>
             </w:r>
           </w:p>
@@ -6583,6 +6971,7 @@
           </w:tcPr>
           <w:p>
             <w:r>
+              <w:lastRenderedPageBreak/>
               <w:t>Created_By</w:t>
             </w:r>
           </w:p>
@@ -7388,7 +7777,6 @@
           </w:tcPr>
           <w:p>
             <w:r>
-              <w:lastRenderedPageBreak/>
               <w:t>ID</w:t>
             </w:r>
           </w:p>
@@ -7603,6 +7991,7 @@
           </w:tcPr>
           <w:p>
             <w:r>
+              <w:lastRenderedPageBreak/>
               <w:t>Number_Of_Patent</w:t>
             </w:r>
           </w:p>
@@ -8234,7 +8623,6 @@
         </w:numPr>
       </w:pPr>
       <w:r>
-        <w:lastRenderedPageBreak/>
         <w:t>Chi tiết các trường:</w:t>
       </w:r>
     </w:p>
@@ -8579,7 +8967,11 @@
           </w:tcPr>
           <w:p>
             <w:r>
-              <w:t>Có sử dụng loại tài liệu này hay không.</w:t>
+              <w:t xml:space="preserve">Có sử dụng loại tài liệu này </w:t>
+            </w:r>
+            <w:r>
+              <w:lastRenderedPageBreak/>
+              <w:t>hay không.</w:t>
             </w:r>
           </w:p>
           <w:p>
@@ -8601,6 +8993,7 @@
           </w:tcPr>
           <w:p>
             <w:r>
+              <w:lastRenderedPageBreak/>
               <w:t>Status</w:t>
             </w:r>
           </w:p>
@@ -9301,7 +9694,6 @@
               <w:rPr>
                 <w:color w:val="FF0000"/>
               </w:rPr>
-              <w:lastRenderedPageBreak/>
               <w:t>Response_Date</w:t>
             </w:r>
           </w:p>
@@ -9645,6 +10037,7 @@
       </w:pPr>
       <w:bookmarkStart w:id="26" w:name="_Toc512811646"/>
       <w:r>
+        <w:lastRenderedPageBreak/>
         <w:t>TimeSheet</w:t>
       </w:r>
       <w:bookmarkEnd w:id="26"/>
@@ -10460,7 +10853,6 @@
       </w:pPr>
       <w:bookmarkStart w:id="27" w:name="_Toc512811647"/>
       <w:r>
-        <w:lastRenderedPageBreak/>
         <w:t>App_01</w:t>
       </w:r>
       <w:bookmarkEnd w:id="27"/>
@@ -10798,7 +11190,11 @@
           </w:tcPr>
           <w:p>
             <w:r>
-              <w:t>Mã đơn, link với App_Code bảng Sys_Application</w:t>
+              <w:t xml:space="preserve">Mã đơn, link với App_Code </w:t>
+            </w:r>
+            <w:r>
+              <w:lastRenderedPageBreak/>
+              <w:t>bảng Sys_Application</w:t>
             </w:r>
           </w:p>
         </w:tc>
@@ -10810,6 +11206,7 @@
           </w:tcPr>
           <w:p>
             <w:r>
+              <w:lastRenderedPageBreak/>
               <w:t>Request</w:t>
             </w:r>
           </w:p>
@@ -10909,8 +11306,8 @@
       </w:pPr>
     </w:p>
     <w:sectPr>
-      <w:headerReference w:type="default" r:id="rId37"/>
-      <w:footerReference w:type="default" r:id="rId38"/>
+      <w:headerReference w:type="default" r:id="rId39"/>
+      <w:footerReference w:type="default" r:id="rId40"/>
       <w:pgSz w:w="11907" w:h="16840" w:code="9"/>
       <w:pgMar w:top="1411" w:right="1411" w:bottom="1411" w:left="1699" w:header="720" w:footer="720" w:gutter="0"/>
       <w:pgBorders>
@@ -14756,6 +15153,7 @@
   <w:style w:type="character" w:default="1" w:styleId="Phngmcinhcuaoanvn">
     <w:name w:val="Default Paragraph Font"/>
     <w:uiPriority w:val="1"/>
+    <w:semiHidden/>
     <w:unhideWhenUsed/>
   </w:style>
   <w:style w:type="table" w:default="1" w:styleId="BangThngthng">
@@ -15626,6 +16024,22 @@
 </file>
 
 <file path=customXml/itemProps1.xml><?xml version="1.0" encoding="utf-8"?>
+<ds:datastoreItem xmlns:ds="http://schemas.openxmlformats.org/officeDocument/2006/customXml" ds:itemID="{7DEDE0C2-EFAC-4896-B453-2142EE3639D1}">
+  <ds:schemaRefs>
+    <ds:schemaRef ds:uri="http://schemas.openxmlformats.org/officeDocument/2006/bibliography"/>
+  </ds:schemaRefs>
+</ds:datastoreItem>
+</file>
+
+<file path=customXml/itemProps10.xml><?xml version="1.0" encoding="utf-8"?>
+<ds:datastoreItem xmlns:ds="http://schemas.openxmlformats.org/officeDocument/2006/customXml" ds:itemID="{EB337C99-DC59-4E81-A21B-34986DA8EF66}">
+  <ds:schemaRefs>
+    <ds:schemaRef ds:uri="http://schemas.openxmlformats.org/officeDocument/2006/bibliography"/>
+  </ds:schemaRefs>
+</ds:datastoreItem>
+</file>
+
+<file path=customXml/itemProps11.xml><?xml version="1.0" encoding="utf-8"?>
 <ds:datastoreItem xmlns:ds="http://schemas.openxmlformats.org/officeDocument/2006/customXml" ds:itemID="{EC40525D-C13D-470E-9DC4-683F5BDE9DA4}">
   <ds:schemaRefs>
     <ds:schemaRef ds:uri="http://schemas.openxmlformats.org/officeDocument/2006/bibliography"/>
@@ -15633,7 +16047,63 @@
 </ds:datastoreItem>
 </file>
 
-<file path=customXml/itemProps10.xml><?xml version="1.0" encoding="utf-8"?>
+<file path=customXml/itemProps12.xml><?xml version="1.0" encoding="utf-8"?>
+<ds:datastoreItem xmlns:ds="http://schemas.openxmlformats.org/officeDocument/2006/customXml" ds:itemID="{94EBDDA8-AE1D-413C-937D-E7431F7A29FB}">
+  <ds:schemaRefs>
+    <ds:schemaRef ds:uri="http://schemas.openxmlformats.org/officeDocument/2006/bibliography"/>
+  </ds:schemaRefs>
+</ds:datastoreItem>
+</file>
+
+<file path=customXml/itemProps13.xml><?xml version="1.0" encoding="utf-8"?>
+<ds:datastoreItem xmlns:ds="http://schemas.openxmlformats.org/officeDocument/2006/customXml" ds:itemID="{5320F736-CEC8-4282-BC25-6833C59FF7F3}">
+  <ds:schemaRefs>
+    <ds:schemaRef ds:uri="http://schemas.openxmlformats.org/officeDocument/2006/bibliography"/>
+  </ds:schemaRefs>
+</ds:datastoreItem>
+</file>
+
+<file path=customXml/itemProps14.xml><?xml version="1.0" encoding="utf-8"?>
+<ds:datastoreItem xmlns:ds="http://schemas.openxmlformats.org/officeDocument/2006/customXml" ds:itemID="{012F8ED5-CA57-442E-A868-A43A0853BD00}">
+  <ds:schemaRefs>
+    <ds:schemaRef ds:uri="http://schemas.openxmlformats.org/officeDocument/2006/bibliography"/>
+  </ds:schemaRefs>
+</ds:datastoreItem>
+</file>
+
+<file path=customXml/itemProps15.xml><?xml version="1.0" encoding="utf-8"?>
+<ds:datastoreItem xmlns:ds="http://schemas.openxmlformats.org/officeDocument/2006/customXml" ds:itemID="{44F1A406-ED93-4F73-8074-0417C3AE6290}">
+  <ds:schemaRefs>
+    <ds:schemaRef ds:uri="http://schemas.openxmlformats.org/officeDocument/2006/bibliography"/>
+  </ds:schemaRefs>
+</ds:datastoreItem>
+</file>
+
+<file path=customXml/itemProps16.xml><?xml version="1.0" encoding="utf-8"?>
+<ds:datastoreItem xmlns:ds="http://schemas.openxmlformats.org/officeDocument/2006/customXml" ds:itemID="{5852683A-DE24-4639-B785-4902B91ED03E}">
+  <ds:schemaRefs>
+    <ds:schemaRef ds:uri="http://schemas.openxmlformats.org/officeDocument/2006/bibliography"/>
+  </ds:schemaRefs>
+</ds:datastoreItem>
+</file>
+
+<file path=customXml/itemProps17.xml><?xml version="1.0" encoding="utf-8"?>
+<ds:datastoreItem xmlns:ds="http://schemas.openxmlformats.org/officeDocument/2006/customXml" ds:itemID="{8D1E8C8B-75AB-4B89-9CC9-682D2A37D0AD}">
+  <ds:schemaRefs>
+    <ds:schemaRef ds:uri="http://schemas.openxmlformats.org/officeDocument/2006/bibliography"/>
+  </ds:schemaRefs>
+</ds:datastoreItem>
+</file>
+
+<file path=customXml/itemProps18.xml><?xml version="1.0" encoding="utf-8"?>
+<ds:datastoreItem xmlns:ds="http://schemas.openxmlformats.org/officeDocument/2006/customXml" ds:itemID="{C17039D0-6A5D-47BB-A887-9D4682D13FC2}">
+  <ds:schemaRefs>
+    <ds:schemaRef ds:uri="http://schemas.openxmlformats.org/officeDocument/2006/bibliography"/>
+  </ds:schemaRefs>
+</ds:datastoreItem>
+</file>
+
+<file path=customXml/itemProps19.xml><?xml version="1.0" encoding="utf-8"?>
 <ds:datastoreItem xmlns:ds="http://schemas.openxmlformats.org/officeDocument/2006/customXml" ds:itemID="{8E220E46-C064-4FA0-B7A3-65E4070EF4DF}">
   <ds:schemaRefs>
     <ds:schemaRef ds:uri="http://schemas.openxmlformats.org/officeDocument/2006/bibliography"/>
@@ -15641,15 +16111,111 @@
 </ds:datastoreItem>
 </file>
 
-<file path=customXml/itemProps11.xml><?xml version="1.0" encoding="utf-8"?>
-<ds:datastoreItem xmlns:ds="http://schemas.openxmlformats.org/officeDocument/2006/customXml" ds:itemID="{5320F736-CEC8-4282-BC25-6833C59FF7F3}">
+<file path=customXml/itemProps2.xml><?xml version="1.0" encoding="utf-8"?>
+<ds:datastoreItem xmlns:ds="http://schemas.openxmlformats.org/officeDocument/2006/customXml" ds:itemID="{ECD08761-0B7C-4133-B0A8-D4B95BC9C6D3}">
   <ds:schemaRefs>
     <ds:schemaRef ds:uri="http://schemas.openxmlformats.org/officeDocument/2006/bibliography"/>
   </ds:schemaRefs>
 </ds:datastoreItem>
 </file>
 
-<file path=customXml/itemProps12.xml><?xml version="1.0" encoding="utf-8"?>
+<file path=customXml/itemProps20.xml><?xml version="1.0" encoding="utf-8"?>
+<ds:datastoreItem xmlns:ds="http://schemas.openxmlformats.org/officeDocument/2006/customXml" ds:itemID="{CEB6D73B-BF55-4F38-A6D1-2EABEDE688B7}">
+  <ds:schemaRefs>
+    <ds:schemaRef ds:uri="http://schemas.openxmlformats.org/officeDocument/2006/bibliography"/>
+  </ds:schemaRefs>
+</ds:datastoreItem>
+</file>
+
+<file path=customXml/itemProps21.xml><?xml version="1.0" encoding="utf-8"?>
+<ds:datastoreItem xmlns:ds="http://schemas.openxmlformats.org/officeDocument/2006/customXml" ds:itemID="{00678005-F079-474A-8EDB-BC70D8852A78}">
+  <ds:schemaRefs>
+    <ds:schemaRef ds:uri="http://schemas.openxmlformats.org/officeDocument/2006/bibliography"/>
+  </ds:schemaRefs>
+</ds:datastoreItem>
+</file>
+
+<file path=customXml/itemProps22.xml><?xml version="1.0" encoding="utf-8"?>
+<ds:datastoreItem xmlns:ds="http://schemas.openxmlformats.org/officeDocument/2006/customXml" ds:itemID="{7E15703A-A1C2-48EE-8A1E-504A05F010CF}">
+  <ds:schemaRefs>
+    <ds:schemaRef ds:uri="http://schemas.openxmlformats.org/officeDocument/2006/bibliography"/>
+  </ds:schemaRefs>
+</ds:datastoreItem>
+</file>
+
+<file path=customXml/itemProps23.xml><?xml version="1.0" encoding="utf-8"?>
+<ds:datastoreItem xmlns:ds="http://schemas.openxmlformats.org/officeDocument/2006/customXml" ds:itemID="{6438AAFA-22D4-41ED-9754-E1D86150CA94}">
+  <ds:schemaRefs>
+    <ds:schemaRef ds:uri="http://schemas.openxmlformats.org/officeDocument/2006/bibliography"/>
+  </ds:schemaRefs>
+</ds:datastoreItem>
+</file>
+
+<file path=customXml/itemProps24.xml><?xml version="1.0" encoding="utf-8"?>
+<ds:datastoreItem xmlns:ds="http://schemas.openxmlformats.org/officeDocument/2006/customXml" ds:itemID="{6912EEC2-152A-4786-8AFB-737FA5E0A5B2}">
+  <ds:schemaRefs>
+    <ds:schemaRef ds:uri="http://schemas.openxmlformats.org/officeDocument/2006/bibliography"/>
+  </ds:schemaRefs>
+</ds:datastoreItem>
+</file>
+
+<file path=customXml/itemProps25.xml><?xml version="1.0" encoding="utf-8"?>
+<ds:datastoreItem xmlns:ds="http://schemas.openxmlformats.org/officeDocument/2006/customXml" ds:itemID="{4DFF0285-6949-4C89-8F75-46FC24C77B1A}">
+  <ds:schemaRefs>
+    <ds:schemaRef ds:uri="http://schemas.openxmlformats.org/officeDocument/2006/bibliography"/>
+  </ds:schemaRefs>
+</ds:datastoreItem>
+</file>
+
+<file path=customXml/itemProps26.xml><?xml version="1.0" encoding="utf-8"?>
+<ds:datastoreItem xmlns:ds="http://schemas.openxmlformats.org/officeDocument/2006/customXml" ds:itemID="{2B0F77F7-AAFF-42BB-9FC8-DBF744794A04}">
+  <ds:schemaRefs>
+    <ds:schemaRef ds:uri="http://schemas.openxmlformats.org/officeDocument/2006/bibliography"/>
+  </ds:schemaRefs>
+</ds:datastoreItem>
+</file>
+
+<file path=customXml/itemProps27.xml><?xml version="1.0" encoding="utf-8"?>
+<ds:datastoreItem xmlns:ds="http://schemas.openxmlformats.org/officeDocument/2006/customXml" ds:itemID="{9E1A8806-575D-448C-A5CD-92C149AFDD93}">
+  <ds:schemaRefs>
+    <ds:schemaRef ds:uri="http://schemas.openxmlformats.org/officeDocument/2006/bibliography"/>
+  </ds:schemaRefs>
+</ds:datastoreItem>
+</file>
+
+<file path=customXml/itemProps28.xml><?xml version="1.0" encoding="utf-8"?>
+<ds:datastoreItem xmlns:ds="http://schemas.openxmlformats.org/officeDocument/2006/customXml" ds:itemID="{4C3D6304-CE3C-4F5A-A5C5-AA497B2A0518}">
+  <ds:schemaRefs>
+    <ds:schemaRef ds:uri="http://schemas.openxmlformats.org/officeDocument/2006/bibliography"/>
+  </ds:schemaRefs>
+</ds:datastoreItem>
+</file>
+
+<file path=customXml/itemProps29.xml><?xml version="1.0" encoding="utf-8"?>
+<ds:datastoreItem xmlns:ds="http://schemas.openxmlformats.org/officeDocument/2006/customXml" ds:itemID="{AA06F677-8617-482E-9780-3F64B2E62EAF}">
+  <ds:schemaRefs>
+    <ds:schemaRef ds:uri="http://schemas.openxmlformats.org/officeDocument/2006/bibliography"/>
+  </ds:schemaRefs>
+</ds:datastoreItem>
+</file>
+
+<file path=customXml/itemProps3.xml><?xml version="1.0" encoding="utf-8"?>
+<ds:datastoreItem xmlns:ds="http://schemas.openxmlformats.org/officeDocument/2006/customXml" ds:itemID="{2E39EC89-8A8E-4FE9-A491-E20028A659D9}">
+  <ds:schemaRefs>
+    <ds:schemaRef ds:uri="http://schemas.openxmlformats.org/officeDocument/2006/bibliography"/>
+  </ds:schemaRefs>
+</ds:datastoreItem>
+</file>
+
+<file path=customXml/itemProps30.xml><?xml version="1.0" encoding="utf-8"?>
+<ds:datastoreItem xmlns:ds="http://schemas.openxmlformats.org/officeDocument/2006/customXml" ds:itemID="{F3FB10FA-D649-4FA0-9510-D3811372E2AA}">
+  <ds:schemaRefs>
+    <ds:schemaRef ds:uri="http://schemas.openxmlformats.org/officeDocument/2006/bibliography"/>
+  </ds:schemaRefs>
+</ds:datastoreItem>
+</file>
+
+<file path=customXml/itemProps4.xml><?xml version="1.0" encoding="utf-8"?>
 <ds:datastoreItem xmlns:ds="http://schemas.openxmlformats.org/officeDocument/2006/customXml" ds:itemID="{7B7AD4A4-C8DB-4D5C-A095-3FF8BEA71FFB}">
   <ds:schemaRefs>
     <ds:schemaRef ds:uri="http://schemas.openxmlformats.org/officeDocument/2006/bibliography"/>
@@ -15657,31 +16223,31 @@
 </ds:datastoreItem>
 </file>
 
-<file path=customXml/itemProps13.xml><?xml version="1.0" encoding="utf-8"?>
-<ds:datastoreItem xmlns:ds="http://schemas.openxmlformats.org/officeDocument/2006/customXml" ds:itemID="{9CC2BDDA-B081-4013-A1AE-7B34F294A112}">
+<file path=customXml/itemProps5.xml><?xml version="1.0" encoding="utf-8"?>
+<ds:datastoreItem xmlns:ds="http://schemas.openxmlformats.org/officeDocument/2006/customXml" ds:itemID="{E911985F-E81B-4135-932D-03ACABB0582F}">
   <ds:schemaRefs>
     <ds:schemaRef ds:uri="http://schemas.openxmlformats.org/officeDocument/2006/bibliography"/>
   </ds:schemaRefs>
 </ds:datastoreItem>
 </file>
 
-<file path=customXml/itemProps14.xml><?xml version="1.0" encoding="utf-8"?>
-<ds:datastoreItem xmlns:ds="http://schemas.openxmlformats.org/officeDocument/2006/customXml" ds:itemID="{6438AAFA-22D4-41ED-9754-E1D86150CA94}">
+<file path=customXml/itemProps6.xml><?xml version="1.0" encoding="utf-8"?>
+<ds:datastoreItem xmlns:ds="http://schemas.openxmlformats.org/officeDocument/2006/customXml" ds:itemID="{C4E505EB-4402-4799-B56B-03C425850DB3}">
   <ds:schemaRefs>
     <ds:schemaRef ds:uri="http://schemas.openxmlformats.org/officeDocument/2006/bibliography"/>
   </ds:schemaRefs>
 </ds:datastoreItem>
 </file>
 
-<file path=customXml/itemProps15.xml><?xml version="1.0" encoding="utf-8"?>
-<ds:datastoreItem xmlns:ds="http://schemas.openxmlformats.org/officeDocument/2006/customXml" ds:itemID="{5852683A-DE24-4639-B785-4902B91ED03E}">
+<file path=customXml/itemProps7.xml><?xml version="1.0" encoding="utf-8"?>
+<ds:datastoreItem xmlns:ds="http://schemas.openxmlformats.org/officeDocument/2006/customXml" ds:itemID="{B5A27438-D6D0-4DBB-8957-BACAE8032A38}">
   <ds:schemaRefs>
     <ds:schemaRef ds:uri="http://schemas.openxmlformats.org/officeDocument/2006/bibliography"/>
   </ds:schemaRefs>
 </ds:datastoreItem>
 </file>
 
-<file path=customXml/itemProps16.xml><?xml version="1.0" encoding="utf-8"?>
+<file path=customXml/itemProps8.xml><?xml version="1.0" encoding="utf-8"?>
 <ds:datastoreItem xmlns:ds="http://schemas.openxmlformats.org/officeDocument/2006/customXml" ds:itemID="{E4FF904F-240A-47EB-A1A9-0B825326CD19}">
   <ds:schemaRefs>
     <ds:schemaRef ds:uri="http://schemas.openxmlformats.org/officeDocument/2006/bibliography"/>
@@ -15689,178 +16255,10 @@
 </ds:datastoreItem>
 </file>
 
-<file path=customXml/itemProps17.xml><?xml version="1.0" encoding="utf-8"?>
-<ds:datastoreItem xmlns:ds="http://schemas.openxmlformats.org/officeDocument/2006/customXml" ds:itemID="{E911985F-E81B-4135-932D-03ACABB0582F}">
-  <ds:schemaRefs>
-    <ds:schemaRef ds:uri="http://schemas.openxmlformats.org/officeDocument/2006/bibliography"/>
-  </ds:schemaRefs>
-</ds:datastoreItem>
-</file>
-
-<file path=customXml/itemProps18.xml><?xml version="1.0" encoding="utf-8"?>
-<ds:datastoreItem xmlns:ds="http://schemas.openxmlformats.org/officeDocument/2006/customXml" ds:itemID="{64D5CD73-67E3-4C32-8E84-EF43B2098EA3}">
-  <ds:schemaRefs>
-    <ds:schemaRef ds:uri="http://schemas.openxmlformats.org/officeDocument/2006/bibliography"/>
-  </ds:schemaRefs>
-</ds:datastoreItem>
-</file>
-
-<file path=customXml/itemProps19.xml><?xml version="1.0" encoding="utf-8"?>
-<ds:datastoreItem xmlns:ds="http://schemas.openxmlformats.org/officeDocument/2006/customXml" ds:itemID="{CEB6D73B-BF55-4F38-A6D1-2EABEDE688B7}">
-  <ds:schemaRefs>
-    <ds:schemaRef ds:uri="http://schemas.openxmlformats.org/officeDocument/2006/bibliography"/>
-  </ds:schemaRefs>
-</ds:datastoreItem>
-</file>
-
-<file path=customXml/itemProps2.xml><?xml version="1.0" encoding="utf-8"?>
-<ds:datastoreItem xmlns:ds="http://schemas.openxmlformats.org/officeDocument/2006/customXml" ds:itemID="{B5A27438-D6D0-4DBB-8957-BACAE8032A38}">
-  <ds:schemaRefs>
-    <ds:schemaRef ds:uri="http://schemas.openxmlformats.org/officeDocument/2006/bibliography"/>
-  </ds:schemaRefs>
-</ds:datastoreItem>
-</file>
-
-<file path=customXml/itemProps20.xml><?xml version="1.0" encoding="utf-8"?>
+<file path=customXml/itemProps9.xml><?xml version="1.0" encoding="utf-8"?>
 <ds:datastoreItem xmlns:ds="http://schemas.openxmlformats.org/officeDocument/2006/customXml" ds:itemID="{D739493A-5079-4194-B7A6-9139694FDEA7}">
   <ds:schemaRefs>
     <ds:schemaRef ds:uri="http://schemas.openxmlformats.org/officeDocument/2006/bibliography"/>
   </ds:schemaRefs>
 </ds:datastoreItem>
-</file>
-
-<file path=customXml/itemProps21.xml><?xml version="1.0" encoding="utf-8"?>
-<ds:datastoreItem xmlns:ds="http://schemas.openxmlformats.org/officeDocument/2006/customXml" ds:itemID="{ECD08761-0B7C-4133-B0A8-D4B95BC9C6D3}">
-  <ds:schemaRefs>
-    <ds:schemaRef ds:uri="http://schemas.openxmlformats.org/officeDocument/2006/bibliography"/>
-  </ds:schemaRefs>
-</ds:datastoreItem>
-</file>
-
-<file path=customXml/itemProps22.xml><?xml version="1.0" encoding="utf-8"?>
-<ds:datastoreItem xmlns:ds="http://schemas.openxmlformats.org/officeDocument/2006/customXml" ds:itemID="{6912EEC2-152A-4786-8AFB-737FA5E0A5B2}">
-  <ds:schemaRefs>
-    <ds:schemaRef ds:uri="http://schemas.openxmlformats.org/officeDocument/2006/bibliography"/>
-  </ds:schemaRefs>
-</ds:datastoreItem>
-</file>
-
-<file path=customXml/itemProps23.xml><?xml version="1.0" encoding="utf-8"?>
-<ds:datastoreItem xmlns:ds="http://schemas.openxmlformats.org/officeDocument/2006/customXml" ds:itemID="{8D1E8C8B-75AB-4B89-9CC9-682D2A37D0AD}">
-  <ds:schemaRefs>
-    <ds:schemaRef ds:uri="http://schemas.openxmlformats.org/officeDocument/2006/bibliography"/>
-  </ds:schemaRefs>
-</ds:datastoreItem>
-</file>
-
-<file path=customXml/itemProps24.xml><?xml version="1.0" encoding="utf-8"?>
-<ds:datastoreItem xmlns:ds="http://schemas.openxmlformats.org/officeDocument/2006/customXml" ds:itemID="{012F8ED5-CA57-442E-A868-A43A0853BD00}">
-  <ds:schemaRefs>
-    <ds:schemaRef ds:uri="http://schemas.openxmlformats.org/officeDocument/2006/bibliography"/>
-  </ds:schemaRefs>
-</ds:datastoreItem>
-</file>
-
-<file path=customXml/itemProps25.xml><?xml version="1.0" encoding="utf-8"?>
-<ds:datastoreItem xmlns:ds="http://schemas.openxmlformats.org/officeDocument/2006/customXml" ds:itemID="{C4E505EB-4402-4799-B56B-03C425850DB3}">
-  <ds:schemaRefs>
-    <ds:schemaRef ds:uri="http://schemas.openxmlformats.org/officeDocument/2006/bibliography"/>
-  </ds:schemaRefs>
-</ds:datastoreItem>
-</file>
-
-<file path=customXml/itemProps26.xml><?xml version="1.0" encoding="utf-8"?>
-<ds:datastoreItem xmlns:ds="http://schemas.openxmlformats.org/officeDocument/2006/customXml" ds:itemID="{5F2C29AE-3297-496C-A8EB-27FCBC8B053C}">
-  <ds:schemaRefs>
-    <ds:schemaRef ds:uri="http://schemas.openxmlformats.org/officeDocument/2006/bibliography"/>
-  </ds:schemaRefs>
-</ds:datastoreItem>
-</file>
-
-<file path=customXml/itemProps27.xml><?xml version="1.0" encoding="utf-8"?>
-<ds:datastoreItem xmlns:ds="http://schemas.openxmlformats.org/officeDocument/2006/customXml" ds:itemID="{4DFF0285-6949-4C89-8F75-46FC24C77B1A}">
-  <ds:schemaRefs>
-    <ds:schemaRef ds:uri="http://schemas.openxmlformats.org/officeDocument/2006/bibliography"/>
-  </ds:schemaRefs>
-</ds:datastoreItem>
-</file>
-
-<file path=customXml/itemProps28.xml><?xml version="1.0" encoding="utf-8"?>
-<ds:datastoreItem xmlns:ds="http://schemas.openxmlformats.org/officeDocument/2006/customXml" ds:itemID="{C17039D0-6A5D-47BB-A887-9D4682D13FC2}">
-  <ds:schemaRefs>
-    <ds:schemaRef ds:uri="http://schemas.openxmlformats.org/officeDocument/2006/bibliography"/>
-  </ds:schemaRefs>
-</ds:datastoreItem>
-</file>
-
-<file path=customXml/itemProps29.xml><?xml version="1.0" encoding="utf-8"?>
-<ds:datastoreItem xmlns:ds="http://schemas.openxmlformats.org/officeDocument/2006/customXml" ds:itemID="{EB337C99-DC59-4E81-A21B-34986DA8EF66}">
-  <ds:schemaRefs>
-    <ds:schemaRef ds:uri="http://schemas.openxmlformats.org/officeDocument/2006/bibliography"/>
-  </ds:schemaRefs>
-</ds:datastoreItem>
-</file>
-
-<file path=customXml/itemProps3.xml><?xml version="1.0" encoding="utf-8"?>
-<ds:datastoreItem xmlns:ds="http://schemas.openxmlformats.org/officeDocument/2006/customXml" ds:itemID="{7DEDE0C2-EFAC-4896-B453-2142EE3639D1}">
-  <ds:schemaRefs>
-    <ds:schemaRef ds:uri="http://schemas.openxmlformats.org/officeDocument/2006/bibliography"/>
-  </ds:schemaRefs>
-</ds:datastoreItem>
-</file>
-
-<file path=customXml/itemProps30.xml><?xml version="1.0" encoding="utf-8"?>
-<ds:datastoreItem xmlns:ds="http://schemas.openxmlformats.org/officeDocument/2006/customXml" ds:itemID="{2B0F77F7-AAFF-42BB-9FC8-DBF744794A04}">
-  <ds:schemaRefs>
-    <ds:schemaRef ds:uri="http://schemas.openxmlformats.org/officeDocument/2006/bibliography"/>
-  </ds:schemaRefs>
-</ds:datastoreItem>
-</file>
-
-<file path=customXml/itemProps4.xml><?xml version="1.0" encoding="utf-8"?>
-<ds:datastoreItem xmlns:ds="http://schemas.openxmlformats.org/officeDocument/2006/customXml" ds:itemID="{00678005-F079-474A-8EDB-BC70D8852A78}">
-  <ds:schemaRefs>
-    <ds:schemaRef ds:uri="http://schemas.openxmlformats.org/officeDocument/2006/bibliography"/>
-  </ds:schemaRefs>
-</ds:datastoreItem>
-</file>
-
-<file path=customXml/itemProps5.xml><?xml version="1.0" encoding="utf-8"?>
-<ds:datastoreItem xmlns:ds="http://schemas.openxmlformats.org/officeDocument/2006/customXml" ds:itemID="{44F1A406-ED93-4F73-8074-0417C3AE6290}">
-  <ds:schemaRefs>
-    <ds:schemaRef ds:uri="http://schemas.openxmlformats.org/officeDocument/2006/bibliography"/>
-  </ds:schemaRefs>
-</ds:datastoreItem>
-</file>
-
-<file path=customXml/itemProps6.xml><?xml version="1.0" encoding="utf-8"?>
-<ds:datastoreItem xmlns:ds="http://schemas.openxmlformats.org/officeDocument/2006/customXml" ds:itemID="{94EBDDA8-AE1D-413C-937D-E7431F7A29FB}">
-  <ds:schemaRefs>
-    <ds:schemaRef ds:uri="http://schemas.openxmlformats.org/officeDocument/2006/bibliography"/>
-  </ds:schemaRefs>
-</ds:datastoreItem>
-</file>
-
-<file path=customXml/itemProps7.xml><?xml version="1.0" encoding="utf-8"?>
-<ds:datastoreItem xmlns:ds="http://schemas.openxmlformats.org/officeDocument/2006/customXml" ds:itemID="{2E39EC89-8A8E-4FE9-A491-E20028A659D9}">
-  <ds:schemaRefs>
-    <ds:schemaRef ds:uri="http://schemas.openxmlformats.org/officeDocument/2006/bibliography"/>
-  </ds:schemaRefs>
-</ds:datastoreItem>
-</file>
-
-<file path=customXml/itemProps8.xml><?xml version="1.0" encoding="utf-8"?>
-<ds:datastoreItem xmlns:ds="http://schemas.openxmlformats.org/officeDocument/2006/customXml" ds:itemID="{3350BBFB-466B-4193-8639-9320A260CA7D}">
-  <ds:schemaRefs>
-    <ds:schemaRef ds:uri="http://schemas.openxmlformats.org/officeDocument/2006/bibliography"/>
-  </ds:schemaRefs>
-</ds:datastoreItem>
-</file>
-
-<file path=customXml/itemProps9.xml><?xml version="1.0" encoding="utf-8"?>
-<ds:datastoreItem xmlns:ds="http://schemas.openxmlformats.org/officeDocument/2006/customXml" ds:itemID="{7E15703A-A1C2-48EE-8A1E-504A05F010CF}">
-  <ds:schemaRefs>
-    <ds:schemaRef ds:uri="http://schemas.openxmlformats.org/officeDocument/2006/bibliography"/>
-  </ds:schemaRefs>
-</ds:datastoreItem>
 </file>
</xml_diff>

<commit_message>
dangtq sửa tài liệu thiết kế db
</commit_message>
<xml_diff>
--- a/Analysis/Thiet ke DB.docx
+++ b/Analysis/Thiet ke DB.docx
@@ -102,7 +102,7 @@
           <w:sz w:val="24"/>
         </w:rPr>
       </w:pPr>
-      <w:bookmarkStart w:id="6" w:name="_Toc513241613"/>
+      <w:bookmarkStart w:id="6" w:name="_Toc513283573"/>
       <w:r>
         <w:rPr>
           <w:b/>
@@ -113,6 +113,8 @@
       </w:r>
       <w:bookmarkEnd w:id="6"/>
     </w:p>
+    <w:bookmarkStart w:id="7" w:name="_GoBack"/>
+    <w:bookmarkEnd w:id="7"/>
     <w:p>
       <w:pPr>
         <w:pStyle w:val="Mucluc1"/>
@@ -135,7 +137,7 @@
       <w:r>
         <w:fldChar w:fldCharType="separate"/>
       </w:r>
-      <w:hyperlink w:anchor="_Toc513241613" w:history="1">
+      <w:hyperlink w:anchor="_Toc513283573" w:history="1">
         <w:r>
           <w:rPr>
             <w:rStyle w:val="Siuktni"/>
@@ -163,7 +165,7 @@
             <w:noProof/>
             <w:webHidden/>
           </w:rPr>
-          <w:instrText xml:space="preserve"> PAGEREF _Toc513241613 \h </w:instrText>
+          <w:instrText xml:space="preserve"> PAGEREF _Toc513283573 \h </w:instrText>
         </w:r>
         <w:r>
           <w:rPr>
@@ -207,7 +209,7 @@
           <w:szCs w:val="22"/>
         </w:rPr>
       </w:pPr>
-      <w:hyperlink w:anchor="_Toc513241614" w:history="1">
+      <w:hyperlink w:anchor="_Toc513283574" w:history="1">
         <w:r>
           <w:rPr>
             <w:rStyle w:val="Siuktni"/>
@@ -234,7 +236,7 @@
             <w:noProof/>
             <w:webHidden/>
           </w:rPr>
-          <w:instrText xml:space="preserve"> PAGEREF _Toc513241614 \h </w:instrText>
+          <w:instrText xml:space="preserve"> PAGEREF _Toc513283574 \h </w:instrText>
         </w:r>
         <w:r>
           <w:rPr>
@@ -279,7 +281,7 @@
           <w:szCs w:val="22"/>
         </w:rPr>
       </w:pPr>
-      <w:hyperlink w:anchor="_Toc513241615" w:history="1">
+      <w:hyperlink w:anchor="_Toc513283575" w:history="1">
         <w:r>
           <w:rPr>
             <w:rStyle w:val="Siuktni"/>
@@ -322,7 +324,7 @@
             <w:noProof/>
             <w:webHidden/>
           </w:rPr>
-          <w:instrText xml:space="preserve"> PAGEREF _Toc513241615 \h </w:instrText>
+          <w:instrText xml:space="preserve"> PAGEREF _Toc513283575 \h </w:instrText>
         </w:r>
         <w:r>
           <w:rPr>
@@ -367,7 +369,7 @@
           <w:szCs w:val="22"/>
         </w:rPr>
       </w:pPr>
-      <w:hyperlink w:anchor="_Toc513241616" w:history="1">
+      <w:hyperlink w:anchor="_Toc513283576" w:history="1">
         <w:r>
           <w:rPr>
             <w:rStyle w:val="Siuktni"/>
@@ -410,7 +412,7 @@
             <w:noProof/>
             <w:webHidden/>
           </w:rPr>
-          <w:instrText xml:space="preserve"> PAGEREF _Toc513241616 \h </w:instrText>
+          <w:instrText xml:space="preserve"> PAGEREF _Toc513283576 \h </w:instrText>
         </w:r>
         <w:r>
           <w:rPr>
@@ -455,7 +457,7 @@
           <w:szCs w:val="22"/>
         </w:rPr>
       </w:pPr>
-      <w:hyperlink w:anchor="_Toc513241617" w:history="1">
+      <w:hyperlink w:anchor="_Toc513283577" w:history="1">
         <w:r>
           <w:rPr>
             <w:rStyle w:val="Siuktni"/>
@@ -498,7 +500,7 @@
             <w:noProof/>
             <w:webHidden/>
           </w:rPr>
-          <w:instrText xml:space="preserve"> PAGEREF _Toc513241617 \h </w:instrText>
+          <w:instrText xml:space="preserve"> PAGEREF _Toc513283577 \h </w:instrText>
         </w:r>
         <w:r>
           <w:rPr>
@@ -543,7 +545,7 @@
           <w:szCs w:val="22"/>
         </w:rPr>
       </w:pPr>
-      <w:hyperlink w:anchor="_Toc513241618" w:history="1">
+      <w:hyperlink w:anchor="_Toc513283578" w:history="1">
         <w:r>
           <w:rPr>
             <w:rStyle w:val="Siuktni"/>
@@ -586,7 +588,7 @@
             <w:noProof/>
             <w:webHidden/>
           </w:rPr>
-          <w:instrText xml:space="preserve"> PAGEREF _Toc513241618 \h </w:instrText>
+          <w:instrText xml:space="preserve"> PAGEREF _Toc513283578 \h </w:instrText>
         </w:r>
         <w:r>
           <w:rPr>
@@ -631,7 +633,7 @@
           <w:szCs w:val="22"/>
         </w:rPr>
       </w:pPr>
-      <w:hyperlink w:anchor="_Toc513241619" w:history="1">
+      <w:hyperlink w:anchor="_Toc513283579" w:history="1">
         <w:r>
           <w:rPr>
             <w:rStyle w:val="Siuktni"/>
@@ -674,7 +676,7 @@
             <w:noProof/>
             <w:webHidden/>
           </w:rPr>
-          <w:instrText xml:space="preserve"> PAGEREF _Toc513241619 \h </w:instrText>
+          <w:instrText xml:space="preserve"> PAGEREF _Toc513283579 \h </w:instrText>
         </w:r>
         <w:r>
           <w:rPr>
@@ -719,7 +721,7 @@
           <w:szCs w:val="22"/>
         </w:rPr>
       </w:pPr>
-      <w:hyperlink w:anchor="_Toc513241620" w:history="1">
+      <w:hyperlink w:anchor="_Toc513283580" w:history="1">
         <w:r>
           <w:rPr>
             <w:rStyle w:val="Siuktni"/>
@@ -762,7 +764,7 @@
             <w:noProof/>
             <w:webHidden/>
           </w:rPr>
-          <w:instrText xml:space="preserve"> PAGEREF _Toc513241620 \h </w:instrText>
+          <w:instrText xml:space="preserve"> PAGEREF _Toc513283580 \h </w:instrText>
         </w:r>
         <w:r>
           <w:rPr>
@@ -807,7 +809,7 @@
           <w:szCs w:val="22"/>
         </w:rPr>
       </w:pPr>
-      <w:hyperlink w:anchor="_Toc513241621" w:history="1">
+      <w:hyperlink w:anchor="_Toc513283581" w:history="1">
         <w:r>
           <w:rPr>
             <w:rStyle w:val="Siuktni"/>
@@ -850,7 +852,7 @@
             <w:noProof/>
             <w:webHidden/>
           </w:rPr>
-          <w:instrText xml:space="preserve"> PAGEREF _Toc513241621 \h </w:instrText>
+          <w:instrText xml:space="preserve"> PAGEREF _Toc513283581 \h </w:instrText>
         </w:r>
         <w:r>
           <w:rPr>
@@ -895,7 +897,7 @@
           <w:szCs w:val="22"/>
         </w:rPr>
       </w:pPr>
-      <w:hyperlink w:anchor="_Toc513241622" w:history="1">
+      <w:hyperlink w:anchor="_Toc513283582" w:history="1">
         <w:r>
           <w:rPr>
             <w:rStyle w:val="Siuktni"/>
@@ -938,7 +940,7 @@
             <w:noProof/>
             <w:webHidden/>
           </w:rPr>
-          <w:instrText xml:space="preserve"> PAGEREF _Toc513241622 \h </w:instrText>
+          <w:instrText xml:space="preserve"> PAGEREF _Toc513283582 \h </w:instrText>
         </w:r>
         <w:r>
           <w:rPr>
@@ -983,7 +985,7 @@
           <w:szCs w:val="22"/>
         </w:rPr>
       </w:pPr>
-      <w:hyperlink w:anchor="_Toc513241623" w:history="1">
+      <w:hyperlink w:anchor="_Toc513283583" w:history="1">
         <w:r>
           <w:rPr>
             <w:rStyle w:val="Siuktni"/>
@@ -1026,7 +1028,7 @@
             <w:noProof/>
             <w:webHidden/>
           </w:rPr>
-          <w:instrText xml:space="preserve"> PAGEREF _Toc513241623 \h </w:instrText>
+          <w:instrText xml:space="preserve"> PAGEREF _Toc513283583 \h </w:instrText>
         </w:r>
         <w:r>
           <w:rPr>
@@ -1071,7 +1073,7 @@
           <w:szCs w:val="22"/>
         </w:rPr>
       </w:pPr>
-      <w:hyperlink w:anchor="_Toc513241624" w:history="1">
+      <w:hyperlink w:anchor="_Toc513283584" w:history="1">
         <w:r>
           <w:rPr>
             <w:rStyle w:val="Siuktni"/>
@@ -1114,7 +1116,7 @@
             <w:noProof/>
             <w:webHidden/>
           </w:rPr>
-          <w:instrText xml:space="preserve"> PAGEREF _Toc513241624 \h </w:instrText>
+          <w:instrText xml:space="preserve"> PAGEREF _Toc513283584 \h </w:instrText>
         </w:r>
         <w:r>
           <w:rPr>
@@ -1159,7 +1161,7 @@
           <w:szCs w:val="22"/>
         </w:rPr>
       </w:pPr>
-      <w:hyperlink w:anchor="_Toc513241625" w:history="1">
+      <w:hyperlink w:anchor="_Toc513283585" w:history="1">
         <w:r>
           <w:rPr>
             <w:rStyle w:val="Siuktni"/>
@@ -1202,7 +1204,7 @@
             <w:noProof/>
             <w:webHidden/>
           </w:rPr>
-          <w:instrText xml:space="preserve"> PAGEREF _Toc513241625 \h </w:instrText>
+          <w:instrText xml:space="preserve"> PAGEREF _Toc513283585 \h </w:instrText>
         </w:r>
         <w:r>
           <w:rPr>
@@ -1247,7 +1249,7 @@
           <w:szCs w:val="22"/>
         </w:rPr>
       </w:pPr>
-      <w:hyperlink w:anchor="_Toc513241626" w:history="1">
+      <w:hyperlink w:anchor="_Toc513283586" w:history="1">
         <w:r>
           <w:rPr>
             <w:rStyle w:val="Siuktni"/>
@@ -1290,7 +1292,7 @@
             <w:noProof/>
             <w:webHidden/>
           </w:rPr>
-          <w:instrText xml:space="preserve"> PAGEREF _Toc513241626 \h </w:instrText>
+          <w:instrText xml:space="preserve"> PAGEREF _Toc513283586 \h </w:instrText>
         </w:r>
         <w:r>
           <w:rPr>
@@ -1335,7 +1337,7 @@
           <w:szCs w:val="22"/>
         </w:rPr>
       </w:pPr>
-      <w:hyperlink w:anchor="_Toc513241627" w:history="1">
+      <w:hyperlink w:anchor="_Toc513283587" w:history="1">
         <w:r>
           <w:rPr>
             <w:rStyle w:val="Siuktni"/>
@@ -1378,7 +1380,7 @@
             <w:noProof/>
             <w:webHidden/>
           </w:rPr>
-          <w:instrText xml:space="preserve"> PAGEREF _Toc513241627 \h </w:instrText>
+          <w:instrText xml:space="preserve"> PAGEREF _Toc513283587 \h </w:instrText>
         </w:r>
         <w:r>
           <w:rPr>
@@ -1423,7 +1425,7 @@
           <w:szCs w:val="22"/>
         </w:rPr>
       </w:pPr>
-      <w:hyperlink w:anchor="_Toc513241628" w:history="1">
+      <w:hyperlink w:anchor="_Toc513283588" w:history="1">
         <w:r>
           <w:rPr>
             <w:rStyle w:val="Siuktni"/>
@@ -1466,7 +1468,7 @@
             <w:noProof/>
             <w:webHidden/>
           </w:rPr>
-          <w:instrText xml:space="preserve"> PAGEREF _Toc513241628 \h </w:instrText>
+          <w:instrText xml:space="preserve"> PAGEREF _Toc513283588 \h </w:instrText>
         </w:r>
         <w:r>
           <w:rPr>
@@ -1511,7 +1513,7 @@
           <w:szCs w:val="22"/>
         </w:rPr>
       </w:pPr>
-      <w:hyperlink w:anchor="_Toc513241629" w:history="1">
+      <w:hyperlink w:anchor="_Toc513283589" w:history="1">
         <w:r>
           <w:rPr>
             <w:rStyle w:val="Siuktni"/>
@@ -1554,7 +1556,7 @@
             <w:noProof/>
             <w:webHidden/>
           </w:rPr>
-          <w:instrText xml:space="preserve"> PAGEREF _Toc513241629 \h </w:instrText>
+          <w:instrText xml:space="preserve"> PAGEREF _Toc513283589 \h </w:instrText>
         </w:r>
         <w:r>
           <w:rPr>
@@ -1599,7 +1601,7 @@
           <w:szCs w:val="22"/>
         </w:rPr>
       </w:pPr>
-      <w:hyperlink w:anchor="_Toc513241630" w:history="1">
+      <w:hyperlink w:anchor="_Toc513283590" w:history="1">
         <w:r>
           <w:rPr>
             <w:rStyle w:val="Siuktni"/>
@@ -1642,7 +1644,7 @@
             <w:noProof/>
             <w:webHidden/>
           </w:rPr>
-          <w:instrText xml:space="preserve"> PAGEREF _Toc513241630 \h </w:instrText>
+          <w:instrText xml:space="preserve"> PAGEREF _Toc513283590 \h </w:instrText>
         </w:r>
         <w:r>
           <w:rPr>
@@ -1687,7 +1689,7 @@
           <w:szCs w:val="22"/>
         </w:rPr>
       </w:pPr>
-      <w:hyperlink w:anchor="_Toc513241631" w:history="1">
+      <w:hyperlink w:anchor="_Toc513283591" w:history="1">
         <w:r>
           <w:rPr>
             <w:rStyle w:val="Siuktni"/>
@@ -1730,7 +1732,7 @@
             <w:noProof/>
             <w:webHidden/>
           </w:rPr>
-          <w:instrText xml:space="preserve"> PAGEREF _Toc513241631 \h </w:instrText>
+          <w:instrText xml:space="preserve"> PAGEREF _Toc513283591 \h </w:instrText>
         </w:r>
         <w:r>
           <w:rPr>
@@ -1775,7 +1777,7 @@
           <w:szCs w:val="22"/>
         </w:rPr>
       </w:pPr>
-      <w:hyperlink w:anchor="_Toc513241632" w:history="1">
+      <w:hyperlink w:anchor="_Toc513283592" w:history="1">
         <w:r>
           <w:rPr>
             <w:rStyle w:val="Siuktni"/>
@@ -1818,7 +1820,7 @@
             <w:noProof/>
             <w:webHidden/>
           </w:rPr>
-          <w:instrText xml:space="preserve"> PAGEREF _Toc513241632 \h </w:instrText>
+          <w:instrText xml:space="preserve"> PAGEREF _Toc513283592 \h </w:instrText>
         </w:r>
         <w:r>
           <w:rPr>
@@ -1863,7 +1865,7 @@
           <w:szCs w:val="22"/>
         </w:rPr>
       </w:pPr>
-      <w:hyperlink w:anchor="_Toc513241633" w:history="1">
+      <w:hyperlink w:anchor="_Toc513283593" w:history="1">
         <w:r>
           <w:rPr>
             <w:rStyle w:val="Siuktni"/>
@@ -1906,7 +1908,7 @@
             <w:noProof/>
             <w:webHidden/>
           </w:rPr>
-          <w:instrText xml:space="preserve"> PAGEREF _Toc513241633 \h </w:instrText>
+          <w:instrText xml:space="preserve"> PAGEREF _Toc513283593 \h </w:instrText>
         </w:r>
         <w:r>
           <w:rPr>
@@ -1951,7 +1953,7 @@
           <w:szCs w:val="22"/>
         </w:rPr>
       </w:pPr>
-      <w:hyperlink w:anchor="_Toc513241634" w:history="1">
+      <w:hyperlink w:anchor="_Toc513283594" w:history="1">
         <w:r>
           <w:rPr>
             <w:rStyle w:val="Siuktni"/>
@@ -1994,7 +1996,7 @@
             <w:noProof/>
             <w:webHidden/>
           </w:rPr>
-          <w:instrText xml:space="preserve"> PAGEREF _Toc513241634 \h </w:instrText>
+          <w:instrText xml:space="preserve"> PAGEREF _Toc513283594 \h </w:instrText>
         </w:r>
         <w:r>
           <w:rPr>
@@ -2039,7 +2041,7 @@
           <w:szCs w:val="22"/>
         </w:rPr>
       </w:pPr>
-      <w:hyperlink w:anchor="_Toc513241635" w:history="1">
+      <w:hyperlink w:anchor="_Toc513283595" w:history="1">
         <w:r>
           <w:rPr>
             <w:rStyle w:val="Siuktni"/>
@@ -2082,7 +2084,7 @@
             <w:noProof/>
             <w:webHidden/>
           </w:rPr>
-          <w:instrText xml:space="preserve"> PAGEREF _Toc513241635 \h </w:instrText>
+          <w:instrText xml:space="preserve"> PAGEREF _Toc513283595 \h </w:instrText>
         </w:r>
         <w:r>
           <w:rPr>
@@ -2103,6 +2105,622 @@
             <w:webHidden/>
           </w:rPr>
           <w:t>11</w:t>
+        </w:r>
+        <w:r>
+          <w:rPr>
+            <w:noProof/>
+            <w:webHidden/>
+          </w:rPr>
+          <w:fldChar w:fldCharType="end"/>
+        </w:r>
+      </w:hyperlink>
+    </w:p>
+    <w:p>
+      <w:pPr>
+        <w:pStyle w:val="Mucluc2"/>
+        <w:tabs>
+          <w:tab w:val="left" w:pos="880"/>
+          <w:tab w:val="right" w:leader="dot" w:pos="8787"/>
+        </w:tabs>
+        <w:rPr>
+          <w:rFonts w:asciiTheme="minorHAnsi" w:eastAsiaTheme="minorEastAsia" w:hAnsiTheme="minorHAnsi" w:cstheme="minorBidi"/>
+          <w:noProof/>
+          <w:sz w:val="22"/>
+          <w:szCs w:val="22"/>
+        </w:rPr>
+      </w:pPr>
+      <w:hyperlink w:anchor="_Toc513283596" w:history="1">
+        <w:r>
+          <w:rPr>
+            <w:rStyle w:val="Siuktni"/>
+            <w:noProof/>
+          </w:rPr>
+          <w:t>1.22</w:t>
+        </w:r>
+        <w:r>
+          <w:rPr>
+            <w:rFonts w:asciiTheme="minorHAnsi" w:eastAsiaTheme="minorEastAsia" w:hAnsiTheme="minorHAnsi" w:cstheme="minorBidi"/>
+            <w:noProof/>
+            <w:sz w:val="22"/>
+            <w:szCs w:val="22"/>
+          </w:rPr>
+          <w:tab/>
+        </w:r>
+        <w:r>
+          <w:rPr>
+            <w:rStyle w:val="Siuktni"/>
+            <w:noProof/>
+          </w:rPr>
+          <w:t>App_Detail_02</w:t>
+        </w:r>
+        <w:r>
+          <w:rPr>
+            <w:noProof/>
+            <w:webHidden/>
+          </w:rPr>
+          <w:tab/>
+        </w:r>
+        <w:r>
+          <w:rPr>
+            <w:noProof/>
+            <w:webHidden/>
+          </w:rPr>
+          <w:fldChar w:fldCharType="begin"/>
+        </w:r>
+        <w:r>
+          <w:rPr>
+            <w:noProof/>
+            <w:webHidden/>
+          </w:rPr>
+          <w:instrText xml:space="preserve"> PAGEREF _Toc513283596 \h </w:instrText>
+        </w:r>
+        <w:r>
+          <w:rPr>
+            <w:noProof/>
+            <w:webHidden/>
+          </w:rPr>
+        </w:r>
+        <w:r>
+          <w:rPr>
+            <w:noProof/>
+            <w:webHidden/>
+          </w:rPr>
+          <w:fldChar w:fldCharType="separate"/>
+        </w:r>
+        <w:r>
+          <w:rPr>
+            <w:noProof/>
+            <w:webHidden/>
+          </w:rPr>
+          <w:t>12</w:t>
+        </w:r>
+        <w:r>
+          <w:rPr>
+            <w:noProof/>
+            <w:webHidden/>
+          </w:rPr>
+          <w:fldChar w:fldCharType="end"/>
+        </w:r>
+      </w:hyperlink>
+    </w:p>
+    <w:p>
+      <w:pPr>
+        <w:pStyle w:val="Mucluc2"/>
+        <w:tabs>
+          <w:tab w:val="left" w:pos="880"/>
+          <w:tab w:val="right" w:leader="dot" w:pos="8787"/>
+        </w:tabs>
+        <w:rPr>
+          <w:rFonts w:asciiTheme="minorHAnsi" w:eastAsiaTheme="minorEastAsia" w:hAnsiTheme="minorHAnsi" w:cstheme="minorBidi"/>
+          <w:noProof/>
+          <w:sz w:val="22"/>
+          <w:szCs w:val="22"/>
+        </w:rPr>
+      </w:pPr>
+      <w:hyperlink w:anchor="_Toc513283597" w:history="1">
+        <w:r>
+          <w:rPr>
+            <w:rStyle w:val="Siuktni"/>
+            <w:noProof/>
+          </w:rPr>
+          <w:t>1.23</w:t>
+        </w:r>
+        <w:r>
+          <w:rPr>
+            <w:rFonts w:asciiTheme="minorHAnsi" w:eastAsiaTheme="minorEastAsia" w:hAnsiTheme="minorHAnsi" w:cstheme="minorBidi"/>
+            <w:noProof/>
+            <w:sz w:val="22"/>
+            <w:szCs w:val="22"/>
+          </w:rPr>
+          <w:tab/>
+        </w:r>
+        <w:r>
+          <w:rPr>
+            <w:rStyle w:val="Siuktni"/>
+            <w:noProof/>
+          </w:rPr>
+          <w:t>Danh sách các bảng liên quan tới cấu hình phân quyền hệ thống</w:t>
+        </w:r>
+        <w:r>
+          <w:rPr>
+            <w:noProof/>
+            <w:webHidden/>
+          </w:rPr>
+          <w:tab/>
+        </w:r>
+        <w:r>
+          <w:rPr>
+            <w:noProof/>
+            <w:webHidden/>
+          </w:rPr>
+          <w:fldChar w:fldCharType="begin"/>
+        </w:r>
+        <w:r>
+          <w:rPr>
+            <w:noProof/>
+            <w:webHidden/>
+          </w:rPr>
+          <w:instrText xml:space="preserve"> PAGEREF _Toc513283597 \h </w:instrText>
+        </w:r>
+        <w:r>
+          <w:rPr>
+            <w:noProof/>
+            <w:webHidden/>
+          </w:rPr>
+        </w:r>
+        <w:r>
+          <w:rPr>
+            <w:noProof/>
+            <w:webHidden/>
+          </w:rPr>
+          <w:fldChar w:fldCharType="separate"/>
+        </w:r>
+        <w:r>
+          <w:rPr>
+            <w:noProof/>
+            <w:webHidden/>
+          </w:rPr>
+          <w:t>13</w:t>
+        </w:r>
+        <w:r>
+          <w:rPr>
+            <w:noProof/>
+            <w:webHidden/>
+          </w:rPr>
+          <w:fldChar w:fldCharType="end"/>
+        </w:r>
+      </w:hyperlink>
+    </w:p>
+    <w:p>
+      <w:pPr>
+        <w:pStyle w:val="Mucluc3"/>
+        <w:tabs>
+          <w:tab w:val="left" w:pos="1320"/>
+          <w:tab w:val="right" w:leader="dot" w:pos="8787"/>
+        </w:tabs>
+        <w:rPr>
+          <w:rFonts w:asciiTheme="minorHAnsi" w:eastAsiaTheme="minorEastAsia" w:hAnsiTheme="minorHAnsi" w:cstheme="minorBidi"/>
+          <w:noProof/>
+          <w:sz w:val="22"/>
+          <w:szCs w:val="22"/>
+        </w:rPr>
+      </w:pPr>
+      <w:hyperlink w:anchor="_Toc513283598" w:history="1">
+        <w:r>
+          <w:rPr>
+            <w:rStyle w:val="Siuktni"/>
+            <w:noProof/>
+          </w:rPr>
+          <w:t>1.23.1</w:t>
+        </w:r>
+        <w:r>
+          <w:rPr>
+            <w:rFonts w:asciiTheme="minorHAnsi" w:eastAsiaTheme="minorEastAsia" w:hAnsiTheme="minorHAnsi" w:cstheme="minorBidi"/>
+            <w:noProof/>
+            <w:sz w:val="22"/>
+            <w:szCs w:val="22"/>
+          </w:rPr>
+          <w:tab/>
+        </w:r>
+        <w:r>
+          <w:rPr>
+            <w:rStyle w:val="Siuktni"/>
+            <w:noProof/>
+          </w:rPr>
+          <w:t>S_User</w:t>
+        </w:r>
+        <w:r>
+          <w:rPr>
+            <w:noProof/>
+            <w:webHidden/>
+          </w:rPr>
+          <w:tab/>
+        </w:r>
+        <w:r>
+          <w:rPr>
+            <w:noProof/>
+            <w:webHidden/>
+          </w:rPr>
+          <w:fldChar w:fldCharType="begin"/>
+        </w:r>
+        <w:r>
+          <w:rPr>
+            <w:noProof/>
+            <w:webHidden/>
+          </w:rPr>
+          <w:instrText xml:space="preserve"> PAGEREF _Toc513283598 \h </w:instrText>
+        </w:r>
+        <w:r>
+          <w:rPr>
+            <w:noProof/>
+            <w:webHidden/>
+          </w:rPr>
+        </w:r>
+        <w:r>
+          <w:rPr>
+            <w:noProof/>
+            <w:webHidden/>
+          </w:rPr>
+          <w:fldChar w:fldCharType="separate"/>
+        </w:r>
+        <w:r>
+          <w:rPr>
+            <w:noProof/>
+            <w:webHidden/>
+          </w:rPr>
+          <w:t>13</w:t>
+        </w:r>
+        <w:r>
+          <w:rPr>
+            <w:noProof/>
+            <w:webHidden/>
+          </w:rPr>
+          <w:fldChar w:fldCharType="end"/>
+        </w:r>
+      </w:hyperlink>
+    </w:p>
+    <w:p>
+      <w:pPr>
+        <w:pStyle w:val="Mucluc3"/>
+        <w:tabs>
+          <w:tab w:val="left" w:pos="1320"/>
+          <w:tab w:val="right" w:leader="dot" w:pos="8787"/>
+        </w:tabs>
+        <w:rPr>
+          <w:rFonts w:asciiTheme="minorHAnsi" w:eastAsiaTheme="minorEastAsia" w:hAnsiTheme="minorHAnsi" w:cstheme="minorBidi"/>
+          <w:noProof/>
+          <w:sz w:val="22"/>
+          <w:szCs w:val="22"/>
+        </w:rPr>
+      </w:pPr>
+      <w:hyperlink w:anchor="_Toc513283599" w:history="1">
+        <w:r>
+          <w:rPr>
+            <w:rStyle w:val="Siuktni"/>
+            <w:noProof/>
+          </w:rPr>
+          <w:t>1.23.2</w:t>
+        </w:r>
+        <w:r>
+          <w:rPr>
+            <w:rFonts w:asciiTheme="minorHAnsi" w:eastAsiaTheme="minorEastAsia" w:hAnsiTheme="minorHAnsi" w:cstheme="minorBidi"/>
+            <w:noProof/>
+            <w:sz w:val="22"/>
+            <w:szCs w:val="22"/>
+          </w:rPr>
+          <w:tab/>
+        </w:r>
+        <w:r>
+          <w:rPr>
+            <w:rStyle w:val="Siuktni"/>
+            <w:noProof/>
+          </w:rPr>
+          <w:t>S_Function</w:t>
+        </w:r>
+        <w:r>
+          <w:rPr>
+            <w:noProof/>
+            <w:webHidden/>
+          </w:rPr>
+          <w:tab/>
+        </w:r>
+        <w:r>
+          <w:rPr>
+            <w:noProof/>
+            <w:webHidden/>
+          </w:rPr>
+          <w:fldChar w:fldCharType="begin"/>
+        </w:r>
+        <w:r>
+          <w:rPr>
+            <w:noProof/>
+            <w:webHidden/>
+          </w:rPr>
+          <w:instrText xml:space="preserve"> PAGEREF _Toc513283599 \h </w:instrText>
+        </w:r>
+        <w:r>
+          <w:rPr>
+            <w:noProof/>
+            <w:webHidden/>
+          </w:rPr>
+        </w:r>
+        <w:r>
+          <w:rPr>
+            <w:noProof/>
+            <w:webHidden/>
+          </w:rPr>
+          <w:fldChar w:fldCharType="separate"/>
+        </w:r>
+        <w:r>
+          <w:rPr>
+            <w:noProof/>
+            <w:webHidden/>
+          </w:rPr>
+          <w:t>14</w:t>
+        </w:r>
+        <w:r>
+          <w:rPr>
+            <w:noProof/>
+            <w:webHidden/>
+          </w:rPr>
+          <w:fldChar w:fldCharType="end"/>
+        </w:r>
+      </w:hyperlink>
+    </w:p>
+    <w:p>
+      <w:pPr>
+        <w:pStyle w:val="Mucluc3"/>
+        <w:tabs>
+          <w:tab w:val="left" w:pos="1320"/>
+          <w:tab w:val="right" w:leader="dot" w:pos="8787"/>
+        </w:tabs>
+        <w:rPr>
+          <w:rFonts w:asciiTheme="minorHAnsi" w:eastAsiaTheme="minorEastAsia" w:hAnsiTheme="minorHAnsi" w:cstheme="minorBidi"/>
+          <w:noProof/>
+          <w:sz w:val="22"/>
+          <w:szCs w:val="22"/>
+        </w:rPr>
+      </w:pPr>
+      <w:hyperlink w:anchor="_Toc513283600" w:history="1">
+        <w:r>
+          <w:rPr>
+            <w:rStyle w:val="Siuktni"/>
+            <w:noProof/>
+          </w:rPr>
+          <w:t>1.23.3</w:t>
+        </w:r>
+        <w:r>
+          <w:rPr>
+            <w:rFonts w:asciiTheme="minorHAnsi" w:eastAsiaTheme="minorEastAsia" w:hAnsiTheme="minorHAnsi" w:cstheme="minorBidi"/>
+            <w:noProof/>
+            <w:sz w:val="22"/>
+            <w:szCs w:val="22"/>
+          </w:rPr>
+          <w:tab/>
+        </w:r>
+        <w:r>
+          <w:rPr>
+            <w:rStyle w:val="Siuktni"/>
+            <w:noProof/>
+          </w:rPr>
+          <w:t>S_Group_Function</w:t>
+        </w:r>
+        <w:r>
+          <w:rPr>
+            <w:noProof/>
+            <w:webHidden/>
+          </w:rPr>
+          <w:tab/>
+        </w:r>
+        <w:r>
+          <w:rPr>
+            <w:noProof/>
+            <w:webHidden/>
+          </w:rPr>
+          <w:fldChar w:fldCharType="begin"/>
+        </w:r>
+        <w:r>
+          <w:rPr>
+            <w:noProof/>
+            <w:webHidden/>
+          </w:rPr>
+          <w:instrText xml:space="preserve"> PAGEREF _Toc513283600 \h </w:instrText>
+        </w:r>
+        <w:r>
+          <w:rPr>
+            <w:noProof/>
+            <w:webHidden/>
+          </w:rPr>
+        </w:r>
+        <w:r>
+          <w:rPr>
+            <w:noProof/>
+            <w:webHidden/>
+          </w:rPr>
+          <w:fldChar w:fldCharType="separate"/>
+        </w:r>
+        <w:r>
+          <w:rPr>
+            <w:noProof/>
+            <w:webHidden/>
+          </w:rPr>
+          <w:t>15</w:t>
+        </w:r>
+        <w:r>
+          <w:rPr>
+            <w:noProof/>
+            <w:webHidden/>
+          </w:rPr>
+          <w:fldChar w:fldCharType="end"/>
+        </w:r>
+      </w:hyperlink>
+    </w:p>
+    <w:p>
+      <w:pPr>
+        <w:pStyle w:val="Mucluc3"/>
+        <w:tabs>
+          <w:tab w:val="left" w:pos="1320"/>
+          <w:tab w:val="right" w:leader="dot" w:pos="8787"/>
+        </w:tabs>
+        <w:rPr>
+          <w:rFonts w:asciiTheme="minorHAnsi" w:eastAsiaTheme="minorEastAsia" w:hAnsiTheme="minorHAnsi" w:cstheme="minorBidi"/>
+          <w:noProof/>
+          <w:sz w:val="22"/>
+          <w:szCs w:val="22"/>
+        </w:rPr>
+      </w:pPr>
+      <w:hyperlink w:anchor="_Toc513283601" w:history="1">
+        <w:r>
+          <w:rPr>
+            <w:rStyle w:val="Siuktni"/>
+            <w:noProof/>
+          </w:rPr>
+          <w:t>1.23.4</w:t>
+        </w:r>
+        <w:r>
+          <w:rPr>
+            <w:rFonts w:asciiTheme="minorHAnsi" w:eastAsiaTheme="minorEastAsia" w:hAnsiTheme="minorHAnsi" w:cstheme="minorBidi"/>
+            <w:noProof/>
+            <w:sz w:val="22"/>
+            <w:szCs w:val="22"/>
+          </w:rPr>
+          <w:tab/>
+        </w:r>
+        <w:r>
+          <w:rPr>
+            <w:rStyle w:val="Siuktni"/>
+            <w:noProof/>
+          </w:rPr>
+          <w:t>S_Group_User</w:t>
+        </w:r>
+        <w:r>
+          <w:rPr>
+            <w:noProof/>
+            <w:webHidden/>
+          </w:rPr>
+          <w:tab/>
+        </w:r>
+        <w:r>
+          <w:rPr>
+            <w:noProof/>
+            <w:webHidden/>
+          </w:rPr>
+          <w:fldChar w:fldCharType="begin"/>
+        </w:r>
+        <w:r>
+          <w:rPr>
+            <w:noProof/>
+            <w:webHidden/>
+          </w:rPr>
+          <w:instrText xml:space="preserve"> PAGEREF _Toc513283601 \h </w:instrText>
+        </w:r>
+        <w:r>
+          <w:rPr>
+            <w:noProof/>
+            <w:webHidden/>
+          </w:rPr>
+        </w:r>
+        <w:r>
+          <w:rPr>
+            <w:noProof/>
+            <w:webHidden/>
+          </w:rPr>
+          <w:fldChar w:fldCharType="separate"/>
+        </w:r>
+        <w:r>
+          <w:rPr>
+            <w:noProof/>
+            <w:webHidden/>
+          </w:rPr>
+          <w:t>15</w:t>
+        </w:r>
+        <w:r>
+          <w:rPr>
+            <w:noProof/>
+            <w:webHidden/>
+          </w:rPr>
+          <w:fldChar w:fldCharType="end"/>
+        </w:r>
+      </w:hyperlink>
+    </w:p>
+    <w:p>
+      <w:pPr>
+        <w:pStyle w:val="Mucluc3"/>
+        <w:tabs>
+          <w:tab w:val="left" w:pos="1320"/>
+          <w:tab w:val="right" w:leader="dot" w:pos="8787"/>
+        </w:tabs>
+        <w:rPr>
+          <w:rFonts w:asciiTheme="minorHAnsi" w:eastAsiaTheme="minorEastAsia" w:hAnsiTheme="minorHAnsi" w:cstheme="minorBidi"/>
+          <w:noProof/>
+          <w:sz w:val="22"/>
+          <w:szCs w:val="22"/>
+        </w:rPr>
+      </w:pPr>
+      <w:hyperlink w:anchor="_Toc513283602" w:history="1">
+        <w:r>
+          <w:rPr>
+            <w:rStyle w:val="Siuktni"/>
+            <w:noProof/>
+          </w:rPr>
+          <w:t>1.23.5</w:t>
+        </w:r>
+        <w:r>
+          <w:rPr>
+            <w:rFonts w:asciiTheme="minorHAnsi" w:eastAsiaTheme="minorEastAsia" w:hAnsiTheme="minorHAnsi" w:cstheme="minorBidi"/>
+            <w:noProof/>
+            <w:sz w:val="22"/>
+            <w:szCs w:val="22"/>
+          </w:rPr>
+          <w:tab/>
+        </w:r>
+        <w:r>
+          <w:rPr>
+            <w:rStyle w:val="Siuktni"/>
+            <w:noProof/>
+          </w:rPr>
+          <w:t>S_Groups</w:t>
+        </w:r>
+        <w:r>
+          <w:rPr>
+            <w:noProof/>
+            <w:webHidden/>
+          </w:rPr>
+          <w:tab/>
+        </w:r>
+        <w:r>
+          <w:rPr>
+            <w:noProof/>
+            <w:webHidden/>
+          </w:rPr>
+          <w:fldChar w:fldCharType="begin"/>
+        </w:r>
+        <w:r>
+          <w:rPr>
+            <w:noProof/>
+            <w:webHidden/>
+          </w:rPr>
+          <w:instrText xml:space="preserve"> PAGEREF _Toc513283602 \h </w:instrText>
+        </w:r>
+        <w:r>
+          <w:rPr>
+            <w:noProof/>
+            <w:webHidden/>
+          </w:rPr>
+        </w:r>
+        <w:r>
+          <w:rPr>
+            <w:noProof/>
+            <w:webHidden/>
+          </w:rPr>
+          <w:fldChar w:fldCharType="separate"/>
+        </w:r>
+        <w:r>
+          <w:rPr>
+            <w:noProof/>
+            <w:webHidden/>
+          </w:rPr>
+          <w:t>15</w:t>
         </w:r>
         <w:r>
           <w:rPr>
@@ -2134,7 +2752,7 @@
       <w:r>
         <w:br w:type="page"/>
       </w:r>
-      <w:bookmarkStart w:id="7" w:name="_Toc513241614"/>
+      <w:bookmarkStart w:id="8" w:name="_Toc513283574"/>
       <w:r>
         <w:lastRenderedPageBreak/>
         <w:t xml:space="preserve">BẢNG </w:t>
@@ -2142,17 +2760,17 @@
       <w:r>
         <w:t>THÔNG TIN CHÍNH</w:t>
       </w:r>
-      <w:bookmarkEnd w:id="7"/>
+      <w:bookmarkEnd w:id="8"/>
     </w:p>
     <w:p>
       <w:pPr>
         <w:pStyle w:val="u2"/>
       </w:pPr>
-      <w:bookmarkStart w:id="8" w:name="_Toc513241615"/>
+      <w:bookmarkStart w:id="9" w:name="_Toc513283575"/>
       <w:r>
         <w:t>Mô hình quan hệ thực thể</w:t>
       </w:r>
-      <w:bookmarkEnd w:id="8"/>
+      <w:bookmarkEnd w:id="9"/>
     </w:p>
     <w:p>
       <w:r>
@@ -2179,7 +2797,7 @@
           <v:shape id="_x0000_i1025" type="#_x0000_t75" style="width:438.75pt;height:230.25pt" o:ole="">
             <v:imagedata r:id="rId37" o:title=""/>
           </v:shape>
-          <o:OLEObject Type="Embed" ProgID="Visio.Drawing.15" ShapeID="_x0000_i1025" DrawAspect="Content" ObjectID="_1587024284" r:id="rId38"/>
+          <o:OLEObject Type="Embed" ProgID="Visio.Drawing.15" ShapeID="_x0000_i1025" DrawAspect="Content" ObjectID="_1587025420" r:id="rId38"/>
         </w:object>
       </w:r>
     </w:p>
@@ -2187,11 +2805,11 @@
       <w:pPr>
         <w:pStyle w:val="u2"/>
       </w:pPr>
-      <w:bookmarkStart w:id="9" w:name="_Toc513241616"/>
+      <w:bookmarkStart w:id="10" w:name="_Toc513283576"/>
       <w:r>
         <w:t>AllCode</w:t>
       </w:r>
-      <w:bookmarkEnd w:id="9"/>
+      <w:bookmarkEnd w:id="10"/>
     </w:p>
     <w:p>
       <w:pPr>
@@ -2647,11 +3265,11 @@
       <w:pPr>
         <w:pStyle w:val="u2"/>
       </w:pPr>
-      <w:bookmarkStart w:id="10" w:name="_Toc513241617"/>
+      <w:bookmarkStart w:id="11" w:name="_Toc513283577"/>
       <w:r>
         <w:t>System_Para</w:t>
       </w:r>
-      <w:bookmarkEnd w:id="10"/>
+      <w:bookmarkEnd w:id="11"/>
     </w:p>
     <w:p>
       <w:pPr>
@@ -3007,12 +3625,12 @@
       <w:pPr>
         <w:pStyle w:val="u2"/>
       </w:pPr>
-      <w:bookmarkStart w:id="11" w:name="_Toc513241618"/>
+      <w:bookmarkStart w:id="12" w:name="_Toc513283578"/>
       <w:r>
         <w:lastRenderedPageBreak/>
         <w:t>Sys_Application</w:t>
       </w:r>
-      <w:bookmarkEnd w:id="11"/>
+      <w:bookmarkEnd w:id="12"/>
     </w:p>
     <w:p>
       <w:pPr>
@@ -3358,11 +3976,11 @@
       <w:pPr>
         <w:pStyle w:val="u2"/>
       </w:pPr>
-      <w:bookmarkStart w:id="12" w:name="_Toc513241619"/>
+      <w:bookmarkStart w:id="13" w:name="_Toc513283579"/>
       <w:r>
         <w:t>Sys_Fix_Charge</w:t>
       </w:r>
-      <w:bookmarkEnd w:id="12"/>
+      <w:bookmarkEnd w:id="13"/>
       <w:r>
         <w:tab/>
       </w:r>
@@ -3778,11 +4396,11 @@
       <w:pPr>
         <w:pStyle w:val="u2"/>
       </w:pPr>
-      <w:bookmarkStart w:id="13" w:name="_Toc513241620"/>
+      <w:bookmarkStart w:id="14" w:name="_Toc513283580"/>
       <w:r>
         <w:t>Sys_App_Fix_Charge</w:t>
       </w:r>
-      <w:bookmarkEnd w:id="13"/>
+      <w:bookmarkEnd w:id="14"/>
       <w:r>
         <w:tab/>
       </w:r>
@@ -4118,11 +4736,11 @@
       <w:pPr>
         <w:pStyle w:val="u2"/>
       </w:pPr>
-      <w:bookmarkStart w:id="14" w:name="_Toc513241621"/>
+      <w:bookmarkStart w:id="15" w:name="_Toc513283581"/>
       <w:r>
         <w:t>Sys_Service_Charge</w:t>
       </w:r>
-      <w:bookmarkEnd w:id="14"/>
+      <w:bookmarkEnd w:id="15"/>
       <w:r>
         <w:tab/>
       </w:r>
@@ -4472,11 +5090,11 @@
       <w:pPr>
         <w:pStyle w:val="u2"/>
       </w:pPr>
-      <w:bookmarkStart w:id="15" w:name="_Toc513241622"/>
+      <w:bookmarkStart w:id="16" w:name="_Toc513283582"/>
       <w:r>
         <w:t>Sys_App_Service_Charge</w:t>
       </w:r>
-      <w:bookmarkEnd w:id="15"/>
+      <w:bookmarkEnd w:id="16"/>
       <w:r>
         <w:tab/>
       </w:r>
@@ -4818,11 +5436,11 @@
       <w:pPr>
         <w:pStyle w:val="u2"/>
       </w:pPr>
-      <w:bookmarkStart w:id="16" w:name="_Toc513241623"/>
+      <w:bookmarkStart w:id="17" w:name="_Toc513283583"/>
       <w:r>
         <w:t>Sys_Document</w:t>
       </w:r>
-      <w:bookmarkEnd w:id="16"/>
+      <w:bookmarkEnd w:id="17"/>
     </w:p>
     <w:p>
       <w:pPr>
@@ -5177,11 +5795,11 @@
       <w:pPr>
         <w:pStyle w:val="u2"/>
       </w:pPr>
-      <w:bookmarkStart w:id="17" w:name="_Toc513241624"/>
+      <w:bookmarkStart w:id="18" w:name="_Toc513283584"/>
       <w:r>
         <w:t>Sys_App_Document</w:t>
       </w:r>
-      <w:bookmarkEnd w:id="17"/>
+      <w:bookmarkEnd w:id="18"/>
     </w:p>
     <w:p>
       <w:pPr>
@@ -5520,11 +6138,11 @@
       <w:pPr>
         <w:pStyle w:val="u2"/>
       </w:pPr>
-      <w:bookmarkStart w:id="18" w:name="_Toc513241625"/>
+      <w:bookmarkStart w:id="19" w:name="_Toc513283585"/>
       <w:r>
         <w:t>Lawer_Info</w:t>
       </w:r>
-      <w:bookmarkEnd w:id="18"/>
+      <w:bookmarkEnd w:id="19"/>
       <w:r>
         <w:tab/>
       </w:r>
@@ -5854,14 +6472,14 @@
       <w:pPr>
         <w:pStyle w:val="u2"/>
       </w:pPr>
-      <w:bookmarkStart w:id="19" w:name="_Toc513241626"/>
+      <w:bookmarkStart w:id="20" w:name="_Toc513283586"/>
       <w:r>
         <w:t>Application</w:t>
       </w:r>
       <w:r>
         <w:t>_Header</w:t>
       </w:r>
-      <w:bookmarkEnd w:id="19"/>
+      <w:bookmarkEnd w:id="20"/>
     </w:p>
     <w:p>
       <w:pPr>
@@ -7526,11 +8144,11 @@
       <w:pPr>
         <w:pStyle w:val="u2"/>
       </w:pPr>
-      <w:bookmarkStart w:id="20" w:name="_Toc513241627"/>
+      <w:bookmarkStart w:id="21" w:name="_Toc513283587"/>
       <w:r>
         <w:t>App_Lawer</w:t>
       </w:r>
-      <w:bookmarkEnd w:id="20"/>
+      <w:bookmarkEnd w:id="21"/>
       <w:r>
         <w:tab/>
       </w:r>
@@ -7928,11 +8546,11 @@
       <w:pPr>
         <w:pStyle w:val="u2"/>
       </w:pPr>
-      <w:bookmarkStart w:id="21" w:name="_Toc513241628"/>
+      <w:bookmarkStart w:id="22" w:name="_Toc513283588"/>
       <w:r>
         <w:t>App_Fee_Fix</w:t>
       </w:r>
-      <w:bookmarkEnd w:id="21"/>
+      <w:bookmarkEnd w:id="22"/>
       <w:r>
         <w:tab/>
       </w:r>
@@ -8436,11 +9054,11 @@
       <w:pPr>
         <w:pStyle w:val="u2"/>
       </w:pPr>
-      <w:bookmarkStart w:id="22" w:name="_Toc513241629"/>
+      <w:bookmarkStart w:id="23" w:name="_Toc513283589"/>
       <w:r>
         <w:t>App_Fee_Service</w:t>
       </w:r>
-      <w:bookmarkEnd w:id="22"/>
+      <w:bookmarkEnd w:id="23"/>
       <w:r>
         <w:tab/>
       </w:r>
@@ -8936,11 +9554,11 @@
       <w:pPr>
         <w:pStyle w:val="u2"/>
       </w:pPr>
-      <w:bookmarkStart w:id="23" w:name="_Toc513241630"/>
+      <w:bookmarkStart w:id="24" w:name="_Toc513283590"/>
       <w:r>
         <w:t>App_Document</w:t>
       </w:r>
-      <w:bookmarkEnd w:id="23"/>
+      <w:bookmarkEnd w:id="24"/>
       <w:r>
         <w:tab/>
       </w:r>
@@ -9502,13 +10120,13 @@
       <w:pPr>
         <w:pStyle w:val="u2"/>
       </w:pPr>
-      <w:bookmarkStart w:id="24" w:name="_Bảng_EXCHANGES"/>
-      <w:bookmarkStart w:id="25" w:name="_Toc513241631"/>
-      <w:bookmarkEnd w:id="24"/>
+      <w:bookmarkStart w:id="25" w:name="_Bảng_EXCHANGES"/>
+      <w:bookmarkStart w:id="26" w:name="_Toc513283591"/>
+      <w:bookmarkEnd w:id="25"/>
       <w:r>
         <w:t>App_Reject_Info</w:t>
       </w:r>
-      <w:bookmarkEnd w:id="25"/>
+      <w:bookmarkEnd w:id="26"/>
       <w:r>
         <w:tab/>
       </w:r>
@@ -10378,11 +10996,11 @@
       <w:pPr>
         <w:pStyle w:val="u2"/>
       </w:pPr>
-      <w:bookmarkStart w:id="26" w:name="_Toc513241632"/>
+      <w:bookmarkStart w:id="27" w:name="_Toc513283592"/>
       <w:r>
         <w:t>TimeSheet</w:t>
       </w:r>
-      <w:bookmarkEnd w:id="26"/>
+      <w:bookmarkEnd w:id="27"/>
       <w:r>
         <w:tab/>
       </w:r>
@@ -11192,7 +11810,7 @@
       <w:pPr>
         <w:pStyle w:val="u2"/>
       </w:pPr>
-      <w:bookmarkStart w:id="27" w:name="_Toc513241633"/>
+      <w:bookmarkStart w:id="28" w:name="_Toc513283593"/>
       <w:r>
         <w:t>Request</w:t>
       </w:r>
@@ -11202,7 +11820,7 @@
       <w:r>
         <w:t>_Header</w:t>
       </w:r>
-      <w:bookmarkEnd w:id="27"/>
+      <w:bookmarkEnd w:id="28"/>
       <w:r>
         <w:tab/>
       </w:r>
@@ -11539,7 +12157,7 @@
           </w:tcPr>
           <w:p>
             <w:r>
-              <w:t>Status</w:t>
+              <w:t>Response_Date</w:t>
             </w:r>
           </w:p>
         </w:tc>
@@ -11549,7 +12167,7 @@
           </w:tcPr>
           <w:p>
             <w:r>
-              <w:t>NUMBER</w:t>
+              <w:t>Date</w:t>
             </w:r>
           </w:p>
         </w:tc>
@@ -11557,11 +12175,7 @@
           <w:tcPr>
             <w:tcW w:w="396" w:type="pct"/>
           </w:tcPr>
-          <w:p>
-            <w:r>
-              <w:t>1</w:t>
-            </w:r>
-          </w:p>
+          <w:p/>
         </w:tc>
         <w:tc>
           <w:tcPr>
@@ -11581,17 +12195,7 @@
           </w:tcPr>
           <w:p>
             <w:r>
-              <w:t>Trạng thái</w:t>
-            </w:r>
-          </w:p>
-          <w:p>
-            <w:r>
-              <w:t>0: Mới tạo</w:t>
-            </w:r>
-          </w:p>
-          <w:p>
-            <w:r>
-              <w:t>1: Đã trả kết quả</w:t>
+              <w:t>Ngày trả lời kết quả</w:t>
             </w:r>
           </w:p>
         </w:tc>
@@ -11613,7 +12217,7 @@
           </w:tcPr>
           <w:p>
             <w:r>
-              <w:t>Varchar2</w:t>
+              <w:t>NUMBER</w:t>
             </w:r>
           </w:p>
         </w:tc>
@@ -11623,7 +12227,7 @@
           </w:tcPr>
           <w:p>
             <w:r>
-              <w:t>200</w:t>
+              <w:t>1</w:t>
             </w:r>
           </w:p>
         </w:tc>
@@ -11645,7 +12249,17 @@
           </w:tcPr>
           <w:p>
             <w:r>
-              <w:t>Giá trị search 01</w:t>
+              <w:t>Trạng thái</w:t>
+            </w:r>
+          </w:p>
+          <w:p>
+            <w:r>
+              <w:t>0: Mới tạo</w:t>
+            </w:r>
+          </w:p>
+          <w:p>
+            <w:r>
+              <w:t>1: Đã trả kết quả</w:t>
             </w:r>
           </w:p>
         </w:tc>
@@ -11920,11 +12534,11 @@
       <w:pPr>
         <w:pStyle w:val="u2"/>
       </w:pPr>
-      <w:bookmarkStart w:id="28" w:name="_Toc513241634"/>
+      <w:bookmarkStart w:id="29" w:name="_Toc513283594"/>
       <w:r>
         <w:t>Request_Search_Detail</w:t>
       </w:r>
-      <w:bookmarkEnd w:id="28"/>
+      <w:bookmarkEnd w:id="29"/>
     </w:p>
     <w:p>
       <w:pPr>
@@ -12379,7 +12993,7 @@
       <w:pPr>
         <w:pStyle w:val="u2"/>
       </w:pPr>
-      <w:bookmarkStart w:id="29" w:name="_Toc513241635"/>
+      <w:bookmarkStart w:id="30" w:name="_Toc513283595"/>
       <w:r>
         <w:t>App</w:t>
       </w:r>
@@ -12389,7 +13003,7 @@
       <w:r>
         <w:t>_01</w:t>
       </w:r>
-      <w:bookmarkEnd w:id="29"/>
+      <w:bookmarkEnd w:id="30"/>
       <w:r>
         <w:tab/>
       </w:r>
@@ -12834,9 +13448,11 @@
       <w:pPr>
         <w:pStyle w:val="u2"/>
       </w:pPr>
+      <w:bookmarkStart w:id="31" w:name="_Toc513283596"/>
       <w:r>
         <w:t>App_Detail_02</w:t>
       </w:r>
+      <w:bookmarkEnd w:id="31"/>
       <w:r>
         <w:tab/>
       </w:r>
@@ -13777,17 +14393,21 @@
       <w:pPr>
         <w:pStyle w:val="u2"/>
       </w:pPr>
+      <w:bookmarkStart w:id="32" w:name="_Toc513283597"/>
       <w:r>
         <w:t>Danh sách các bảng liên quan tới cấu hình phân quyền hệ thống</w:t>
       </w:r>
+      <w:bookmarkEnd w:id="32"/>
     </w:p>
     <w:p>
       <w:pPr>
         <w:pStyle w:val="u3"/>
       </w:pPr>
+      <w:bookmarkStart w:id="33" w:name="_Toc513283598"/>
       <w:r>
-        <w:t>S_FUNCTION</w:t>
+        <w:t>S_User</w:t>
       </w:r>
+      <w:bookmarkEnd w:id="33"/>
     </w:p>
     <w:p>
       <w:pPr>
@@ -13963,7 +14583,7 @@
           <w:p>
             <w:r>
               <w:lastRenderedPageBreak/>
-              <w:t>ID</w:t>
+              <w:t>User_Id</w:t>
             </w:r>
           </w:p>
         </w:tc>
@@ -14013,7 +14633,7 @@
           </w:tcPr>
           <w:p>
             <w:r>
-              <w:t xml:space="preserve">FUNCTIONNAME   </w:t>
+              <w:t>USERNAME</w:t>
             </w:r>
           </w:p>
         </w:tc>
@@ -14031,7 +14651,11 @@
           <w:tcPr>
             <w:tcW w:w="396" w:type="pct"/>
           </w:tcPr>
-          <w:p/>
+          <w:p>
+            <w:r>
+              <w:t>50</w:t>
+            </w:r>
+          </w:p>
         </w:tc>
         <w:tc>
           <w:tcPr>
@@ -14051,7 +14675,7 @@
           </w:tcPr>
           <w:p>
             <w:r>
-              <w:t>Tên chức năng</w:t>
+              <w:t>Tài khoản đăng nhập</w:t>
             </w:r>
           </w:p>
         </w:tc>
@@ -14063,7 +14687,7 @@
           </w:tcPr>
           <w:p>
             <w:r>
-              <w:t>DISPLAYNAME</w:t>
+              <w:t>PASSWORD</w:t>
             </w:r>
           </w:p>
         </w:tc>
@@ -14081,7 +14705,11 @@
           <w:tcPr>
             <w:tcW w:w="396" w:type="pct"/>
           </w:tcPr>
-          <w:p/>
+          <w:p>
+            <w:r>
+              <w:t>100</w:t>
+            </w:r>
+          </w:p>
         </w:tc>
         <w:tc>
           <w:tcPr>
@@ -14099,7 +14727,11 @@
           <w:tcPr>
             <w:tcW w:w="1553" w:type="pct"/>
           </w:tcPr>
-          <w:p/>
+          <w:p>
+            <w:r>
+              <w:t>Mật khẩu mã hóa MD5</w:t>
+            </w:r>
+          </w:p>
         </w:tc>
       </w:tr>
       <w:tr>
@@ -14109,7 +14741,7 @@
           </w:tcPr>
           <w:p>
             <w:r>
-              <w:t>FUNCTIONTYPE</w:t>
+              <w:t>Type</w:t>
             </w:r>
           </w:p>
         </w:tc>
@@ -14127,7 +14759,11 @@
           <w:tcPr>
             <w:tcW w:w="396" w:type="pct"/>
           </w:tcPr>
-          <w:p/>
+          <w:p>
+            <w:r>
+              <w:t>1</w:t>
+            </w:r>
+          </w:p>
         </w:tc>
         <w:tc>
           <w:tcPr>
@@ -14145,7 +14781,26 @@
           <w:tcPr>
             <w:tcW w:w="1553" w:type="pct"/>
           </w:tcPr>
-          <w:p/>
+          <w:p>
+            <w:r>
+              <w:t>Loại người dùng</w:t>
+            </w:r>
+          </w:p>
+          <w:p>
+            <w:r>
+              <w:t>1: Admin</w:t>
+            </w:r>
+          </w:p>
+          <w:p>
+            <w:r>
+              <w:t>2: Lawer</w:t>
+            </w:r>
+          </w:p>
+          <w:p>
+            <w:r>
+              <w:t>3: Khách hàng</w:t>
+            </w:r>
+          </w:p>
         </w:tc>
       </w:tr>
       <w:tr>
@@ -14155,7 +14810,7 @@
           </w:tcPr>
           <w:p>
             <w:r>
-              <w:t>HREFGET</w:t>
+              <w:t>FULLNAME</w:t>
             </w:r>
           </w:p>
         </w:tc>
@@ -14173,7 +14828,11 @@
           <w:tcPr>
             <w:tcW w:w="396" w:type="pct"/>
           </w:tcPr>
-          <w:p/>
+          <w:p>
+            <w:r>
+              <w:t>200</w:t>
+            </w:r>
+          </w:p>
         </w:tc>
         <w:tc>
           <w:tcPr>
@@ -14191,7 +14850,11 @@
           <w:tcPr>
             <w:tcW w:w="1553" w:type="pct"/>
           </w:tcPr>
-          <w:p/>
+          <w:p>
+            <w:r>
+              <w:t>Tên đầy đủ khách hàng</w:t>
+            </w:r>
+          </w:p>
         </w:tc>
       </w:tr>
       <w:tr>
@@ -14201,7 +14864,7 @@
           </w:tcPr>
           <w:p>
             <w:r>
-              <w:t>HREFPOST</w:t>
+              <w:t>DATEOFBIRTH</w:t>
             </w:r>
           </w:p>
         </w:tc>
@@ -14211,7 +14874,7 @@
           </w:tcPr>
           <w:p>
             <w:r>
-              <w:t>Varchar2</w:t>
+              <w:t>Date</w:t>
             </w:r>
           </w:p>
         </w:tc>
@@ -14237,7 +14900,11 @@
           <w:tcPr>
             <w:tcW w:w="1553" w:type="pct"/>
           </w:tcPr>
-          <w:p/>
+          <w:p>
+            <w:r>
+              <w:t>Ngày sinh</w:t>
+            </w:r>
+          </w:p>
         </w:tc>
       </w:tr>
       <w:tr>
@@ -14247,7 +14914,7 @@
           </w:tcPr>
           <w:p>
             <w:r>
-              <w:t>POSITION</w:t>
+              <w:t>SEX</w:t>
             </w:r>
           </w:p>
         </w:tc>
@@ -14265,7 +14932,11 @@
           <w:tcPr>
             <w:tcW w:w="396" w:type="pct"/>
           </w:tcPr>
-          <w:p/>
+          <w:p>
+            <w:r>
+              <w:t>1</w:t>
+            </w:r>
+          </w:p>
         </w:tc>
         <w:tc>
           <w:tcPr>
@@ -14283,7 +14954,26 @@
           <w:tcPr>
             <w:tcW w:w="1553" w:type="pct"/>
           </w:tcPr>
-          <w:p/>
+          <w:p>
+            <w:r>
+              <w:t>Giới tính</w:t>
+            </w:r>
+          </w:p>
+          <w:p>
+            <w:r>
+              <w:t>1: Nam</w:t>
+            </w:r>
+          </w:p>
+          <w:p>
+            <w:r>
+              <w:t>2: Nữ</w:t>
+            </w:r>
+          </w:p>
+          <w:p>
+            <w:r>
+              <w:t>3: Khác</w:t>
+            </w:r>
+          </w:p>
         </w:tc>
       </w:tr>
       <w:tr>
@@ -14293,7 +14983,7 @@
           </w:tcPr>
           <w:p>
             <w:r>
-              <w:t>PARENTID</w:t>
+              <w:t>EMAIL</w:t>
             </w:r>
           </w:p>
         </w:tc>
@@ -14303,7 +14993,7 @@
           </w:tcPr>
           <w:p>
             <w:r>
-              <w:t>NUMBER</w:t>
+              <w:t>Varchar2</w:t>
             </w:r>
           </w:p>
         </w:tc>
@@ -14311,7 +15001,11 @@
           <w:tcPr>
             <w:tcW w:w="396" w:type="pct"/>
           </w:tcPr>
-          <w:p/>
+          <w:p>
+            <w:r>
+              <w:t>100</w:t>
+            </w:r>
+          </w:p>
         </w:tc>
         <w:tc>
           <w:tcPr>
@@ -14329,7 +15023,11 @@
           <w:tcPr>
             <w:tcW w:w="1553" w:type="pct"/>
           </w:tcPr>
-          <w:p/>
+          <w:p>
+            <w:r>
+              <w:t>Email</w:t>
+            </w:r>
+          </w:p>
         </w:tc>
       </w:tr>
       <w:tr>
@@ -14339,7 +15037,7 @@
           </w:tcPr>
           <w:p>
             <w:r>
-              <w:t>LEV</w:t>
+              <w:t>PHONE</w:t>
             </w:r>
           </w:p>
         </w:tc>
@@ -14349,7 +15047,7 @@
           </w:tcPr>
           <w:p>
             <w:r>
-              <w:t>NUMBER</w:t>
+              <w:t>Varchar2</w:t>
             </w:r>
           </w:p>
         </w:tc>
@@ -14357,7 +15055,11 @@
           <w:tcPr>
             <w:tcW w:w="396" w:type="pct"/>
           </w:tcPr>
-          <w:p/>
+          <w:p>
+            <w:r>
+              <w:t>50</w:t>
+            </w:r>
+          </w:p>
         </w:tc>
         <w:tc>
           <w:tcPr>
@@ -14375,7 +15077,11 @@
           <w:tcPr>
             <w:tcW w:w="1553" w:type="pct"/>
           </w:tcPr>
-          <w:p/>
+          <w:p>
+            <w:r>
+              <w:t>Số điện thoại</w:t>
+            </w:r>
+          </w:p>
         </w:tc>
       </w:tr>
       <w:tr>
@@ -14385,7 +15091,7 @@
           </w:tcPr>
           <w:p>
             <w:r>
-              <w:t>MENUID</w:t>
+              <w:t>STATUS</w:t>
             </w:r>
           </w:p>
         </w:tc>
@@ -14403,7 +15109,11 @@
           <w:tcPr>
             <w:tcW w:w="396" w:type="pct"/>
           </w:tcPr>
-          <w:p/>
+          <w:p>
+            <w:r>
+              <w:t>1</w:t>
+            </w:r>
+          </w:p>
         </w:tc>
         <w:tc>
           <w:tcPr>
@@ -14421,19 +15131,250 @@
           <w:tcPr>
             <w:tcW w:w="1553" w:type="pct"/>
           </w:tcPr>
-          <w:p/>
+          <w:p>
+            <w:r>
+              <w:t>Trạng thái</w:t>
+            </w:r>
+          </w:p>
+          <w:p>
+            <w:r>
+              <w:t>0: Mới tạo, chưa confirm</w:t>
+            </w:r>
+          </w:p>
+          <w:p>
+            <w:r>
+              <w:t>1: Bình thường</w:t>
+            </w:r>
+            <w:r>
+              <w:t>, đã confrim</w:t>
+            </w:r>
+          </w:p>
+          <w:p>
+            <w:r>
+              <w:t>2: Khóa</w:t>
+            </w:r>
+          </w:p>
+        </w:tc>
+      </w:tr>
+      <w:tr>
+        <w:tc>
+          <w:tcPr>
+            <w:tcW w:w="1432" w:type="pct"/>
+          </w:tcPr>
+          <w:p>
+            <w:r>
+              <w:t>Created_By</w:t>
+            </w:r>
+          </w:p>
+        </w:tc>
+        <w:tc>
+          <w:tcPr>
+            <w:tcW w:w="743" w:type="pct"/>
+          </w:tcPr>
+          <w:p>
+            <w:r>
+              <w:t>NVARCHAR</w:t>
+            </w:r>
+          </w:p>
+        </w:tc>
+        <w:tc>
+          <w:tcPr>
+            <w:tcW w:w="396" w:type="pct"/>
+          </w:tcPr>
+          <w:p>
+            <w:r>
+              <w:t>50</w:t>
+            </w:r>
+          </w:p>
+        </w:tc>
+        <w:tc>
+          <w:tcPr>
+            <w:tcW w:w="379" w:type="pct"/>
+          </w:tcPr>
+          <w:p/>
+        </w:tc>
+        <w:tc>
+          <w:tcPr>
+            <w:tcW w:w="497" w:type="pct"/>
+          </w:tcPr>
+          <w:p/>
+        </w:tc>
+        <w:tc>
+          <w:tcPr>
+            <w:tcW w:w="1553" w:type="pct"/>
+          </w:tcPr>
+          <w:p>
+            <w:r>
+              <w:t>Người tạo</w:t>
+            </w:r>
+          </w:p>
+        </w:tc>
+      </w:tr>
+      <w:tr>
+        <w:tc>
+          <w:tcPr>
+            <w:tcW w:w="1432" w:type="pct"/>
+          </w:tcPr>
+          <w:p>
+            <w:r>
+              <w:t>Created_Date</w:t>
+            </w:r>
+          </w:p>
+        </w:tc>
+        <w:tc>
+          <w:tcPr>
+            <w:tcW w:w="743" w:type="pct"/>
+          </w:tcPr>
+          <w:p>
+            <w:r>
+              <w:t>Date</w:t>
+            </w:r>
+          </w:p>
+        </w:tc>
+        <w:tc>
+          <w:tcPr>
+            <w:tcW w:w="396" w:type="pct"/>
+          </w:tcPr>
+          <w:p/>
+        </w:tc>
+        <w:tc>
+          <w:tcPr>
+            <w:tcW w:w="379" w:type="pct"/>
+          </w:tcPr>
+          <w:p/>
+        </w:tc>
+        <w:tc>
+          <w:tcPr>
+            <w:tcW w:w="497" w:type="pct"/>
+          </w:tcPr>
+          <w:p/>
+        </w:tc>
+        <w:tc>
+          <w:tcPr>
+            <w:tcW w:w="1553" w:type="pct"/>
+          </w:tcPr>
+          <w:p>
+            <w:r>
+              <w:t>Ngày tạo</w:t>
+            </w:r>
+          </w:p>
+        </w:tc>
+      </w:tr>
+      <w:tr>
+        <w:tc>
+          <w:tcPr>
+            <w:tcW w:w="1432" w:type="pct"/>
+          </w:tcPr>
+          <w:p>
+            <w:r>
+              <w:t>Modify_By</w:t>
+            </w:r>
+          </w:p>
+        </w:tc>
+        <w:tc>
+          <w:tcPr>
+            <w:tcW w:w="743" w:type="pct"/>
+          </w:tcPr>
+          <w:p>
+            <w:r>
+              <w:t>NVARCHAR</w:t>
+            </w:r>
+          </w:p>
+        </w:tc>
+        <w:tc>
+          <w:tcPr>
+            <w:tcW w:w="396" w:type="pct"/>
+          </w:tcPr>
+          <w:p>
+            <w:r>
+              <w:t>50</w:t>
+            </w:r>
+          </w:p>
+        </w:tc>
+        <w:tc>
+          <w:tcPr>
+            <w:tcW w:w="379" w:type="pct"/>
+          </w:tcPr>
+          <w:p/>
+        </w:tc>
+        <w:tc>
+          <w:tcPr>
+            <w:tcW w:w="497" w:type="pct"/>
+          </w:tcPr>
+          <w:p/>
+        </w:tc>
+        <w:tc>
+          <w:tcPr>
+            <w:tcW w:w="1553" w:type="pct"/>
+          </w:tcPr>
+          <w:p>
+            <w:r>
+              <w:t>Người sửa</w:t>
+            </w:r>
+          </w:p>
+        </w:tc>
+      </w:tr>
+      <w:tr>
+        <w:tc>
+          <w:tcPr>
+            <w:tcW w:w="1432" w:type="pct"/>
+          </w:tcPr>
+          <w:p>
+            <w:r>
+              <w:t>Modify_Date</w:t>
+            </w:r>
+          </w:p>
+        </w:tc>
+        <w:tc>
+          <w:tcPr>
+            <w:tcW w:w="743" w:type="pct"/>
+          </w:tcPr>
+          <w:p>
+            <w:r>
+              <w:t>Date</w:t>
+            </w:r>
+          </w:p>
+        </w:tc>
+        <w:tc>
+          <w:tcPr>
+            <w:tcW w:w="396" w:type="pct"/>
+          </w:tcPr>
+          <w:p/>
+        </w:tc>
+        <w:tc>
+          <w:tcPr>
+            <w:tcW w:w="379" w:type="pct"/>
+          </w:tcPr>
+          <w:p/>
+        </w:tc>
+        <w:tc>
+          <w:tcPr>
+            <w:tcW w:w="497" w:type="pct"/>
+          </w:tcPr>
+          <w:p/>
+        </w:tc>
+        <w:tc>
+          <w:tcPr>
+            <w:tcW w:w="1553" w:type="pct"/>
+          </w:tcPr>
+          <w:p>
+            <w:r>
+              <w:t>Ngày sửa</w:t>
+            </w:r>
+          </w:p>
         </w:tc>
       </w:tr>
     </w:tbl>
+    <w:p/>
     <w:p>
       <w:pPr>
         <w:pStyle w:val="u3"/>
       </w:pPr>
-      <w:bookmarkStart w:id="30" w:name="_GoBack"/>
-      <w:bookmarkEnd w:id="30"/>
+      <w:bookmarkStart w:id="34" w:name="_Toc513283599"/>
       <w:r>
-        <w:t>S_GROUP_FUNCTION</w:t>
+        <w:t>S_Function</w:t>
       </w:r>
+      <w:bookmarkEnd w:id="34"/>
     </w:p>
     <w:p>
       <w:pPr>
@@ -14444,7 +15385,7 @@
         </w:numPr>
       </w:pPr>
       <w:r>
-        <w:t>Mục đích: Các chức năng thuộc nhóm hệ thống</w:t>
+        <w:t>Mục đích: lưu danh sách các chức năng khai báo trong hệ thống</w:t>
       </w:r>
     </w:p>
     <w:p>
@@ -14608,7 +15549,7 @@
           </w:tcPr>
           <w:p>
             <w:r>
-              <w:t>GROUPID</w:t>
+              <w:t>ID</w:t>
             </w:r>
           </w:p>
         </w:tc>
@@ -14646,7 +15587,7 @@
           </w:tcPr>
           <w:p>
             <w:r>
-              <w:t>ID bảng group</w:t>
+              <w:t>ID tự tăng</w:t>
             </w:r>
           </w:p>
         </w:tc>
@@ -14658,7 +15599,380 @@
           </w:tcPr>
           <w:p>
             <w:r>
-              <w:t>FUNCTIONID</w:t>
+              <w:t xml:space="preserve">FUNCTIONNAME   </w:t>
+            </w:r>
+          </w:p>
+        </w:tc>
+        <w:tc>
+          <w:tcPr>
+            <w:tcW w:w="743" w:type="pct"/>
+          </w:tcPr>
+          <w:p>
+            <w:r>
+              <w:t>Varchar2</w:t>
+            </w:r>
+          </w:p>
+        </w:tc>
+        <w:tc>
+          <w:tcPr>
+            <w:tcW w:w="396" w:type="pct"/>
+          </w:tcPr>
+          <w:p/>
+        </w:tc>
+        <w:tc>
+          <w:tcPr>
+            <w:tcW w:w="379" w:type="pct"/>
+          </w:tcPr>
+          <w:p/>
+        </w:tc>
+        <w:tc>
+          <w:tcPr>
+            <w:tcW w:w="497" w:type="pct"/>
+          </w:tcPr>
+          <w:p/>
+        </w:tc>
+        <w:tc>
+          <w:tcPr>
+            <w:tcW w:w="1553" w:type="pct"/>
+          </w:tcPr>
+          <w:p>
+            <w:r>
+              <w:t>Tên chức năng</w:t>
+            </w:r>
+          </w:p>
+        </w:tc>
+      </w:tr>
+      <w:tr>
+        <w:tc>
+          <w:tcPr>
+            <w:tcW w:w="1432" w:type="pct"/>
+          </w:tcPr>
+          <w:p>
+            <w:r>
+              <w:lastRenderedPageBreak/>
+              <w:t>DISPLAYNAME</w:t>
+            </w:r>
+          </w:p>
+        </w:tc>
+        <w:tc>
+          <w:tcPr>
+            <w:tcW w:w="743" w:type="pct"/>
+          </w:tcPr>
+          <w:p>
+            <w:r>
+              <w:t>Varchar2</w:t>
+            </w:r>
+          </w:p>
+        </w:tc>
+        <w:tc>
+          <w:tcPr>
+            <w:tcW w:w="396" w:type="pct"/>
+          </w:tcPr>
+          <w:p/>
+        </w:tc>
+        <w:tc>
+          <w:tcPr>
+            <w:tcW w:w="379" w:type="pct"/>
+          </w:tcPr>
+          <w:p/>
+        </w:tc>
+        <w:tc>
+          <w:tcPr>
+            <w:tcW w:w="497" w:type="pct"/>
+          </w:tcPr>
+          <w:p/>
+        </w:tc>
+        <w:tc>
+          <w:tcPr>
+            <w:tcW w:w="1553" w:type="pct"/>
+          </w:tcPr>
+          <w:p/>
+        </w:tc>
+      </w:tr>
+      <w:tr>
+        <w:tc>
+          <w:tcPr>
+            <w:tcW w:w="1432" w:type="pct"/>
+          </w:tcPr>
+          <w:p>
+            <w:r>
+              <w:t>FUNCTIONTYPE</w:t>
+            </w:r>
+          </w:p>
+        </w:tc>
+        <w:tc>
+          <w:tcPr>
+            <w:tcW w:w="743" w:type="pct"/>
+          </w:tcPr>
+          <w:p>
+            <w:r>
+              <w:t>NUMBER</w:t>
+            </w:r>
+          </w:p>
+        </w:tc>
+        <w:tc>
+          <w:tcPr>
+            <w:tcW w:w="396" w:type="pct"/>
+          </w:tcPr>
+          <w:p/>
+        </w:tc>
+        <w:tc>
+          <w:tcPr>
+            <w:tcW w:w="379" w:type="pct"/>
+          </w:tcPr>
+          <w:p/>
+        </w:tc>
+        <w:tc>
+          <w:tcPr>
+            <w:tcW w:w="497" w:type="pct"/>
+          </w:tcPr>
+          <w:p/>
+        </w:tc>
+        <w:tc>
+          <w:tcPr>
+            <w:tcW w:w="1553" w:type="pct"/>
+          </w:tcPr>
+          <w:p/>
+        </w:tc>
+      </w:tr>
+      <w:tr>
+        <w:tc>
+          <w:tcPr>
+            <w:tcW w:w="1432" w:type="pct"/>
+          </w:tcPr>
+          <w:p>
+            <w:r>
+              <w:t>HREFGET</w:t>
+            </w:r>
+          </w:p>
+        </w:tc>
+        <w:tc>
+          <w:tcPr>
+            <w:tcW w:w="743" w:type="pct"/>
+          </w:tcPr>
+          <w:p>
+            <w:r>
+              <w:t>Varchar2</w:t>
+            </w:r>
+          </w:p>
+        </w:tc>
+        <w:tc>
+          <w:tcPr>
+            <w:tcW w:w="396" w:type="pct"/>
+          </w:tcPr>
+          <w:p/>
+        </w:tc>
+        <w:tc>
+          <w:tcPr>
+            <w:tcW w:w="379" w:type="pct"/>
+          </w:tcPr>
+          <w:p/>
+        </w:tc>
+        <w:tc>
+          <w:tcPr>
+            <w:tcW w:w="497" w:type="pct"/>
+          </w:tcPr>
+          <w:p/>
+        </w:tc>
+        <w:tc>
+          <w:tcPr>
+            <w:tcW w:w="1553" w:type="pct"/>
+          </w:tcPr>
+          <w:p/>
+        </w:tc>
+      </w:tr>
+      <w:tr>
+        <w:tc>
+          <w:tcPr>
+            <w:tcW w:w="1432" w:type="pct"/>
+          </w:tcPr>
+          <w:p>
+            <w:r>
+              <w:t>HREFPOST</w:t>
+            </w:r>
+          </w:p>
+        </w:tc>
+        <w:tc>
+          <w:tcPr>
+            <w:tcW w:w="743" w:type="pct"/>
+          </w:tcPr>
+          <w:p>
+            <w:r>
+              <w:t>Varchar2</w:t>
+            </w:r>
+          </w:p>
+        </w:tc>
+        <w:tc>
+          <w:tcPr>
+            <w:tcW w:w="396" w:type="pct"/>
+          </w:tcPr>
+          <w:p/>
+        </w:tc>
+        <w:tc>
+          <w:tcPr>
+            <w:tcW w:w="379" w:type="pct"/>
+          </w:tcPr>
+          <w:p/>
+        </w:tc>
+        <w:tc>
+          <w:tcPr>
+            <w:tcW w:w="497" w:type="pct"/>
+          </w:tcPr>
+          <w:p/>
+        </w:tc>
+        <w:tc>
+          <w:tcPr>
+            <w:tcW w:w="1553" w:type="pct"/>
+          </w:tcPr>
+          <w:p/>
+        </w:tc>
+      </w:tr>
+      <w:tr>
+        <w:tc>
+          <w:tcPr>
+            <w:tcW w:w="1432" w:type="pct"/>
+          </w:tcPr>
+          <w:p>
+            <w:r>
+              <w:t>POSITION</w:t>
+            </w:r>
+          </w:p>
+        </w:tc>
+        <w:tc>
+          <w:tcPr>
+            <w:tcW w:w="743" w:type="pct"/>
+          </w:tcPr>
+          <w:p>
+            <w:r>
+              <w:t>NUMBER</w:t>
+            </w:r>
+          </w:p>
+        </w:tc>
+        <w:tc>
+          <w:tcPr>
+            <w:tcW w:w="396" w:type="pct"/>
+          </w:tcPr>
+          <w:p/>
+        </w:tc>
+        <w:tc>
+          <w:tcPr>
+            <w:tcW w:w="379" w:type="pct"/>
+          </w:tcPr>
+          <w:p/>
+        </w:tc>
+        <w:tc>
+          <w:tcPr>
+            <w:tcW w:w="497" w:type="pct"/>
+          </w:tcPr>
+          <w:p/>
+        </w:tc>
+        <w:tc>
+          <w:tcPr>
+            <w:tcW w:w="1553" w:type="pct"/>
+          </w:tcPr>
+          <w:p/>
+        </w:tc>
+      </w:tr>
+      <w:tr>
+        <w:tc>
+          <w:tcPr>
+            <w:tcW w:w="1432" w:type="pct"/>
+          </w:tcPr>
+          <w:p>
+            <w:r>
+              <w:t>PARENTID</w:t>
+            </w:r>
+          </w:p>
+        </w:tc>
+        <w:tc>
+          <w:tcPr>
+            <w:tcW w:w="743" w:type="pct"/>
+          </w:tcPr>
+          <w:p>
+            <w:r>
+              <w:t>NUMBER</w:t>
+            </w:r>
+          </w:p>
+        </w:tc>
+        <w:tc>
+          <w:tcPr>
+            <w:tcW w:w="396" w:type="pct"/>
+          </w:tcPr>
+          <w:p/>
+        </w:tc>
+        <w:tc>
+          <w:tcPr>
+            <w:tcW w:w="379" w:type="pct"/>
+          </w:tcPr>
+          <w:p/>
+        </w:tc>
+        <w:tc>
+          <w:tcPr>
+            <w:tcW w:w="497" w:type="pct"/>
+          </w:tcPr>
+          <w:p/>
+        </w:tc>
+        <w:tc>
+          <w:tcPr>
+            <w:tcW w:w="1553" w:type="pct"/>
+          </w:tcPr>
+          <w:p/>
+        </w:tc>
+      </w:tr>
+      <w:tr>
+        <w:tc>
+          <w:tcPr>
+            <w:tcW w:w="1432" w:type="pct"/>
+          </w:tcPr>
+          <w:p>
+            <w:r>
+              <w:t>LEV</w:t>
+            </w:r>
+          </w:p>
+        </w:tc>
+        <w:tc>
+          <w:tcPr>
+            <w:tcW w:w="743" w:type="pct"/>
+          </w:tcPr>
+          <w:p>
+            <w:r>
+              <w:t>NUMBER</w:t>
+            </w:r>
+          </w:p>
+        </w:tc>
+        <w:tc>
+          <w:tcPr>
+            <w:tcW w:w="396" w:type="pct"/>
+          </w:tcPr>
+          <w:p/>
+        </w:tc>
+        <w:tc>
+          <w:tcPr>
+            <w:tcW w:w="379" w:type="pct"/>
+          </w:tcPr>
+          <w:p/>
+        </w:tc>
+        <w:tc>
+          <w:tcPr>
+            <w:tcW w:w="497" w:type="pct"/>
+          </w:tcPr>
+          <w:p/>
+        </w:tc>
+        <w:tc>
+          <w:tcPr>
+            <w:tcW w:w="1553" w:type="pct"/>
+          </w:tcPr>
+          <w:p/>
+        </w:tc>
+      </w:tr>
+      <w:tr>
+        <w:tc>
+          <w:tcPr>
+            <w:tcW w:w="1432" w:type="pct"/>
+          </w:tcPr>
+          <w:p>
+            <w:r>
+              <w:t>MENUID</w:t>
             </w:r>
           </w:p>
         </w:tc>
@@ -14698,14 +16012,24 @@
         </w:tc>
       </w:tr>
     </w:tbl>
-    <w:p/>
     <w:p>
       <w:pPr>
         <w:pStyle w:val="u3"/>
       </w:pPr>
+      <w:bookmarkStart w:id="35" w:name="_Toc513283600"/>
       <w:r>
-        <w:t>S_GROUP_USER</w:t>
+        <w:t>S_</w:t>
       </w:r>
+      <w:r>
+        <w:t>Group</w:t>
+      </w:r>
+      <w:r>
+        <w:t>_F</w:t>
+      </w:r>
+      <w:r>
+        <w:t>unction</w:t>
+      </w:r>
+      <w:bookmarkEnd w:id="35"/>
     </w:p>
     <w:p>
       <w:pPr>
@@ -14716,7 +16040,7 @@
         </w:numPr>
       </w:pPr>
       <w:r>
-        <w:t>Mục đích: Nhóm các tài khoản</w:t>
+        <w:t>Mục đích: Các chức năng thuộc nhóm hệ thống</w:t>
       </w:r>
     </w:p>
     <w:p>
@@ -14930,7 +16254,7 @@
           </w:tcPr>
           <w:p>
             <w:r>
-              <w:t>USERID</w:t>
+              <w:t>FUNCTIONID</w:t>
             </w:r>
           </w:p>
         </w:tc>
@@ -14974,9 +16298,20 @@
       <w:pPr>
         <w:pStyle w:val="u3"/>
       </w:pPr>
+      <w:bookmarkStart w:id="36" w:name="_Toc513283601"/>
       <w:r>
-        <w:t>S_GROUPS</w:t>
+        <w:t>S_G</w:t>
       </w:r>
+      <w:r>
+        <w:t>roup</w:t>
+      </w:r>
+      <w:r>
+        <w:t>_U</w:t>
+      </w:r>
+      <w:r>
+        <w:t>ser</w:t>
+      </w:r>
+      <w:bookmarkEnd w:id="36"/>
     </w:p>
     <w:p>
       <w:pPr>
@@ -14987,7 +16322,7 @@
         </w:numPr>
       </w:pPr>
       <w:r>
-        <w:t xml:space="preserve">Mục đích: Định nghĩa các nhóm </w:t>
+        <w:t>Mục đích: Nhóm các tài khoản</w:t>
       </w:r>
     </w:p>
     <w:p>
@@ -15151,7 +16486,7 @@
           </w:tcPr>
           <w:p>
             <w:r>
-              <w:t>ID</w:t>
+              <w:t>GROUPID</w:t>
             </w:r>
           </w:p>
         </w:tc>
@@ -15189,7 +16524,7 @@
           </w:tcPr>
           <w:p>
             <w:r>
-              <w:t>ID tự tăng</w:t>
+              <w:t>ID bảng group</w:t>
             </w:r>
           </w:p>
         </w:tc>
@@ -15201,8 +16536,7 @@
           </w:tcPr>
           <w:p>
             <w:r>
-              <w:lastRenderedPageBreak/>
-              <w:t>NAME</w:t>
+              <w:t>USERID</w:t>
             </w:r>
           </w:p>
         </w:tc>
@@ -15212,7 +16546,7 @@
           </w:tcPr>
           <w:p>
             <w:r>
-              <w:t>Varchar2</w:t>
+              <w:t>NUMBER</w:t>
             </w:r>
           </w:p>
         </w:tc>
@@ -15220,11 +16554,7 @@
           <w:tcPr>
             <w:tcW w:w="396" w:type="pct"/>
           </w:tcPr>
-          <w:p>
-            <w:r>
-              <w:t>250</w:t>
-            </w:r>
-          </w:p>
+          <w:p/>
         </w:tc>
         <w:tc>
           <w:tcPr>
@@ -15243,6 +16573,186 @@
             <w:tcW w:w="1553" w:type="pct"/>
           </w:tcPr>
           <w:p/>
+        </w:tc>
+      </w:tr>
+    </w:tbl>
+    <w:p>
+      <w:pPr>
+        <w:pStyle w:val="u3"/>
+      </w:pPr>
+      <w:bookmarkStart w:id="37" w:name="_Toc513283602"/>
+      <w:r>
+        <w:t>S_G</w:t>
+      </w:r>
+      <w:r>
+        <w:t>roups</w:t>
+      </w:r>
+      <w:bookmarkEnd w:id="37"/>
+    </w:p>
+    <w:p>
+      <w:pPr>
+        <w:pStyle w:val="oancuaDanhsach"/>
+        <w:numPr>
+          <w:ilvl w:val="0"/>
+          <w:numId w:val="32"/>
+        </w:numPr>
+      </w:pPr>
+      <w:r>
+        <w:t xml:space="preserve">Mục đích: Định nghĩa các nhóm </w:t>
+      </w:r>
+    </w:p>
+    <w:p>
+      <w:pPr>
+        <w:pStyle w:val="oancuaDanhsach"/>
+        <w:numPr>
+          <w:ilvl w:val="0"/>
+          <w:numId w:val="32"/>
+        </w:numPr>
+      </w:pPr>
+      <w:r>
+        <w:t>Chi tiết các trường dữ liệu</w:t>
+      </w:r>
+    </w:p>
+    <w:tbl>
+      <w:tblPr>
+        <w:tblStyle w:val="LiBang"/>
+        <w:tblW w:w="5000" w:type="pct"/>
+        <w:tblBorders>
+          <w:top w:val="single" w:sz="12" w:space="0" w:color="auto"/>
+          <w:left w:val="single" w:sz="12" w:space="0" w:color="auto"/>
+          <w:bottom w:val="single" w:sz="12" w:space="0" w:color="auto"/>
+          <w:right w:val="single" w:sz="12" w:space="0" w:color="auto"/>
+          <w:insideH w:val="single" w:sz="6" w:space="0" w:color="auto"/>
+          <w:insideV w:val="single" w:sz="6" w:space="0" w:color="auto"/>
+        </w:tblBorders>
+        <w:tblLook w:val="01E0" w:firstRow="1" w:lastRow="1" w:firstColumn="1" w:lastColumn="1" w:noHBand="0" w:noVBand="0"/>
+      </w:tblPr>
+      <w:tblGrid>
+        <w:gridCol w:w="2582"/>
+        <w:gridCol w:w="1339"/>
+        <w:gridCol w:w="714"/>
+        <w:gridCol w:w="683"/>
+        <w:gridCol w:w="896"/>
+        <w:gridCol w:w="2799"/>
+      </w:tblGrid>
+      <w:tr>
+        <w:trPr>
+          <w:tblHeader/>
+        </w:trPr>
+        <w:tc>
+          <w:tcPr>
+            <w:tcW w:w="1432" w:type="pct"/>
+            <w:shd w:val="clear" w:color="auto" w:fill="E6E6E6"/>
+          </w:tcPr>
+          <w:p>
+            <w:pPr>
+              <w:rPr>
+                <w:b/>
+              </w:rPr>
+            </w:pPr>
+            <w:r>
+              <w:rPr>
+                <w:b/>
+              </w:rPr>
+              <w:t>Tên trường</w:t>
+            </w:r>
+          </w:p>
+        </w:tc>
+        <w:tc>
+          <w:tcPr>
+            <w:tcW w:w="743" w:type="pct"/>
+            <w:shd w:val="clear" w:color="auto" w:fill="E6E6E6"/>
+          </w:tcPr>
+          <w:p>
+            <w:pPr>
+              <w:rPr>
+                <w:b/>
+              </w:rPr>
+            </w:pPr>
+            <w:r>
+              <w:rPr>
+                <w:b/>
+              </w:rPr>
+              <w:t>Kiểu dữ liệu</w:t>
+            </w:r>
+          </w:p>
+        </w:tc>
+        <w:tc>
+          <w:tcPr>
+            <w:tcW w:w="396" w:type="pct"/>
+            <w:shd w:val="clear" w:color="auto" w:fill="E6E6E6"/>
+          </w:tcPr>
+          <w:p>
+            <w:pPr>
+              <w:rPr>
+                <w:b/>
+              </w:rPr>
+            </w:pPr>
+            <w:r>
+              <w:rPr>
+                <w:b/>
+              </w:rPr>
+              <w:t>Size</w:t>
+            </w:r>
+          </w:p>
+        </w:tc>
+        <w:tc>
+          <w:tcPr>
+            <w:tcW w:w="379" w:type="pct"/>
+            <w:shd w:val="clear" w:color="auto" w:fill="E6E6E6"/>
+          </w:tcPr>
+          <w:p>
+            <w:pPr>
+              <w:rPr>
+                <w:b/>
+              </w:rPr>
+            </w:pPr>
+            <w:r>
+              <w:rPr>
+                <w:b/>
+              </w:rPr>
+              <w:t>Null</w:t>
+            </w:r>
+          </w:p>
+        </w:tc>
+        <w:tc>
+          <w:tcPr>
+            <w:tcW w:w="497" w:type="pct"/>
+            <w:shd w:val="clear" w:color="auto" w:fill="E6E6E6"/>
+          </w:tcPr>
+          <w:p>
+            <w:pPr>
+              <w:rPr>
+                <w:b/>
+              </w:rPr>
+            </w:pPr>
+            <w:r>
+              <w:rPr>
+                <w:b/>
+              </w:rPr>
+              <w:t>Default</w:t>
+            </w:r>
+          </w:p>
+        </w:tc>
+        <w:tc>
+          <w:tcPr>
+            <w:tcW w:w="1553" w:type="pct"/>
+            <w:shd w:val="clear" w:color="auto" w:fill="E6E6E6"/>
+          </w:tcPr>
+          <w:p>
+            <w:pPr>
+              <w:jc w:val="left"/>
+              <w:rPr>
+                <w:b/>
+              </w:rPr>
+            </w:pPr>
+            <w:r>
+              <w:rPr>
+                <w:b/>
+              </w:rPr>
+              <w:t>Mô tả</w:t>
+            </w:r>
+          </w:p>
         </w:tc>
       </w:tr>
       <w:tr>
@@ -15252,7 +16762,7 @@
           </w:tcPr>
           <w:p>
             <w:r>
-              <w:t>GROUPTYPE</w:t>
+              <w:t>ID</w:t>
             </w:r>
           </w:p>
         </w:tc>
@@ -15262,7 +16772,7 @@
           </w:tcPr>
           <w:p>
             <w:r>
-              <w:t>Varchar2</w:t>
+              <w:t>NUMBER</w:t>
             </w:r>
           </w:p>
         </w:tc>
@@ -15270,11 +16780,7 @@
           <w:tcPr>
             <w:tcW w:w="396" w:type="pct"/>
           </w:tcPr>
-          <w:p>
-            <w:r>
-              <w:t>3</w:t>
-            </w:r>
-          </w:p>
+          <w:p/>
         </w:tc>
         <w:tc>
           <w:tcPr>
@@ -15292,7 +16798,11 @@
           <w:tcPr>
             <w:tcW w:w="1553" w:type="pct"/>
           </w:tcPr>
-          <w:p/>
+          <w:p>
+            <w:r>
+              <w:t>ID tự tăng</w:t>
+            </w:r>
+          </w:p>
         </w:tc>
       </w:tr>
       <w:tr>
@@ -15302,7 +16812,7 @@
           </w:tcPr>
           <w:p>
             <w:r>
-              <w:t>CREATEDBY</w:t>
+              <w:t>NAME</w:t>
             </w:r>
           </w:p>
         </w:tc>
@@ -15352,6 +16862,107 @@
           </w:tcPr>
           <w:p>
             <w:r>
+              <w:t>GROUPTYPE</w:t>
+            </w:r>
+          </w:p>
+        </w:tc>
+        <w:tc>
+          <w:tcPr>
+            <w:tcW w:w="743" w:type="pct"/>
+          </w:tcPr>
+          <w:p>
+            <w:r>
+              <w:t>Varchar2</w:t>
+            </w:r>
+          </w:p>
+        </w:tc>
+        <w:tc>
+          <w:tcPr>
+            <w:tcW w:w="396" w:type="pct"/>
+          </w:tcPr>
+          <w:p>
+            <w:r>
+              <w:t>3</w:t>
+            </w:r>
+          </w:p>
+        </w:tc>
+        <w:tc>
+          <w:tcPr>
+            <w:tcW w:w="379" w:type="pct"/>
+          </w:tcPr>
+          <w:p/>
+        </w:tc>
+        <w:tc>
+          <w:tcPr>
+            <w:tcW w:w="497" w:type="pct"/>
+          </w:tcPr>
+          <w:p/>
+        </w:tc>
+        <w:tc>
+          <w:tcPr>
+            <w:tcW w:w="1553" w:type="pct"/>
+          </w:tcPr>
+          <w:p/>
+        </w:tc>
+      </w:tr>
+      <w:tr>
+        <w:tc>
+          <w:tcPr>
+            <w:tcW w:w="1432" w:type="pct"/>
+          </w:tcPr>
+          <w:p>
+            <w:r>
+              <w:t>CREATEDBY</w:t>
+            </w:r>
+          </w:p>
+        </w:tc>
+        <w:tc>
+          <w:tcPr>
+            <w:tcW w:w="743" w:type="pct"/>
+          </w:tcPr>
+          <w:p>
+            <w:r>
+              <w:t>Varchar2</w:t>
+            </w:r>
+          </w:p>
+        </w:tc>
+        <w:tc>
+          <w:tcPr>
+            <w:tcW w:w="396" w:type="pct"/>
+          </w:tcPr>
+          <w:p>
+            <w:r>
+              <w:t>250</w:t>
+            </w:r>
+          </w:p>
+        </w:tc>
+        <w:tc>
+          <w:tcPr>
+            <w:tcW w:w="379" w:type="pct"/>
+          </w:tcPr>
+          <w:p/>
+        </w:tc>
+        <w:tc>
+          <w:tcPr>
+            <w:tcW w:w="497" w:type="pct"/>
+          </w:tcPr>
+          <w:p/>
+        </w:tc>
+        <w:tc>
+          <w:tcPr>
+            <w:tcW w:w="1553" w:type="pct"/>
+          </w:tcPr>
+          <w:p/>
+        </w:tc>
+      </w:tr>
+      <w:tr>
+        <w:tc>
+          <w:tcPr>
+            <w:tcW w:w="1432" w:type="pct"/>
+          </w:tcPr>
+          <w:p>
+            <w:r>
+              <w:lastRenderedPageBreak/>
               <w:t>CREATEDDATE</w:t>
             </w:r>
           </w:p>
@@ -15547,14 +17158,6 @@
           <w:ilvl w:val="0"/>
           <w:numId w:val="0"/>
         </w:numPr>
-      </w:pPr>
-      <w:r>
-        <w:tab/>
-      </w:r>
-    </w:p>
-    <w:p>
-      <w:pPr>
-        <w:ind w:left="720"/>
       </w:pPr>
     </w:p>
     <w:sectPr>
@@ -20392,6 +21995,182 @@
 </file>
 
 <file path=customXml/itemProps1.xml><?xml version="1.0" encoding="utf-8"?>
+<ds:datastoreItem xmlns:ds="http://schemas.openxmlformats.org/officeDocument/2006/customXml" ds:itemID="{7FEDBF15-B14A-4E40-82C6-7842FE76D7F6}">
+  <ds:schemaRefs>
+    <ds:schemaRef ds:uri="http://schemas.openxmlformats.org/officeDocument/2006/bibliography"/>
+  </ds:schemaRefs>
+</ds:datastoreItem>
+</file>
+
+<file path=customXml/itemProps10.xml><?xml version="1.0" encoding="utf-8"?>
+<ds:datastoreItem xmlns:ds="http://schemas.openxmlformats.org/officeDocument/2006/customXml" ds:itemID="{85A66DEF-C60C-48F4-9854-4947A1116AAD}">
+  <ds:schemaRefs>
+    <ds:schemaRef ds:uri="http://schemas.openxmlformats.org/officeDocument/2006/bibliography"/>
+  </ds:schemaRefs>
+</ds:datastoreItem>
+</file>
+
+<file path=customXml/itemProps11.xml><?xml version="1.0" encoding="utf-8"?>
+<ds:datastoreItem xmlns:ds="http://schemas.openxmlformats.org/officeDocument/2006/customXml" ds:itemID="{C89D028E-9E85-4CC6-BC7E-18ED3CC02E63}">
+  <ds:schemaRefs>
+    <ds:schemaRef ds:uri="http://schemas.openxmlformats.org/officeDocument/2006/bibliography"/>
+  </ds:schemaRefs>
+</ds:datastoreItem>
+</file>
+
+<file path=customXml/itemProps12.xml><?xml version="1.0" encoding="utf-8"?>
+<ds:datastoreItem xmlns:ds="http://schemas.openxmlformats.org/officeDocument/2006/customXml" ds:itemID="{1CC86F0A-630A-461C-AD18-DA6D1198D2D4}">
+  <ds:schemaRefs>
+    <ds:schemaRef ds:uri="http://schemas.openxmlformats.org/officeDocument/2006/bibliography"/>
+  </ds:schemaRefs>
+</ds:datastoreItem>
+</file>
+
+<file path=customXml/itemProps13.xml><?xml version="1.0" encoding="utf-8"?>
+<ds:datastoreItem xmlns:ds="http://schemas.openxmlformats.org/officeDocument/2006/customXml" ds:itemID="{7409C042-8135-41A1-B913-43C87008C68D}">
+  <ds:schemaRefs>
+    <ds:schemaRef ds:uri="http://schemas.openxmlformats.org/officeDocument/2006/bibliography"/>
+  </ds:schemaRefs>
+</ds:datastoreItem>
+</file>
+
+<file path=customXml/itemProps14.xml><?xml version="1.0" encoding="utf-8"?>
+<ds:datastoreItem xmlns:ds="http://schemas.openxmlformats.org/officeDocument/2006/customXml" ds:itemID="{8E220E46-C064-4FA0-B7A3-65E4070EF4DF}">
+  <ds:schemaRefs>
+    <ds:schemaRef ds:uri="http://schemas.openxmlformats.org/officeDocument/2006/bibliography"/>
+  </ds:schemaRefs>
+</ds:datastoreItem>
+</file>
+
+<file path=customXml/itemProps15.xml><?xml version="1.0" encoding="utf-8"?>
+<ds:datastoreItem xmlns:ds="http://schemas.openxmlformats.org/officeDocument/2006/customXml" ds:itemID="{7E15703A-A1C2-48EE-8A1E-504A05F010CF}">
+  <ds:schemaRefs>
+    <ds:schemaRef ds:uri="http://schemas.openxmlformats.org/officeDocument/2006/bibliography"/>
+  </ds:schemaRefs>
+</ds:datastoreItem>
+</file>
+
+<file path=customXml/itemProps16.xml><?xml version="1.0" encoding="utf-8"?>
+<ds:datastoreItem xmlns:ds="http://schemas.openxmlformats.org/officeDocument/2006/customXml" ds:itemID="{D92014C9-0ED3-47D7-A11E-0598BD7BF7C7}">
+  <ds:schemaRefs>
+    <ds:schemaRef ds:uri="http://schemas.openxmlformats.org/officeDocument/2006/bibliography"/>
+  </ds:schemaRefs>
+</ds:datastoreItem>
+</file>
+
+<file path=customXml/itemProps17.xml><?xml version="1.0" encoding="utf-8"?>
+<ds:datastoreItem xmlns:ds="http://schemas.openxmlformats.org/officeDocument/2006/customXml" ds:itemID="{BE89A0D3-5781-49E0-8104-7970F36E9BE9}">
+  <ds:schemaRefs>
+    <ds:schemaRef ds:uri="http://schemas.openxmlformats.org/officeDocument/2006/bibliography"/>
+  </ds:schemaRefs>
+</ds:datastoreItem>
+</file>
+
+<file path=customXml/itemProps18.xml><?xml version="1.0" encoding="utf-8"?>
+<ds:datastoreItem xmlns:ds="http://schemas.openxmlformats.org/officeDocument/2006/customXml" ds:itemID="{0E290AF5-E3E0-4E02-B0FD-5C4681DD8BD7}">
+  <ds:schemaRefs>
+    <ds:schemaRef ds:uri="http://schemas.openxmlformats.org/officeDocument/2006/bibliography"/>
+  </ds:schemaRefs>
+</ds:datastoreItem>
+</file>
+
+<file path=customXml/itemProps19.xml><?xml version="1.0" encoding="utf-8"?>
+<ds:datastoreItem xmlns:ds="http://schemas.openxmlformats.org/officeDocument/2006/customXml" ds:itemID="{23F7A0A3-F7B1-4BCE-B6FC-0F42DCBE0E2B}">
+  <ds:schemaRefs>
+    <ds:schemaRef ds:uri="http://schemas.openxmlformats.org/officeDocument/2006/bibliography"/>
+  </ds:schemaRefs>
+</ds:datastoreItem>
+</file>
+
+<file path=customXml/itemProps2.xml><?xml version="1.0" encoding="utf-8"?>
+<ds:datastoreItem xmlns:ds="http://schemas.openxmlformats.org/officeDocument/2006/customXml" ds:itemID="{1872C693-DDDB-4BA2-A878-3BB18B8AA655}">
+  <ds:schemaRefs>
+    <ds:schemaRef ds:uri="http://schemas.openxmlformats.org/officeDocument/2006/bibliography"/>
+  </ds:schemaRefs>
+</ds:datastoreItem>
+</file>
+
+<file path=customXml/itemProps20.xml><?xml version="1.0" encoding="utf-8"?>
+<ds:datastoreItem xmlns:ds="http://schemas.openxmlformats.org/officeDocument/2006/customXml" ds:itemID="{EB337C99-DC59-4E81-A21B-34986DA8EF66}">
+  <ds:schemaRefs>
+    <ds:schemaRef ds:uri="http://schemas.openxmlformats.org/officeDocument/2006/bibliography"/>
+  </ds:schemaRefs>
+</ds:datastoreItem>
+</file>
+
+<file path=customXml/itemProps21.xml><?xml version="1.0" encoding="utf-8"?>
+<ds:datastoreItem xmlns:ds="http://schemas.openxmlformats.org/officeDocument/2006/customXml" ds:itemID="{F76ACE5F-1B2D-4151-8679-97B60F3F3CD5}">
+  <ds:schemaRefs>
+    <ds:schemaRef ds:uri="http://schemas.openxmlformats.org/officeDocument/2006/bibliography"/>
+  </ds:schemaRefs>
+</ds:datastoreItem>
+</file>
+
+<file path=customXml/itemProps22.xml><?xml version="1.0" encoding="utf-8"?>
+<ds:datastoreItem xmlns:ds="http://schemas.openxmlformats.org/officeDocument/2006/customXml" ds:itemID="{1D1219B3-7192-4F43-A37B-D462EC5DDB4A}">
+  <ds:schemaRefs>
+    <ds:schemaRef ds:uri="http://schemas.openxmlformats.org/officeDocument/2006/bibliography"/>
+  </ds:schemaRefs>
+</ds:datastoreItem>
+</file>
+
+<file path=customXml/itemProps23.xml><?xml version="1.0" encoding="utf-8"?>
+<ds:datastoreItem xmlns:ds="http://schemas.openxmlformats.org/officeDocument/2006/customXml" ds:itemID="{3B624682-81AB-4555-B746-93D7B65E39ED}">
+  <ds:schemaRefs>
+    <ds:schemaRef ds:uri="http://schemas.openxmlformats.org/officeDocument/2006/bibliography"/>
+  </ds:schemaRefs>
+</ds:datastoreItem>
+</file>
+
+<file path=customXml/itemProps24.xml><?xml version="1.0" encoding="utf-8"?>
+<ds:datastoreItem xmlns:ds="http://schemas.openxmlformats.org/officeDocument/2006/customXml" ds:itemID="{F469FBFD-5A20-41AB-B93E-9BA51F77D7D2}">
+  <ds:schemaRefs>
+    <ds:schemaRef ds:uri="http://schemas.openxmlformats.org/officeDocument/2006/bibliography"/>
+  </ds:schemaRefs>
+</ds:datastoreItem>
+</file>
+
+<file path=customXml/itemProps25.xml><?xml version="1.0" encoding="utf-8"?>
+<ds:datastoreItem xmlns:ds="http://schemas.openxmlformats.org/officeDocument/2006/customXml" ds:itemID="{59602D9E-6CFE-4ABB-986A-7370208DE799}">
+  <ds:schemaRefs>
+    <ds:schemaRef ds:uri="http://schemas.openxmlformats.org/officeDocument/2006/bibliography"/>
+  </ds:schemaRefs>
+</ds:datastoreItem>
+</file>
+
+<file path=customXml/itemProps26.xml><?xml version="1.0" encoding="utf-8"?>
+<ds:datastoreItem xmlns:ds="http://schemas.openxmlformats.org/officeDocument/2006/customXml" ds:itemID="{CC272AD4-A1F9-4C53-AE8A-2FE8B6EBD5F5}">
+  <ds:schemaRefs>
+    <ds:schemaRef ds:uri="http://schemas.openxmlformats.org/officeDocument/2006/bibliography"/>
+  </ds:schemaRefs>
+</ds:datastoreItem>
+</file>
+
+<file path=customXml/itemProps27.xml><?xml version="1.0" encoding="utf-8"?>
+<ds:datastoreItem xmlns:ds="http://schemas.openxmlformats.org/officeDocument/2006/customXml" ds:itemID="{C742412A-5E7F-4531-A2F8-59E95B02191B}">
+  <ds:schemaRefs>
+    <ds:schemaRef ds:uri="http://schemas.openxmlformats.org/officeDocument/2006/bibliography"/>
+  </ds:schemaRefs>
+</ds:datastoreItem>
+</file>
+
+<file path=customXml/itemProps28.xml><?xml version="1.0" encoding="utf-8"?>
+<ds:datastoreItem xmlns:ds="http://schemas.openxmlformats.org/officeDocument/2006/customXml" ds:itemID="{E16722AD-D2C2-4D33-BD15-6511541745CA}">
+  <ds:schemaRefs>
+    <ds:schemaRef ds:uri="http://schemas.openxmlformats.org/officeDocument/2006/bibliography"/>
+  </ds:schemaRefs>
+</ds:datastoreItem>
+</file>
+
+<file path=customXml/itemProps29.xml><?xml version="1.0" encoding="utf-8"?>
+<ds:datastoreItem xmlns:ds="http://schemas.openxmlformats.org/officeDocument/2006/customXml" ds:itemID="{C25D5031-66D2-4E12-94EF-141CF7AE0728}">
+  <ds:schemaRefs>
+    <ds:schemaRef ds:uri="http://schemas.openxmlformats.org/officeDocument/2006/bibliography"/>
+  </ds:schemaRefs>
+</ds:datastoreItem>
+</file>
+
+<file path=customXml/itemProps3.xml><?xml version="1.0" encoding="utf-8"?>
 <ds:datastoreItem xmlns:ds="http://schemas.openxmlformats.org/officeDocument/2006/customXml" ds:itemID="{FC62498B-359F-487E-B64C-9FD803C7C5B9}">
   <ds:schemaRefs>
     <ds:schemaRef ds:uri="http://schemas.openxmlformats.org/officeDocument/2006/bibliography"/>
@@ -20399,15 +22178,23 @@
 </ds:datastoreItem>
 </file>
 
-<file path=customXml/itemProps10.xml><?xml version="1.0" encoding="utf-8"?>
-<ds:datastoreItem xmlns:ds="http://schemas.openxmlformats.org/officeDocument/2006/customXml" ds:itemID="{C89D028E-9E85-4CC6-BC7E-18ED3CC02E63}">
+<file path=customXml/itemProps30.xml><?xml version="1.0" encoding="utf-8"?>
+<ds:datastoreItem xmlns:ds="http://schemas.openxmlformats.org/officeDocument/2006/customXml" ds:itemID="{ADA201F7-4621-4C95-8518-D9DA58F10A63}">
   <ds:schemaRefs>
     <ds:schemaRef ds:uri="http://schemas.openxmlformats.org/officeDocument/2006/bibliography"/>
   </ds:schemaRefs>
 </ds:datastoreItem>
 </file>
 
-<file path=customXml/itemProps11.xml><?xml version="1.0" encoding="utf-8"?>
+<file path=customXml/itemProps4.xml><?xml version="1.0" encoding="utf-8"?>
+<ds:datastoreItem xmlns:ds="http://schemas.openxmlformats.org/officeDocument/2006/customXml" ds:itemID="{2B0F77F7-AAFF-42BB-9FC8-DBF744794A04}">
+  <ds:schemaRefs>
+    <ds:schemaRef ds:uri="http://schemas.openxmlformats.org/officeDocument/2006/bibliography"/>
+  </ds:schemaRefs>
+</ds:datastoreItem>
+</file>
+
+<file path=customXml/itemProps5.xml><?xml version="1.0" encoding="utf-8"?>
 <ds:datastoreItem xmlns:ds="http://schemas.openxmlformats.org/officeDocument/2006/customXml" ds:itemID="{A73FE661-CBAB-4757-A31A-04F61674A6FF}">
   <ds:schemaRefs>
     <ds:schemaRef ds:uri="http://schemas.openxmlformats.org/officeDocument/2006/bibliography"/>
@@ -20415,31 +22202,23 @@
 </ds:datastoreItem>
 </file>
 
-<file path=customXml/itemProps12.xml><?xml version="1.0" encoding="utf-8"?>
-<ds:datastoreItem xmlns:ds="http://schemas.openxmlformats.org/officeDocument/2006/customXml" ds:itemID="{22E3C4B8-7BE5-4422-9D38-DA6A337F938F}">
+<file path=customXml/itemProps6.xml><?xml version="1.0" encoding="utf-8"?>
+<ds:datastoreItem xmlns:ds="http://schemas.openxmlformats.org/officeDocument/2006/customXml" ds:itemID="{E4FF904F-240A-47EB-A1A9-0B825326CD19}">
   <ds:schemaRefs>
     <ds:schemaRef ds:uri="http://schemas.openxmlformats.org/officeDocument/2006/bibliography"/>
   </ds:schemaRefs>
 </ds:datastoreItem>
 </file>
 
-<file path=customXml/itemProps13.xml><?xml version="1.0" encoding="utf-8"?>
-<ds:datastoreItem xmlns:ds="http://schemas.openxmlformats.org/officeDocument/2006/customXml" ds:itemID="{EB337C99-DC59-4E81-A21B-34986DA8EF66}">
+<file path=customXml/itemProps7.xml><?xml version="1.0" encoding="utf-8"?>
+<ds:datastoreItem xmlns:ds="http://schemas.openxmlformats.org/officeDocument/2006/customXml" ds:itemID="{9E1A8806-575D-448C-A5CD-92C149AFDD93}">
   <ds:schemaRefs>
     <ds:schemaRef ds:uri="http://schemas.openxmlformats.org/officeDocument/2006/bibliography"/>
   </ds:schemaRefs>
 </ds:datastoreItem>
 </file>
 
-<file path=customXml/itemProps14.xml><?xml version="1.0" encoding="utf-8"?>
-<ds:datastoreItem xmlns:ds="http://schemas.openxmlformats.org/officeDocument/2006/customXml" ds:itemID="{7E15703A-A1C2-48EE-8A1E-504A05F010CF}">
-  <ds:schemaRefs>
-    <ds:schemaRef ds:uri="http://schemas.openxmlformats.org/officeDocument/2006/bibliography"/>
-  </ds:schemaRefs>
-</ds:datastoreItem>
-</file>
-
-<file path=customXml/itemProps15.xml><?xml version="1.0" encoding="utf-8"?>
+<file path=customXml/itemProps8.xml><?xml version="1.0" encoding="utf-8"?>
 <ds:datastoreItem xmlns:ds="http://schemas.openxmlformats.org/officeDocument/2006/customXml" ds:itemID="{C17039D0-6A5D-47BB-A887-9D4682D13FC2}">
   <ds:schemaRefs>
     <ds:schemaRef ds:uri="http://schemas.openxmlformats.org/officeDocument/2006/bibliography"/>
@@ -20447,186 +22226,10 @@
 </ds:datastoreItem>
 </file>
 
-<file path=customXml/itemProps16.xml><?xml version="1.0" encoding="utf-8"?>
-<ds:datastoreItem xmlns:ds="http://schemas.openxmlformats.org/officeDocument/2006/customXml" ds:itemID="{1A5A7AC3-374A-44AF-BAC5-2208BC8DB5A1}">
-  <ds:schemaRefs>
-    <ds:schemaRef ds:uri="http://schemas.openxmlformats.org/officeDocument/2006/bibliography"/>
-  </ds:schemaRefs>
-</ds:datastoreItem>
-</file>
-
-<file path=customXml/itemProps17.xml><?xml version="1.0" encoding="utf-8"?>
-<ds:datastoreItem xmlns:ds="http://schemas.openxmlformats.org/officeDocument/2006/customXml" ds:itemID="{012F8ED5-CA57-442E-A868-A43A0853BD00}">
-  <ds:schemaRefs>
-    <ds:schemaRef ds:uri="http://schemas.openxmlformats.org/officeDocument/2006/bibliography"/>
-  </ds:schemaRefs>
-</ds:datastoreItem>
-</file>
-
-<file path=customXml/itemProps18.xml><?xml version="1.0" encoding="utf-8"?>
-<ds:datastoreItem xmlns:ds="http://schemas.openxmlformats.org/officeDocument/2006/customXml" ds:itemID="{F76ACE5F-1B2D-4151-8679-97B60F3F3CD5}">
-  <ds:schemaRefs>
-    <ds:schemaRef ds:uri="http://schemas.openxmlformats.org/officeDocument/2006/bibliography"/>
-  </ds:schemaRefs>
-</ds:datastoreItem>
-</file>
-
-<file path=customXml/itemProps19.xml><?xml version="1.0" encoding="utf-8"?>
-<ds:datastoreItem xmlns:ds="http://schemas.openxmlformats.org/officeDocument/2006/customXml" ds:itemID="{1CC86F0A-630A-461C-AD18-DA6D1198D2D4}">
-  <ds:schemaRefs>
-    <ds:schemaRef ds:uri="http://schemas.openxmlformats.org/officeDocument/2006/bibliography"/>
-  </ds:schemaRefs>
-</ds:datastoreItem>
-</file>
-
-<file path=customXml/itemProps2.xml><?xml version="1.0" encoding="utf-8"?>
-<ds:datastoreItem xmlns:ds="http://schemas.openxmlformats.org/officeDocument/2006/customXml" ds:itemID="{84FDAFBC-7808-4254-AABD-71F501C6E2A8}">
-  <ds:schemaRefs>
-    <ds:schemaRef ds:uri="http://schemas.openxmlformats.org/officeDocument/2006/bibliography"/>
-  </ds:schemaRefs>
-</ds:datastoreItem>
-</file>
-
-<file path=customXml/itemProps20.xml><?xml version="1.0" encoding="utf-8"?>
-<ds:datastoreItem xmlns:ds="http://schemas.openxmlformats.org/officeDocument/2006/customXml" ds:itemID="{7FEDBF15-B14A-4E40-82C6-7842FE76D7F6}">
-  <ds:schemaRefs>
-    <ds:schemaRef ds:uri="http://schemas.openxmlformats.org/officeDocument/2006/bibliography"/>
-  </ds:schemaRefs>
-</ds:datastoreItem>
-</file>
-
-<file path=customXml/itemProps21.xml><?xml version="1.0" encoding="utf-8"?>
-<ds:datastoreItem xmlns:ds="http://schemas.openxmlformats.org/officeDocument/2006/customXml" ds:itemID="{5320F736-CEC8-4282-BC25-6833C59FF7F3}">
-  <ds:schemaRefs>
-    <ds:schemaRef ds:uri="http://schemas.openxmlformats.org/officeDocument/2006/bibliography"/>
-  </ds:schemaRefs>
-</ds:datastoreItem>
-</file>
-
-<file path=customXml/itemProps22.xml><?xml version="1.0" encoding="utf-8"?>
-<ds:datastoreItem xmlns:ds="http://schemas.openxmlformats.org/officeDocument/2006/customXml" ds:itemID="{D92014C9-0ED3-47D7-A11E-0598BD7BF7C7}">
-  <ds:schemaRefs>
-    <ds:schemaRef ds:uri="http://schemas.openxmlformats.org/officeDocument/2006/bibliography"/>
-  </ds:schemaRefs>
-</ds:datastoreItem>
-</file>
-
-<file path=customXml/itemProps23.xml><?xml version="1.0" encoding="utf-8"?>
+<file path=customXml/itemProps9.xml><?xml version="1.0" encoding="utf-8"?>
 <ds:datastoreItem xmlns:ds="http://schemas.openxmlformats.org/officeDocument/2006/customXml" ds:itemID="{D739493A-5079-4194-B7A6-9139694FDEA7}">
   <ds:schemaRefs>
     <ds:schemaRef ds:uri="http://schemas.openxmlformats.org/officeDocument/2006/bibliography"/>
   </ds:schemaRefs>
 </ds:datastoreItem>
-</file>
-
-<file path=customXml/itemProps24.xml><?xml version="1.0" encoding="utf-8"?>
-<ds:datastoreItem xmlns:ds="http://schemas.openxmlformats.org/officeDocument/2006/customXml" ds:itemID="{E4FF904F-240A-47EB-A1A9-0B825326CD19}">
-  <ds:schemaRefs>
-    <ds:schemaRef ds:uri="http://schemas.openxmlformats.org/officeDocument/2006/bibliography"/>
-  </ds:schemaRefs>
-</ds:datastoreItem>
-</file>
-
-<file path=customXml/itemProps25.xml><?xml version="1.0" encoding="utf-8"?>
-<ds:datastoreItem xmlns:ds="http://schemas.openxmlformats.org/officeDocument/2006/customXml" ds:itemID="{A55F6943-16D1-4EE9-959D-D1D5EE54ACBA}">
-  <ds:schemaRefs>
-    <ds:schemaRef ds:uri="http://schemas.openxmlformats.org/officeDocument/2006/bibliography"/>
-  </ds:schemaRefs>
-</ds:datastoreItem>
-</file>
-
-<file path=customXml/itemProps26.xml><?xml version="1.0" encoding="utf-8"?>
-<ds:datastoreItem xmlns:ds="http://schemas.openxmlformats.org/officeDocument/2006/customXml" ds:itemID="{1D1219B3-7192-4F43-A37B-D462EC5DDB4A}">
-  <ds:schemaRefs>
-    <ds:schemaRef ds:uri="http://schemas.openxmlformats.org/officeDocument/2006/bibliography"/>
-  </ds:schemaRefs>
-</ds:datastoreItem>
-</file>
-
-<file path=customXml/itemProps27.xml><?xml version="1.0" encoding="utf-8"?>
-<ds:datastoreItem xmlns:ds="http://schemas.openxmlformats.org/officeDocument/2006/customXml" ds:itemID="{BE89A0D3-5781-49E0-8104-7970F36E9BE9}">
-  <ds:schemaRefs>
-    <ds:schemaRef ds:uri="http://schemas.openxmlformats.org/officeDocument/2006/bibliography"/>
-  </ds:schemaRefs>
-</ds:datastoreItem>
-</file>
-
-<file path=customXml/itemProps28.xml><?xml version="1.0" encoding="utf-8"?>
-<ds:datastoreItem xmlns:ds="http://schemas.openxmlformats.org/officeDocument/2006/customXml" ds:itemID="{85A66DEF-C60C-48F4-9854-4947A1116AAD}">
-  <ds:schemaRefs>
-    <ds:schemaRef ds:uri="http://schemas.openxmlformats.org/officeDocument/2006/bibliography"/>
-  </ds:schemaRefs>
-</ds:datastoreItem>
-</file>
-
-<file path=customXml/itemProps29.xml><?xml version="1.0" encoding="utf-8"?>
-<ds:datastoreItem xmlns:ds="http://schemas.openxmlformats.org/officeDocument/2006/customXml" ds:itemID="{1872C693-DDDB-4BA2-A878-3BB18B8AA655}">
-  <ds:schemaRefs>
-    <ds:schemaRef ds:uri="http://schemas.openxmlformats.org/officeDocument/2006/bibliography"/>
-  </ds:schemaRefs>
-</ds:datastoreItem>
-</file>
-
-<file path=customXml/itemProps3.xml><?xml version="1.0" encoding="utf-8"?>
-<ds:datastoreItem xmlns:ds="http://schemas.openxmlformats.org/officeDocument/2006/customXml" ds:itemID="{7B7AD4A4-C8DB-4D5C-A095-3FF8BEA71FFB}">
-  <ds:schemaRefs>
-    <ds:schemaRef ds:uri="http://schemas.openxmlformats.org/officeDocument/2006/bibliography"/>
-  </ds:schemaRefs>
-</ds:datastoreItem>
-</file>
-
-<file path=customXml/itemProps30.xml><?xml version="1.0" encoding="utf-8"?>
-<ds:datastoreItem xmlns:ds="http://schemas.openxmlformats.org/officeDocument/2006/customXml" ds:itemID="{0E290AF5-E3E0-4E02-B0FD-5C4681DD8BD7}">
-  <ds:schemaRefs>
-    <ds:schemaRef ds:uri="http://schemas.openxmlformats.org/officeDocument/2006/bibliography"/>
-  </ds:schemaRefs>
-</ds:datastoreItem>
-</file>
-
-<file path=customXml/itemProps4.xml><?xml version="1.0" encoding="utf-8"?>
-<ds:datastoreItem xmlns:ds="http://schemas.openxmlformats.org/officeDocument/2006/customXml" ds:itemID="{7409C042-8135-41A1-B913-43C87008C68D}">
-  <ds:schemaRefs>
-    <ds:schemaRef ds:uri="http://schemas.openxmlformats.org/officeDocument/2006/bibliography"/>
-  </ds:schemaRefs>
-</ds:datastoreItem>
-</file>
-
-<file path=customXml/itemProps5.xml><?xml version="1.0" encoding="utf-8"?>
-<ds:datastoreItem xmlns:ds="http://schemas.openxmlformats.org/officeDocument/2006/customXml" ds:itemID="{9E1A8806-575D-448C-A5CD-92C149AFDD93}">
-  <ds:schemaRefs>
-    <ds:schemaRef ds:uri="http://schemas.openxmlformats.org/officeDocument/2006/bibliography"/>
-  </ds:schemaRefs>
-</ds:datastoreItem>
-</file>
-
-<file path=customXml/itemProps6.xml><?xml version="1.0" encoding="utf-8"?>
-<ds:datastoreItem xmlns:ds="http://schemas.openxmlformats.org/officeDocument/2006/customXml" ds:itemID="{2B0F77F7-AAFF-42BB-9FC8-DBF744794A04}">
-  <ds:schemaRefs>
-    <ds:schemaRef ds:uri="http://schemas.openxmlformats.org/officeDocument/2006/bibliography"/>
-  </ds:schemaRefs>
-</ds:datastoreItem>
-</file>
-
-<file path=customXml/itemProps7.xml><?xml version="1.0" encoding="utf-8"?>
-<ds:datastoreItem xmlns:ds="http://schemas.openxmlformats.org/officeDocument/2006/customXml" ds:itemID="{939DC5C8-6A6B-4CFD-A2CC-77ADCED5A1AE}">
-  <ds:schemaRefs>
-    <ds:schemaRef ds:uri="http://schemas.openxmlformats.org/officeDocument/2006/bibliography"/>
-  </ds:schemaRefs>
-</ds:datastoreItem>
-</file>
-
-<file path=customXml/itemProps8.xml><?xml version="1.0" encoding="utf-8"?>
-<ds:datastoreItem xmlns:ds="http://schemas.openxmlformats.org/officeDocument/2006/customXml" ds:itemID="{23F7A0A3-F7B1-4BCE-B6FC-0F42DCBE0E2B}">
-  <ds:schemaRefs>
-    <ds:schemaRef ds:uri="http://schemas.openxmlformats.org/officeDocument/2006/bibliography"/>
-  </ds:schemaRefs>
-</ds:datastoreItem>
-</file>
-
-<file path=customXml/itemProps9.xml><?xml version="1.0" encoding="utf-8"?>
-<ds:datastoreItem xmlns:ds="http://schemas.openxmlformats.org/officeDocument/2006/customXml" ds:itemID="{8E220E46-C064-4FA0-B7A3-65E4070EF4DF}">
-  <ds:schemaRefs>
-    <ds:schemaRef ds:uri="http://schemas.openxmlformats.org/officeDocument/2006/bibliography"/>
-  </ds:schemaRefs>
-</ds:datastoreItem>
 </file>
</xml_diff>

<commit_message>
"Add thong tin trademark"
</commit_message>
<xml_diff>
--- a/Analysis/Thiet ke DB.docx
+++ b/Analysis/Thiet ke DB.docx
@@ -2801,7 +2801,7 @@
           <v:shape id="_x0000_i1025" type="#_x0000_t75" style="width:438.75pt;height:230.25pt" o:ole="">
             <v:imagedata r:id="rId37" o:title=""/>
           </v:shape>
-          <o:OLEObject Type="Embed" ProgID="Visio.Drawing.15" ShapeID="_x0000_i1025" DrawAspect="Content" ObjectID="_1587131722" r:id="rId38"/>
+          <o:OLEObject Type="Embed" ProgID="Visio.Drawing.15" ShapeID="_x0000_i1025" DrawAspect="Content" ObjectID="_1587154876" r:id="rId38"/>
         </w:object>
       </w:r>
     </w:p>
@@ -3561,8 +3561,63 @@
         </w:tc>
       </w:tr>
       <w:tr>
+        <w:tc>
+          <w:tcPr>
+            <w:tcW w:w="1422" w:type="pct"/>
+          </w:tcPr>
+          <w:p>
+            <w:r>
+              <w:lastRenderedPageBreak/>
+              <w:t>LANGUAGECODE</w:t>
+            </w:r>
+          </w:p>
+        </w:tc>
+        <w:tc>
+          <w:tcPr>
+            <w:tcW w:w="804" w:type="pct"/>
+          </w:tcPr>
+          <w:p>
+            <w:r>
+              <w:t>Varchar2</w:t>
+            </w:r>
+          </w:p>
+        </w:tc>
+        <w:tc>
+          <w:tcPr>
+            <w:tcW w:w="370" w:type="pct"/>
+          </w:tcPr>
+          <w:p>
+            <w:r>
+              <w:t>5</w:t>
+            </w:r>
+          </w:p>
+        </w:tc>
+        <w:tc>
+          <w:tcPr>
+            <w:tcW w:w="371" w:type="pct"/>
+          </w:tcPr>
+          <w:p/>
+        </w:tc>
+        <w:tc>
+          <w:tcPr>
+            <w:tcW w:w="496" w:type="pct"/>
+          </w:tcPr>
+          <w:p/>
+        </w:tc>
+        <w:tc>
+          <w:tcPr>
+            <w:tcW w:w="1537" w:type="pct"/>
+          </w:tcPr>
+          <w:p>
+            <w:r>
+              <w:t>Ngôn ngữ hiển thị (VI_VN,EN_US)</w:t>
+            </w:r>
+          </w:p>
+        </w:tc>
+      </w:tr>
+      <w:tr>
         <w:trPr>
-          <w:trHeight w:val="482"/>
+          <w:trHeight w:val="347"/>
         </w:trPr>
         <w:tc>
           <w:tcPr>
@@ -3570,8 +3625,10 @@
           </w:tcPr>
           <w:p>
             <w:r>
-              <w:lastRenderedPageBreak/>
-              <w:t>App_Code</w:t>
+              <w:t>App</w:t>
+            </w:r>
+            <w:r>
+              <w:t>Code</w:t>
             </w:r>
           </w:p>
         </w:tc>
@@ -3628,7 +3685,7 @@
           </w:tcPr>
           <w:p>
             <w:r>
-              <w:t>App_Name</w:t>
+              <w:t>AppName</w:t>
             </w:r>
           </w:p>
         </w:tc>
@@ -3682,7 +3739,7 @@
           </w:tcPr>
           <w:p>
             <w:r>
-              <w:t>APP_TO</w:t>
+              <w:t>APPTO</w:t>
             </w:r>
           </w:p>
         </w:tc>
@@ -3739,7 +3796,7 @@
           </w:tcPr>
           <w:p>
             <w:r>
-              <w:t>APP_CONTENT</w:t>
+              <w:t>APPCONTENT</w:t>
             </w:r>
           </w:p>
         </w:tc>
@@ -3793,10 +3850,7 @@
           </w:tcPr>
           <w:p>
             <w:r>
-              <w:t>LANGUAGE</w:t>
-            </w:r>
-            <w:r>
-              <w:t>_CODE</w:t>
+              <w:t>LISTORD</w:t>
             </w:r>
           </w:p>
         </w:tc>
@@ -3806,7 +3860,7 @@
           </w:tcPr>
           <w:p>
             <w:r>
-              <w:t>Varchar2</w:t>
+              <w:t>NUMBER</w:t>
             </w:r>
           </w:p>
         </w:tc>
@@ -3816,7 +3870,7 @@
           </w:tcPr>
           <w:p>
             <w:r>
-              <w:t>5</w:t>
+              <w:t>3</w:t>
             </w:r>
           </w:p>
         </w:tc>
@@ -3838,10 +3892,7 @@
           </w:tcPr>
           <w:p>
             <w:r>
-              <w:t>Ngôn ngữ hiển thị</w:t>
-            </w:r>
-            <w:r>
-              <w:t xml:space="preserve"> (VI_VN,EN_US)</w:t>
+              <w:t>Vị trí hiển thị</w:t>
             </w:r>
           </w:p>
         </w:tc>
@@ -3853,7 +3904,7 @@
           </w:tcPr>
           <w:p>
             <w:r>
-              <w:t>LISTORD</w:t>
+              <w:t>NOTE</w:t>
             </w:r>
           </w:p>
         </w:tc>
@@ -3863,7 +3914,7 @@
           </w:tcPr>
           <w:p>
             <w:r>
-              <w:t>NUMBER</w:t>
+              <w:t>Varchar2</w:t>
             </w:r>
           </w:p>
         </w:tc>
@@ -3873,7 +3924,7 @@
           </w:tcPr>
           <w:p>
             <w:r>
-              <w:t>3</w:t>
+              <w:t>250</w:t>
             </w:r>
           </w:p>
         </w:tc>
@@ -3895,7 +3946,7 @@
           </w:tcPr>
           <w:p>
             <w:r>
-              <w:t>Vị trí hiển thị</w:t>
+              <w:t>Nội dung ghi chú, khi bổ sung hoặc thay đổi note lại cho nhớ</w:t>
             </w:r>
           </w:p>
         </w:tc>
@@ -3907,7 +3958,7 @@
           </w:tcPr>
           <w:p>
             <w:r>
-              <w:t>NOTE</w:t>
+              <w:t>PUBLICDATE</w:t>
             </w:r>
           </w:p>
         </w:tc>
@@ -3917,7 +3968,7 @@
           </w:tcPr>
           <w:p>
             <w:r>
-              <w:t>Varchar2</w:t>
+              <w:t>DATE</w:t>
             </w:r>
           </w:p>
         </w:tc>
@@ -3925,11 +3976,7 @@
           <w:tcPr>
             <w:tcW w:w="370" w:type="pct"/>
           </w:tcPr>
-          <w:p>
-            <w:r>
-              <w:t>250</w:t>
-            </w:r>
-          </w:p>
+          <w:p/>
         </w:tc>
         <w:tc>
           <w:tcPr>
@@ -3949,7 +3996,7 @@
           </w:tcPr>
           <w:p>
             <w:r>
-              <w:t>Nội dung ghi chú, khi bổ sung hoặc thay đổi note lại cho nhớ</w:t>
+              <w:t>Ngày ban hành</w:t>
             </w:r>
           </w:p>
         </w:tc>
@@ -3961,7 +4008,7 @@
           </w:tcPr>
           <w:p>
             <w:r>
-              <w:t>PUBLICDATE</w:t>
+              <w:t>DUEDATE</w:t>
             </w:r>
           </w:p>
         </w:tc>
@@ -3999,7 +4046,7 @@
           </w:tcPr>
           <w:p>
             <w:r>
-              <w:t>Ngày ban hành</w:t>
+              <w:t>Ngày hết hạn</w:t>
             </w:r>
           </w:p>
         </w:tc>
@@ -4011,7 +4058,7 @@
           </w:tcPr>
           <w:p>
             <w:r>
-              <w:t>DUEDATE</w:t>
+              <w:t>Display</w:t>
             </w:r>
           </w:p>
         </w:tc>
@@ -4021,7 +4068,7 @@
           </w:tcPr>
           <w:p>
             <w:r>
-              <w:t>DATE</w:t>
+              <w:t>Number</w:t>
             </w:r>
           </w:p>
         </w:tc>
@@ -4029,7 +4076,11 @@
           <w:tcPr>
             <w:tcW w:w="370" w:type="pct"/>
           </w:tcPr>
-          <w:p/>
+          <w:p>
+            <w:r>
+              <w:t xml:space="preserve"> 1</w:t>
+            </w:r>
+          </w:p>
         </w:tc>
         <w:tc>
           <w:tcPr>
@@ -4041,7 +4092,11 @@
           <w:tcPr>
             <w:tcW w:w="496" w:type="pct"/>
           </w:tcPr>
-          <w:p/>
+          <w:p>
+            <w:r>
+              <w:t>1</w:t>
+            </w:r>
+          </w:p>
         </w:tc>
         <w:tc>
           <w:tcPr>
@@ -4049,7 +4104,7 @@
           </w:tcPr>
           <w:p>
             <w:r>
-              <w:t>Ngày hết hạn</w:t>
+              <w:t>1: Hiển thị, 0: không hiển thị</w:t>
             </w:r>
           </w:p>
         </w:tc>
@@ -4061,7 +4116,7 @@
           </w:tcPr>
           <w:p>
             <w:r>
-              <w:t>Display</w:t>
+              <w:t>CONFIRMAPP</w:t>
             </w:r>
           </w:p>
         </w:tc>
@@ -4071,7 +4126,7 @@
           </w:tcPr>
           <w:p>
             <w:r>
-              <w:t>Number</w:t>
+              <w:t>VARCHAR2</w:t>
             </w:r>
           </w:p>
         </w:tc>
@@ -4081,7 +4136,7 @@
           </w:tcPr>
           <w:p>
             <w:r>
-              <w:t xml:space="preserve"> 1</w:t>
+              <w:t>1000</w:t>
             </w:r>
           </w:p>
         </w:tc>
@@ -4095,11 +4150,7 @@
           <w:tcPr>
             <w:tcW w:w="496" w:type="pct"/>
           </w:tcPr>
-          <w:p>
-            <w:r>
-              <w:t>1</w:t>
-            </w:r>
-          </w:p>
+          <w:p/>
         </w:tc>
         <w:tc>
           <w:tcPr>
@@ -4107,8 +4158,10 @@
           </w:tcPr>
           <w:p>
             <w:r>
-              <w:t>1: Hiển thị, 0: không hiển thị</w:t>
-            </w:r>
+              <w:t>Cam kết của chủ đơn</w:t>
+            </w:r>
+            <w:bookmarkStart w:id="11" w:name="_GoBack"/>
+            <w:bookmarkEnd w:id="11"/>
           </w:p>
         </w:tc>
       </w:tr>
@@ -4120,14 +4173,14 @@
           <w:highlight w:val="yellow"/>
         </w:rPr>
       </w:pPr>
-      <w:bookmarkStart w:id="11" w:name="_Toc513389887"/>
+      <w:bookmarkStart w:id="12" w:name="_Toc513389887"/>
       <w:r>
         <w:rPr>
           <w:highlight w:val="yellow"/>
         </w:rPr>
         <w:t>Application_Header</w:t>
       </w:r>
-      <w:bookmarkEnd w:id="11"/>
+      <w:bookmarkEnd w:id="12"/>
     </w:p>
     <w:p>
       <w:pPr>
@@ -4303,7 +4356,7 @@
           </w:tcPr>
           <w:p>
             <w:r>
-              <w:t>Application_Header_Id</w:t>
+              <w:t>Id</w:t>
             </w:r>
           </w:p>
         </w:tc>
@@ -4353,7 +4406,7 @@
           </w:tcPr>
           <w:p>
             <w:r>
-              <w:t>App_Code</w:t>
+              <w:t>AppCode</w:t>
             </w:r>
           </w:p>
         </w:tc>
@@ -5068,7 +5121,7 @@
               <w:rPr>
                 <w:highlight w:val="yellow"/>
               </w:rPr>
-              <w:t>30</w:t>
+              <w:t>50</w:t>
             </w:r>
           </w:p>
         </w:tc>
@@ -5168,7 +5221,7 @@
               <w:rPr>
                 <w:highlight w:val="yellow"/>
               </w:rPr>
-              <w:t>30</w:t>
+              <w:t>50</w:t>
             </w:r>
           </w:p>
         </w:tc>
@@ -5232,6 +5285,7 @@
               <w:rPr>
                 <w:highlight w:val="yellow"/>
               </w:rPr>
+              <w:lastRenderedPageBreak/>
               <w:t>Rep_Master_EMAIL</w:t>
             </w:r>
           </w:p>
@@ -5324,7 +5378,6 @@
           </w:tcPr>
           <w:p>
             <w:r>
-              <w:lastRenderedPageBreak/>
               <w:t>Relationship</w:t>
             </w:r>
           </w:p>
@@ -5443,7 +5496,7 @@
           </w:tcPr>
           <w:p>
             <w:r>
-              <w:t>Created_By</w:t>
+              <w:t>Status</w:t>
             </w:r>
           </w:p>
         </w:tc>
@@ -5453,7 +5506,7 @@
           </w:tcPr>
           <w:p>
             <w:r>
-              <w:t>VARCHAR2</w:t>
+              <w:t>NUMBER</w:t>
             </w:r>
           </w:p>
         </w:tc>
@@ -5463,7 +5516,7 @@
           </w:tcPr>
           <w:p>
             <w:r>
-              <w:t>50</w:t>
+              <w:t>2</w:t>
             </w:r>
           </w:p>
         </w:tc>
@@ -5488,7 +5541,7 @@
               <w:jc w:val="left"/>
             </w:pPr>
             <w:r>
-              <w:t>Người gửi</w:t>
+              <w:t>Trạng thái đơn</w:t>
             </w:r>
           </w:p>
         </w:tc>
@@ -5500,7 +5553,7 @@
           </w:tcPr>
           <w:p>
             <w:r>
-              <w:t>Status</w:t>
+              <w:t>Status_Form</w:t>
             </w:r>
           </w:p>
         </w:tc>
@@ -5545,7 +5598,7 @@
               <w:jc w:val="left"/>
             </w:pPr>
             <w:r>
-              <w:t>Trạng thái đơn</w:t>
+              <w:t>Trạng thái hình thức</w:t>
             </w:r>
           </w:p>
         </w:tc>
@@ -5557,7 +5610,7 @@
           </w:tcPr>
           <w:p>
             <w:r>
-              <w:t>Status_Form</w:t>
+              <w:t>Status_Content</w:t>
             </w:r>
           </w:p>
         </w:tc>
@@ -5602,117 +5655,7 @@
               <w:jc w:val="left"/>
             </w:pPr>
             <w:r>
-              <w:t>Trạng thái hình thức</w:t>
-            </w:r>
-          </w:p>
-        </w:tc>
-      </w:tr>
-      <w:tr>
-        <w:tc>
-          <w:tcPr>
-            <w:tcW w:w="1420" w:type="pct"/>
-          </w:tcPr>
-          <w:p>
-            <w:r>
-              <w:t>Status_Content</w:t>
-            </w:r>
-          </w:p>
-        </w:tc>
-        <w:tc>
-          <w:tcPr>
-            <w:tcW w:w="804" w:type="pct"/>
-          </w:tcPr>
-          <w:p>
-            <w:r>
-              <w:t>NUMBER</w:t>
-            </w:r>
-          </w:p>
-        </w:tc>
-        <w:tc>
-          <w:tcPr>
-            <w:tcW w:w="383" w:type="pct"/>
-          </w:tcPr>
-          <w:p>
-            <w:r>
-              <w:t>2</w:t>
-            </w:r>
-          </w:p>
-        </w:tc>
-        <w:tc>
-          <w:tcPr>
-            <w:tcW w:w="367" w:type="pct"/>
-          </w:tcPr>
-          <w:p/>
-        </w:tc>
-        <w:tc>
-          <w:tcPr>
-            <w:tcW w:w="496" w:type="pct"/>
-          </w:tcPr>
-          <w:p/>
-        </w:tc>
-        <w:tc>
-          <w:tcPr>
-            <w:tcW w:w="1530" w:type="pct"/>
-          </w:tcPr>
-          <w:p>
-            <w:pPr>
-              <w:jc w:val="left"/>
-            </w:pPr>
-            <w:r>
               <w:t>Trạng thái nội dung</w:t>
-            </w:r>
-          </w:p>
-        </w:tc>
-      </w:tr>
-      <w:tr>
-        <w:tc>
-          <w:tcPr>
-            <w:tcW w:w="1420" w:type="pct"/>
-          </w:tcPr>
-          <w:p>
-            <w:r>
-              <w:t>Send_Date</w:t>
-            </w:r>
-          </w:p>
-        </w:tc>
-        <w:tc>
-          <w:tcPr>
-            <w:tcW w:w="804" w:type="pct"/>
-          </w:tcPr>
-          <w:p>
-            <w:r>
-              <w:t>Date</w:t>
-            </w:r>
-          </w:p>
-        </w:tc>
-        <w:tc>
-          <w:tcPr>
-            <w:tcW w:w="383" w:type="pct"/>
-          </w:tcPr>
-          <w:p/>
-        </w:tc>
-        <w:tc>
-          <w:tcPr>
-            <w:tcW w:w="367" w:type="pct"/>
-          </w:tcPr>
-          <w:p/>
-        </w:tc>
-        <w:tc>
-          <w:tcPr>
-            <w:tcW w:w="496" w:type="pct"/>
-          </w:tcPr>
-          <w:p/>
-        </w:tc>
-        <w:tc>
-          <w:tcPr>
-            <w:tcW w:w="1530" w:type="pct"/>
-          </w:tcPr>
-          <w:p>
-            <w:pPr>
-              <w:jc w:val="left"/>
-            </w:pPr>
-            <w:r>
-              <w:t>Ngày gửi đơn</w:t>
             </w:r>
           </w:p>
         </w:tc>
@@ -6447,11 +6390,11 @@
       <w:pPr>
         <w:pStyle w:val="Heading2"/>
       </w:pPr>
-      <w:bookmarkStart w:id="12" w:name="_Toc513389888"/>
+      <w:bookmarkStart w:id="13" w:name="_Toc513389888"/>
       <w:r>
         <w:t>App_Detail_01</w:t>
       </w:r>
-      <w:bookmarkEnd w:id="12"/>
+      <w:bookmarkEnd w:id="13"/>
       <w:r>
         <w:tab/>
       </w:r>
@@ -6688,7 +6631,10 @@
           </w:tcPr>
           <w:p>
             <w:r>
-              <w:t>Application_Header_Id</w:t>
+              <w:t>App</w:t>
+            </w:r>
+            <w:r>
+              <w:t>_Header_Id</w:t>
             </w:r>
           </w:p>
         </w:tc>
@@ -6726,16 +6672,15 @@
           </w:tcPr>
           <w:p>
             <w:r>
-              <w:t xml:space="preserve">Id đơn, link với Application_Header_Id bảng </w:t>
-            </w:r>
-            <w:r>
-              <w:lastRenderedPageBreak/>
-              <w:t>Application_Header</w:t>
+              <w:t>Id đơn, link với Application_Header_Id bảng Application_Header</w:t>
             </w:r>
           </w:p>
         </w:tc>
       </w:tr>
       <w:tr>
+        <w:trPr>
+          <w:trHeight w:val="347"/>
+        </w:trPr>
         <w:tc>
           <w:tcPr>
             <w:tcW w:w="1432" w:type="pct"/>
@@ -6743,7 +6688,10 @@
           <w:p>
             <w:r>
               <w:lastRenderedPageBreak/>
-              <w:t>App_Code</w:t>
+              <w:t>App</w:t>
+            </w:r>
+            <w:r>
+              <w:t>Code</w:t>
             </w:r>
           </w:p>
         </w:tc>
@@ -7096,11 +7044,11 @@
       <w:pPr>
         <w:pStyle w:val="Heading2"/>
       </w:pPr>
-      <w:bookmarkStart w:id="13" w:name="_Toc513389889"/>
+      <w:bookmarkStart w:id="14" w:name="_Toc513389889"/>
       <w:r>
         <w:t>App_Detail_02</w:t>
       </w:r>
-      <w:bookmarkEnd w:id="13"/>
+      <w:bookmarkEnd w:id="14"/>
       <w:r>
         <w:tab/>
       </w:r>
@@ -7488,7 +7436,6 @@
           </w:p>
           <w:p>
             <w:r>
-              <w:lastRenderedPageBreak/>
               <w:t>Link với bảng allcode</w:t>
             </w:r>
           </w:p>
@@ -7501,6 +7448,7 @@
               </w:tabs>
             </w:pPr>
             <w:r>
+              <w:lastRenderedPageBreak/>
               <w:t xml:space="preserve">1: Gia hạn </w:t>
             </w:r>
             <w:r>
@@ -8011,12 +7959,11 @@
       <w:pPr>
         <w:pStyle w:val="Heading2"/>
       </w:pPr>
-      <w:bookmarkStart w:id="14" w:name="_Toc513389890"/>
+      <w:bookmarkStart w:id="15" w:name="_Toc513389890"/>
       <w:r>
-        <w:lastRenderedPageBreak/>
         <w:t>Sys_Fix_Charge</w:t>
       </w:r>
-      <w:bookmarkEnd w:id="14"/>
+      <w:bookmarkEnd w:id="15"/>
       <w:r>
         <w:tab/>
       </w:r>
@@ -8089,6 +8036,7 @@
               <w:rPr>
                 <w:b/>
               </w:rPr>
+              <w:lastRenderedPageBreak/>
               <w:t>Tên trường</w:t>
             </w:r>
           </w:p>
@@ -8197,7 +8145,7 @@
           </w:tcPr>
           <w:p>
             <w:r>
-              <w:t>Fee_Id</w:t>
+              <w:t>Id</w:t>
             </w:r>
           </w:p>
         </w:tc>
@@ -8247,7 +8195,7 @@
           </w:tcPr>
           <w:p>
             <w:r>
-              <w:t>Fee_Name</w:t>
+              <w:t>FeeName</w:t>
             </w:r>
           </w:p>
         </w:tc>
@@ -8267,7 +8215,7 @@
           </w:tcPr>
           <w:p>
             <w:r>
-              <w:t>Max</w:t>
+              <w:t>200</w:t>
             </w:r>
           </w:p>
         </w:tc>
@@ -8301,7 +8249,10 @@
           </w:tcPr>
           <w:p>
             <w:r>
-              <w:t>Fee_Type</w:t>
+              <w:t>Fee</w:t>
+            </w:r>
+            <w:r>
+              <w:t>Type</w:t>
             </w:r>
           </w:p>
         </w:tc>
@@ -8385,7 +8336,7 @@
           </w:tcPr>
           <w:p>
             <w:r>
-              <w:t>Max</w:t>
+              <w:t>200</w:t>
             </w:r>
           </w:p>
         </w:tc>
@@ -8408,6 +8359,60 @@
           <w:p>
             <w:r>
               <w:t>Ghi chú</w:t>
+            </w:r>
+          </w:p>
+        </w:tc>
+      </w:tr>
+      <w:tr>
+        <w:tc>
+          <w:tcPr>
+            <w:tcW w:w="1421" w:type="pct"/>
+          </w:tcPr>
+          <w:p>
+            <w:r>
+              <w:t>Display</w:t>
+            </w:r>
+          </w:p>
+        </w:tc>
+        <w:tc>
+          <w:tcPr>
+            <w:tcW w:w="804" w:type="pct"/>
+          </w:tcPr>
+          <w:p>
+            <w:r>
+              <w:t xml:space="preserve">Number </w:t>
+            </w:r>
+          </w:p>
+        </w:tc>
+        <w:tc>
+          <w:tcPr>
+            <w:tcW w:w="370" w:type="pct"/>
+          </w:tcPr>
+          <w:p/>
+        </w:tc>
+        <w:tc>
+          <w:tcPr>
+            <w:tcW w:w="371" w:type="pct"/>
+          </w:tcPr>
+          <w:p/>
+        </w:tc>
+        <w:tc>
+          <w:tcPr>
+            <w:tcW w:w="496" w:type="pct"/>
+          </w:tcPr>
+          <w:p>
+            <w:r>
+              <w:t>1</w:t>
+            </w:r>
+          </w:p>
+        </w:tc>
+        <w:tc>
+          <w:tcPr>
+            <w:tcW w:w="1537" w:type="pct"/>
+          </w:tcPr>
+          <w:p>
+            <w:r>
+              <w:t>1:binh thuong , 0 khong hien thi</w:t>
             </w:r>
           </w:p>
         </w:tc>
@@ -8471,11 +8476,11 @@
       <w:pPr>
         <w:pStyle w:val="Heading2"/>
       </w:pPr>
-      <w:bookmarkStart w:id="15" w:name="_Toc513389891"/>
+      <w:bookmarkStart w:id="16" w:name="_Toc513389891"/>
       <w:r>
         <w:t>Sys_App_Fix_Charge</w:t>
       </w:r>
-      <w:bookmarkEnd w:id="15"/>
+      <w:bookmarkEnd w:id="16"/>
       <w:r>
         <w:tab/>
       </w:r>
@@ -8706,7 +8711,10 @@
           </w:tcPr>
           <w:p>
             <w:r>
-              <w:t>App_Code</w:t>
+              <w:t>App</w:t>
+            </w:r>
+            <w:r>
+              <w:t>Code</w:t>
             </w:r>
           </w:p>
         </w:tc>
@@ -8760,7 +8768,10 @@
           </w:tcPr>
           <w:p>
             <w:r>
-              <w:t>Fee_Id</w:t>
+              <w:t>Fee</w:t>
+            </w:r>
+            <w:r>
+              <w:t>Id</w:t>
             </w:r>
           </w:p>
         </w:tc>
@@ -8808,11 +8819,11 @@
       <w:pPr>
         <w:pStyle w:val="Heading2"/>
       </w:pPr>
-      <w:bookmarkStart w:id="16" w:name="_Toc513389892"/>
+      <w:bookmarkStart w:id="17" w:name="_Toc513389892"/>
       <w:r>
         <w:t>App_Fee_Fix</w:t>
       </w:r>
-      <w:bookmarkEnd w:id="16"/>
+      <w:bookmarkEnd w:id="17"/>
       <w:r>
         <w:tab/>
       </w:r>
@@ -9043,7 +9054,10 @@
           </w:tcPr>
           <w:p>
             <w:r>
-              <w:t>Application_Header_Id</w:t>
+              <w:t>App</w:t>
+            </w:r>
+            <w:r>
+              <w:t>_Header_Id</w:t>
             </w:r>
           </w:p>
         </w:tc>
@@ -9190,12 +9204,12 @@
           </w:p>
           <w:p>
             <w:r>
+              <w:t>1: Có</w:t>
+            </w:r>
+          </w:p>
+          <w:p>
+            <w:r>
               <w:lastRenderedPageBreak/>
-              <w:t>1: Có</w:t>
-            </w:r>
-          </w:p>
-          <w:p>
-            <w:r>
               <w:t>0: Không</w:t>
             </w:r>
           </w:p>
@@ -9310,14 +9324,14 @@
           <w:highlight w:val="green"/>
         </w:rPr>
       </w:pPr>
-      <w:bookmarkStart w:id="17" w:name="_Toc513389893"/>
+      <w:bookmarkStart w:id="18" w:name="_Toc513389893"/>
       <w:r>
         <w:rPr>
           <w:highlight w:val="green"/>
         </w:rPr>
         <w:t>Sys_Service_Charge</w:t>
       </w:r>
-      <w:bookmarkEnd w:id="17"/>
+      <w:bookmarkEnd w:id="18"/>
       <w:r>
         <w:rPr>
           <w:highlight w:val="green"/>
@@ -9504,7 +9518,7 @@
           </w:tcPr>
           <w:p>
             <w:r>
-              <w:t>Fee_Service_Id</w:t>
+              <w:t>Id</w:t>
             </w:r>
           </w:p>
         </w:tc>
@@ -9554,7 +9568,10 @@
           </w:tcPr>
           <w:p>
             <w:r>
-              <w:t>Fee_Name</w:t>
+              <w:t>Fee</w:t>
+            </w:r>
+            <w:r>
+              <w:t>Name</w:t>
             </w:r>
           </w:p>
         </w:tc>
@@ -9574,7 +9591,7 @@
           </w:tcPr>
           <w:p>
             <w:r>
-              <w:t>Max</w:t>
+              <w:t>200</w:t>
             </w:r>
           </w:p>
         </w:tc>
@@ -9628,7 +9645,7 @@
           </w:tcPr>
           <w:p>
             <w:r>
-              <w:t>Max</w:t>
+              <w:t>200</w:t>
             </w:r>
           </w:p>
         </w:tc>
@@ -9714,11 +9731,11 @@
       <w:pPr>
         <w:pStyle w:val="Heading2"/>
       </w:pPr>
-      <w:bookmarkStart w:id="18" w:name="_Toc513389894"/>
+      <w:bookmarkStart w:id="19" w:name="_Toc513389894"/>
       <w:r>
         <w:t>Sys_App_Service_Charge</w:t>
       </w:r>
-      <w:bookmarkEnd w:id="18"/>
+      <w:bookmarkEnd w:id="19"/>
       <w:r>
         <w:tab/>
       </w:r>
@@ -9946,7 +9963,7 @@
           </w:tcPr>
           <w:p>
             <w:r>
-              <w:t>App_Code</w:t>
+              <w:t>AppCode</w:t>
             </w:r>
           </w:p>
         </w:tc>
@@ -10048,11 +10065,11 @@
       <w:pPr>
         <w:pStyle w:val="Heading2"/>
       </w:pPr>
-      <w:bookmarkStart w:id="19" w:name="_Toc513389895"/>
+      <w:bookmarkStart w:id="20" w:name="_Toc513389895"/>
       <w:r>
         <w:t>App_Fee_Service</w:t>
       </w:r>
-      <w:bookmarkEnd w:id="19"/>
+      <w:bookmarkEnd w:id="20"/>
       <w:r>
         <w:tab/>
       </w:r>
@@ -10283,7 +10300,10 @@
           </w:tcPr>
           <w:p>
             <w:r>
-              <w:t>Application_Header_Id</w:t>
+              <w:t>App</w:t>
+            </w:r>
+            <w:r>
+              <w:t>_Header_Id</w:t>
             </w:r>
           </w:p>
         </w:tc>
@@ -10333,46 +10353,49 @@
           </w:tcPr>
           <w:p>
             <w:r>
+              <w:t>Fee_Service_Id</w:t>
+            </w:r>
+          </w:p>
+        </w:tc>
+        <w:tc>
+          <w:tcPr>
+            <w:tcW w:w="743" w:type="pct"/>
+          </w:tcPr>
+          <w:p>
+            <w:r>
+              <w:t>NUMBER</w:t>
+            </w:r>
+          </w:p>
+        </w:tc>
+        <w:tc>
+          <w:tcPr>
+            <w:tcW w:w="396" w:type="pct"/>
+          </w:tcPr>
+          <w:p/>
+        </w:tc>
+        <w:tc>
+          <w:tcPr>
+            <w:tcW w:w="379" w:type="pct"/>
+          </w:tcPr>
+          <w:p/>
+        </w:tc>
+        <w:tc>
+          <w:tcPr>
+            <w:tcW w:w="497" w:type="pct"/>
+          </w:tcPr>
+          <w:p/>
+        </w:tc>
+        <w:tc>
+          <w:tcPr>
+            <w:tcW w:w="1553" w:type="pct"/>
+          </w:tcPr>
+          <w:p>
+            <w:r>
+              <w:t xml:space="preserve">Id fee dịch vụ, Link với Fee_Service_Id bảng </w:t>
+            </w:r>
+            <w:r>
               <w:lastRenderedPageBreak/>
-              <w:t>Fee_Service_Id</w:t>
-            </w:r>
-          </w:p>
-        </w:tc>
-        <w:tc>
-          <w:tcPr>
-            <w:tcW w:w="743" w:type="pct"/>
-          </w:tcPr>
-          <w:p>
-            <w:r>
-              <w:t>NUMBER</w:t>
-            </w:r>
-          </w:p>
-        </w:tc>
-        <w:tc>
-          <w:tcPr>
-            <w:tcW w:w="396" w:type="pct"/>
-          </w:tcPr>
-          <w:p/>
-        </w:tc>
-        <w:tc>
-          <w:tcPr>
-            <w:tcW w:w="379" w:type="pct"/>
-          </w:tcPr>
-          <w:p/>
-        </w:tc>
-        <w:tc>
-          <w:tcPr>
-            <w:tcW w:w="497" w:type="pct"/>
-          </w:tcPr>
-          <w:p/>
-        </w:tc>
-        <w:tc>
-          <w:tcPr>
-            <w:tcW w:w="1553" w:type="pct"/>
-          </w:tcPr>
-          <w:p>
-            <w:r>
-              <w:t>Id fee dịch vụ, Link với Fee_Service_Id bảng Sys_Service_Charge</w:t>
+              <w:t>Sys_Service_Charge</w:t>
             </w:r>
           </w:p>
         </w:tc>
@@ -10384,6 +10407,7 @@
           </w:tcPr>
           <w:p>
             <w:r>
+              <w:lastRenderedPageBreak/>
               <w:t>IsUse</w:t>
             </w:r>
           </w:p>
@@ -10539,6 +10563,56 @@
               <w:t>Số tiền</w:t>
             </w:r>
           </w:p>
+        </w:tc>
+      </w:tr>
+      <w:tr>
+        <w:tc>
+          <w:tcPr>
+            <w:tcW w:w="1432" w:type="pct"/>
+          </w:tcPr>
+          <w:p>
+            <w:r>
+              <w:t>Language_code</w:t>
+            </w:r>
+          </w:p>
+        </w:tc>
+        <w:tc>
+          <w:tcPr>
+            <w:tcW w:w="743" w:type="pct"/>
+          </w:tcPr>
+          <w:p>
+            <w:r>
+              <w:t>VARCHAR2</w:t>
+            </w:r>
+          </w:p>
+        </w:tc>
+        <w:tc>
+          <w:tcPr>
+            <w:tcW w:w="396" w:type="pct"/>
+          </w:tcPr>
+          <w:p>
+            <w:r>
+              <w:t>5</w:t>
+            </w:r>
+          </w:p>
+        </w:tc>
+        <w:tc>
+          <w:tcPr>
+            <w:tcW w:w="379" w:type="pct"/>
+          </w:tcPr>
+          <w:p/>
+        </w:tc>
+        <w:tc>
+          <w:tcPr>
+            <w:tcW w:w="497" w:type="pct"/>
+          </w:tcPr>
+          <w:p/>
+        </w:tc>
+        <w:tc>
+          <w:tcPr>
+            <w:tcW w:w="1553" w:type="pct"/>
+          </w:tcPr>
+          <w:p/>
         </w:tc>
       </w:tr>
     </w:tbl>
@@ -10546,11 +10620,11 @@
       <w:pPr>
         <w:pStyle w:val="Heading2"/>
       </w:pPr>
-      <w:bookmarkStart w:id="20" w:name="_Toc513389896"/>
+      <w:bookmarkStart w:id="21" w:name="_Toc513389896"/>
       <w:r>
         <w:t>Sys_Document</w:t>
       </w:r>
-      <w:bookmarkEnd w:id="20"/>
+      <w:bookmarkEnd w:id="21"/>
     </w:p>
     <w:p>
       <w:pPr>
@@ -10743,7 +10817,7 @@
           </w:tcPr>
           <w:p>
             <w:r>
-              <w:t>Document_Id</w:t>
+              <w:t>Id</w:t>
             </w:r>
           </w:p>
         </w:tc>
@@ -10793,7 +10867,7 @@
           </w:tcPr>
           <w:p>
             <w:r>
-              <w:t>Document_Name</w:t>
+              <w:t>Name</w:t>
             </w:r>
           </w:p>
         </w:tc>
@@ -11005,7 +11079,13 @@
           </w:tcPr>
           <w:p>
             <w:r>
-              <w:t>CREATEBY</w:t>
+              <w:t>CREATE</w:t>
+            </w:r>
+            <w:r>
+              <w:t>d</w:t>
+            </w:r>
+            <w:r>
+              <w:t>BY</w:t>
             </w:r>
           </w:p>
         </w:tc>
@@ -11057,11 +11137,11 @@
       <w:pPr>
         <w:pStyle w:val="Heading2"/>
       </w:pPr>
-      <w:bookmarkStart w:id="21" w:name="_Toc513389897"/>
+      <w:bookmarkStart w:id="22" w:name="_Toc513389897"/>
       <w:r>
         <w:t>Sys_App_Document</w:t>
       </w:r>
-      <w:bookmarkEnd w:id="21"/>
+      <w:bookmarkEnd w:id="22"/>
     </w:p>
     <w:p>
       <w:pPr>
@@ -11295,7 +11375,10 @@
           </w:tcPr>
           <w:p>
             <w:r>
-              <w:t>App_Code</w:t>
+              <w:t>App</w:t>
+            </w:r>
+            <w:r>
+              <w:t>Code</w:t>
             </w:r>
           </w:p>
         </w:tc>
@@ -11390,6 +11473,109 @@
               <w:t>Id fee dịch vụ, Link với Document_Id bảng Document</w:t>
             </w:r>
           </w:p>
+        </w:tc>
+      </w:tr>
+      <w:tr>
+        <w:tc>
+          <w:tcPr>
+            <w:tcW w:w="1421" w:type="pct"/>
+          </w:tcPr>
+          <w:p>
+            <w:r>
+              <w:t>LANGUAGE</w:t>
+            </w:r>
+            <w:r>
+              <w:t>_CODE</w:t>
+            </w:r>
+          </w:p>
+        </w:tc>
+        <w:tc>
+          <w:tcPr>
+            <w:tcW w:w="804" w:type="pct"/>
+          </w:tcPr>
+          <w:p>
+            <w:r>
+              <w:t>VARCHAR2</w:t>
+            </w:r>
+          </w:p>
+        </w:tc>
+        <w:tc>
+          <w:tcPr>
+            <w:tcW w:w="370" w:type="pct"/>
+          </w:tcPr>
+          <w:p>
+            <w:r>
+              <w:t>5</w:t>
+            </w:r>
+          </w:p>
+        </w:tc>
+        <w:tc>
+          <w:tcPr>
+            <w:tcW w:w="371" w:type="pct"/>
+          </w:tcPr>
+          <w:p/>
+        </w:tc>
+        <w:tc>
+          <w:tcPr>
+            <w:tcW w:w="496" w:type="pct"/>
+          </w:tcPr>
+          <w:p/>
+        </w:tc>
+        <w:tc>
+          <w:tcPr>
+            <w:tcW w:w="1537" w:type="pct"/>
+          </w:tcPr>
+          <w:p/>
+        </w:tc>
+      </w:tr>
+      <w:tr>
+        <w:tc>
+          <w:tcPr>
+            <w:tcW w:w="1421" w:type="pct"/>
+          </w:tcPr>
+          <w:p>
+            <w:r>
+              <w:t>LSTORD</w:t>
+            </w:r>
+          </w:p>
+        </w:tc>
+        <w:tc>
+          <w:tcPr>
+            <w:tcW w:w="804" w:type="pct"/>
+          </w:tcPr>
+          <w:p>
+            <w:r>
+              <w:t>NUMBER</w:t>
+            </w:r>
+          </w:p>
+        </w:tc>
+        <w:tc>
+          <w:tcPr>
+            <w:tcW w:w="370" w:type="pct"/>
+          </w:tcPr>
+          <w:p>
+            <w:r>
+              <w:t>3</w:t>
+            </w:r>
+          </w:p>
+        </w:tc>
+        <w:tc>
+          <w:tcPr>
+            <w:tcW w:w="371" w:type="pct"/>
+          </w:tcPr>
+          <w:p/>
+        </w:tc>
+        <w:tc>
+          <w:tcPr>
+            <w:tcW w:w="496" w:type="pct"/>
+          </w:tcPr>
+          <w:p/>
+        </w:tc>
+        <w:tc>
+          <w:tcPr>
+            <w:tcW w:w="1537" w:type="pct"/>
+          </w:tcPr>
+          <w:p/>
         </w:tc>
       </w:tr>
     </w:tbl>
@@ -11397,11 +11583,12 @@
       <w:pPr>
         <w:pStyle w:val="Heading2"/>
       </w:pPr>
-      <w:bookmarkStart w:id="22" w:name="_Toc513389898"/>
+      <w:bookmarkStart w:id="23" w:name="_Toc513389898"/>
       <w:r>
+        <w:lastRenderedPageBreak/>
         <w:t>App_Document</w:t>
       </w:r>
-      <w:bookmarkEnd w:id="22"/>
+      <w:bookmarkEnd w:id="23"/>
       <w:r>
         <w:tab/>
       </w:r>
@@ -11471,7 +11658,6 @@
               <w:rPr>
                 <w:b/>
               </w:rPr>
-              <w:lastRenderedPageBreak/>
               <w:t>Tên trường</w:t>
             </w:r>
           </w:p>
@@ -11630,7 +11816,10 @@
           </w:tcPr>
           <w:p>
             <w:r>
-              <w:t>Application_Header_Id</w:t>
+              <w:t>App</w:t>
+            </w:r>
+            <w:r>
+              <w:t>_Header_Id</w:t>
             </w:r>
           </w:p>
         </w:tc>
@@ -12014,11 +12203,11 @@
       <w:pPr>
         <w:pStyle w:val="Heading2"/>
       </w:pPr>
-      <w:bookmarkStart w:id="23" w:name="_Toc513389899"/>
+      <w:bookmarkStart w:id="24" w:name="_Toc513389899"/>
       <w:r>
         <w:t>Lawer_Info</w:t>
       </w:r>
-      <w:bookmarkEnd w:id="23"/>
+      <w:bookmarkEnd w:id="24"/>
       <w:r>
         <w:tab/>
       </w:r>
@@ -12341,11 +12530,11 @@
       <w:pPr>
         <w:pStyle w:val="Heading2"/>
       </w:pPr>
-      <w:bookmarkStart w:id="24" w:name="_Toc513389900"/>
+      <w:bookmarkStart w:id="25" w:name="_Toc513389900"/>
       <w:r>
         <w:t>App_Lawer</w:t>
       </w:r>
-      <w:bookmarkEnd w:id="24"/>
+      <w:bookmarkEnd w:id="25"/>
       <w:r>
         <w:tab/>
       </w:r>
@@ -12424,6 +12613,7 @@
               <w:rPr>
                 <w:b/>
               </w:rPr>
+              <w:lastRenderedPageBreak/>
               <w:t>Tên trường</w:t>
             </w:r>
           </w:p>
@@ -12623,7 +12813,6 @@
               <w:t xml:space="preserve">Id đơn, link với </w:t>
             </w:r>
             <w:r>
-              <w:lastRenderedPageBreak/>
               <w:t xml:space="preserve">Application_Header_Id </w:t>
             </w:r>
             <w:r>
@@ -12642,7 +12831,6 @@
           </w:tcPr>
           <w:p>
             <w:r>
-              <w:lastRenderedPageBreak/>
               <w:t>Lawer_Id</w:t>
             </w:r>
           </w:p>
@@ -12799,13 +12987,13 @@
       <w:pPr>
         <w:pStyle w:val="Heading2"/>
       </w:pPr>
-      <w:bookmarkStart w:id="25" w:name="_Bảng_EXCHANGES"/>
-      <w:bookmarkStart w:id="26" w:name="_Toc513389901"/>
-      <w:bookmarkEnd w:id="25"/>
+      <w:bookmarkStart w:id="26" w:name="_Bảng_EXCHANGES"/>
+      <w:bookmarkStart w:id="27" w:name="_Toc513389901"/>
+      <w:bookmarkEnd w:id="26"/>
       <w:r>
         <w:t>App_Reject_Info</w:t>
       </w:r>
-      <w:bookmarkEnd w:id="26"/>
+      <w:bookmarkEnd w:id="27"/>
       <w:r>
         <w:tab/>
       </w:r>
@@ -13668,13 +13856,12 @@
       <w:pPr>
         <w:pStyle w:val="Heading2"/>
       </w:pPr>
-      <w:bookmarkStart w:id="27" w:name="_Toc513389902"/>
-      <w:bookmarkStart w:id="28" w:name="_GoBack"/>
-      <w:bookmarkEnd w:id="28"/>
+      <w:bookmarkStart w:id="28" w:name="_Toc513389902"/>
       <w:r>
+        <w:lastRenderedPageBreak/>
         <w:t>TimeSheet</w:t>
       </w:r>
-      <w:bookmarkEnd w:id="27"/>
+      <w:bookmarkEnd w:id="28"/>
       <w:r>
         <w:tab/>
       </w:r>
@@ -13747,7 +13934,6 @@
               <w:rPr>
                 <w:b/>
               </w:rPr>
-              <w:lastRenderedPageBreak/>
               <w:t>Tên trường</w:t>
             </w:r>
           </w:p>
@@ -14928,6 +15114,7 @@
           </w:p>
           <w:p>
             <w:r>
+              <w:lastRenderedPageBreak/>
               <w:t>0: Mới tạo</w:t>
             </w:r>
           </w:p>
@@ -16007,6 +16194,7 @@
           </w:tcPr>
           <w:p>
             <w:r>
+              <w:lastRenderedPageBreak/>
               <w:t>Type</w:t>
             </w:r>
           </w:p>
@@ -16059,7 +16247,6 @@
           </w:p>
           <w:p>
             <w:r>
-              <w:lastRenderedPageBreak/>
               <w:t>2: Lawer</w:t>
             </w:r>
           </w:p>
@@ -16077,7 +16264,6 @@
           </w:tcPr>
           <w:p>
             <w:r>
-              <w:lastRenderedPageBreak/>
               <w:t>FULLNAME</w:t>
             </w:r>
           </w:p>
@@ -17016,6 +17202,7 @@
           </w:tcPr>
           <w:p>
             <w:r>
+              <w:lastRenderedPageBreak/>
               <w:t xml:space="preserve">DISPLAYNAME_ENG   </w:t>
             </w:r>
           </w:p>
@@ -17112,7 +17299,6 @@
           </w:tcPr>
           <w:p>
             <w:r>
-              <w:lastRenderedPageBreak/>
               <w:t>HREFGET</w:t>
             </w:r>
           </w:p>
@@ -18333,6 +18519,7 @@
           </w:tcPr>
           <w:p>
             <w:r>
+              <w:lastRenderedPageBreak/>
               <w:t>CREATEDDATE</w:t>
             </w:r>
           </w:p>
@@ -18432,7 +18619,6 @@
           </w:tcPr>
           <w:p>
             <w:r>
-              <w:lastRenderedPageBreak/>
               <w:t>MODIFIEDDATE</w:t>
             </w:r>
           </w:p>
@@ -19182,7 +19368,7 @@
         <w:rStyle w:val="PageNumber"/>
         <w:noProof/>
       </w:rPr>
-      <w:t>15</w:t>
+      <w:t>17</w:t>
     </w:r>
     <w:r>
       <w:rPr>
@@ -23926,7 +24112,7 @@
 </file>
 
 <file path=customXml/itemProps1.xml><?xml version="1.0" encoding="utf-8"?>
-<ds:datastoreItem xmlns:ds="http://schemas.openxmlformats.org/officeDocument/2006/customXml" ds:itemID="{BAEADD70-5B86-457D-98A0-0D985042680F}">
+<ds:datastoreItem xmlns:ds="http://schemas.openxmlformats.org/officeDocument/2006/customXml" ds:itemID="{92051A70-5D42-465E-B82E-06F1C3E8703A}">
   <ds:schemaRefs>
     <ds:schemaRef ds:uri="http://schemas.openxmlformats.org/officeDocument/2006/bibliography"/>
   </ds:schemaRefs>
@@ -23934,7 +24120,7 @@
 </file>
 
 <file path=customXml/itemProps10.xml><?xml version="1.0" encoding="utf-8"?>
-<ds:datastoreItem xmlns:ds="http://schemas.openxmlformats.org/officeDocument/2006/customXml" ds:itemID="{C1400B68-ED5A-46C2-9A27-4861C07D4697}">
+<ds:datastoreItem xmlns:ds="http://schemas.openxmlformats.org/officeDocument/2006/customXml" ds:itemID="{02370B17-38DA-408C-A614-14B2448759CA}">
   <ds:schemaRefs>
     <ds:schemaRef ds:uri="http://schemas.openxmlformats.org/officeDocument/2006/bibliography"/>
   </ds:schemaRefs>
@@ -23942,7 +24128,7 @@
 </file>
 
 <file path=customXml/itemProps11.xml><?xml version="1.0" encoding="utf-8"?>
-<ds:datastoreItem xmlns:ds="http://schemas.openxmlformats.org/officeDocument/2006/customXml" ds:itemID="{F11A5F3C-AA29-4DA2-8A50-CE5446E10F99}">
+<ds:datastoreItem xmlns:ds="http://schemas.openxmlformats.org/officeDocument/2006/customXml" ds:itemID="{E44D67CB-6717-4D80-91C9-D7C4B0AF88EE}">
   <ds:schemaRefs>
     <ds:schemaRef ds:uri="http://schemas.openxmlformats.org/officeDocument/2006/bibliography"/>
   </ds:schemaRefs>
@@ -23950,6 +24136,158 @@
 </file>
 
 <file path=customXml/itemProps12.xml><?xml version="1.0" encoding="utf-8"?>
+<ds:datastoreItem xmlns:ds="http://schemas.openxmlformats.org/officeDocument/2006/customXml" ds:itemID="{48604577-A2C9-4CDB-BBB1-94D7FEDAF338}">
+  <ds:schemaRefs>
+    <ds:schemaRef ds:uri="http://schemas.openxmlformats.org/officeDocument/2006/bibliography"/>
+  </ds:schemaRefs>
+</ds:datastoreItem>
+</file>
+
+<file path=customXml/itemProps13.xml><?xml version="1.0" encoding="utf-8"?>
+<ds:datastoreItem xmlns:ds="http://schemas.openxmlformats.org/officeDocument/2006/customXml" ds:itemID="{6CAAFC14-CD27-4D16-989D-D82546E68F30}">
+  <ds:schemaRefs>
+    <ds:schemaRef ds:uri="http://schemas.openxmlformats.org/officeDocument/2006/bibliography"/>
+  </ds:schemaRefs>
+</ds:datastoreItem>
+</file>
+
+<file path=customXml/itemProps14.xml><?xml version="1.0" encoding="utf-8"?>
+<ds:datastoreItem xmlns:ds="http://schemas.openxmlformats.org/officeDocument/2006/customXml" ds:itemID="{4FE8957E-1AA6-4561-A070-58B6A8E9704A}">
+  <ds:schemaRefs>
+    <ds:schemaRef ds:uri="http://schemas.openxmlformats.org/officeDocument/2006/bibliography"/>
+  </ds:schemaRefs>
+</ds:datastoreItem>
+</file>
+
+<file path=customXml/itemProps15.xml><?xml version="1.0" encoding="utf-8"?>
+<ds:datastoreItem xmlns:ds="http://schemas.openxmlformats.org/officeDocument/2006/customXml" ds:itemID="{FD2DC0C5-5408-4F8E-B382-B85CD05BE4D6}">
+  <ds:schemaRefs>
+    <ds:schemaRef ds:uri="http://schemas.openxmlformats.org/officeDocument/2006/bibliography"/>
+  </ds:schemaRefs>
+</ds:datastoreItem>
+</file>
+
+<file path=customXml/itemProps16.xml><?xml version="1.0" encoding="utf-8"?>
+<ds:datastoreItem xmlns:ds="http://schemas.openxmlformats.org/officeDocument/2006/customXml" ds:itemID="{9B625A72-040B-464D-9331-D53689AC280C}">
+  <ds:schemaRefs>
+    <ds:schemaRef ds:uri="http://schemas.openxmlformats.org/officeDocument/2006/bibliography"/>
+  </ds:schemaRefs>
+</ds:datastoreItem>
+</file>
+
+<file path=customXml/itemProps17.xml><?xml version="1.0" encoding="utf-8"?>
+<ds:datastoreItem xmlns:ds="http://schemas.openxmlformats.org/officeDocument/2006/customXml" ds:itemID="{81DB0140-20BF-45C6-87BE-D054A21CB689}">
+  <ds:schemaRefs>
+    <ds:schemaRef ds:uri="http://schemas.openxmlformats.org/officeDocument/2006/bibliography"/>
+  </ds:schemaRefs>
+</ds:datastoreItem>
+</file>
+
+<file path=customXml/itemProps18.xml><?xml version="1.0" encoding="utf-8"?>
+<ds:datastoreItem xmlns:ds="http://schemas.openxmlformats.org/officeDocument/2006/customXml" ds:itemID="{A7F19B84-A0F5-450C-B5F9-26704571B672}">
+  <ds:schemaRefs>
+    <ds:schemaRef ds:uri="http://schemas.openxmlformats.org/officeDocument/2006/bibliography"/>
+  </ds:schemaRefs>
+</ds:datastoreItem>
+</file>
+
+<file path=customXml/itemProps19.xml><?xml version="1.0" encoding="utf-8"?>
+<ds:datastoreItem xmlns:ds="http://schemas.openxmlformats.org/officeDocument/2006/customXml" ds:itemID="{1B4E8BCF-89CD-48B9-9819-2857075CB13F}">
+  <ds:schemaRefs>
+    <ds:schemaRef ds:uri="http://schemas.openxmlformats.org/officeDocument/2006/bibliography"/>
+  </ds:schemaRefs>
+</ds:datastoreItem>
+</file>
+
+<file path=customXml/itemProps2.xml><?xml version="1.0" encoding="utf-8"?>
+<ds:datastoreItem xmlns:ds="http://schemas.openxmlformats.org/officeDocument/2006/customXml" ds:itemID="{3705EA6F-C814-4D95-B437-110636EBED6A}">
+  <ds:schemaRefs>
+    <ds:schemaRef ds:uri="http://schemas.openxmlformats.org/officeDocument/2006/bibliography"/>
+  </ds:schemaRefs>
+</ds:datastoreItem>
+</file>
+
+<file path=customXml/itemProps20.xml><?xml version="1.0" encoding="utf-8"?>
+<ds:datastoreItem xmlns:ds="http://schemas.openxmlformats.org/officeDocument/2006/customXml" ds:itemID="{3D385456-4BD1-47B7-8BA6-ACDC46E55E4E}">
+  <ds:schemaRefs>
+    <ds:schemaRef ds:uri="http://schemas.openxmlformats.org/officeDocument/2006/bibliography"/>
+  </ds:schemaRefs>
+</ds:datastoreItem>
+</file>
+
+<file path=customXml/itemProps21.xml><?xml version="1.0" encoding="utf-8"?>
+<ds:datastoreItem xmlns:ds="http://schemas.openxmlformats.org/officeDocument/2006/customXml" ds:itemID="{87F2A823-D2B1-4BF5-B2C8-1305297CEF40}">
+  <ds:schemaRefs>
+    <ds:schemaRef ds:uri="http://schemas.openxmlformats.org/officeDocument/2006/bibliography"/>
+  </ds:schemaRefs>
+</ds:datastoreItem>
+</file>
+
+<file path=customXml/itemProps22.xml><?xml version="1.0" encoding="utf-8"?>
+<ds:datastoreItem xmlns:ds="http://schemas.openxmlformats.org/officeDocument/2006/customXml" ds:itemID="{EB25C13F-FF67-4A76-A23C-3607E5A231EA}">
+  <ds:schemaRefs>
+    <ds:schemaRef ds:uri="http://schemas.openxmlformats.org/officeDocument/2006/bibliography"/>
+  </ds:schemaRefs>
+</ds:datastoreItem>
+</file>
+
+<file path=customXml/itemProps23.xml><?xml version="1.0" encoding="utf-8"?>
+<ds:datastoreItem xmlns:ds="http://schemas.openxmlformats.org/officeDocument/2006/customXml" ds:itemID="{76BEDF7A-7088-4BD2-9E23-ACE10E05B165}">
+  <ds:schemaRefs>
+    <ds:schemaRef ds:uri="http://schemas.openxmlformats.org/officeDocument/2006/bibliography"/>
+  </ds:schemaRefs>
+</ds:datastoreItem>
+</file>
+
+<file path=customXml/itemProps24.xml><?xml version="1.0" encoding="utf-8"?>
+<ds:datastoreItem xmlns:ds="http://schemas.openxmlformats.org/officeDocument/2006/customXml" ds:itemID="{2BE78842-5205-4970-B2DE-6AA4CB79249B}">
+  <ds:schemaRefs>
+    <ds:schemaRef ds:uri="http://schemas.openxmlformats.org/officeDocument/2006/bibliography"/>
+  </ds:schemaRefs>
+</ds:datastoreItem>
+</file>
+
+<file path=customXml/itemProps25.xml><?xml version="1.0" encoding="utf-8"?>
+<ds:datastoreItem xmlns:ds="http://schemas.openxmlformats.org/officeDocument/2006/customXml" ds:itemID="{F0AF1933-B6F6-4728-9E76-FDBF3BF3229B}">
+  <ds:schemaRefs>
+    <ds:schemaRef ds:uri="http://schemas.openxmlformats.org/officeDocument/2006/bibliography"/>
+  </ds:schemaRefs>
+</ds:datastoreItem>
+</file>
+
+<file path=customXml/itemProps26.xml><?xml version="1.0" encoding="utf-8"?>
+<ds:datastoreItem xmlns:ds="http://schemas.openxmlformats.org/officeDocument/2006/customXml" ds:itemID="{539D62B6-99A3-4848-92F6-EEEAC634AB73}">
+  <ds:schemaRefs>
+    <ds:schemaRef ds:uri="http://schemas.openxmlformats.org/officeDocument/2006/bibliography"/>
+  </ds:schemaRefs>
+</ds:datastoreItem>
+</file>
+
+<file path=customXml/itemProps27.xml><?xml version="1.0" encoding="utf-8"?>
+<ds:datastoreItem xmlns:ds="http://schemas.openxmlformats.org/officeDocument/2006/customXml" ds:itemID="{F0348948-849E-477D-A2E6-B80F83776B1C}">
+  <ds:schemaRefs>
+    <ds:schemaRef ds:uri="http://schemas.openxmlformats.org/officeDocument/2006/bibliography"/>
+  </ds:schemaRefs>
+</ds:datastoreItem>
+</file>
+
+<file path=customXml/itemProps28.xml><?xml version="1.0" encoding="utf-8"?>
+<ds:datastoreItem xmlns:ds="http://schemas.openxmlformats.org/officeDocument/2006/customXml" ds:itemID="{D9213BE8-B666-4933-840F-2737DB8D7B15}">
+  <ds:schemaRefs>
+    <ds:schemaRef ds:uri="http://schemas.openxmlformats.org/officeDocument/2006/bibliography"/>
+  </ds:schemaRefs>
+</ds:datastoreItem>
+</file>
+
+<file path=customXml/itemProps29.xml><?xml version="1.0" encoding="utf-8"?>
+<ds:datastoreItem xmlns:ds="http://schemas.openxmlformats.org/officeDocument/2006/customXml" ds:itemID="{30753D15-0B39-4F29-9EA2-AA70D2F234EE}">
+  <ds:schemaRefs>
+    <ds:schemaRef ds:uri="http://schemas.openxmlformats.org/officeDocument/2006/bibliography"/>
+  </ds:schemaRefs>
+</ds:datastoreItem>
+</file>
+
+<file path=customXml/itemProps3.xml><?xml version="1.0" encoding="utf-8"?>
 <ds:datastoreItem xmlns:ds="http://schemas.openxmlformats.org/officeDocument/2006/customXml" ds:itemID="{1B1EB673-A5C1-4C1E-9242-E3066BBE8D0E}">
   <ds:schemaRefs>
     <ds:schemaRef ds:uri="http://schemas.openxmlformats.org/officeDocument/2006/bibliography"/>
@@ -23957,7 +24295,31 @@
 </ds:datastoreItem>
 </file>
 
-<file path=customXml/itemProps13.xml><?xml version="1.0" encoding="utf-8"?>
+<file path=customXml/itemProps30.xml><?xml version="1.0" encoding="utf-8"?>
+<ds:datastoreItem xmlns:ds="http://schemas.openxmlformats.org/officeDocument/2006/customXml" ds:itemID="{6422A546-FD35-476F-AD18-26008D2AEF4F}">
+  <ds:schemaRefs>
+    <ds:schemaRef ds:uri="http://schemas.openxmlformats.org/officeDocument/2006/bibliography"/>
+  </ds:schemaRefs>
+</ds:datastoreItem>
+</file>
+
+<file path=customXml/itemProps4.xml><?xml version="1.0" encoding="utf-8"?>
+<ds:datastoreItem xmlns:ds="http://schemas.openxmlformats.org/officeDocument/2006/customXml" ds:itemID="{30874B9C-8F2E-4DCA-8609-1DDBB5452269}">
+  <ds:schemaRefs>
+    <ds:schemaRef ds:uri="http://schemas.openxmlformats.org/officeDocument/2006/bibliography"/>
+  </ds:schemaRefs>
+</ds:datastoreItem>
+</file>
+
+<file path=customXml/itemProps5.xml><?xml version="1.0" encoding="utf-8"?>
+<ds:datastoreItem xmlns:ds="http://schemas.openxmlformats.org/officeDocument/2006/customXml" ds:itemID="{301B5E26-CC65-4E08-833A-08FE4DB3199A}">
+  <ds:schemaRefs>
+    <ds:schemaRef ds:uri="http://schemas.openxmlformats.org/officeDocument/2006/bibliography"/>
+  </ds:schemaRefs>
+</ds:datastoreItem>
+</file>
+
+<file path=customXml/itemProps6.xml><?xml version="1.0" encoding="utf-8"?>
 <ds:datastoreItem xmlns:ds="http://schemas.openxmlformats.org/officeDocument/2006/customXml" ds:itemID="{208B8C76-8074-48F8-9B44-65E3007C787F}">
   <ds:schemaRefs>
     <ds:schemaRef ds:uri="http://schemas.openxmlformats.org/officeDocument/2006/bibliography"/>
@@ -23965,39 +24327,7 @@
 </ds:datastoreItem>
 </file>
 
-<file path=customXml/itemProps14.xml><?xml version="1.0" encoding="utf-8"?>
-<ds:datastoreItem xmlns:ds="http://schemas.openxmlformats.org/officeDocument/2006/customXml" ds:itemID="{FFC5F02C-1473-4BF4-BD0A-B23B185D5427}">
-  <ds:schemaRefs>
-    <ds:schemaRef ds:uri="http://schemas.openxmlformats.org/officeDocument/2006/bibliography"/>
-  </ds:schemaRefs>
-</ds:datastoreItem>
-</file>
-
-<file path=customXml/itemProps15.xml><?xml version="1.0" encoding="utf-8"?>
-<ds:datastoreItem xmlns:ds="http://schemas.openxmlformats.org/officeDocument/2006/customXml" ds:itemID="{1CFEBF7B-DE61-4568-9B3C-26A88FE0C9BA}">
-  <ds:schemaRefs>
-    <ds:schemaRef ds:uri="http://schemas.openxmlformats.org/officeDocument/2006/bibliography"/>
-  </ds:schemaRefs>
-</ds:datastoreItem>
-</file>
-
-<file path=customXml/itemProps16.xml><?xml version="1.0" encoding="utf-8"?>
-<ds:datastoreItem xmlns:ds="http://schemas.openxmlformats.org/officeDocument/2006/customXml" ds:itemID="{BC0D77A2-83EE-44BB-972B-6E630A18B9AD}">
-  <ds:schemaRefs>
-    <ds:schemaRef ds:uri="http://schemas.openxmlformats.org/officeDocument/2006/bibliography"/>
-  </ds:schemaRefs>
-</ds:datastoreItem>
-</file>
-
-<file path=customXml/itemProps17.xml><?xml version="1.0" encoding="utf-8"?>
-<ds:datastoreItem xmlns:ds="http://schemas.openxmlformats.org/officeDocument/2006/customXml" ds:itemID="{30874B9C-8F2E-4DCA-8609-1DDBB5452269}">
-  <ds:schemaRefs>
-    <ds:schemaRef ds:uri="http://schemas.openxmlformats.org/officeDocument/2006/bibliography"/>
-  </ds:schemaRefs>
-</ds:datastoreItem>
-</file>
-
-<file path=customXml/itemProps18.xml><?xml version="1.0" encoding="utf-8"?>
+<file path=customXml/itemProps7.xml><?xml version="1.0" encoding="utf-8"?>
 <ds:datastoreItem xmlns:ds="http://schemas.openxmlformats.org/officeDocument/2006/customXml" ds:itemID="{5A94E7FE-4F48-4575-A341-67785C1CE781}">
   <ds:schemaRefs>
     <ds:schemaRef ds:uri="http://schemas.openxmlformats.org/officeDocument/2006/bibliography"/>
@@ -24005,71 +24335,7 @@
 </ds:datastoreItem>
 </file>
 
-<file path=customXml/itemProps19.xml><?xml version="1.0" encoding="utf-8"?>
-<ds:datastoreItem xmlns:ds="http://schemas.openxmlformats.org/officeDocument/2006/customXml" ds:itemID="{64CA890F-04DF-4923-9480-7F7939E99B73}">
-  <ds:schemaRefs>
-    <ds:schemaRef ds:uri="http://schemas.openxmlformats.org/officeDocument/2006/bibliography"/>
-  </ds:schemaRefs>
-</ds:datastoreItem>
-</file>
-
-<file path=customXml/itemProps2.xml><?xml version="1.0" encoding="utf-8"?>
-<ds:datastoreItem xmlns:ds="http://schemas.openxmlformats.org/officeDocument/2006/customXml" ds:itemID="{6959BBA4-AA28-4552-9B98-57FDF6CA3C1C}">
-  <ds:schemaRefs>
-    <ds:schemaRef ds:uri="http://schemas.openxmlformats.org/officeDocument/2006/bibliography"/>
-  </ds:schemaRefs>
-</ds:datastoreItem>
-</file>
-
-<file path=customXml/itemProps20.xml><?xml version="1.0" encoding="utf-8"?>
-<ds:datastoreItem xmlns:ds="http://schemas.openxmlformats.org/officeDocument/2006/customXml" ds:itemID="{88D16854-8610-4000-B608-503817BE077C}">
-  <ds:schemaRefs>
-    <ds:schemaRef ds:uri="http://schemas.openxmlformats.org/officeDocument/2006/bibliography"/>
-  </ds:schemaRefs>
-</ds:datastoreItem>
-</file>
-
-<file path=customXml/itemProps21.xml><?xml version="1.0" encoding="utf-8"?>
-<ds:datastoreItem xmlns:ds="http://schemas.openxmlformats.org/officeDocument/2006/customXml" ds:itemID="{C4B3D8F3-B5C7-43C3-904A-753B0AE42645}">
-  <ds:schemaRefs>
-    <ds:schemaRef ds:uri="http://schemas.openxmlformats.org/officeDocument/2006/bibliography"/>
-  </ds:schemaRefs>
-</ds:datastoreItem>
-</file>
-
-<file path=customXml/itemProps22.xml><?xml version="1.0" encoding="utf-8"?>
-<ds:datastoreItem xmlns:ds="http://schemas.openxmlformats.org/officeDocument/2006/customXml" ds:itemID="{F72AF2D7-B659-4AA8-9500-1D114116E42B}">
-  <ds:schemaRefs>
-    <ds:schemaRef ds:uri="http://schemas.openxmlformats.org/officeDocument/2006/bibliography"/>
-  </ds:schemaRefs>
-</ds:datastoreItem>
-</file>
-
-<file path=customXml/itemProps23.xml><?xml version="1.0" encoding="utf-8"?>
-<ds:datastoreItem xmlns:ds="http://schemas.openxmlformats.org/officeDocument/2006/customXml" ds:itemID="{92C07359-D30C-4170-8B37-3A0BB860C3B1}">
-  <ds:schemaRefs>
-    <ds:schemaRef ds:uri="http://schemas.openxmlformats.org/officeDocument/2006/bibliography"/>
-  </ds:schemaRefs>
-</ds:datastoreItem>
-</file>
-
-<file path=customXml/itemProps24.xml><?xml version="1.0" encoding="utf-8"?>
-<ds:datastoreItem xmlns:ds="http://schemas.openxmlformats.org/officeDocument/2006/customXml" ds:itemID="{D3C818D8-354F-4C6A-A65B-8A1E31D155A6}">
-  <ds:schemaRefs>
-    <ds:schemaRef ds:uri="http://schemas.openxmlformats.org/officeDocument/2006/bibliography"/>
-  </ds:schemaRefs>
-</ds:datastoreItem>
-</file>
-
-<file path=customXml/itemProps25.xml><?xml version="1.0" encoding="utf-8"?>
-<ds:datastoreItem xmlns:ds="http://schemas.openxmlformats.org/officeDocument/2006/customXml" ds:itemID="{301B5E26-CC65-4E08-833A-08FE4DB3199A}">
-  <ds:schemaRefs>
-    <ds:schemaRef ds:uri="http://schemas.openxmlformats.org/officeDocument/2006/bibliography"/>
-  </ds:schemaRefs>
-</ds:datastoreItem>
-</file>
-
-<file path=customXml/itemProps26.xml><?xml version="1.0" encoding="utf-8"?>
+<file path=customXml/itemProps8.xml><?xml version="1.0" encoding="utf-8"?>
 <ds:datastoreItem xmlns:ds="http://schemas.openxmlformats.org/officeDocument/2006/customXml" ds:itemID="{43B51609-29C2-4695-A972-506AE4DF415A}">
   <ds:schemaRefs>
     <ds:schemaRef ds:uri="http://schemas.openxmlformats.org/officeDocument/2006/bibliography"/>
@@ -24077,88 +24343,8 @@
 </ds:datastoreItem>
 </file>
 
-<file path=customXml/itemProps27.xml><?xml version="1.0" encoding="utf-8"?>
-<ds:datastoreItem xmlns:ds="http://schemas.openxmlformats.org/officeDocument/2006/customXml" ds:itemID="{98987AEE-BB2C-4188-8D11-430F96E67BE0}">
-  <ds:schemaRefs>
-    <ds:schemaRef ds:uri="http://schemas.openxmlformats.org/officeDocument/2006/bibliography"/>
-  </ds:schemaRefs>
-</ds:datastoreItem>
-</file>
-
-<file path=customXml/itemProps28.xml><?xml version="1.0" encoding="utf-8"?>
-<ds:datastoreItem xmlns:ds="http://schemas.openxmlformats.org/officeDocument/2006/customXml" ds:itemID="{98F00132-0FF0-4B5C-AC0B-1DFC255DA6B0}">
-  <ds:schemaRefs>
-    <ds:schemaRef ds:uri="http://schemas.openxmlformats.org/officeDocument/2006/bibliography"/>
-  </ds:schemaRefs>
-</ds:datastoreItem>
-</file>
-
-<file path=customXml/itemProps29.xml><?xml version="1.0" encoding="utf-8"?>
-<ds:datastoreItem xmlns:ds="http://schemas.openxmlformats.org/officeDocument/2006/customXml" ds:itemID="{0E8A28D3-B40D-4D57-A45C-BE8CC7C92F24}">
-  <ds:schemaRefs>
-    <ds:schemaRef ds:uri="http://schemas.openxmlformats.org/officeDocument/2006/bibliography"/>
-  </ds:schemaRefs>
-</ds:datastoreItem>
-</file>
-
-<file path=customXml/itemProps3.xml><?xml version="1.0" encoding="utf-8"?>
-<ds:datastoreItem xmlns:ds="http://schemas.openxmlformats.org/officeDocument/2006/customXml" ds:itemID="{3705EA6F-C814-4D95-B437-110636EBED6A}">
-  <ds:schemaRefs>
-    <ds:schemaRef ds:uri="http://schemas.openxmlformats.org/officeDocument/2006/bibliography"/>
-  </ds:schemaRefs>
-</ds:datastoreItem>
-</file>
-
-<file path=customXml/itemProps30.xml><?xml version="1.0" encoding="utf-8"?>
-<ds:datastoreItem xmlns:ds="http://schemas.openxmlformats.org/officeDocument/2006/customXml" ds:itemID="{AA161630-4561-425A-BF99-EE62770EF4E3}">
-  <ds:schemaRefs>
-    <ds:schemaRef ds:uri="http://schemas.openxmlformats.org/officeDocument/2006/bibliography"/>
-  </ds:schemaRefs>
-</ds:datastoreItem>
-</file>
-
-<file path=customXml/itemProps4.xml><?xml version="1.0" encoding="utf-8"?>
-<ds:datastoreItem xmlns:ds="http://schemas.openxmlformats.org/officeDocument/2006/customXml" ds:itemID="{0F6B7B2D-2320-4874-AF87-9A2FFAA8A746}">
-  <ds:schemaRefs>
-    <ds:schemaRef ds:uri="http://schemas.openxmlformats.org/officeDocument/2006/bibliography"/>
-  </ds:schemaRefs>
-</ds:datastoreItem>
-</file>
-
-<file path=customXml/itemProps5.xml><?xml version="1.0" encoding="utf-8"?>
-<ds:datastoreItem xmlns:ds="http://schemas.openxmlformats.org/officeDocument/2006/customXml" ds:itemID="{3552B3A9-57F5-4FA4-9024-BF893F160656}">
-  <ds:schemaRefs>
-    <ds:schemaRef ds:uri="http://schemas.openxmlformats.org/officeDocument/2006/bibliography"/>
-  </ds:schemaRefs>
-</ds:datastoreItem>
-</file>
-
-<file path=customXml/itemProps6.xml><?xml version="1.0" encoding="utf-8"?>
-<ds:datastoreItem xmlns:ds="http://schemas.openxmlformats.org/officeDocument/2006/customXml" ds:itemID="{DC68BC8E-C959-466A-A9F1-26BF896ED0B2}">
-  <ds:schemaRefs>
-    <ds:schemaRef ds:uri="http://schemas.openxmlformats.org/officeDocument/2006/bibliography"/>
-  </ds:schemaRefs>
-</ds:datastoreItem>
-</file>
-
-<file path=customXml/itemProps7.xml><?xml version="1.0" encoding="utf-8"?>
-<ds:datastoreItem xmlns:ds="http://schemas.openxmlformats.org/officeDocument/2006/customXml" ds:itemID="{02370B17-38DA-408C-A614-14B2448759CA}">
-  <ds:schemaRefs>
-    <ds:schemaRef ds:uri="http://schemas.openxmlformats.org/officeDocument/2006/bibliography"/>
-  </ds:schemaRefs>
-</ds:datastoreItem>
-</file>
-
-<file path=customXml/itemProps8.xml><?xml version="1.0" encoding="utf-8"?>
-<ds:datastoreItem xmlns:ds="http://schemas.openxmlformats.org/officeDocument/2006/customXml" ds:itemID="{92051A70-5D42-465E-B82E-06F1C3E8703A}">
-  <ds:schemaRefs>
-    <ds:schemaRef ds:uri="http://schemas.openxmlformats.org/officeDocument/2006/bibliography"/>
-  </ds:schemaRefs>
-</ds:datastoreItem>
-</file>
-
 <file path=customXml/itemProps9.xml><?xml version="1.0" encoding="utf-8"?>
-<ds:datastoreItem xmlns:ds="http://schemas.openxmlformats.org/officeDocument/2006/customXml" ds:itemID="{B532BEBF-0C32-4FAF-A565-B16F8D98D6E7}">
+<ds:datastoreItem xmlns:ds="http://schemas.openxmlformats.org/officeDocument/2006/customXml" ds:itemID="{C4B3D8F3-B5C7-43C3-904A-753B0AE42645}">
   <ds:schemaRefs>
     <ds:schemaRef ds:uri="http://schemas.openxmlformats.org/officeDocument/2006/bibliography"/>
   </ds:schemaRefs>

</xml_diff>

<commit_message>
dangtq sửa thiết kế db
</commit_message>
<xml_diff>
--- a/Analysis/Thiet ke DB.docx
+++ b/Analysis/Thiet ke DB.docx
@@ -1,6 +1,6 @@
 
 <file path=word/document.xml><?xml version="1.0" encoding="utf-8"?>
-<w:document xmlns:wpc="http://schemas.microsoft.com/office/word/2010/wordprocessingCanvas" xmlns:mc="http://schemas.openxmlformats.org/markup-compatibility/2006" xmlns:o="urn:schemas-microsoft-com:office:office" xmlns:r="http://schemas.openxmlformats.org/officeDocument/2006/relationships" xmlns:m="http://schemas.openxmlformats.org/officeDocument/2006/math" xmlns:v="urn:schemas-microsoft-com:vml" xmlns:wp14="http://schemas.microsoft.com/office/word/2010/wordprocessingDrawing" xmlns:wp="http://schemas.openxmlformats.org/drawingml/2006/wordprocessingDrawing" xmlns:w10="urn:schemas-microsoft-com:office:word" xmlns:w="http://schemas.openxmlformats.org/wordprocessingml/2006/main" xmlns:w14="http://schemas.microsoft.com/office/word/2010/wordml" xmlns:w15="http://schemas.microsoft.com/office/word/2012/wordml" xmlns:wpg="http://schemas.microsoft.com/office/word/2010/wordprocessingGroup" xmlns:wpi="http://schemas.microsoft.com/office/word/2010/wordprocessingInk" xmlns:wne="http://schemas.microsoft.com/office/word/2006/wordml" xmlns:wps="http://schemas.microsoft.com/office/word/2010/wordprocessingShape" mc:Ignorable="w14 w15 wp14">
+<w:document xmlns:wpc="http://schemas.microsoft.com/office/word/2010/wordprocessingCanvas" xmlns:cx="http://schemas.microsoft.com/office/drawing/2014/chartex" xmlns:cx1="http://schemas.microsoft.com/office/drawing/2015/9/8/chartex" xmlns:cx2="http://schemas.microsoft.com/office/drawing/2015/10/21/chartex" xmlns:cx3="http://schemas.microsoft.com/office/drawing/2016/5/9/chartex" xmlns:cx4="http://schemas.microsoft.com/office/drawing/2016/5/10/chartex" xmlns:cx5="http://schemas.microsoft.com/office/drawing/2016/5/11/chartex" xmlns:cx6="http://schemas.microsoft.com/office/drawing/2016/5/12/chartex" xmlns:cx7="http://schemas.microsoft.com/office/drawing/2016/5/13/chartex" xmlns:cx8="http://schemas.microsoft.com/office/drawing/2016/5/14/chartex" xmlns:mc="http://schemas.openxmlformats.org/markup-compatibility/2006" xmlns:aink="http://schemas.microsoft.com/office/drawing/2016/ink" xmlns:am3d="http://schemas.microsoft.com/office/drawing/2017/model3d" xmlns:o="urn:schemas-microsoft-com:office:office" xmlns:r="http://schemas.openxmlformats.org/officeDocument/2006/relationships" xmlns:m="http://schemas.openxmlformats.org/officeDocument/2006/math" xmlns:v="urn:schemas-microsoft-com:vml" xmlns:wp14="http://schemas.microsoft.com/office/word/2010/wordprocessingDrawing" xmlns:wp="http://schemas.openxmlformats.org/drawingml/2006/wordprocessingDrawing" xmlns:w10="urn:schemas-microsoft-com:office:word" xmlns:w="http://schemas.openxmlformats.org/wordprocessingml/2006/main" xmlns:w14="http://schemas.microsoft.com/office/word/2010/wordml" xmlns:w15="http://schemas.microsoft.com/office/word/2012/wordml" xmlns:w16cid="http://schemas.microsoft.com/office/word/2016/wordml/cid" xmlns:w16se="http://schemas.microsoft.com/office/word/2015/wordml/symex" xmlns:wpg="http://schemas.microsoft.com/office/word/2010/wordprocessingGroup" xmlns:wpi="http://schemas.microsoft.com/office/word/2010/wordprocessingInk" xmlns:wne="http://schemas.microsoft.com/office/word/2006/wordml" xmlns:wps="http://schemas.microsoft.com/office/word/2010/wordprocessingShape" mc:Ignorable="w14 w15 w16se w16cid wp14">
   <w:body>
     <w:p/>
     <w:p/>
@@ -115,7 +115,7 @@
     </w:p>
     <w:p>
       <w:pPr>
-        <w:pStyle w:val="TOC1"/>
+        <w:pStyle w:val="Mucluc1"/>
         <w:tabs>
           <w:tab w:val="right" w:leader="dot" w:pos="8787"/>
         </w:tabs>
@@ -138,7 +138,7 @@
       <w:hyperlink w:anchor="_Toc513389882" w:history="1">
         <w:r>
           <w:rPr>
-            <w:rStyle w:val="Hyperlink"/>
+            <w:rStyle w:val="Siuktni"/>
             <w:b/>
             <w:noProof/>
           </w:rPr>
@@ -196,7 +196,7 @@
     </w:p>
     <w:p>
       <w:pPr>
-        <w:pStyle w:val="TOC1"/>
+        <w:pStyle w:val="Mucluc1"/>
         <w:tabs>
           <w:tab w:val="right" w:leader="dot" w:pos="8787"/>
         </w:tabs>
@@ -210,7 +210,7 @@
       <w:hyperlink w:anchor="_Toc513389883" w:history="1">
         <w:r>
           <w:rPr>
-            <w:rStyle w:val="Hyperlink"/>
+            <w:rStyle w:val="Siuktni"/>
             <w:noProof/>
           </w:rPr>
           <w:t>BẢNG THÔNG TIN CHÍNH</w:t>
@@ -267,7 +267,7 @@
     </w:p>
     <w:p>
       <w:pPr>
-        <w:pStyle w:val="TOC2"/>
+        <w:pStyle w:val="Mucluc2"/>
         <w:tabs>
           <w:tab w:val="left" w:pos="880"/>
           <w:tab w:val="right" w:leader="dot" w:pos="8787"/>
@@ -282,7 +282,7 @@
       <w:hyperlink w:anchor="_Toc513389884" w:history="1">
         <w:r>
           <w:rPr>
-            <w:rStyle w:val="Hyperlink"/>
+            <w:rStyle w:val="Siuktni"/>
             <w:noProof/>
           </w:rPr>
           <w:t>1.1</w:t>
@@ -298,7 +298,7 @@
         </w:r>
         <w:r>
           <w:rPr>
-            <w:rStyle w:val="Hyperlink"/>
+            <w:rStyle w:val="Siuktni"/>
             <w:noProof/>
           </w:rPr>
           <w:t>Mô hình quan hệ thực thể</w:t>
@@ -355,7 +355,7 @@
     </w:p>
     <w:p>
       <w:pPr>
-        <w:pStyle w:val="TOC2"/>
+        <w:pStyle w:val="Mucluc2"/>
         <w:tabs>
           <w:tab w:val="left" w:pos="880"/>
           <w:tab w:val="right" w:leader="dot" w:pos="8787"/>
@@ -370,7 +370,7 @@
       <w:hyperlink w:anchor="_Toc513389885" w:history="1">
         <w:r>
           <w:rPr>
-            <w:rStyle w:val="Hyperlink"/>
+            <w:rStyle w:val="Siuktni"/>
             <w:noProof/>
           </w:rPr>
           <w:t>1.2</w:t>
@@ -386,7 +386,7 @@
         </w:r>
         <w:r>
           <w:rPr>
-            <w:rStyle w:val="Hyperlink"/>
+            <w:rStyle w:val="Siuktni"/>
             <w:noProof/>
           </w:rPr>
           <w:t>AllCode</w:t>
@@ -443,7 +443,7 @@
     </w:p>
     <w:p>
       <w:pPr>
-        <w:pStyle w:val="TOC2"/>
+        <w:pStyle w:val="Mucluc2"/>
         <w:tabs>
           <w:tab w:val="left" w:pos="880"/>
           <w:tab w:val="right" w:leader="dot" w:pos="8787"/>
@@ -458,7 +458,7 @@
       <w:hyperlink w:anchor="_Toc513389886" w:history="1">
         <w:r>
           <w:rPr>
-            <w:rStyle w:val="Hyperlink"/>
+            <w:rStyle w:val="Siuktni"/>
             <w:noProof/>
             <w:highlight w:val="yellow"/>
           </w:rPr>
@@ -475,7 +475,7 @@
         </w:r>
         <w:r>
           <w:rPr>
-            <w:rStyle w:val="Hyperlink"/>
+            <w:rStyle w:val="Siuktni"/>
             <w:noProof/>
             <w:highlight w:val="yellow"/>
           </w:rPr>
@@ -533,7 +533,7 @@
     </w:p>
     <w:p>
       <w:pPr>
-        <w:pStyle w:val="TOC2"/>
+        <w:pStyle w:val="Mucluc2"/>
         <w:tabs>
           <w:tab w:val="left" w:pos="880"/>
           <w:tab w:val="right" w:leader="dot" w:pos="8787"/>
@@ -548,7 +548,7 @@
       <w:hyperlink w:anchor="_Toc513389887" w:history="1">
         <w:r>
           <w:rPr>
-            <w:rStyle w:val="Hyperlink"/>
+            <w:rStyle w:val="Siuktni"/>
             <w:noProof/>
             <w:highlight w:val="yellow"/>
           </w:rPr>
@@ -565,7 +565,7 @@
         </w:r>
         <w:r>
           <w:rPr>
-            <w:rStyle w:val="Hyperlink"/>
+            <w:rStyle w:val="Siuktni"/>
             <w:noProof/>
             <w:highlight w:val="yellow"/>
           </w:rPr>
@@ -623,7 +623,7 @@
     </w:p>
     <w:p>
       <w:pPr>
-        <w:pStyle w:val="TOC2"/>
+        <w:pStyle w:val="Mucluc2"/>
         <w:tabs>
           <w:tab w:val="left" w:pos="880"/>
           <w:tab w:val="right" w:leader="dot" w:pos="8787"/>
@@ -638,7 +638,7 @@
       <w:hyperlink w:anchor="_Toc513389888" w:history="1">
         <w:r>
           <w:rPr>
-            <w:rStyle w:val="Hyperlink"/>
+            <w:rStyle w:val="Siuktni"/>
             <w:noProof/>
           </w:rPr>
           <w:t>1.5</w:t>
@@ -654,7 +654,7 @@
         </w:r>
         <w:r>
           <w:rPr>
-            <w:rStyle w:val="Hyperlink"/>
+            <w:rStyle w:val="Siuktni"/>
             <w:noProof/>
           </w:rPr>
           <w:t>App_Detail_01</w:t>
@@ -711,7 +711,7 @@
     </w:p>
     <w:p>
       <w:pPr>
-        <w:pStyle w:val="TOC2"/>
+        <w:pStyle w:val="Mucluc2"/>
         <w:tabs>
           <w:tab w:val="left" w:pos="880"/>
           <w:tab w:val="right" w:leader="dot" w:pos="8787"/>
@@ -726,7 +726,7 @@
       <w:hyperlink w:anchor="_Toc513389889" w:history="1">
         <w:r>
           <w:rPr>
-            <w:rStyle w:val="Hyperlink"/>
+            <w:rStyle w:val="Siuktni"/>
             <w:noProof/>
           </w:rPr>
           <w:t>1.6</w:t>
@@ -742,7 +742,7 @@
         </w:r>
         <w:r>
           <w:rPr>
-            <w:rStyle w:val="Hyperlink"/>
+            <w:rStyle w:val="Siuktni"/>
             <w:noProof/>
           </w:rPr>
           <w:t>App_Detail_02</w:t>
@@ -799,7 +799,7 @@
     </w:p>
     <w:p>
       <w:pPr>
-        <w:pStyle w:val="TOC2"/>
+        <w:pStyle w:val="Mucluc2"/>
         <w:tabs>
           <w:tab w:val="left" w:pos="880"/>
           <w:tab w:val="right" w:leader="dot" w:pos="8787"/>
@@ -814,7 +814,7 @@
       <w:hyperlink w:anchor="_Toc513389890" w:history="1">
         <w:r>
           <w:rPr>
-            <w:rStyle w:val="Hyperlink"/>
+            <w:rStyle w:val="Siuktni"/>
             <w:noProof/>
           </w:rPr>
           <w:t>1.7</w:t>
@@ -830,7 +830,7 @@
         </w:r>
         <w:r>
           <w:rPr>
-            <w:rStyle w:val="Hyperlink"/>
+            <w:rStyle w:val="Siuktni"/>
             <w:noProof/>
           </w:rPr>
           <w:t>Sys_Fix_Charge</w:t>
@@ -887,7 +887,7 @@
     </w:p>
     <w:p>
       <w:pPr>
-        <w:pStyle w:val="TOC2"/>
+        <w:pStyle w:val="Mucluc2"/>
         <w:tabs>
           <w:tab w:val="left" w:pos="880"/>
           <w:tab w:val="right" w:leader="dot" w:pos="8787"/>
@@ -902,7 +902,7 @@
       <w:hyperlink w:anchor="_Toc513389891" w:history="1">
         <w:r>
           <w:rPr>
-            <w:rStyle w:val="Hyperlink"/>
+            <w:rStyle w:val="Siuktni"/>
             <w:noProof/>
           </w:rPr>
           <w:t>1.8</w:t>
@@ -918,7 +918,7 @@
         </w:r>
         <w:r>
           <w:rPr>
-            <w:rStyle w:val="Hyperlink"/>
+            <w:rStyle w:val="Siuktni"/>
             <w:noProof/>
           </w:rPr>
           <w:t>Sys_App_Fix_Charge</w:t>
@@ -975,7 +975,7 @@
     </w:p>
     <w:p>
       <w:pPr>
-        <w:pStyle w:val="TOC2"/>
+        <w:pStyle w:val="Mucluc2"/>
         <w:tabs>
           <w:tab w:val="left" w:pos="880"/>
           <w:tab w:val="right" w:leader="dot" w:pos="8787"/>
@@ -990,7 +990,7 @@
       <w:hyperlink w:anchor="_Toc513389892" w:history="1">
         <w:r>
           <w:rPr>
-            <w:rStyle w:val="Hyperlink"/>
+            <w:rStyle w:val="Siuktni"/>
             <w:noProof/>
           </w:rPr>
           <w:t>1.9</w:t>
@@ -1006,7 +1006,7 @@
         </w:r>
         <w:r>
           <w:rPr>
-            <w:rStyle w:val="Hyperlink"/>
+            <w:rStyle w:val="Siuktni"/>
             <w:noProof/>
           </w:rPr>
           <w:t>App_Fee_Fix</w:t>
@@ -1063,7 +1063,7 @@
     </w:p>
     <w:p>
       <w:pPr>
-        <w:pStyle w:val="TOC2"/>
+        <w:pStyle w:val="Mucluc2"/>
         <w:tabs>
           <w:tab w:val="left" w:pos="880"/>
           <w:tab w:val="right" w:leader="dot" w:pos="8787"/>
@@ -1078,7 +1078,7 @@
       <w:hyperlink w:anchor="_Toc513389893" w:history="1">
         <w:r>
           <w:rPr>
-            <w:rStyle w:val="Hyperlink"/>
+            <w:rStyle w:val="Siuktni"/>
             <w:noProof/>
             <w:highlight w:val="green"/>
           </w:rPr>
@@ -1095,7 +1095,7 @@
         </w:r>
         <w:r>
           <w:rPr>
-            <w:rStyle w:val="Hyperlink"/>
+            <w:rStyle w:val="Siuktni"/>
             <w:noProof/>
             <w:highlight w:val="green"/>
           </w:rPr>
@@ -1153,7 +1153,7 @@
     </w:p>
     <w:p>
       <w:pPr>
-        <w:pStyle w:val="TOC2"/>
+        <w:pStyle w:val="Mucluc2"/>
         <w:tabs>
           <w:tab w:val="left" w:pos="880"/>
           <w:tab w:val="right" w:leader="dot" w:pos="8787"/>
@@ -1168,7 +1168,7 @@
       <w:hyperlink w:anchor="_Toc513389894" w:history="1">
         <w:r>
           <w:rPr>
-            <w:rStyle w:val="Hyperlink"/>
+            <w:rStyle w:val="Siuktni"/>
             <w:noProof/>
           </w:rPr>
           <w:t>1.11</w:t>
@@ -1184,7 +1184,7 @@
         </w:r>
         <w:r>
           <w:rPr>
-            <w:rStyle w:val="Hyperlink"/>
+            <w:rStyle w:val="Siuktni"/>
             <w:noProof/>
           </w:rPr>
           <w:t>Sys_App_Service_Charge</w:t>
@@ -1241,7 +1241,7 @@
     </w:p>
     <w:p>
       <w:pPr>
-        <w:pStyle w:val="TOC2"/>
+        <w:pStyle w:val="Mucluc2"/>
         <w:tabs>
           <w:tab w:val="left" w:pos="880"/>
           <w:tab w:val="right" w:leader="dot" w:pos="8787"/>
@@ -1256,7 +1256,7 @@
       <w:hyperlink w:anchor="_Toc513389895" w:history="1">
         <w:r>
           <w:rPr>
-            <w:rStyle w:val="Hyperlink"/>
+            <w:rStyle w:val="Siuktni"/>
             <w:noProof/>
           </w:rPr>
           <w:t>1.12</w:t>
@@ -1272,7 +1272,7 @@
         </w:r>
         <w:r>
           <w:rPr>
-            <w:rStyle w:val="Hyperlink"/>
+            <w:rStyle w:val="Siuktni"/>
             <w:noProof/>
           </w:rPr>
           <w:t>App_Fee_Service</w:t>
@@ -1329,7 +1329,7 @@
     </w:p>
     <w:p>
       <w:pPr>
-        <w:pStyle w:val="TOC2"/>
+        <w:pStyle w:val="Mucluc2"/>
         <w:tabs>
           <w:tab w:val="left" w:pos="880"/>
           <w:tab w:val="right" w:leader="dot" w:pos="8787"/>
@@ -1344,7 +1344,7 @@
       <w:hyperlink w:anchor="_Toc513389896" w:history="1">
         <w:r>
           <w:rPr>
-            <w:rStyle w:val="Hyperlink"/>
+            <w:rStyle w:val="Siuktni"/>
             <w:noProof/>
           </w:rPr>
           <w:t>1.13</w:t>
@@ -1360,7 +1360,7 @@
         </w:r>
         <w:r>
           <w:rPr>
-            <w:rStyle w:val="Hyperlink"/>
+            <w:rStyle w:val="Siuktni"/>
             <w:noProof/>
           </w:rPr>
           <w:t>Sys_Document</w:t>
@@ -1417,7 +1417,7 @@
     </w:p>
     <w:p>
       <w:pPr>
-        <w:pStyle w:val="TOC2"/>
+        <w:pStyle w:val="Mucluc2"/>
         <w:tabs>
           <w:tab w:val="left" w:pos="880"/>
           <w:tab w:val="right" w:leader="dot" w:pos="8787"/>
@@ -1432,7 +1432,7 @@
       <w:hyperlink w:anchor="_Toc513389897" w:history="1">
         <w:r>
           <w:rPr>
-            <w:rStyle w:val="Hyperlink"/>
+            <w:rStyle w:val="Siuktni"/>
             <w:noProof/>
           </w:rPr>
           <w:t>1.14</w:t>
@@ -1448,7 +1448,7 @@
         </w:r>
         <w:r>
           <w:rPr>
-            <w:rStyle w:val="Hyperlink"/>
+            <w:rStyle w:val="Siuktni"/>
             <w:noProof/>
           </w:rPr>
           <w:t>Sys_App_Document</w:t>
@@ -1505,7 +1505,7 @@
     </w:p>
     <w:p>
       <w:pPr>
-        <w:pStyle w:val="TOC2"/>
+        <w:pStyle w:val="Mucluc2"/>
         <w:tabs>
           <w:tab w:val="left" w:pos="880"/>
           <w:tab w:val="right" w:leader="dot" w:pos="8787"/>
@@ -1520,7 +1520,7 @@
       <w:hyperlink w:anchor="_Toc513389898" w:history="1">
         <w:r>
           <w:rPr>
-            <w:rStyle w:val="Hyperlink"/>
+            <w:rStyle w:val="Siuktni"/>
             <w:noProof/>
           </w:rPr>
           <w:t>1.15</w:t>
@@ -1536,7 +1536,7 @@
         </w:r>
         <w:r>
           <w:rPr>
-            <w:rStyle w:val="Hyperlink"/>
+            <w:rStyle w:val="Siuktni"/>
             <w:noProof/>
           </w:rPr>
           <w:t>App_Document</w:t>
@@ -1593,7 +1593,7 @@
     </w:p>
     <w:p>
       <w:pPr>
-        <w:pStyle w:val="TOC2"/>
+        <w:pStyle w:val="Mucluc2"/>
         <w:tabs>
           <w:tab w:val="left" w:pos="880"/>
           <w:tab w:val="right" w:leader="dot" w:pos="8787"/>
@@ -1608,7 +1608,7 @@
       <w:hyperlink w:anchor="_Toc513389899" w:history="1">
         <w:r>
           <w:rPr>
-            <w:rStyle w:val="Hyperlink"/>
+            <w:rStyle w:val="Siuktni"/>
             <w:noProof/>
           </w:rPr>
           <w:t>1.16</w:t>
@@ -1624,7 +1624,7 @@
         </w:r>
         <w:r>
           <w:rPr>
-            <w:rStyle w:val="Hyperlink"/>
+            <w:rStyle w:val="Siuktni"/>
             <w:noProof/>
           </w:rPr>
           <w:t>Lawer_Info</w:t>
@@ -1681,7 +1681,7 @@
     </w:p>
     <w:p>
       <w:pPr>
-        <w:pStyle w:val="TOC2"/>
+        <w:pStyle w:val="Mucluc2"/>
         <w:tabs>
           <w:tab w:val="left" w:pos="880"/>
           <w:tab w:val="right" w:leader="dot" w:pos="8787"/>
@@ -1696,7 +1696,7 @@
       <w:hyperlink w:anchor="_Toc513389900" w:history="1">
         <w:r>
           <w:rPr>
-            <w:rStyle w:val="Hyperlink"/>
+            <w:rStyle w:val="Siuktni"/>
             <w:noProof/>
           </w:rPr>
           <w:t>1.17</w:t>
@@ -1712,7 +1712,7 @@
         </w:r>
         <w:r>
           <w:rPr>
-            <w:rStyle w:val="Hyperlink"/>
+            <w:rStyle w:val="Siuktni"/>
             <w:noProof/>
           </w:rPr>
           <w:t>App_Lawer</w:t>
@@ -1769,7 +1769,7 @@
     </w:p>
     <w:p>
       <w:pPr>
-        <w:pStyle w:val="TOC2"/>
+        <w:pStyle w:val="Mucluc2"/>
         <w:tabs>
           <w:tab w:val="left" w:pos="880"/>
           <w:tab w:val="right" w:leader="dot" w:pos="8787"/>
@@ -1784,7 +1784,7 @@
       <w:hyperlink w:anchor="_Toc513389901" w:history="1">
         <w:r>
           <w:rPr>
-            <w:rStyle w:val="Hyperlink"/>
+            <w:rStyle w:val="Siuktni"/>
             <w:noProof/>
           </w:rPr>
           <w:t>1.18</w:t>
@@ -1800,7 +1800,7 @@
         </w:r>
         <w:r>
           <w:rPr>
-            <w:rStyle w:val="Hyperlink"/>
+            <w:rStyle w:val="Siuktni"/>
             <w:noProof/>
           </w:rPr>
           <w:t>App_Reject_Info</w:t>
@@ -1857,7 +1857,7 @@
     </w:p>
     <w:p>
       <w:pPr>
-        <w:pStyle w:val="TOC2"/>
+        <w:pStyle w:val="Mucluc2"/>
         <w:tabs>
           <w:tab w:val="left" w:pos="880"/>
           <w:tab w:val="right" w:leader="dot" w:pos="8787"/>
@@ -1872,7 +1872,7 @@
       <w:hyperlink w:anchor="_Toc513389902" w:history="1">
         <w:r>
           <w:rPr>
-            <w:rStyle w:val="Hyperlink"/>
+            <w:rStyle w:val="Siuktni"/>
             <w:noProof/>
           </w:rPr>
           <w:t>1.19</w:t>
@@ -1888,7 +1888,7 @@
         </w:r>
         <w:r>
           <w:rPr>
-            <w:rStyle w:val="Hyperlink"/>
+            <w:rStyle w:val="Siuktni"/>
             <w:noProof/>
           </w:rPr>
           <w:t>TimeSheet</w:t>
@@ -1945,7 +1945,7 @@
     </w:p>
     <w:p>
       <w:pPr>
-        <w:pStyle w:val="TOC2"/>
+        <w:pStyle w:val="Mucluc2"/>
         <w:tabs>
           <w:tab w:val="left" w:pos="880"/>
           <w:tab w:val="right" w:leader="dot" w:pos="8787"/>
@@ -1960,7 +1960,7 @@
       <w:hyperlink w:anchor="_Toc513389903" w:history="1">
         <w:r>
           <w:rPr>
-            <w:rStyle w:val="Hyperlink"/>
+            <w:rStyle w:val="Siuktni"/>
             <w:noProof/>
           </w:rPr>
           <w:t>1.20</w:t>
@@ -1976,7 +1976,7 @@
         </w:r>
         <w:r>
           <w:rPr>
-            <w:rStyle w:val="Hyperlink"/>
+            <w:rStyle w:val="Siuktni"/>
             <w:noProof/>
           </w:rPr>
           <w:t>Request_Search_Header</w:t>
@@ -2033,7 +2033,7 @@
     </w:p>
     <w:p>
       <w:pPr>
-        <w:pStyle w:val="TOC2"/>
+        <w:pStyle w:val="Mucluc2"/>
         <w:tabs>
           <w:tab w:val="left" w:pos="880"/>
           <w:tab w:val="right" w:leader="dot" w:pos="8787"/>
@@ -2048,7 +2048,7 @@
       <w:hyperlink w:anchor="_Toc513389904" w:history="1">
         <w:r>
           <w:rPr>
-            <w:rStyle w:val="Hyperlink"/>
+            <w:rStyle w:val="Siuktni"/>
             <w:noProof/>
           </w:rPr>
           <w:t>1.21</w:t>
@@ -2064,7 +2064,7 @@
         </w:r>
         <w:r>
           <w:rPr>
-            <w:rStyle w:val="Hyperlink"/>
+            <w:rStyle w:val="Siuktni"/>
             <w:noProof/>
           </w:rPr>
           <w:t>Request_Search_Detail</w:t>
@@ -2121,7 +2121,7 @@
     </w:p>
     <w:p>
       <w:pPr>
-        <w:pStyle w:val="TOC2"/>
+        <w:pStyle w:val="Mucluc2"/>
         <w:tabs>
           <w:tab w:val="left" w:pos="880"/>
           <w:tab w:val="right" w:leader="dot" w:pos="8787"/>
@@ -2136,7 +2136,7 @@
       <w:hyperlink w:anchor="_Toc513389905" w:history="1">
         <w:r>
           <w:rPr>
-            <w:rStyle w:val="Hyperlink"/>
+            <w:rStyle w:val="Siuktni"/>
             <w:noProof/>
           </w:rPr>
           <w:t>1.22</w:t>
@@ -2152,7 +2152,7 @@
         </w:r>
         <w:r>
           <w:rPr>
-            <w:rStyle w:val="Hyperlink"/>
+            <w:rStyle w:val="Siuktni"/>
             <w:noProof/>
           </w:rPr>
           <w:t>Danh sách các bảng liên quan tới cấu hình phân quyền hệ thống</w:t>
@@ -2209,7 +2209,7 @@
     </w:p>
     <w:p>
       <w:pPr>
-        <w:pStyle w:val="TOC3"/>
+        <w:pStyle w:val="Mucluc3"/>
         <w:tabs>
           <w:tab w:val="left" w:pos="1320"/>
           <w:tab w:val="right" w:leader="dot" w:pos="8787"/>
@@ -2224,7 +2224,7 @@
       <w:hyperlink w:anchor="_Toc513389906" w:history="1">
         <w:r>
           <w:rPr>
-            <w:rStyle w:val="Hyperlink"/>
+            <w:rStyle w:val="Siuktni"/>
             <w:noProof/>
           </w:rPr>
           <w:t>1.22.1</w:t>
@@ -2240,7 +2240,7 @@
         </w:r>
         <w:r>
           <w:rPr>
-            <w:rStyle w:val="Hyperlink"/>
+            <w:rStyle w:val="Siuktni"/>
             <w:noProof/>
           </w:rPr>
           <w:t>S_User</w:t>
@@ -2297,7 +2297,7 @@
     </w:p>
     <w:p>
       <w:pPr>
-        <w:pStyle w:val="TOC3"/>
+        <w:pStyle w:val="Mucluc3"/>
         <w:tabs>
           <w:tab w:val="left" w:pos="1320"/>
           <w:tab w:val="right" w:leader="dot" w:pos="8787"/>
@@ -2312,7 +2312,7 @@
       <w:hyperlink w:anchor="_Toc513389907" w:history="1">
         <w:r>
           <w:rPr>
-            <w:rStyle w:val="Hyperlink"/>
+            <w:rStyle w:val="Siuktni"/>
             <w:noProof/>
           </w:rPr>
           <w:t>1.22.2</w:t>
@@ -2328,7 +2328,7 @@
         </w:r>
         <w:r>
           <w:rPr>
-            <w:rStyle w:val="Hyperlink"/>
+            <w:rStyle w:val="Siuktni"/>
             <w:noProof/>
           </w:rPr>
           <w:t>S_Function</w:t>
@@ -2385,7 +2385,7 @@
     </w:p>
     <w:p>
       <w:pPr>
-        <w:pStyle w:val="TOC3"/>
+        <w:pStyle w:val="Mucluc3"/>
         <w:tabs>
           <w:tab w:val="left" w:pos="1320"/>
           <w:tab w:val="right" w:leader="dot" w:pos="8787"/>
@@ -2400,7 +2400,7 @@
       <w:hyperlink w:anchor="_Toc513389908" w:history="1">
         <w:r>
           <w:rPr>
-            <w:rStyle w:val="Hyperlink"/>
+            <w:rStyle w:val="Siuktni"/>
             <w:noProof/>
           </w:rPr>
           <w:t>1.22.3</w:t>
@@ -2416,7 +2416,7 @@
         </w:r>
         <w:r>
           <w:rPr>
-            <w:rStyle w:val="Hyperlink"/>
+            <w:rStyle w:val="Siuktni"/>
             <w:noProof/>
           </w:rPr>
           <w:t>S_Group_Function</w:t>
@@ -2473,7 +2473,7 @@
     </w:p>
     <w:p>
       <w:pPr>
-        <w:pStyle w:val="TOC3"/>
+        <w:pStyle w:val="Mucluc3"/>
         <w:tabs>
           <w:tab w:val="left" w:pos="1320"/>
           <w:tab w:val="right" w:leader="dot" w:pos="8787"/>
@@ -2488,7 +2488,7 @@
       <w:hyperlink w:anchor="_Toc513389909" w:history="1">
         <w:r>
           <w:rPr>
-            <w:rStyle w:val="Hyperlink"/>
+            <w:rStyle w:val="Siuktni"/>
             <w:noProof/>
           </w:rPr>
           <w:t>1.22.4</w:t>
@@ -2504,7 +2504,7 @@
         </w:r>
         <w:r>
           <w:rPr>
-            <w:rStyle w:val="Hyperlink"/>
+            <w:rStyle w:val="Siuktni"/>
             <w:noProof/>
           </w:rPr>
           <w:t>S_Group_User</w:t>
@@ -2561,7 +2561,7 @@
     </w:p>
     <w:p>
       <w:pPr>
-        <w:pStyle w:val="TOC3"/>
+        <w:pStyle w:val="Mucluc3"/>
         <w:tabs>
           <w:tab w:val="left" w:pos="1320"/>
           <w:tab w:val="right" w:leader="dot" w:pos="8787"/>
@@ -2576,7 +2576,7 @@
       <w:hyperlink w:anchor="_Toc513389910" w:history="1">
         <w:r>
           <w:rPr>
-            <w:rStyle w:val="Hyperlink"/>
+            <w:rStyle w:val="Siuktni"/>
             <w:noProof/>
           </w:rPr>
           <w:t>1.22.5</w:t>
@@ -2592,7 +2592,7 @@
         </w:r>
         <w:r>
           <w:rPr>
-            <w:rStyle w:val="Hyperlink"/>
+            <w:rStyle w:val="Siuktni"/>
             <w:noProof/>
           </w:rPr>
           <w:t>S_Groups</w:t>
@@ -2649,7 +2649,7 @@
     </w:p>
     <w:p>
       <w:pPr>
-        <w:pStyle w:val="TOC3"/>
+        <w:pStyle w:val="Mucluc3"/>
         <w:tabs>
           <w:tab w:val="left" w:pos="1320"/>
           <w:tab w:val="right" w:leader="dot" w:pos="8787"/>
@@ -2664,7 +2664,7 @@
       <w:hyperlink w:anchor="_Toc513389911" w:history="1">
         <w:r>
           <w:rPr>
-            <w:rStyle w:val="Hyperlink"/>
+            <w:rStyle w:val="Siuktni"/>
             <w:noProof/>
           </w:rPr>
           <w:t>1.22.6</w:t>
@@ -2680,7 +2680,7 @@
         </w:r>
         <w:r>
           <w:rPr>
-            <w:rStyle w:val="Hyperlink"/>
+            <w:rStyle w:val="Siuktni"/>
             <w:noProof/>
           </w:rPr>
           <w:t>S_Menu</w:t>
@@ -2747,7 +2747,7 @@
     </w:p>
     <w:p>
       <w:pPr>
-        <w:pStyle w:val="Heading1"/>
+        <w:pStyle w:val="u1"/>
         <w:numPr>
           <w:ilvl w:val="0"/>
           <w:numId w:val="0"/>
@@ -2768,7 +2768,7 @@
     </w:p>
     <w:p>
       <w:pPr>
-        <w:pStyle w:val="Heading2"/>
+        <w:pStyle w:val="u2"/>
       </w:pPr>
       <w:bookmarkStart w:id="8" w:name="_Toc513389884"/>
       <w:r>
@@ -2801,13 +2801,13 @@
           <v:shape id="_x0000_i1025" type="#_x0000_t75" style="width:438.75pt;height:230.25pt" o:ole="">
             <v:imagedata r:id="rId37" o:title=""/>
           </v:shape>
-          <o:OLEObject Type="Embed" ProgID="Visio.Drawing.15" ShapeID="_x0000_i1025" DrawAspect="Content" ObjectID="_1587154876" r:id="rId38"/>
+          <o:OLEObject Type="Embed" ProgID="Visio.Drawing.15" ShapeID="_x0000_i1025" DrawAspect="Content" ObjectID="_1587156620" r:id="rId38"/>
         </w:object>
       </w:r>
     </w:p>
     <w:p>
       <w:pPr>
-        <w:pStyle w:val="Heading2"/>
+        <w:pStyle w:val="u2"/>
       </w:pPr>
       <w:bookmarkStart w:id="9" w:name="_Toc513389885"/>
       <w:r>
@@ -2817,7 +2817,7 @@
     </w:p>
     <w:p>
       <w:pPr>
-        <w:pStyle w:val="ListParagraph"/>
+        <w:pStyle w:val="oancuaDanhsach"/>
         <w:numPr>
           <w:ilvl w:val="0"/>
           <w:numId w:val="8"/>
@@ -2829,7 +2829,7 @@
     </w:p>
     <w:p>
       <w:pPr>
-        <w:pStyle w:val="ListParagraph"/>
+        <w:pStyle w:val="oancuaDanhsach"/>
         <w:numPr>
           <w:ilvl w:val="0"/>
           <w:numId w:val="8"/>
@@ -2841,7 +2841,7 @@
     </w:p>
     <w:tbl>
       <w:tblPr>
-        <w:tblStyle w:val="TableGrid"/>
+        <w:tblStyle w:val="LiBang"/>
         <w:tblW w:w="5000" w:type="pct"/>
         <w:tblBorders>
           <w:top w:val="single" w:sz="12" w:space="0" w:color="auto"/>
@@ -3315,7 +3315,7 @@
     </w:tbl>
     <w:p>
       <w:pPr>
-        <w:pStyle w:val="Heading2"/>
+        <w:pStyle w:val="u2"/>
         <w:rPr>
           <w:highlight w:val="yellow"/>
         </w:rPr>
@@ -3331,7 +3331,7 @@
     </w:p>
     <w:p>
       <w:pPr>
-        <w:pStyle w:val="ListParagraph"/>
+        <w:pStyle w:val="oancuaDanhsach"/>
         <w:numPr>
           <w:ilvl w:val="0"/>
           <w:numId w:val="8"/>
@@ -3349,7 +3349,7 @@
     </w:p>
     <w:p>
       <w:pPr>
-        <w:pStyle w:val="ListParagraph"/>
+        <w:pStyle w:val="oancuaDanhsach"/>
         <w:numPr>
           <w:ilvl w:val="0"/>
           <w:numId w:val="8"/>
@@ -3367,7 +3367,7 @@
     </w:p>
     <w:tbl>
       <w:tblPr>
-        <w:tblStyle w:val="TableGrid"/>
+        <w:tblStyle w:val="LiBang"/>
         <w:tblW w:w="5000" w:type="pct"/>
         <w:tblBorders>
           <w:top w:val="single" w:sz="12" w:space="0" w:color="auto"/>
@@ -3610,7 +3610,15 @@
           </w:tcPr>
           <w:p>
             <w:r>
-              <w:t>Ngôn ngữ hiển thị (VI_VN,EN_US)</w:t>
+              <w:t>Ngôn ngữ hiển thị (VI_</w:t>
+            </w:r>
+            <w:proofErr w:type="gramStart"/>
+            <w:r>
+              <w:t>VN,EN</w:t>
+            </w:r>
+            <w:proofErr w:type="gramEnd"/>
+            <w:r>
+              <w:t>_US)</w:t>
             </w:r>
           </w:p>
         </w:tc>
@@ -4160,31 +4168,29 @@
             <w:r>
               <w:t>Cam kết của chủ đơn</w:t>
             </w:r>
-            <w:bookmarkStart w:id="11" w:name="_GoBack"/>
-            <w:bookmarkEnd w:id="11"/>
           </w:p>
         </w:tc>
       </w:tr>
     </w:tbl>
     <w:p>
       <w:pPr>
-        <w:pStyle w:val="Heading2"/>
+        <w:pStyle w:val="u2"/>
         <w:rPr>
           <w:highlight w:val="yellow"/>
         </w:rPr>
       </w:pPr>
-      <w:bookmarkStart w:id="12" w:name="_Toc513389887"/>
+      <w:bookmarkStart w:id="11" w:name="_Toc513389887"/>
       <w:r>
         <w:rPr>
           <w:highlight w:val="yellow"/>
         </w:rPr>
         <w:t>Application_Header</w:t>
       </w:r>
-      <w:bookmarkEnd w:id="12"/>
+      <w:bookmarkEnd w:id="11"/>
     </w:p>
     <w:p>
       <w:pPr>
-        <w:pStyle w:val="ListParagraph"/>
+        <w:pStyle w:val="oancuaDanhsach"/>
         <w:numPr>
           <w:ilvl w:val="0"/>
           <w:numId w:val="8"/>
@@ -4196,7 +4202,7 @@
     </w:p>
     <w:p>
       <w:pPr>
-        <w:pStyle w:val="ListParagraph"/>
+        <w:pStyle w:val="oancuaDanhsach"/>
         <w:numPr>
           <w:ilvl w:val="0"/>
           <w:numId w:val="8"/>
@@ -4208,7 +4214,7 @@
     </w:p>
     <w:tbl>
       <w:tblPr>
-        <w:tblStyle w:val="TableGrid"/>
+        <w:tblStyle w:val="LiBang"/>
         <w:tblW w:w="5000" w:type="pct"/>
         <w:tblBorders>
           <w:top w:val="single" w:sz="12" w:space="0" w:color="auto"/>
@@ -4851,6 +4857,7 @@
                 <w:highlight w:val="green"/>
               </w:rPr>
             </w:pPr>
+            <w:commentRangeStart w:id="12"/>
             <w:r>
               <w:rPr>
                 <w:color w:val="FF0000"/>
@@ -4858,6 +4865,13 @@
               </w:rPr>
               <w:t>Đẩy vào allcode để duyệt hiển thị cả 3 giá trị cho người dùng click.</w:t>
             </w:r>
+            <w:commentRangeEnd w:id="12"/>
+            <w:r>
+              <w:rPr>
+                <w:rStyle w:val="ThamchiuChuthich"/>
+              </w:rPr>
+              <w:commentReference w:id="12"/>
+            </w:r>
           </w:p>
         </w:tc>
       </w:tr>
@@ -5165,7 +5179,15 @@
               <w:rPr>
                 <w:highlight w:val="yellow"/>
               </w:rPr>
-              <w:t>Số đt đại diện chủ đơn</w:t>
+              <w:t>Số đt đại diện chủ đơ</w:t>
+            </w:r>
+            <w:bookmarkStart w:id="13" w:name="_GoBack"/>
+            <w:bookmarkEnd w:id="13"/>
+            <w:r>
+              <w:rPr>
+                <w:highlight w:val="yellow"/>
+              </w:rPr>
+              <w:t>n</w:t>
             </w:r>
           </w:p>
         </w:tc>
@@ -5185,7 +5207,13 @@
               <w:rPr>
                 <w:highlight w:val="yellow"/>
               </w:rPr>
-              <w:t>Rep_Master_FAX</w:t>
+              <w:t>Rep_Master_F</w:t>
+            </w:r>
+            <w:r>
+              <w:rPr>
+                <w:highlight w:val="yellow"/>
+              </w:rPr>
+              <w:t>ax</w:t>
             </w:r>
           </w:p>
         </w:tc>
@@ -5286,7 +5314,13 @@
                 <w:highlight w:val="yellow"/>
               </w:rPr>
               <w:lastRenderedPageBreak/>
-              <w:t>Rep_Master_EMAIL</w:t>
+              <w:t>Rep_Master_E</w:t>
+            </w:r>
+            <w:r>
+              <w:rPr>
+                <w:highlight w:val="yellow"/>
+              </w:rPr>
+              <w:t>mail</w:t>
             </w:r>
           </w:p>
         </w:tc>
@@ -5443,7 +5477,7 @@
           </w:tcPr>
           <w:p>
             <w:r>
-              <w:t>Send_Date</w:t>
+              <w:t>Status</w:t>
             </w:r>
           </w:p>
         </w:tc>
@@ -5453,7 +5487,7 @@
           </w:tcPr>
           <w:p>
             <w:r>
-              <w:t>Date</w:t>
+              <w:t>NUMBER</w:t>
             </w:r>
           </w:p>
         </w:tc>
@@ -5461,7 +5495,11 @@
           <w:tcPr>
             <w:tcW w:w="383" w:type="pct"/>
           </w:tcPr>
-          <w:p/>
+          <w:p>
+            <w:r>
+              <w:t>2</w:t>
+            </w:r>
+          </w:p>
         </w:tc>
         <w:tc>
           <w:tcPr>
@@ -5484,7 +5522,63 @@
               <w:jc w:val="left"/>
             </w:pPr>
             <w:r>
-              <w:t>Ngày gửi</w:t>
+              <w:t>Trạng thái đơn</w:t>
+            </w:r>
+          </w:p>
+          <w:p>
+            <w:pPr>
+              <w:jc w:val="left"/>
+            </w:pPr>
+            <w:r>
+              <w:t>0: Lưu tạm</w:t>
+            </w:r>
+          </w:p>
+          <w:p>
+            <w:pPr>
+              <w:jc w:val="left"/>
+            </w:pPr>
+            <w:r>
+              <w:t>1: Đã gửi cho admin, chờ phân cho luật sư</w:t>
+            </w:r>
+          </w:p>
+          <w:p>
+            <w:pPr>
+              <w:jc w:val="left"/>
+            </w:pPr>
+            <w:r>
+              <w:t>2: Đã gửi cho luật sư</w:t>
+            </w:r>
+          </w:p>
+          <w:p>
+            <w:pPr>
+              <w:jc w:val="left"/>
+            </w:pPr>
+            <w:r>
+              <w:t>3: Luật sư đã confirm đơn</w:t>
+            </w:r>
+          </w:p>
+          <w:p>
+            <w:pPr>
+              <w:jc w:val="left"/>
+            </w:pPr>
+            <w:r>
+              <w:t>4: Chờ KH confirm</w:t>
+            </w:r>
+          </w:p>
+          <w:p>
+            <w:pPr>
+              <w:jc w:val="left"/>
+            </w:pPr>
+            <w:r>
+              <w:t>5: KH đã xác nhận</w:t>
+            </w:r>
+          </w:p>
+          <w:p>
+            <w:pPr>
+              <w:jc w:val="left"/>
+            </w:pPr>
+            <w:r>
+              <w:t>6: Đã gửi lên cục</w:t>
             </w:r>
           </w:p>
         </w:tc>
@@ -5496,7 +5590,7 @@
           </w:tcPr>
           <w:p>
             <w:r>
-              <w:t>Status</w:t>
+              <w:t>Status_Form</w:t>
             </w:r>
           </w:p>
         </w:tc>
@@ -5541,7 +5635,23 @@
               <w:jc w:val="left"/>
             </w:pPr>
             <w:r>
-              <w:t>Trạng thái đơn</w:t>
+              <w:t>Trạng thái hình thức</w:t>
+            </w:r>
+          </w:p>
+          <w:p>
+            <w:pPr>
+              <w:jc w:val="left"/>
+            </w:pPr>
+            <w:r>
+              <w:t>1: Đồng ý</w:t>
+            </w:r>
+          </w:p>
+          <w:p>
+            <w:pPr>
+              <w:jc w:val="left"/>
+            </w:pPr>
+            <w:r>
+              <w:t>2: Từ chối</w:t>
             </w:r>
           </w:p>
         </w:tc>
@@ -5553,7 +5663,7 @@
           </w:tcPr>
           <w:p>
             <w:r>
-              <w:t>Status_Form</w:t>
+              <w:t>Status_Content</w:t>
             </w:r>
           </w:p>
         </w:tc>
@@ -5598,7 +5708,23 @@
               <w:jc w:val="left"/>
             </w:pPr>
             <w:r>
-              <w:t>Trạng thái hình thức</w:t>
+              <w:t>Trạng thái nội dung</w:t>
+            </w:r>
+          </w:p>
+          <w:p>
+            <w:pPr>
+              <w:jc w:val="left"/>
+            </w:pPr>
+            <w:r>
+              <w:t>1: Đồng ý</w:t>
+            </w:r>
+          </w:p>
+          <w:p>
+            <w:pPr>
+              <w:jc w:val="left"/>
+            </w:pPr>
+            <w:r>
+              <w:t>2: Từ chối</w:t>
             </w:r>
           </w:p>
         </w:tc>
@@ -5610,7 +5736,7 @@
           </w:tcPr>
           <w:p>
             <w:r>
-              <w:t>Status_Content</w:t>
+              <w:t>Send_Date</w:t>
             </w:r>
           </w:p>
         </w:tc>
@@ -5620,7 +5746,7 @@
           </w:tcPr>
           <w:p>
             <w:r>
-              <w:t>NUMBER</w:t>
+              <w:t>Date</w:t>
             </w:r>
           </w:p>
         </w:tc>
@@ -5628,11 +5754,7 @@
           <w:tcPr>
             <w:tcW w:w="383" w:type="pct"/>
           </w:tcPr>
-          <w:p>
-            <w:r>
-              <w:t>2</w:t>
-            </w:r>
-          </w:p>
+          <w:p/>
         </w:tc>
         <w:tc>
           <w:tcPr>
@@ -5655,7 +5777,10 @@
               <w:jc w:val="left"/>
             </w:pPr>
             <w:r>
-              <w:t>Trạng thái nội dung</w:t>
+              <w:t>Ngày gửi</w:t>
+            </w:r>
+            <w:r>
+              <w:t xml:space="preserve"> đơn</w:t>
             </w:r>
           </w:p>
         </w:tc>
@@ -6225,6 +6350,7 @@
           </w:tcPr>
           <w:p>
             <w:r>
+              <w:lastRenderedPageBreak/>
               <w:t>Modify_By</w:t>
             </w:r>
           </w:p>
@@ -6388,13 +6514,13 @@
     </w:tbl>
     <w:p>
       <w:pPr>
-        <w:pStyle w:val="Heading2"/>
-      </w:pPr>
-      <w:bookmarkStart w:id="13" w:name="_Toc513389888"/>
+        <w:pStyle w:val="u2"/>
+      </w:pPr>
+      <w:bookmarkStart w:id="14" w:name="_Toc513389888"/>
       <w:r>
         <w:t>App_Detail_01</w:t>
       </w:r>
-      <w:bookmarkEnd w:id="13"/>
+      <w:bookmarkEnd w:id="14"/>
       <w:r>
         <w:tab/>
       </w:r>
@@ -6404,7 +6530,7 @@
     </w:p>
     <w:p>
       <w:pPr>
-        <w:pStyle w:val="ListParagraph"/>
+        <w:pStyle w:val="oancuaDanhsach"/>
         <w:numPr>
           <w:ilvl w:val="0"/>
           <w:numId w:val="8"/>
@@ -6422,7 +6548,7 @@
     </w:p>
     <w:p>
       <w:pPr>
-        <w:pStyle w:val="ListParagraph"/>
+        <w:pStyle w:val="oancuaDanhsach"/>
         <w:numPr>
           <w:ilvl w:val="0"/>
           <w:numId w:val="8"/>
@@ -6434,7 +6560,7 @@
     </w:p>
     <w:tbl>
       <w:tblPr>
-        <w:tblStyle w:val="TableGrid"/>
+        <w:tblStyle w:val="LiBang"/>
         <w:tblW w:w="5000" w:type="pct"/>
         <w:tblBorders>
           <w:top w:val="single" w:sz="12" w:space="0" w:color="auto"/>
@@ -6687,7 +6813,6 @@
           </w:tcPr>
           <w:p>
             <w:r>
-              <w:lastRenderedPageBreak/>
               <w:t>App</w:t>
             </w:r>
             <w:r>
@@ -6899,8 +7024,13 @@
             </w:r>
           </w:p>
           <w:p>
-            <w:r>
-              <w:t>1 : Tên chủ đơn</w:t>
+            <w:proofErr w:type="gramStart"/>
+            <w:r>
+              <w:t>1 :</w:t>
+            </w:r>
+            <w:proofErr w:type="gramEnd"/>
+            <w:r>
+              <w:t xml:space="preserve"> Tên chủ đơn</w:t>
             </w:r>
           </w:p>
           <w:p>
@@ -7042,20 +7172,21 @@
     </w:tbl>
     <w:p>
       <w:pPr>
-        <w:pStyle w:val="Heading2"/>
-      </w:pPr>
-      <w:bookmarkStart w:id="14" w:name="_Toc513389889"/>
+        <w:pStyle w:val="u2"/>
+      </w:pPr>
+      <w:bookmarkStart w:id="15" w:name="_Toc513389889"/>
       <w:r>
+        <w:lastRenderedPageBreak/>
         <w:t>App_Detail_02</w:t>
       </w:r>
-      <w:bookmarkEnd w:id="14"/>
+      <w:bookmarkEnd w:id="15"/>
       <w:r>
         <w:tab/>
       </w:r>
     </w:p>
     <w:p>
       <w:pPr>
-        <w:pStyle w:val="ListParagraph"/>
+        <w:pStyle w:val="oancuaDanhsach"/>
         <w:numPr>
           <w:ilvl w:val="0"/>
           <w:numId w:val="8"/>
@@ -7076,7 +7207,7 @@
     </w:p>
     <w:p>
       <w:pPr>
-        <w:pStyle w:val="ListParagraph"/>
+        <w:pStyle w:val="oancuaDanhsach"/>
         <w:numPr>
           <w:ilvl w:val="0"/>
           <w:numId w:val="8"/>
@@ -7088,7 +7219,7 @@
     </w:p>
     <w:tbl>
       <w:tblPr>
-        <w:tblStyle w:val="TableGrid"/>
+        <w:tblStyle w:val="LiBang"/>
         <w:tblW w:w="5000" w:type="pct"/>
         <w:tblBorders>
           <w:top w:val="single" w:sz="12" w:space="0" w:color="auto"/>
@@ -7448,7 +7579,6 @@
               </w:tabs>
             </w:pPr>
             <w:r>
-              <w:lastRenderedPageBreak/>
               <w:t xml:space="preserve">1: Gia hạn </w:t>
             </w:r>
             <w:r>
@@ -7591,7 +7721,15 @@
               <w:spacing w:before="60"/>
             </w:pPr>
             <w:r>
-              <w:t xml:space="preserve">71: Hạn chế danh mục hàng hoá,dịch vụ ghi trong </w:t>
+              <w:t xml:space="preserve">71: Hạn chế danh mục hàng </w:t>
+            </w:r>
+            <w:proofErr w:type="gramStart"/>
+            <w:r>
+              <w:t>hoá,dịch</w:t>
+            </w:r>
+            <w:proofErr w:type="gramEnd"/>
+            <w:r>
+              <w:t xml:space="preserve"> vụ ghi trong </w:t>
             </w:r>
             <w:r>
               <w:rPr>
@@ -7610,7 +7748,15 @@
               <w:spacing w:before="60"/>
             </w:pPr>
             <w:r>
-              <w:t xml:space="preserve">72: Hạn chế danh mục hàng hoá,dịch vụ ghi trong Đơn </w:t>
+              <w:t xml:space="preserve">72: Hạn chế danh mục hàng </w:t>
+            </w:r>
+            <w:proofErr w:type="gramStart"/>
+            <w:r>
+              <w:t>hoá,dịch</w:t>
+            </w:r>
+            <w:proofErr w:type="gramEnd"/>
+            <w:r>
+              <w:t xml:space="preserve"> vụ ghi trong Đơn </w:t>
             </w:r>
             <w:r>
               <w:rPr>
@@ -7635,6 +7781,7 @@
               <w:rPr>
                 <w:rFonts w:hint="eastAsia"/>
               </w:rPr>
+              <w:lastRenderedPageBreak/>
               <w:t>đă</w:t>
             </w:r>
             <w:r>
@@ -7957,20 +8104,20 @@
     </w:tbl>
     <w:p>
       <w:pPr>
-        <w:pStyle w:val="Heading2"/>
-      </w:pPr>
-      <w:bookmarkStart w:id="15" w:name="_Toc513389890"/>
+        <w:pStyle w:val="u2"/>
+      </w:pPr>
+      <w:bookmarkStart w:id="16" w:name="_Toc513389890"/>
       <w:r>
         <w:t>Sys_Fix_Charge</w:t>
       </w:r>
-      <w:bookmarkEnd w:id="15"/>
+      <w:bookmarkEnd w:id="16"/>
       <w:r>
         <w:tab/>
       </w:r>
     </w:p>
     <w:p>
       <w:pPr>
-        <w:pStyle w:val="ListParagraph"/>
+        <w:pStyle w:val="oancuaDanhsach"/>
         <w:numPr>
           <w:ilvl w:val="0"/>
           <w:numId w:val="8"/>
@@ -7985,7 +8132,7 @@
     </w:p>
     <w:p>
       <w:pPr>
-        <w:pStyle w:val="ListParagraph"/>
+        <w:pStyle w:val="oancuaDanhsach"/>
         <w:numPr>
           <w:ilvl w:val="0"/>
           <w:numId w:val="8"/>
@@ -7997,7 +8144,7 @@
     </w:p>
     <w:tbl>
       <w:tblPr>
-        <w:tblStyle w:val="TableGrid"/>
+        <w:tblStyle w:val="LiBang"/>
         <w:tblW w:w="5000" w:type="pct"/>
         <w:tblBorders>
           <w:top w:val="single" w:sz="12" w:space="0" w:color="auto"/>
@@ -8036,7 +8183,6 @@
               <w:rPr>
                 <w:b/>
               </w:rPr>
-              <w:lastRenderedPageBreak/>
               <w:t>Tên trường</w:t>
             </w:r>
           </w:p>
@@ -8411,8 +8557,13 @@
             <w:tcW w:w="1537" w:type="pct"/>
           </w:tcPr>
           <w:p>
-            <w:r>
-              <w:t>1:binh thuong , 0 khong hien thi</w:t>
+            <w:proofErr w:type="gramStart"/>
+            <w:r>
+              <w:t>1:binh</w:t>
+            </w:r>
+            <w:proofErr w:type="gramEnd"/>
+            <w:r>
+              <w:t xml:space="preserve"> thuong , 0 khong hien thi</w:t>
             </w:r>
           </w:p>
         </w:tc>
@@ -8474,20 +8625,20 @@
     </w:tbl>
     <w:p>
       <w:pPr>
-        <w:pStyle w:val="Heading2"/>
-      </w:pPr>
-      <w:bookmarkStart w:id="16" w:name="_Toc513389891"/>
+        <w:pStyle w:val="u2"/>
+      </w:pPr>
+      <w:bookmarkStart w:id="17" w:name="_Toc513389891"/>
       <w:r>
         <w:t>Sys_App_Fix_Charge</w:t>
       </w:r>
-      <w:bookmarkEnd w:id="16"/>
+      <w:bookmarkEnd w:id="17"/>
       <w:r>
         <w:tab/>
       </w:r>
     </w:p>
     <w:p>
       <w:pPr>
-        <w:pStyle w:val="ListParagraph"/>
+        <w:pStyle w:val="oancuaDanhsach"/>
         <w:numPr>
           <w:ilvl w:val="0"/>
           <w:numId w:val="8"/>
@@ -8502,7 +8653,7 @@
     </w:p>
     <w:p>
       <w:pPr>
-        <w:pStyle w:val="ListParagraph"/>
+        <w:pStyle w:val="oancuaDanhsach"/>
         <w:numPr>
           <w:ilvl w:val="0"/>
           <w:numId w:val="8"/>
@@ -8514,7 +8665,7 @@
     </w:p>
     <w:tbl>
       <w:tblPr>
-        <w:tblStyle w:val="TableGrid"/>
+        <w:tblStyle w:val="LiBang"/>
         <w:tblW w:w="5000" w:type="pct"/>
         <w:tblBorders>
           <w:top w:val="single" w:sz="12" w:space="0" w:color="auto"/>
@@ -8809,7 +8960,11 @@
           </w:tcPr>
           <w:p>
             <w:r>
-              <w:t>Id fee cố định, Link với Fee_Id bảng Sys_Fix_Charge</w:t>
+              <w:t xml:space="preserve">Id fee cố định, Link với Fee_Id bảng </w:t>
+            </w:r>
+            <w:r>
+              <w:lastRenderedPageBreak/>
+              <w:t>Sys_Fix_Charge</w:t>
             </w:r>
           </w:p>
         </w:tc>
@@ -8817,13 +8972,14 @@
     </w:tbl>
     <w:p>
       <w:pPr>
-        <w:pStyle w:val="Heading2"/>
-      </w:pPr>
-      <w:bookmarkStart w:id="17" w:name="_Toc513389892"/>
+        <w:pStyle w:val="u2"/>
+      </w:pPr>
+      <w:bookmarkStart w:id="18" w:name="_Toc513389892"/>
       <w:r>
+        <w:lastRenderedPageBreak/>
         <w:t>App_Fee_Fix</w:t>
       </w:r>
-      <w:bookmarkEnd w:id="17"/>
+      <w:bookmarkEnd w:id="18"/>
       <w:r>
         <w:tab/>
       </w:r>
@@ -8833,7 +8989,7 @@
     </w:p>
     <w:p>
       <w:pPr>
-        <w:pStyle w:val="ListParagraph"/>
+        <w:pStyle w:val="oancuaDanhsach"/>
         <w:numPr>
           <w:ilvl w:val="0"/>
           <w:numId w:val="8"/>
@@ -8845,7 +9001,7 @@
     </w:p>
     <w:p>
       <w:pPr>
-        <w:pStyle w:val="ListParagraph"/>
+        <w:pStyle w:val="oancuaDanhsach"/>
         <w:numPr>
           <w:ilvl w:val="0"/>
           <w:numId w:val="8"/>
@@ -8857,7 +9013,7 @@
     </w:p>
     <w:tbl>
       <w:tblPr>
-        <w:tblStyle w:val="TableGrid"/>
+        <w:tblStyle w:val="LiBang"/>
         <w:tblW w:w="5000" w:type="pct"/>
         <w:tblBorders>
           <w:top w:val="single" w:sz="12" w:space="0" w:color="auto"/>
@@ -9209,7 +9365,6 @@
           </w:p>
           <w:p>
             <w:r>
-              <w:lastRenderedPageBreak/>
               <w:t>0: Không</w:t>
             </w:r>
           </w:p>
@@ -9222,7 +9377,6 @@
           </w:tcPr>
           <w:p>
             <w:r>
-              <w:lastRenderedPageBreak/>
               <w:t>Number_Of_Patent</w:t>
             </w:r>
           </w:p>
@@ -9319,19 +9473,19 @@
     </w:tbl>
     <w:p>
       <w:pPr>
-        <w:pStyle w:val="Heading2"/>
+        <w:pStyle w:val="u2"/>
         <w:rPr>
           <w:highlight w:val="green"/>
         </w:rPr>
       </w:pPr>
-      <w:bookmarkStart w:id="18" w:name="_Toc513389893"/>
+      <w:bookmarkStart w:id="19" w:name="_Toc513389893"/>
       <w:r>
         <w:rPr>
           <w:highlight w:val="green"/>
         </w:rPr>
         <w:t>Sys_Service_Charge</w:t>
       </w:r>
-      <w:bookmarkEnd w:id="18"/>
+      <w:bookmarkEnd w:id="19"/>
       <w:r>
         <w:rPr>
           <w:highlight w:val="green"/>
@@ -9341,7 +9495,7 @@
     </w:p>
     <w:p>
       <w:pPr>
-        <w:pStyle w:val="ListParagraph"/>
+        <w:pStyle w:val="oancuaDanhsach"/>
         <w:numPr>
           <w:ilvl w:val="0"/>
           <w:numId w:val="8"/>
@@ -9359,7 +9513,7 @@
     </w:p>
     <w:p>
       <w:pPr>
-        <w:pStyle w:val="ListParagraph"/>
+        <w:pStyle w:val="oancuaDanhsach"/>
         <w:numPr>
           <w:ilvl w:val="0"/>
           <w:numId w:val="8"/>
@@ -9371,7 +9525,7 @@
     </w:p>
     <w:tbl>
       <w:tblPr>
-        <w:tblStyle w:val="TableGrid"/>
+        <w:tblStyle w:val="LiBang"/>
         <w:tblW w:w="5000" w:type="pct"/>
         <w:tblBorders>
           <w:top w:val="single" w:sz="12" w:space="0" w:color="auto"/>
@@ -9729,20 +9883,20 @@
     </w:tbl>
     <w:p>
       <w:pPr>
-        <w:pStyle w:val="Heading2"/>
-      </w:pPr>
-      <w:bookmarkStart w:id="19" w:name="_Toc513389894"/>
+        <w:pStyle w:val="u2"/>
+      </w:pPr>
+      <w:bookmarkStart w:id="20" w:name="_Toc513389894"/>
       <w:r>
         <w:t>Sys_App_Service_Charge</w:t>
       </w:r>
-      <w:bookmarkEnd w:id="19"/>
+      <w:bookmarkEnd w:id="20"/>
       <w:r>
         <w:tab/>
       </w:r>
     </w:p>
     <w:p>
       <w:pPr>
-        <w:pStyle w:val="ListParagraph"/>
+        <w:pStyle w:val="oancuaDanhsach"/>
         <w:numPr>
           <w:ilvl w:val="0"/>
           <w:numId w:val="8"/>
@@ -9754,7 +9908,7 @@
     </w:p>
     <w:p>
       <w:pPr>
-        <w:pStyle w:val="ListParagraph"/>
+        <w:pStyle w:val="oancuaDanhsach"/>
         <w:numPr>
           <w:ilvl w:val="0"/>
           <w:numId w:val="8"/>
@@ -9766,7 +9920,7 @@
     </w:p>
     <w:tbl>
       <w:tblPr>
-        <w:tblStyle w:val="TableGrid"/>
+        <w:tblStyle w:val="LiBang"/>
         <w:tblW w:w="5000" w:type="pct"/>
         <w:tblBorders>
           <w:top w:val="single" w:sz="12" w:space="0" w:color="auto"/>
@@ -9963,6 +10117,7 @@
           </w:tcPr>
           <w:p>
             <w:r>
+              <w:lastRenderedPageBreak/>
               <w:t>AppCode</w:t>
             </w:r>
           </w:p>
@@ -10063,13 +10218,13 @@
     </w:tbl>
     <w:p>
       <w:pPr>
-        <w:pStyle w:val="Heading2"/>
-      </w:pPr>
-      <w:bookmarkStart w:id="20" w:name="_Toc513389895"/>
+        <w:pStyle w:val="u2"/>
+      </w:pPr>
+      <w:bookmarkStart w:id="21" w:name="_Toc513389895"/>
       <w:r>
         <w:t>App_Fee_Service</w:t>
       </w:r>
-      <w:bookmarkEnd w:id="20"/>
+      <w:bookmarkEnd w:id="21"/>
       <w:r>
         <w:tab/>
       </w:r>
@@ -10079,7 +10234,7 @@
     </w:p>
     <w:p>
       <w:pPr>
-        <w:pStyle w:val="ListParagraph"/>
+        <w:pStyle w:val="oancuaDanhsach"/>
         <w:numPr>
           <w:ilvl w:val="0"/>
           <w:numId w:val="8"/>
@@ -10091,7 +10246,7 @@
     </w:p>
     <w:p>
       <w:pPr>
-        <w:pStyle w:val="ListParagraph"/>
+        <w:pStyle w:val="oancuaDanhsach"/>
         <w:numPr>
           <w:ilvl w:val="0"/>
           <w:numId w:val="8"/>
@@ -10103,7 +10258,7 @@
     </w:p>
     <w:tbl>
       <w:tblPr>
-        <w:tblStyle w:val="TableGrid"/>
+        <w:tblStyle w:val="LiBang"/>
         <w:tblW w:w="5000" w:type="pct"/>
         <w:tblBorders>
           <w:top w:val="single" w:sz="12" w:space="0" w:color="auto"/>
@@ -10391,11 +10546,7 @@
           </w:tcPr>
           <w:p>
             <w:r>
-              <w:t xml:space="preserve">Id fee dịch vụ, Link với Fee_Service_Id bảng </w:t>
-            </w:r>
-            <w:r>
-              <w:lastRenderedPageBreak/>
-              <w:t>Sys_Service_Charge</w:t>
+              <w:t>Id fee dịch vụ, Link với Fee_Service_Id bảng Sys_Service_Charge</w:t>
             </w:r>
           </w:p>
         </w:tc>
@@ -10407,7 +10558,6 @@
           </w:tcPr>
           <w:p>
             <w:r>
-              <w:lastRenderedPageBreak/>
               <w:t>IsUse</w:t>
             </w:r>
           </w:p>
@@ -10618,17 +10768,17 @@
     </w:tbl>
     <w:p>
       <w:pPr>
-        <w:pStyle w:val="Heading2"/>
-      </w:pPr>
-      <w:bookmarkStart w:id="21" w:name="_Toc513389896"/>
+        <w:pStyle w:val="u2"/>
+      </w:pPr>
+      <w:bookmarkStart w:id="22" w:name="_Toc513389896"/>
       <w:r>
         <w:t>Sys_Document</w:t>
       </w:r>
-      <w:bookmarkEnd w:id="21"/>
+      <w:bookmarkEnd w:id="22"/>
     </w:p>
     <w:p>
       <w:pPr>
-        <w:pStyle w:val="ListParagraph"/>
+        <w:pStyle w:val="oancuaDanhsach"/>
         <w:numPr>
           <w:ilvl w:val="0"/>
           <w:numId w:val="8"/>
@@ -10655,7 +10805,7 @@
     </w:p>
     <w:p>
       <w:pPr>
-        <w:pStyle w:val="ListParagraph"/>
+        <w:pStyle w:val="oancuaDanhsach"/>
         <w:numPr>
           <w:ilvl w:val="0"/>
           <w:numId w:val="8"/>
@@ -10670,7 +10820,7 @@
     </w:p>
     <w:tbl>
       <w:tblPr>
-        <w:tblStyle w:val="TableGrid"/>
+        <w:tblStyle w:val="LiBang"/>
         <w:tblW w:w="5000" w:type="pct"/>
         <w:tblBorders>
           <w:top w:val="single" w:sz="12" w:space="0" w:color="auto"/>
@@ -11079,6 +11229,7 @@
           </w:tcPr>
           <w:p>
             <w:r>
+              <w:lastRenderedPageBreak/>
               <w:t>CREATE</w:t>
             </w:r>
             <w:r>
@@ -11135,17 +11286,17 @@
     </w:tbl>
     <w:p>
       <w:pPr>
-        <w:pStyle w:val="Heading2"/>
-      </w:pPr>
-      <w:bookmarkStart w:id="22" w:name="_Toc513389897"/>
+        <w:pStyle w:val="u2"/>
+      </w:pPr>
+      <w:bookmarkStart w:id="23" w:name="_Toc513389897"/>
       <w:r>
         <w:t>Sys_App_Document</w:t>
       </w:r>
-      <w:bookmarkEnd w:id="22"/>
+      <w:bookmarkEnd w:id="23"/>
     </w:p>
     <w:p>
       <w:pPr>
-        <w:pStyle w:val="ListParagraph"/>
+        <w:pStyle w:val="oancuaDanhsach"/>
         <w:numPr>
           <w:ilvl w:val="0"/>
           <w:numId w:val="8"/>
@@ -11166,7 +11317,7 @@
     </w:p>
     <w:p>
       <w:pPr>
-        <w:pStyle w:val="ListParagraph"/>
+        <w:pStyle w:val="oancuaDanhsach"/>
         <w:numPr>
           <w:ilvl w:val="0"/>
           <w:numId w:val="8"/>
@@ -11178,7 +11329,7 @@
     </w:p>
     <w:tbl>
       <w:tblPr>
-        <w:tblStyle w:val="TableGrid"/>
+        <w:tblStyle w:val="LiBang"/>
         <w:tblW w:w="5000" w:type="pct"/>
         <w:tblBorders>
           <w:top w:val="single" w:sz="12" w:space="0" w:color="auto"/>
@@ -11581,21 +11732,20 @@
     </w:tbl>
     <w:p>
       <w:pPr>
-        <w:pStyle w:val="Heading2"/>
-      </w:pPr>
-      <w:bookmarkStart w:id="23" w:name="_Toc513389898"/>
+        <w:pStyle w:val="u2"/>
+      </w:pPr>
+      <w:bookmarkStart w:id="24" w:name="_Toc513389898"/>
       <w:r>
-        <w:lastRenderedPageBreak/>
         <w:t>App_Document</w:t>
       </w:r>
-      <w:bookmarkEnd w:id="23"/>
+      <w:bookmarkEnd w:id="24"/>
       <w:r>
         <w:tab/>
       </w:r>
     </w:p>
     <w:p>
       <w:pPr>
-        <w:pStyle w:val="ListParagraph"/>
+        <w:pStyle w:val="oancuaDanhsach"/>
         <w:numPr>
           <w:ilvl w:val="0"/>
           <w:numId w:val="8"/>
@@ -11607,7 +11757,7 @@
     </w:p>
     <w:p>
       <w:pPr>
-        <w:pStyle w:val="ListParagraph"/>
+        <w:pStyle w:val="oancuaDanhsach"/>
         <w:numPr>
           <w:ilvl w:val="0"/>
           <w:numId w:val="8"/>
@@ -11619,7 +11769,7 @@
     </w:p>
     <w:tbl>
       <w:tblPr>
-        <w:tblStyle w:val="TableGrid"/>
+        <w:tblStyle w:val="LiBang"/>
         <w:tblW w:w="5000" w:type="pct"/>
         <w:tblBorders>
           <w:top w:val="single" w:sz="12" w:space="0" w:color="auto"/>
@@ -12097,6 +12247,7 @@
           </w:tcPr>
           <w:p>
             <w:r>
+              <w:lastRenderedPageBreak/>
               <w:t>Url_HardCopy</w:t>
             </w:r>
           </w:p>
@@ -12193,7 +12344,15 @@
           </w:tcPr>
           <w:p>
             <w:r>
-              <w:t>VI_VN,EN_US</w:t>
+              <w:t>VI_</w:t>
+            </w:r>
+            <w:proofErr w:type="gramStart"/>
+            <w:r>
+              <w:t>VN,EN</w:t>
+            </w:r>
+            <w:proofErr w:type="gramEnd"/>
+            <w:r>
+              <w:t>_US</w:t>
             </w:r>
           </w:p>
         </w:tc>
@@ -12201,20 +12360,20 @@
     </w:tbl>
     <w:p>
       <w:pPr>
-        <w:pStyle w:val="Heading2"/>
-      </w:pPr>
-      <w:bookmarkStart w:id="24" w:name="_Toc513389899"/>
+        <w:pStyle w:val="u2"/>
+      </w:pPr>
+      <w:bookmarkStart w:id="25" w:name="_Toc513389899"/>
       <w:r>
         <w:t>Lawer_Info</w:t>
       </w:r>
-      <w:bookmarkEnd w:id="24"/>
+      <w:bookmarkEnd w:id="25"/>
       <w:r>
         <w:tab/>
       </w:r>
     </w:p>
     <w:p>
       <w:pPr>
-        <w:pStyle w:val="ListParagraph"/>
+        <w:pStyle w:val="oancuaDanhsach"/>
         <w:numPr>
           <w:ilvl w:val="0"/>
           <w:numId w:val="8"/>
@@ -12226,7 +12385,7 @@
     </w:p>
     <w:p>
       <w:pPr>
-        <w:pStyle w:val="ListParagraph"/>
+        <w:pStyle w:val="oancuaDanhsach"/>
         <w:numPr>
           <w:ilvl w:val="0"/>
           <w:numId w:val="8"/>
@@ -12238,7 +12397,7 @@
     </w:p>
     <w:tbl>
       <w:tblPr>
-        <w:tblStyle w:val="TableGrid"/>
+        <w:tblStyle w:val="LiBang"/>
         <w:tblW w:w="5000" w:type="pct"/>
         <w:tblBorders>
           <w:top w:val="single" w:sz="12" w:space="0" w:color="auto"/>
@@ -12528,13 +12687,13 @@
     <w:p/>
     <w:p>
       <w:pPr>
-        <w:pStyle w:val="Heading2"/>
-      </w:pPr>
-      <w:bookmarkStart w:id="25" w:name="_Toc513389900"/>
+        <w:pStyle w:val="u2"/>
+      </w:pPr>
+      <w:bookmarkStart w:id="26" w:name="_Toc513389900"/>
       <w:r>
         <w:t>App_Lawer</w:t>
       </w:r>
-      <w:bookmarkEnd w:id="25"/>
+      <w:bookmarkEnd w:id="26"/>
       <w:r>
         <w:tab/>
       </w:r>
@@ -12547,7 +12706,7 @@
     </w:p>
     <w:p>
       <w:pPr>
-        <w:pStyle w:val="ListParagraph"/>
+        <w:pStyle w:val="oancuaDanhsach"/>
         <w:numPr>
           <w:ilvl w:val="0"/>
           <w:numId w:val="8"/>
@@ -12562,7 +12721,7 @@
     </w:p>
     <w:p>
       <w:pPr>
-        <w:pStyle w:val="ListParagraph"/>
+        <w:pStyle w:val="oancuaDanhsach"/>
         <w:numPr>
           <w:ilvl w:val="0"/>
           <w:numId w:val="8"/>
@@ -12574,7 +12733,7 @@
     </w:p>
     <w:tbl>
       <w:tblPr>
-        <w:tblStyle w:val="TableGrid"/>
+        <w:tblStyle w:val="LiBang"/>
         <w:tblW w:w="5000" w:type="pct"/>
         <w:tblBorders>
           <w:top w:val="single" w:sz="12" w:space="0" w:color="auto"/>
@@ -12613,7 +12772,6 @@
               <w:rPr>
                 <w:b/>
               </w:rPr>
-              <w:lastRenderedPageBreak/>
               <w:t>Tên trường</w:t>
             </w:r>
           </w:p>
@@ -12985,15 +13143,15 @@
     </w:tbl>
     <w:p>
       <w:pPr>
-        <w:pStyle w:val="Heading2"/>
-      </w:pPr>
-      <w:bookmarkStart w:id="26" w:name="_Bảng_EXCHANGES"/>
-      <w:bookmarkStart w:id="27" w:name="_Toc513389901"/>
-      <w:bookmarkEnd w:id="26"/>
+        <w:pStyle w:val="u2"/>
+      </w:pPr>
+      <w:bookmarkStart w:id="27" w:name="_Bảng_EXCHANGES"/>
+      <w:bookmarkStart w:id="28" w:name="_Toc513389901"/>
+      <w:bookmarkEnd w:id="27"/>
       <w:r>
         <w:t>App_Reject_Info</w:t>
       </w:r>
-      <w:bookmarkEnd w:id="27"/>
+      <w:bookmarkEnd w:id="28"/>
       <w:r>
         <w:tab/>
       </w:r>
@@ -13003,7 +13161,7 @@
     </w:p>
     <w:p>
       <w:pPr>
-        <w:pStyle w:val="ListParagraph"/>
+        <w:pStyle w:val="oancuaDanhsach"/>
         <w:numPr>
           <w:ilvl w:val="0"/>
           <w:numId w:val="8"/>
@@ -13021,7 +13179,7 @@
     </w:p>
     <w:p>
       <w:pPr>
-        <w:pStyle w:val="ListParagraph"/>
+        <w:pStyle w:val="oancuaDanhsach"/>
         <w:numPr>
           <w:ilvl w:val="0"/>
           <w:numId w:val="8"/>
@@ -13036,7 +13194,7 @@
     </w:p>
     <w:tbl>
       <w:tblPr>
-        <w:tblStyle w:val="TableGrid"/>
+        <w:tblStyle w:val="LiBang"/>
         <w:tblW w:w="5000" w:type="pct"/>
         <w:tblBorders>
           <w:top w:val="single" w:sz="12" w:space="0" w:color="auto"/>
@@ -13283,6 +13441,7 @@
           </w:tcPr>
           <w:p>
             <w:r>
+              <w:lastRenderedPageBreak/>
               <w:t>Reject_Type</w:t>
             </w:r>
           </w:p>
@@ -13854,14 +14013,13 @@
     </w:tbl>
     <w:p>
       <w:pPr>
-        <w:pStyle w:val="Heading2"/>
-      </w:pPr>
-      <w:bookmarkStart w:id="28" w:name="_Toc513389902"/>
+        <w:pStyle w:val="u2"/>
+      </w:pPr>
+      <w:bookmarkStart w:id="29" w:name="_Toc513389902"/>
       <w:r>
-        <w:lastRenderedPageBreak/>
         <w:t>TimeSheet</w:t>
       </w:r>
-      <w:bookmarkEnd w:id="28"/>
+      <w:bookmarkEnd w:id="29"/>
       <w:r>
         <w:tab/>
       </w:r>
@@ -13871,7 +14029,7 @@
     </w:p>
     <w:p>
       <w:pPr>
-        <w:pStyle w:val="ListParagraph"/>
+        <w:pStyle w:val="oancuaDanhsach"/>
         <w:numPr>
           <w:ilvl w:val="0"/>
           <w:numId w:val="8"/>
@@ -13883,7 +14041,7 @@
     </w:p>
     <w:p>
       <w:pPr>
-        <w:pStyle w:val="ListParagraph"/>
+        <w:pStyle w:val="oancuaDanhsach"/>
         <w:numPr>
           <w:ilvl w:val="0"/>
           <w:numId w:val="8"/>
@@ -13895,7 +14053,7 @@
     </w:p>
     <w:tbl>
       <w:tblPr>
-        <w:tblStyle w:val="TableGrid"/>
+        <w:tblStyle w:val="LiBang"/>
         <w:tblW w:w="5000" w:type="pct"/>
         <w:tblBorders>
           <w:top w:val="single" w:sz="12" w:space="0" w:color="auto"/>
@@ -14399,6 +14557,7 @@
           </w:p>
           <w:p>
             <w:r>
+              <w:lastRenderedPageBreak/>
               <w:t>2: Từ chối</w:t>
             </w:r>
           </w:p>
@@ -14411,6 +14570,7 @@
           </w:tcPr>
           <w:p>
             <w:r>
+              <w:lastRenderedPageBreak/>
               <w:t>Reject_Reason</w:t>
             </w:r>
           </w:p>
@@ -14669,9 +14829,9 @@
     </w:tbl>
     <w:p>
       <w:pPr>
-        <w:pStyle w:val="Heading2"/>
-      </w:pPr>
-      <w:bookmarkStart w:id="29" w:name="_Toc513389903"/>
+        <w:pStyle w:val="u2"/>
+      </w:pPr>
+      <w:bookmarkStart w:id="30" w:name="_Toc513389903"/>
       <w:r>
         <w:t>Request</w:t>
       </w:r>
@@ -14681,14 +14841,14 @@
       <w:r>
         <w:t>_Header</w:t>
       </w:r>
-      <w:bookmarkEnd w:id="29"/>
+      <w:bookmarkEnd w:id="30"/>
       <w:r>
         <w:tab/>
       </w:r>
     </w:p>
     <w:p>
       <w:pPr>
-        <w:pStyle w:val="ListParagraph"/>
+        <w:pStyle w:val="oancuaDanhsach"/>
         <w:numPr>
           <w:ilvl w:val="0"/>
           <w:numId w:val="8"/>
@@ -14703,7 +14863,7 @@
     </w:p>
     <w:p>
       <w:pPr>
-        <w:pStyle w:val="ListParagraph"/>
+        <w:pStyle w:val="oancuaDanhsach"/>
         <w:numPr>
           <w:ilvl w:val="0"/>
           <w:numId w:val="8"/>
@@ -14715,7 +14875,7 @@
     </w:p>
     <w:tbl>
       <w:tblPr>
-        <w:tblStyle w:val="TableGrid"/>
+        <w:tblStyle w:val="LiBang"/>
         <w:tblW w:w="5000" w:type="pct"/>
         <w:tblBorders>
           <w:top w:val="single" w:sz="12" w:space="0" w:color="auto"/>
@@ -15114,7 +15274,6 @@
           </w:p>
           <w:p>
             <w:r>
-              <w:lastRenderedPageBreak/>
               <w:t>0: Mới tạo</w:t>
             </w:r>
           </w:p>
@@ -15132,7 +15291,6 @@
           </w:tcPr>
           <w:p>
             <w:r>
-              <w:lastRenderedPageBreak/>
               <w:t>Re</w:t>
             </w:r>
             <w:r>
@@ -15394,17 +15552,17 @@
     </w:tbl>
     <w:p>
       <w:pPr>
-        <w:pStyle w:val="Heading2"/>
-      </w:pPr>
-      <w:bookmarkStart w:id="30" w:name="_Toc513389904"/>
+        <w:pStyle w:val="u2"/>
+      </w:pPr>
+      <w:bookmarkStart w:id="31" w:name="_Toc513389904"/>
       <w:r>
         <w:t>Request_Search_Detail</w:t>
       </w:r>
-      <w:bookmarkEnd w:id="30"/>
+      <w:bookmarkEnd w:id="31"/>
     </w:p>
     <w:p>
       <w:pPr>
-        <w:pStyle w:val="ListParagraph"/>
+        <w:pStyle w:val="oancuaDanhsach"/>
         <w:numPr>
           <w:ilvl w:val="0"/>
           <w:numId w:val="8"/>
@@ -15416,7 +15574,7 @@
     </w:p>
     <w:p>
       <w:pPr>
-        <w:pStyle w:val="ListParagraph"/>
+        <w:pStyle w:val="oancuaDanhsach"/>
         <w:numPr>
           <w:ilvl w:val="0"/>
           <w:numId w:val="8"/>
@@ -15428,7 +15586,7 @@
     </w:p>
     <w:tbl>
       <w:tblPr>
-        <w:tblStyle w:val="TableGrid"/>
+        <w:tblStyle w:val="LiBang"/>
         <w:tblW w:w="5000" w:type="pct"/>
         <w:tblBorders>
           <w:top w:val="single" w:sz="12" w:space="0" w:color="auto"/>
@@ -15625,6 +15783,7 @@
           </w:tcPr>
           <w:p>
             <w:r>
+              <w:lastRenderedPageBreak/>
               <w:t>Request_Search_Id</w:t>
             </w:r>
           </w:p>
@@ -15663,7 +15822,15 @@
           </w:tcPr>
           <w:p>
             <w:r>
-              <w:t>Link với  Request_Search_Id</w:t>
+              <w:t xml:space="preserve">Link </w:t>
+            </w:r>
+            <w:proofErr w:type="gramStart"/>
+            <w:r>
+              <w:t>với  Request</w:t>
+            </w:r>
+            <w:proofErr w:type="gramEnd"/>
+            <w:r>
+              <w:t>_Search_Id</w:t>
             </w:r>
           </w:p>
           <w:p>
@@ -15845,27 +16012,27 @@
     <w:p/>
     <w:p>
       <w:pPr>
-        <w:pStyle w:val="Heading2"/>
-      </w:pPr>
-      <w:bookmarkStart w:id="31" w:name="_Toc513389905"/>
+        <w:pStyle w:val="u2"/>
+      </w:pPr>
+      <w:bookmarkStart w:id="32" w:name="_Toc513389905"/>
       <w:r>
         <w:t>Danh sách các bảng liên quan tới cấu hình phân quyền hệ thống</w:t>
-      </w:r>
-      <w:bookmarkEnd w:id="31"/>
-    </w:p>
-    <w:p>
-      <w:pPr>
-        <w:pStyle w:val="Heading3"/>
-      </w:pPr>
-      <w:bookmarkStart w:id="32" w:name="_Toc513389906"/>
-      <w:r>
-        <w:t>S_User</w:t>
       </w:r>
       <w:bookmarkEnd w:id="32"/>
     </w:p>
     <w:p>
       <w:pPr>
-        <w:pStyle w:val="ListParagraph"/>
+        <w:pStyle w:val="u3"/>
+      </w:pPr>
+      <w:bookmarkStart w:id="33" w:name="_Toc513389906"/>
+      <w:r>
+        <w:t>S_User</w:t>
+      </w:r>
+      <w:bookmarkEnd w:id="33"/>
+    </w:p>
+    <w:p>
+      <w:pPr>
+        <w:pStyle w:val="oancuaDanhsach"/>
         <w:numPr>
           <w:ilvl w:val="0"/>
           <w:numId w:val="32"/>
@@ -15877,7 +16044,7 @@
     </w:p>
     <w:p>
       <w:pPr>
-        <w:pStyle w:val="ListParagraph"/>
+        <w:pStyle w:val="oancuaDanhsach"/>
         <w:numPr>
           <w:ilvl w:val="0"/>
           <w:numId w:val="32"/>
@@ -15889,7 +16056,7 @@
     </w:p>
     <w:tbl>
       <w:tblPr>
-        <w:tblStyle w:val="TableGrid"/>
+        <w:tblStyle w:val="LiBang"/>
         <w:tblW w:w="5000" w:type="pct"/>
         <w:tblBorders>
           <w:top w:val="single" w:sz="12" w:space="0" w:color="auto"/>
@@ -16194,7 +16361,6 @@
           </w:tcPr>
           <w:p>
             <w:r>
-              <w:lastRenderedPageBreak/>
               <w:t>Type</w:t>
             </w:r>
           </w:p>
@@ -16592,6 +16758,7 @@
           </w:p>
           <w:p>
             <w:r>
+              <w:lastRenderedPageBreak/>
               <w:t>0: Mới tạo, chưa confirm</w:t>
             </w:r>
           </w:p>
@@ -16617,6 +16784,7 @@
           </w:tcPr>
           <w:p>
             <w:r>
+              <w:lastRenderedPageBreak/>
               <w:t>Created_By</w:t>
             </w:r>
           </w:p>
@@ -16822,17 +16990,17 @@
     <w:p/>
     <w:p>
       <w:pPr>
-        <w:pStyle w:val="Heading3"/>
-      </w:pPr>
-      <w:bookmarkStart w:id="33" w:name="_Toc513389907"/>
+        <w:pStyle w:val="u3"/>
+      </w:pPr>
+      <w:bookmarkStart w:id="34" w:name="_Toc513389907"/>
       <w:r>
         <w:t>S_Function</w:t>
       </w:r>
-      <w:bookmarkEnd w:id="33"/>
+      <w:bookmarkEnd w:id="34"/>
     </w:p>
     <w:p>
       <w:pPr>
-        <w:pStyle w:val="ListParagraph"/>
+        <w:pStyle w:val="oancuaDanhsach"/>
         <w:numPr>
           <w:ilvl w:val="0"/>
           <w:numId w:val="32"/>
@@ -16844,7 +17012,7 @@
     </w:p>
     <w:p>
       <w:pPr>
-        <w:pStyle w:val="ListParagraph"/>
+        <w:pStyle w:val="oancuaDanhsach"/>
         <w:numPr>
           <w:ilvl w:val="0"/>
           <w:numId w:val="32"/>
@@ -16859,7 +17027,7 @@
     </w:p>
     <w:tbl>
       <w:tblPr>
-        <w:tblStyle w:val="TableGrid"/>
+        <w:tblStyle w:val="LiBang"/>
         <w:tblW w:w="5000" w:type="pct"/>
         <w:tblBorders>
           <w:top w:val="single" w:sz="12" w:space="0" w:color="auto"/>
@@ -17202,7 +17370,6 @@
           </w:tcPr>
           <w:p>
             <w:r>
-              <w:lastRenderedPageBreak/>
               <w:t xml:space="preserve">DISPLAYNAME_ENG   </w:t>
             </w:r>
           </w:p>
@@ -17571,9 +17738,9 @@
     </w:tbl>
     <w:p>
       <w:pPr>
-        <w:pStyle w:val="Heading3"/>
-      </w:pPr>
-      <w:bookmarkStart w:id="34" w:name="_Toc513389908"/>
+        <w:pStyle w:val="u3"/>
+      </w:pPr>
+      <w:bookmarkStart w:id="35" w:name="_Toc513389908"/>
       <w:r>
         <w:t>S_</w:t>
       </w:r>
@@ -17586,11 +17753,11 @@
       <w:r>
         <w:t>unction</w:t>
       </w:r>
-      <w:bookmarkEnd w:id="34"/>
+      <w:bookmarkEnd w:id="35"/>
     </w:p>
     <w:p>
       <w:pPr>
-        <w:pStyle w:val="ListParagraph"/>
+        <w:pStyle w:val="oancuaDanhsach"/>
         <w:numPr>
           <w:ilvl w:val="0"/>
           <w:numId w:val="32"/>
@@ -17602,7 +17769,7 @@
     </w:p>
     <w:p>
       <w:pPr>
-        <w:pStyle w:val="ListParagraph"/>
+        <w:pStyle w:val="oancuaDanhsach"/>
         <w:numPr>
           <w:ilvl w:val="0"/>
           <w:numId w:val="32"/>
@@ -17614,7 +17781,7 @@
     </w:p>
     <w:tbl>
       <w:tblPr>
-        <w:tblStyle w:val="TableGrid"/>
+        <w:tblStyle w:val="LiBang"/>
         <w:tblW w:w="5000" w:type="pct"/>
         <w:tblBorders>
           <w:top w:val="single" w:sz="12" w:space="0" w:color="auto"/>
@@ -17761,6 +17928,7 @@
           </w:tcPr>
           <w:p>
             <w:r>
+              <w:lastRenderedPageBreak/>
               <w:t>GROUPID</w:t>
             </w:r>
           </w:p>
@@ -17853,9 +18021,9 @@
     </w:tbl>
     <w:p>
       <w:pPr>
-        <w:pStyle w:val="Heading3"/>
-      </w:pPr>
-      <w:bookmarkStart w:id="35" w:name="_Toc513389909"/>
+        <w:pStyle w:val="u3"/>
+      </w:pPr>
+      <w:bookmarkStart w:id="36" w:name="_Toc513389909"/>
       <w:r>
         <w:t>S_G</w:t>
       </w:r>
@@ -17868,11 +18036,11 @@
       <w:r>
         <w:t>ser</w:t>
       </w:r>
-      <w:bookmarkEnd w:id="35"/>
+      <w:bookmarkEnd w:id="36"/>
     </w:p>
     <w:p>
       <w:pPr>
-        <w:pStyle w:val="ListParagraph"/>
+        <w:pStyle w:val="oancuaDanhsach"/>
         <w:numPr>
           <w:ilvl w:val="0"/>
           <w:numId w:val="32"/>
@@ -17884,7 +18052,7 @@
     </w:p>
     <w:p>
       <w:pPr>
-        <w:pStyle w:val="ListParagraph"/>
+        <w:pStyle w:val="oancuaDanhsach"/>
         <w:numPr>
           <w:ilvl w:val="0"/>
           <w:numId w:val="32"/>
@@ -17896,7 +18064,7 @@
     </w:p>
     <w:tbl>
       <w:tblPr>
-        <w:tblStyle w:val="TableGrid"/>
+        <w:tblStyle w:val="LiBang"/>
         <w:tblW w:w="5000" w:type="pct"/>
         <w:tblBorders>
           <w:top w:val="single" w:sz="12" w:space="0" w:color="auto"/>
@@ -18135,20 +18303,20 @@
     </w:tbl>
     <w:p>
       <w:pPr>
-        <w:pStyle w:val="Heading3"/>
-      </w:pPr>
-      <w:bookmarkStart w:id="36" w:name="_Toc513389910"/>
+        <w:pStyle w:val="u3"/>
+      </w:pPr>
+      <w:bookmarkStart w:id="37" w:name="_Toc513389910"/>
       <w:r>
         <w:t>S_G</w:t>
       </w:r>
       <w:r>
         <w:t>roups</w:t>
       </w:r>
-      <w:bookmarkEnd w:id="36"/>
+      <w:bookmarkEnd w:id="37"/>
     </w:p>
     <w:p>
       <w:pPr>
-        <w:pStyle w:val="ListParagraph"/>
+        <w:pStyle w:val="oancuaDanhsach"/>
         <w:numPr>
           <w:ilvl w:val="0"/>
           <w:numId w:val="32"/>
@@ -18160,7 +18328,7 @@
     </w:p>
     <w:p>
       <w:pPr>
-        <w:pStyle w:val="ListParagraph"/>
+        <w:pStyle w:val="oancuaDanhsach"/>
         <w:numPr>
           <w:ilvl w:val="0"/>
           <w:numId w:val="32"/>
@@ -18172,7 +18340,7 @@
     </w:p>
     <w:tbl>
       <w:tblPr>
-        <w:tblStyle w:val="TableGrid"/>
+        <w:tblStyle w:val="LiBang"/>
         <w:tblW w:w="5000" w:type="pct"/>
         <w:tblBorders>
           <w:top w:val="single" w:sz="12" w:space="0" w:color="auto"/>
@@ -18519,7 +18687,6 @@
           </w:tcPr>
           <w:p>
             <w:r>
-              <w:lastRenderedPageBreak/>
               <w:t>CREATEDDATE</w:t>
             </w:r>
           </w:p>
@@ -18710,17 +18877,17 @@
     </w:tbl>
     <w:p>
       <w:pPr>
-        <w:pStyle w:val="Heading3"/>
-      </w:pPr>
-      <w:bookmarkStart w:id="37" w:name="_Toc513389911"/>
+        <w:pStyle w:val="u3"/>
+      </w:pPr>
+      <w:bookmarkStart w:id="38" w:name="_Toc513389911"/>
       <w:r>
         <w:t>S_Menu</w:t>
       </w:r>
-      <w:bookmarkEnd w:id="37"/>
+      <w:bookmarkEnd w:id="38"/>
     </w:p>
     <w:p>
       <w:pPr>
-        <w:pStyle w:val="ListParagraph"/>
+        <w:pStyle w:val="oancuaDanhsach"/>
         <w:numPr>
           <w:ilvl w:val="0"/>
           <w:numId w:val="32"/>
@@ -18735,7 +18902,7 @@
     </w:p>
     <w:p>
       <w:pPr>
-        <w:pStyle w:val="ListParagraph"/>
+        <w:pStyle w:val="oancuaDanhsach"/>
         <w:numPr>
           <w:ilvl w:val="0"/>
           <w:numId w:val="32"/>
@@ -18750,7 +18917,7 @@
     </w:p>
     <w:tbl>
       <w:tblPr>
-        <w:tblStyle w:val="TableGrid"/>
+        <w:tblStyle w:val="LiBang"/>
         <w:tblW w:w="5000" w:type="pct"/>
         <w:tblBorders>
           <w:top w:val="single" w:sz="12" w:space="0" w:color="auto"/>
@@ -19055,6 +19222,7 @@
           </w:tcPr>
           <w:p>
             <w:r>
+              <w:lastRenderedPageBreak/>
               <w:t>NAME</w:t>
             </w:r>
           </w:p>
@@ -19267,7 +19435,7 @@
     </w:tbl>
     <w:p>
       <w:pPr>
-        <w:pStyle w:val="Heading2"/>
+        <w:pStyle w:val="u2"/>
         <w:numPr>
           <w:ilvl w:val="0"/>
           <w:numId w:val="0"/>
@@ -19275,8 +19443,8 @@
       </w:pPr>
     </w:p>
     <w:sectPr>
-      <w:headerReference w:type="default" r:id="rId39"/>
-      <w:footerReference w:type="default" r:id="rId40"/>
+      <w:headerReference w:type="default" r:id="rId42"/>
+      <w:footerReference w:type="default" r:id="rId43"/>
       <w:pgSz w:w="11907" w:h="16840" w:code="9"/>
       <w:pgMar w:top="1411" w:right="1411" w:bottom="1411" w:left="1699" w:header="720" w:footer="720" w:gutter="0"/>
       <w:pgBorders>
@@ -19292,8 +19460,44 @@
 </w:document>
 </file>
 
+<file path=word/comments.xml><?xml version="1.0" encoding="utf-8"?>
+<w:comments xmlns:wpc="http://schemas.microsoft.com/office/word/2010/wordprocessingCanvas" xmlns:cx="http://schemas.microsoft.com/office/drawing/2014/chartex" xmlns:cx1="http://schemas.microsoft.com/office/drawing/2015/9/8/chartex" xmlns:cx2="http://schemas.microsoft.com/office/drawing/2015/10/21/chartex" xmlns:cx3="http://schemas.microsoft.com/office/drawing/2016/5/9/chartex" xmlns:cx4="http://schemas.microsoft.com/office/drawing/2016/5/10/chartex" xmlns:cx5="http://schemas.microsoft.com/office/drawing/2016/5/11/chartex" xmlns:cx6="http://schemas.microsoft.com/office/drawing/2016/5/12/chartex" xmlns:cx7="http://schemas.microsoft.com/office/drawing/2016/5/13/chartex" xmlns:cx8="http://schemas.microsoft.com/office/drawing/2016/5/14/chartex" xmlns:mc="http://schemas.openxmlformats.org/markup-compatibility/2006" xmlns:aink="http://schemas.microsoft.com/office/drawing/2016/ink" xmlns:am3d="http://schemas.microsoft.com/office/drawing/2017/model3d" xmlns:o="urn:schemas-microsoft-com:office:office" xmlns:r="http://schemas.openxmlformats.org/officeDocument/2006/relationships" xmlns:m="http://schemas.openxmlformats.org/officeDocument/2006/math" xmlns:v="urn:schemas-microsoft-com:vml" xmlns:wp14="http://schemas.microsoft.com/office/word/2010/wordprocessingDrawing" xmlns:wp="http://schemas.openxmlformats.org/drawingml/2006/wordprocessingDrawing" xmlns:w10="urn:schemas-microsoft-com:office:word" xmlns:w="http://schemas.openxmlformats.org/wordprocessingml/2006/main" xmlns:w14="http://schemas.microsoft.com/office/word/2010/wordml" xmlns:w15="http://schemas.microsoft.com/office/word/2012/wordml" xmlns:w16cid="http://schemas.microsoft.com/office/word/2016/wordml/cid" xmlns:w16se="http://schemas.microsoft.com/office/word/2015/wordml/symex" xmlns:wpg="http://schemas.microsoft.com/office/word/2010/wordprocessingGroup" xmlns:wpi="http://schemas.microsoft.com/office/word/2010/wordprocessingInk" xmlns:wne="http://schemas.microsoft.com/office/word/2006/wordml" xmlns:wps="http://schemas.microsoft.com/office/word/2010/wordprocessingShape" mc:Ignorable="w14 w15 w16se w16cid wp14">
+  <w:comment w:id="12" w:author="Lucy Lucy" w:date="2018-05-07T00:00:00Z" w:initials="LL">
+    <w:p>
+      <w:pPr>
+        <w:pStyle w:val="VnbanChuthich"/>
+      </w:pPr>
+      <w:r>
+        <w:rPr>
+          <w:rStyle w:val="ThamchiuChuthich"/>
+        </w:rPr>
+        <w:annotationRef/>
+      </w:r>
+      <w:r>
+        <w:t xml:space="preserve">Trùng với thằng </w:t>
+      </w:r>
+      <w:r>
+        <w:t>Relationship</w:t>
+      </w:r>
+    </w:p>
+  </w:comment>
+</w:comments>
+</file>
+
+<file path=word/commentsExtended.xml><?xml version="1.0" encoding="utf-8"?>
+<w15:commentsEx xmlns:wpc="http://schemas.microsoft.com/office/word/2010/wordprocessingCanvas" xmlns:cx="http://schemas.microsoft.com/office/drawing/2014/chartex" xmlns:cx1="http://schemas.microsoft.com/office/drawing/2015/9/8/chartex" xmlns:cx2="http://schemas.microsoft.com/office/drawing/2015/10/21/chartex" xmlns:cx3="http://schemas.microsoft.com/office/drawing/2016/5/9/chartex" xmlns:cx4="http://schemas.microsoft.com/office/drawing/2016/5/10/chartex" xmlns:cx5="http://schemas.microsoft.com/office/drawing/2016/5/11/chartex" xmlns:cx6="http://schemas.microsoft.com/office/drawing/2016/5/12/chartex" xmlns:cx7="http://schemas.microsoft.com/office/drawing/2016/5/13/chartex" xmlns:cx8="http://schemas.microsoft.com/office/drawing/2016/5/14/chartex" xmlns:mc="http://schemas.openxmlformats.org/markup-compatibility/2006" xmlns:aink="http://schemas.microsoft.com/office/drawing/2016/ink" xmlns:am3d="http://schemas.microsoft.com/office/drawing/2017/model3d" xmlns:o="urn:schemas-microsoft-com:office:office" xmlns:r="http://schemas.openxmlformats.org/officeDocument/2006/relationships" xmlns:m="http://schemas.openxmlformats.org/officeDocument/2006/math" xmlns:v="urn:schemas-microsoft-com:vml" xmlns:wp14="http://schemas.microsoft.com/office/word/2010/wordprocessingDrawing" xmlns:wp="http://schemas.openxmlformats.org/drawingml/2006/wordprocessingDrawing" xmlns:w10="urn:schemas-microsoft-com:office:word" xmlns:w="http://schemas.openxmlformats.org/wordprocessingml/2006/main" xmlns:w14="http://schemas.microsoft.com/office/word/2010/wordml" xmlns:w15="http://schemas.microsoft.com/office/word/2012/wordml" xmlns:w16cid="http://schemas.microsoft.com/office/word/2016/wordml/cid" xmlns:w16se="http://schemas.microsoft.com/office/word/2015/wordml/symex" xmlns:wpg="http://schemas.microsoft.com/office/word/2010/wordprocessingGroup" xmlns:wpi="http://schemas.microsoft.com/office/word/2010/wordprocessingInk" xmlns:wne="http://schemas.microsoft.com/office/word/2006/wordml" xmlns:wps="http://schemas.microsoft.com/office/word/2010/wordprocessingShape" mc:Ignorable="w14 w15 w16se w16cid wp14">
+  <w15:commentEx w15:paraId="175C4628" w15:done="0"/>
+</w15:commentsEx>
+</file>
+
+<file path=word/commentsIds.xml><?xml version="1.0" encoding="utf-8"?>
+<w16cid:commentsIds xmlns:wpc="http://schemas.microsoft.com/office/word/2010/wordprocessingCanvas" xmlns:cx="http://schemas.microsoft.com/office/drawing/2014/chartex" xmlns:cx1="http://schemas.microsoft.com/office/drawing/2015/9/8/chartex" xmlns:cx2="http://schemas.microsoft.com/office/drawing/2015/10/21/chartex" xmlns:cx3="http://schemas.microsoft.com/office/drawing/2016/5/9/chartex" xmlns:cx4="http://schemas.microsoft.com/office/drawing/2016/5/10/chartex" xmlns:cx5="http://schemas.microsoft.com/office/drawing/2016/5/11/chartex" xmlns:cx6="http://schemas.microsoft.com/office/drawing/2016/5/12/chartex" xmlns:cx7="http://schemas.microsoft.com/office/drawing/2016/5/13/chartex" xmlns:cx8="http://schemas.microsoft.com/office/drawing/2016/5/14/chartex" xmlns:mc="http://schemas.openxmlformats.org/markup-compatibility/2006" xmlns:aink="http://schemas.microsoft.com/office/drawing/2016/ink" xmlns:am3d="http://schemas.microsoft.com/office/drawing/2017/model3d" xmlns:o="urn:schemas-microsoft-com:office:office" xmlns:r="http://schemas.openxmlformats.org/officeDocument/2006/relationships" xmlns:m="http://schemas.openxmlformats.org/officeDocument/2006/math" xmlns:v="urn:schemas-microsoft-com:vml" xmlns:wp14="http://schemas.microsoft.com/office/word/2010/wordprocessingDrawing" xmlns:wp="http://schemas.openxmlformats.org/drawingml/2006/wordprocessingDrawing" xmlns:w10="urn:schemas-microsoft-com:office:word" xmlns:w="http://schemas.openxmlformats.org/wordprocessingml/2006/main" xmlns:w14="http://schemas.microsoft.com/office/word/2010/wordml" xmlns:w15="http://schemas.microsoft.com/office/word/2012/wordml" xmlns:w16cid="http://schemas.microsoft.com/office/word/2016/wordml/cid" xmlns:w16se="http://schemas.microsoft.com/office/word/2015/wordml/symex" xmlns:wpg="http://schemas.microsoft.com/office/word/2010/wordprocessingGroup" xmlns:wpi="http://schemas.microsoft.com/office/word/2010/wordprocessingInk" xmlns:wne="http://schemas.microsoft.com/office/word/2006/wordml" xmlns:wps="http://schemas.microsoft.com/office/word/2010/wordprocessingShape" mc:Ignorable="w14 w15 w16se w16cid wp14">
+  <w16cid:commentId w16cid:paraId="175C4628" w16cid:durableId="1E9A15AD"/>
+</w16cid:commentsIds>
+</file>
+
 <file path=word/endnotes.xml><?xml version="1.0" encoding="utf-8"?>
-<w:endnotes xmlns:wpc="http://schemas.microsoft.com/office/word/2010/wordprocessingCanvas" xmlns:mc="http://schemas.openxmlformats.org/markup-compatibility/2006" xmlns:o="urn:schemas-microsoft-com:office:office" xmlns:r="http://schemas.openxmlformats.org/officeDocument/2006/relationships" xmlns:m="http://schemas.openxmlformats.org/officeDocument/2006/math" xmlns:v="urn:schemas-microsoft-com:vml" xmlns:wp14="http://schemas.microsoft.com/office/word/2010/wordprocessingDrawing" xmlns:wp="http://schemas.openxmlformats.org/drawingml/2006/wordprocessingDrawing" xmlns:w10="urn:schemas-microsoft-com:office:word" xmlns:w="http://schemas.openxmlformats.org/wordprocessingml/2006/main" xmlns:w14="http://schemas.microsoft.com/office/word/2010/wordml" xmlns:w15="http://schemas.microsoft.com/office/word/2012/wordml" xmlns:wpg="http://schemas.microsoft.com/office/word/2010/wordprocessingGroup" xmlns:wpi="http://schemas.microsoft.com/office/word/2010/wordprocessingInk" xmlns:wne="http://schemas.microsoft.com/office/word/2006/wordml" xmlns:wps="http://schemas.microsoft.com/office/word/2010/wordprocessingShape" mc:Ignorable="w14 w15 wp14">
+<w:endnotes xmlns:wpc="http://schemas.microsoft.com/office/word/2010/wordprocessingCanvas" xmlns:cx="http://schemas.microsoft.com/office/drawing/2014/chartex" xmlns:cx1="http://schemas.microsoft.com/office/drawing/2015/9/8/chartex" xmlns:cx2="http://schemas.microsoft.com/office/drawing/2015/10/21/chartex" xmlns:cx3="http://schemas.microsoft.com/office/drawing/2016/5/9/chartex" xmlns:cx4="http://schemas.microsoft.com/office/drawing/2016/5/10/chartex" xmlns:cx5="http://schemas.microsoft.com/office/drawing/2016/5/11/chartex" xmlns:cx6="http://schemas.microsoft.com/office/drawing/2016/5/12/chartex" xmlns:cx7="http://schemas.microsoft.com/office/drawing/2016/5/13/chartex" xmlns:cx8="http://schemas.microsoft.com/office/drawing/2016/5/14/chartex" xmlns:mc="http://schemas.openxmlformats.org/markup-compatibility/2006" xmlns:aink="http://schemas.microsoft.com/office/drawing/2016/ink" xmlns:am3d="http://schemas.microsoft.com/office/drawing/2017/model3d" xmlns:o="urn:schemas-microsoft-com:office:office" xmlns:r="http://schemas.openxmlformats.org/officeDocument/2006/relationships" xmlns:m="http://schemas.openxmlformats.org/officeDocument/2006/math" xmlns:v="urn:schemas-microsoft-com:vml" xmlns:wp14="http://schemas.microsoft.com/office/word/2010/wordprocessingDrawing" xmlns:wp="http://schemas.openxmlformats.org/drawingml/2006/wordprocessingDrawing" xmlns:w10="urn:schemas-microsoft-com:office:word" xmlns:w="http://schemas.openxmlformats.org/wordprocessingml/2006/main" xmlns:w14="http://schemas.microsoft.com/office/word/2010/wordml" xmlns:w15="http://schemas.microsoft.com/office/word/2012/wordml" xmlns:w16cid="http://schemas.microsoft.com/office/word/2016/wordml/cid" xmlns:w16se="http://schemas.microsoft.com/office/word/2015/wordml/symex" xmlns:wpg="http://schemas.microsoft.com/office/word/2010/wordprocessingGroup" xmlns:wpi="http://schemas.microsoft.com/office/word/2010/wordprocessingInk" xmlns:wne="http://schemas.microsoft.com/office/word/2006/wordml" xmlns:wps="http://schemas.microsoft.com/office/word/2010/wordprocessingShape" mc:Ignorable="w14 w15 w16se w16cid wp14">
   <w:endnote w:type="separator" w:id="-1">
     <w:p>
       <w:r>
@@ -19319,10 +19523,10 @@
 </file>
 
 <file path=word/footer1.xml><?xml version="1.0" encoding="utf-8"?>
-<w:ftr xmlns:wpc="http://schemas.microsoft.com/office/word/2010/wordprocessingCanvas" xmlns:mc="http://schemas.openxmlformats.org/markup-compatibility/2006" xmlns:o="urn:schemas-microsoft-com:office:office" xmlns:r="http://schemas.openxmlformats.org/officeDocument/2006/relationships" xmlns:m="http://schemas.openxmlformats.org/officeDocument/2006/math" xmlns:v="urn:schemas-microsoft-com:vml" xmlns:wp14="http://schemas.microsoft.com/office/word/2010/wordprocessingDrawing" xmlns:wp="http://schemas.openxmlformats.org/drawingml/2006/wordprocessingDrawing" xmlns:w10="urn:schemas-microsoft-com:office:word" xmlns:w="http://schemas.openxmlformats.org/wordprocessingml/2006/main" xmlns:w14="http://schemas.microsoft.com/office/word/2010/wordml" xmlns:w15="http://schemas.microsoft.com/office/word/2012/wordml" xmlns:wpg="http://schemas.microsoft.com/office/word/2010/wordprocessingGroup" xmlns:wpi="http://schemas.microsoft.com/office/word/2010/wordprocessingInk" xmlns:wne="http://schemas.microsoft.com/office/word/2006/wordml" xmlns:wps="http://schemas.microsoft.com/office/word/2010/wordprocessingShape" mc:Ignorable="w14 w15 wp14">
+<w:ftr xmlns:wpc="http://schemas.microsoft.com/office/word/2010/wordprocessingCanvas" xmlns:cx="http://schemas.microsoft.com/office/drawing/2014/chartex" xmlns:cx1="http://schemas.microsoft.com/office/drawing/2015/9/8/chartex" xmlns:cx2="http://schemas.microsoft.com/office/drawing/2015/10/21/chartex" xmlns:cx3="http://schemas.microsoft.com/office/drawing/2016/5/9/chartex" xmlns:cx4="http://schemas.microsoft.com/office/drawing/2016/5/10/chartex" xmlns:cx5="http://schemas.microsoft.com/office/drawing/2016/5/11/chartex" xmlns:cx6="http://schemas.microsoft.com/office/drawing/2016/5/12/chartex" xmlns:cx7="http://schemas.microsoft.com/office/drawing/2016/5/13/chartex" xmlns:cx8="http://schemas.microsoft.com/office/drawing/2016/5/14/chartex" xmlns:mc="http://schemas.openxmlformats.org/markup-compatibility/2006" xmlns:aink="http://schemas.microsoft.com/office/drawing/2016/ink" xmlns:am3d="http://schemas.microsoft.com/office/drawing/2017/model3d" xmlns:o="urn:schemas-microsoft-com:office:office" xmlns:r="http://schemas.openxmlformats.org/officeDocument/2006/relationships" xmlns:m="http://schemas.openxmlformats.org/officeDocument/2006/math" xmlns:v="urn:schemas-microsoft-com:vml" xmlns:wp14="http://schemas.microsoft.com/office/word/2010/wordprocessingDrawing" xmlns:wp="http://schemas.openxmlformats.org/drawingml/2006/wordprocessingDrawing" xmlns:w10="urn:schemas-microsoft-com:office:word" xmlns:w="http://schemas.openxmlformats.org/wordprocessingml/2006/main" xmlns:w14="http://schemas.microsoft.com/office/word/2010/wordml" xmlns:w15="http://schemas.microsoft.com/office/word/2012/wordml" xmlns:w16cid="http://schemas.microsoft.com/office/word/2016/wordml/cid" xmlns:w16se="http://schemas.microsoft.com/office/word/2015/wordml/symex" xmlns:wpg="http://schemas.microsoft.com/office/word/2010/wordprocessingGroup" xmlns:wpi="http://schemas.microsoft.com/office/word/2010/wordprocessingInk" xmlns:wne="http://schemas.microsoft.com/office/word/2006/wordml" xmlns:wps="http://schemas.microsoft.com/office/word/2010/wordprocessingShape" mc:Ignorable="w14 w15 w16se w16cid wp14">
   <w:p>
     <w:pPr>
-      <w:pStyle w:val="Footer"/>
+      <w:pStyle w:val="Chntrang"/>
       <w:pBdr>
         <w:top w:val="single" w:sz="4" w:space="1" w:color="auto"/>
       </w:pBdr>
@@ -19347,69 +19551,69 @@
     </w:r>
     <w:r>
       <w:rPr>
-        <w:rStyle w:val="PageNumber"/>
+        <w:rStyle w:val="Strang"/>
       </w:rPr>
       <w:fldChar w:fldCharType="begin"/>
     </w:r>
     <w:r>
       <w:rPr>
-        <w:rStyle w:val="PageNumber"/>
+        <w:rStyle w:val="Strang"/>
       </w:rPr>
       <w:instrText xml:space="preserve"> PAGE </w:instrText>
     </w:r>
     <w:r>
       <w:rPr>
-        <w:rStyle w:val="PageNumber"/>
+        <w:rStyle w:val="Strang"/>
       </w:rPr>
       <w:fldChar w:fldCharType="separate"/>
     </w:r>
     <w:r>
       <w:rPr>
-        <w:rStyle w:val="PageNumber"/>
+        <w:rStyle w:val="Strang"/>
         <w:noProof/>
       </w:rPr>
       <w:t>17</w:t>
     </w:r>
     <w:r>
       <w:rPr>
-        <w:rStyle w:val="PageNumber"/>
+        <w:rStyle w:val="Strang"/>
       </w:rPr>
       <w:fldChar w:fldCharType="end"/>
     </w:r>
     <w:r>
       <w:rPr>
-        <w:rStyle w:val="PageNumber"/>
+        <w:rStyle w:val="Strang"/>
       </w:rPr>
       <w:t>/</w:t>
     </w:r>
     <w:r>
       <w:rPr>
-        <w:rStyle w:val="PageNumber"/>
+        <w:rStyle w:val="Strang"/>
       </w:rPr>
       <w:fldChar w:fldCharType="begin"/>
     </w:r>
     <w:r>
       <w:rPr>
-        <w:rStyle w:val="PageNumber"/>
+        <w:rStyle w:val="Strang"/>
       </w:rPr>
       <w:instrText xml:space="preserve"> NUMPAGES </w:instrText>
     </w:r>
     <w:r>
       <w:rPr>
-        <w:rStyle w:val="PageNumber"/>
+        <w:rStyle w:val="Strang"/>
       </w:rPr>
       <w:fldChar w:fldCharType="separate"/>
     </w:r>
     <w:r>
       <w:rPr>
-        <w:rStyle w:val="PageNumber"/>
+        <w:rStyle w:val="Strang"/>
         <w:noProof/>
       </w:rPr>
       <w:t>17</w:t>
     </w:r>
     <w:r>
       <w:rPr>
-        <w:rStyle w:val="PageNumber"/>
+        <w:rStyle w:val="Strang"/>
       </w:rPr>
       <w:fldChar w:fldCharType="end"/>
     </w:r>
@@ -19418,7 +19622,7 @@
 </file>
 
 <file path=word/footnotes.xml><?xml version="1.0" encoding="utf-8"?>
-<w:footnotes xmlns:wpc="http://schemas.microsoft.com/office/word/2010/wordprocessingCanvas" xmlns:mc="http://schemas.openxmlformats.org/markup-compatibility/2006" xmlns:o="urn:schemas-microsoft-com:office:office" xmlns:r="http://schemas.openxmlformats.org/officeDocument/2006/relationships" xmlns:m="http://schemas.openxmlformats.org/officeDocument/2006/math" xmlns:v="urn:schemas-microsoft-com:vml" xmlns:wp14="http://schemas.microsoft.com/office/word/2010/wordprocessingDrawing" xmlns:wp="http://schemas.openxmlformats.org/drawingml/2006/wordprocessingDrawing" xmlns:w10="urn:schemas-microsoft-com:office:word" xmlns:w="http://schemas.openxmlformats.org/wordprocessingml/2006/main" xmlns:w14="http://schemas.microsoft.com/office/word/2010/wordml" xmlns:w15="http://schemas.microsoft.com/office/word/2012/wordml" xmlns:wpg="http://schemas.microsoft.com/office/word/2010/wordprocessingGroup" xmlns:wpi="http://schemas.microsoft.com/office/word/2010/wordprocessingInk" xmlns:wne="http://schemas.microsoft.com/office/word/2006/wordml" xmlns:wps="http://schemas.microsoft.com/office/word/2010/wordprocessingShape" mc:Ignorable="w14 w15 wp14">
+<w:footnotes xmlns:wpc="http://schemas.microsoft.com/office/word/2010/wordprocessingCanvas" xmlns:cx="http://schemas.microsoft.com/office/drawing/2014/chartex" xmlns:cx1="http://schemas.microsoft.com/office/drawing/2015/9/8/chartex" xmlns:cx2="http://schemas.microsoft.com/office/drawing/2015/10/21/chartex" xmlns:cx3="http://schemas.microsoft.com/office/drawing/2016/5/9/chartex" xmlns:cx4="http://schemas.microsoft.com/office/drawing/2016/5/10/chartex" xmlns:cx5="http://schemas.microsoft.com/office/drawing/2016/5/11/chartex" xmlns:cx6="http://schemas.microsoft.com/office/drawing/2016/5/12/chartex" xmlns:cx7="http://schemas.microsoft.com/office/drawing/2016/5/13/chartex" xmlns:cx8="http://schemas.microsoft.com/office/drawing/2016/5/14/chartex" xmlns:mc="http://schemas.openxmlformats.org/markup-compatibility/2006" xmlns:aink="http://schemas.microsoft.com/office/drawing/2016/ink" xmlns:am3d="http://schemas.microsoft.com/office/drawing/2017/model3d" xmlns:o="urn:schemas-microsoft-com:office:office" xmlns:r="http://schemas.openxmlformats.org/officeDocument/2006/relationships" xmlns:m="http://schemas.openxmlformats.org/officeDocument/2006/math" xmlns:v="urn:schemas-microsoft-com:vml" xmlns:wp14="http://schemas.microsoft.com/office/word/2010/wordprocessingDrawing" xmlns:wp="http://schemas.openxmlformats.org/drawingml/2006/wordprocessingDrawing" xmlns:w10="urn:schemas-microsoft-com:office:word" xmlns:w="http://schemas.openxmlformats.org/wordprocessingml/2006/main" xmlns:w14="http://schemas.microsoft.com/office/word/2010/wordml" xmlns:w15="http://schemas.microsoft.com/office/word/2012/wordml" xmlns:w16cid="http://schemas.microsoft.com/office/word/2016/wordml/cid" xmlns:w16se="http://schemas.microsoft.com/office/word/2015/wordml/symex" xmlns:wpg="http://schemas.microsoft.com/office/word/2010/wordprocessingGroup" xmlns:wpi="http://schemas.microsoft.com/office/word/2010/wordprocessingInk" xmlns:wne="http://schemas.microsoft.com/office/word/2006/wordml" xmlns:wps="http://schemas.microsoft.com/office/word/2010/wordprocessingShape" mc:Ignorable="w14 w15 w16se w16cid wp14">
   <w:footnote w:type="separator" w:id="-1">
     <w:p>
       <w:r>
@@ -19444,10 +19648,10 @@
 </file>
 
 <file path=word/header1.xml><?xml version="1.0" encoding="utf-8"?>
-<w:hdr xmlns:wpc="http://schemas.microsoft.com/office/word/2010/wordprocessingCanvas" xmlns:mc="http://schemas.openxmlformats.org/markup-compatibility/2006" xmlns:o="urn:schemas-microsoft-com:office:office" xmlns:r="http://schemas.openxmlformats.org/officeDocument/2006/relationships" xmlns:m="http://schemas.openxmlformats.org/officeDocument/2006/math" xmlns:v="urn:schemas-microsoft-com:vml" xmlns:wp14="http://schemas.microsoft.com/office/word/2010/wordprocessingDrawing" xmlns:wp="http://schemas.openxmlformats.org/drawingml/2006/wordprocessingDrawing" xmlns:w10="urn:schemas-microsoft-com:office:word" xmlns:w="http://schemas.openxmlformats.org/wordprocessingml/2006/main" xmlns:w14="http://schemas.microsoft.com/office/word/2010/wordml" xmlns:w15="http://schemas.microsoft.com/office/word/2012/wordml" xmlns:wpg="http://schemas.microsoft.com/office/word/2010/wordprocessingGroup" xmlns:wpi="http://schemas.microsoft.com/office/word/2010/wordprocessingInk" xmlns:wne="http://schemas.microsoft.com/office/word/2006/wordml" xmlns:wps="http://schemas.microsoft.com/office/word/2010/wordprocessingShape" mc:Ignorable="w14 w15 wp14">
+<w:hdr xmlns:wpc="http://schemas.microsoft.com/office/word/2010/wordprocessingCanvas" xmlns:cx="http://schemas.microsoft.com/office/drawing/2014/chartex" xmlns:cx1="http://schemas.microsoft.com/office/drawing/2015/9/8/chartex" xmlns:cx2="http://schemas.microsoft.com/office/drawing/2015/10/21/chartex" xmlns:cx3="http://schemas.microsoft.com/office/drawing/2016/5/9/chartex" xmlns:cx4="http://schemas.microsoft.com/office/drawing/2016/5/10/chartex" xmlns:cx5="http://schemas.microsoft.com/office/drawing/2016/5/11/chartex" xmlns:cx6="http://schemas.microsoft.com/office/drawing/2016/5/12/chartex" xmlns:cx7="http://schemas.microsoft.com/office/drawing/2016/5/13/chartex" xmlns:cx8="http://schemas.microsoft.com/office/drawing/2016/5/14/chartex" xmlns:mc="http://schemas.openxmlformats.org/markup-compatibility/2006" xmlns:aink="http://schemas.microsoft.com/office/drawing/2016/ink" xmlns:am3d="http://schemas.microsoft.com/office/drawing/2017/model3d" xmlns:o="urn:schemas-microsoft-com:office:office" xmlns:r="http://schemas.openxmlformats.org/officeDocument/2006/relationships" xmlns:m="http://schemas.openxmlformats.org/officeDocument/2006/math" xmlns:v="urn:schemas-microsoft-com:vml" xmlns:wp14="http://schemas.microsoft.com/office/word/2010/wordprocessingDrawing" xmlns:wp="http://schemas.openxmlformats.org/drawingml/2006/wordprocessingDrawing" xmlns:w10="urn:schemas-microsoft-com:office:word" xmlns:w="http://schemas.openxmlformats.org/wordprocessingml/2006/main" xmlns:w14="http://schemas.microsoft.com/office/word/2010/wordml" xmlns:w15="http://schemas.microsoft.com/office/word/2012/wordml" xmlns:w16cid="http://schemas.microsoft.com/office/word/2016/wordml/cid" xmlns:w16se="http://schemas.microsoft.com/office/word/2015/wordml/symex" xmlns:wpg="http://schemas.microsoft.com/office/word/2010/wordprocessingGroup" xmlns:wpi="http://schemas.microsoft.com/office/word/2010/wordprocessingInk" xmlns:wne="http://schemas.microsoft.com/office/word/2006/wordml" xmlns:wps="http://schemas.microsoft.com/office/word/2010/wordprocessingShape" mc:Ignorable="w14 w15 w16se w16cid wp14">
   <w:p>
     <w:pPr>
-      <w:pStyle w:val="Header"/>
+      <w:pStyle w:val="utrang"/>
       <w:pBdr>
         <w:bottom w:val="single" w:sz="4" w:space="1" w:color="auto"/>
       </w:pBdr>
@@ -19481,8 +19685,8 @@
 </file>
 
 <file path=word/numbering.xml><?xml version="1.0" encoding="utf-8"?>
-<w:numbering xmlns:wpc="http://schemas.microsoft.com/office/word/2010/wordprocessingCanvas" xmlns:mc="http://schemas.openxmlformats.org/markup-compatibility/2006" xmlns:o="urn:schemas-microsoft-com:office:office" xmlns:r="http://schemas.openxmlformats.org/officeDocument/2006/relationships" xmlns:m="http://schemas.openxmlformats.org/officeDocument/2006/math" xmlns:v="urn:schemas-microsoft-com:vml" xmlns:wp14="http://schemas.microsoft.com/office/word/2010/wordprocessingDrawing" xmlns:wp="http://schemas.openxmlformats.org/drawingml/2006/wordprocessingDrawing" xmlns:w10="urn:schemas-microsoft-com:office:word" xmlns:w="http://schemas.openxmlformats.org/wordprocessingml/2006/main" xmlns:w14="http://schemas.microsoft.com/office/word/2010/wordml" xmlns:w15="http://schemas.microsoft.com/office/word/2012/wordml" xmlns:wpg="http://schemas.microsoft.com/office/word/2010/wordprocessingGroup" xmlns:wpi="http://schemas.microsoft.com/office/word/2010/wordprocessingInk" xmlns:wne="http://schemas.microsoft.com/office/word/2006/wordml" xmlns:wps="http://schemas.microsoft.com/office/word/2010/wordprocessingShape" mc:Ignorable="w14 w15 wp14">
-  <w:abstractNum w:abstractNumId="0">
+<w:numbering xmlns:wpc="http://schemas.microsoft.com/office/word/2010/wordprocessingCanvas" xmlns:cx="http://schemas.microsoft.com/office/drawing/2014/chartex" xmlns:cx1="http://schemas.microsoft.com/office/drawing/2015/9/8/chartex" xmlns:cx2="http://schemas.microsoft.com/office/drawing/2015/10/21/chartex" xmlns:cx3="http://schemas.microsoft.com/office/drawing/2016/5/9/chartex" xmlns:cx4="http://schemas.microsoft.com/office/drawing/2016/5/10/chartex" xmlns:cx5="http://schemas.microsoft.com/office/drawing/2016/5/11/chartex" xmlns:cx6="http://schemas.microsoft.com/office/drawing/2016/5/12/chartex" xmlns:cx7="http://schemas.microsoft.com/office/drawing/2016/5/13/chartex" xmlns:cx8="http://schemas.microsoft.com/office/drawing/2016/5/14/chartex" xmlns:mc="http://schemas.openxmlformats.org/markup-compatibility/2006" xmlns:aink="http://schemas.microsoft.com/office/drawing/2016/ink" xmlns:am3d="http://schemas.microsoft.com/office/drawing/2017/model3d" xmlns:o="urn:schemas-microsoft-com:office:office" xmlns:r="http://schemas.openxmlformats.org/officeDocument/2006/relationships" xmlns:m="http://schemas.openxmlformats.org/officeDocument/2006/math" xmlns:v="urn:schemas-microsoft-com:vml" xmlns:wp14="http://schemas.microsoft.com/office/word/2010/wordprocessingDrawing" xmlns:wp="http://schemas.openxmlformats.org/drawingml/2006/wordprocessingDrawing" xmlns:w10="urn:schemas-microsoft-com:office:word" xmlns:w="http://schemas.openxmlformats.org/wordprocessingml/2006/main" xmlns:w14="http://schemas.microsoft.com/office/word/2010/wordml" xmlns:w15="http://schemas.microsoft.com/office/word/2012/wordml" xmlns:w16cid="http://schemas.microsoft.com/office/word/2016/wordml/cid" xmlns:w16se="http://schemas.microsoft.com/office/word/2015/wordml/symex" xmlns:wpg="http://schemas.microsoft.com/office/word/2010/wordprocessingGroup" xmlns:wpi="http://schemas.microsoft.com/office/word/2010/wordprocessingInk" xmlns:wne="http://schemas.microsoft.com/office/word/2006/wordml" xmlns:wps="http://schemas.microsoft.com/office/word/2010/wordprocessingShape" mc:Ignorable="w14 w15 w16se w16cid wp14">
+  <w:abstractNum w:abstractNumId="0" w15:restartNumberingAfterBreak="0">
     <w:nsid w:val="03DD6CBD"/>
     <w:multiLevelType w:val="hybridMultilevel"/>
     <w:tmpl w:val="BD7CF744"/>
@@ -19598,7 +19802,7 @@
       </w:pPr>
     </w:lvl>
   </w:abstractNum>
-  <w:abstractNum w:abstractNumId="1">
+  <w:abstractNum w:abstractNumId="1" w15:restartNumberingAfterBreak="0">
     <w:nsid w:val="06DB3942"/>
     <w:multiLevelType w:val="hybridMultilevel"/>
     <w:tmpl w:val="7C9499AC"/>
@@ -19687,7 +19891,7 @@
       </w:pPr>
     </w:lvl>
   </w:abstractNum>
-  <w:abstractNum w:abstractNumId="2">
+  <w:abstractNum w:abstractNumId="2" w15:restartNumberingAfterBreak="0">
     <w:nsid w:val="0A6B62D3"/>
     <w:multiLevelType w:val="hybridMultilevel"/>
     <w:tmpl w:val="1AD815F4"/>
@@ -19776,7 +19980,7 @@
       </w:pPr>
     </w:lvl>
   </w:abstractNum>
-  <w:abstractNum w:abstractNumId="3">
+  <w:abstractNum w:abstractNumId="3" w15:restartNumberingAfterBreak="0">
     <w:nsid w:val="0BA27028"/>
     <w:multiLevelType w:val="hybridMultilevel"/>
     <w:tmpl w:val="9FE21FE8"/>
@@ -19865,7 +20069,7 @@
       </w:pPr>
     </w:lvl>
   </w:abstractNum>
-  <w:abstractNum w:abstractNumId="4">
+  <w:abstractNum w:abstractNumId="4" w15:restartNumberingAfterBreak="0">
     <w:nsid w:val="0D232E88"/>
     <w:multiLevelType w:val="hybridMultilevel"/>
     <w:tmpl w:val="78887F6E"/>
@@ -19977,7 +20181,7 @@
       </w:rPr>
     </w:lvl>
   </w:abstractNum>
-  <w:abstractNum w:abstractNumId="5">
+  <w:abstractNum w:abstractNumId="5" w15:restartNumberingAfterBreak="0">
     <w:nsid w:val="10733F71"/>
     <w:multiLevelType w:val="hybridMultilevel"/>
     <w:tmpl w:val="DB586A1C"/>
@@ -20093,7 +20297,7 @@
       </w:pPr>
     </w:lvl>
   </w:abstractNum>
-  <w:abstractNum w:abstractNumId="6">
+  <w:abstractNum w:abstractNumId="6" w15:restartNumberingAfterBreak="0">
     <w:nsid w:val="17F82762"/>
     <w:multiLevelType w:val="hybridMultilevel"/>
     <w:tmpl w:val="441AEA16"/>
@@ -20208,7 +20412,7 @@
       </w:pPr>
     </w:lvl>
   </w:abstractNum>
-  <w:abstractNum w:abstractNumId="7">
+  <w:abstractNum w:abstractNumId="7" w15:restartNumberingAfterBreak="0">
     <w:nsid w:val="1BA65CDF"/>
     <w:multiLevelType w:val="hybridMultilevel"/>
     <w:tmpl w:val="BBBA60CA"/>
@@ -20320,7 +20524,7 @@
       </w:pPr>
     </w:lvl>
   </w:abstractNum>
-  <w:abstractNum w:abstractNumId="8">
+  <w:abstractNum w:abstractNumId="8" w15:restartNumberingAfterBreak="0">
     <w:nsid w:val="1D0D36E7"/>
     <w:multiLevelType w:val="hybridMultilevel"/>
     <w:tmpl w:val="E25C7EE6"/>
@@ -20436,7 +20640,7 @@
       </w:pPr>
     </w:lvl>
   </w:abstractNum>
-  <w:abstractNum w:abstractNumId="9">
+  <w:abstractNum w:abstractNumId="9" w15:restartNumberingAfterBreak="0">
     <w:nsid w:val="1F6D448D"/>
     <w:multiLevelType w:val="hybridMultilevel"/>
     <w:tmpl w:val="9FE21FE8"/>
@@ -20525,7 +20729,7 @@
       </w:pPr>
     </w:lvl>
   </w:abstractNum>
-  <w:abstractNum w:abstractNumId="10">
+  <w:abstractNum w:abstractNumId="10" w15:restartNumberingAfterBreak="0">
     <w:nsid w:val="1F7E52C7"/>
     <w:multiLevelType w:val="hybridMultilevel"/>
     <w:tmpl w:val="5A0044A6"/>
@@ -20638,7 +20842,7 @@
       </w:rPr>
     </w:lvl>
   </w:abstractNum>
-  <w:abstractNum w:abstractNumId="11">
+  <w:abstractNum w:abstractNumId="11" w15:restartNumberingAfterBreak="0">
     <w:nsid w:val="24057A8E"/>
     <w:multiLevelType w:val="hybridMultilevel"/>
     <w:tmpl w:val="2318D6B4"/>
@@ -20754,7 +20958,7 @@
       </w:pPr>
     </w:lvl>
   </w:abstractNum>
-  <w:abstractNum w:abstractNumId="12">
+  <w:abstractNum w:abstractNumId="12" w15:restartNumberingAfterBreak="0">
     <w:nsid w:val="26320031"/>
     <w:multiLevelType w:val="hybridMultilevel"/>
     <w:tmpl w:val="245055C4"/>
@@ -20894,7 +21098,7 @@
       </w:rPr>
     </w:lvl>
   </w:abstractNum>
-  <w:abstractNum w:abstractNumId="13">
+  <w:abstractNum w:abstractNumId="13" w15:restartNumberingAfterBreak="0">
     <w:nsid w:val="263C0DF5"/>
     <w:multiLevelType w:val="hybridMultilevel"/>
     <w:tmpl w:val="3FCE3BD0"/>
@@ -21007,7 +21211,7 @@
       </w:rPr>
     </w:lvl>
   </w:abstractNum>
-  <w:abstractNum w:abstractNumId="14">
+  <w:abstractNum w:abstractNumId="14" w15:restartNumberingAfterBreak="0">
     <w:nsid w:val="27355B96"/>
     <w:multiLevelType w:val="hybridMultilevel"/>
     <w:tmpl w:val="5DC6D166"/>
@@ -21123,7 +21327,7 @@
       </w:pPr>
     </w:lvl>
   </w:abstractNum>
-  <w:abstractNum w:abstractNumId="15">
+  <w:abstractNum w:abstractNumId="15" w15:restartNumberingAfterBreak="0">
     <w:nsid w:val="2D695BB4"/>
     <w:multiLevelType w:val="hybridMultilevel"/>
     <w:tmpl w:val="C0D8AB26"/>
@@ -21212,7 +21416,7 @@
       </w:pPr>
     </w:lvl>
   </w:abstractNum>
-  <w:abstractNum w:abstractNumId="16">
+  <w:abstractNum w:abstractNumId="16" w15:restartNumberingAfterBreak="0">
     <w:nsid w:val="2F2730E7"/>
     <w:multiLevelType w:val="hybridMultilevel"/>
     <w:tmpl w:val="A0044DCC"/>
@@ -21328,7 +21532,7 @@
       </w:pPr>
     </w:lvl>
   </w:abstractNum>
-  <w:abstractNum w:abstractNumId="17">
+  <w:abstractNum w:abstractNumId="17" w15:restartNumberingAfterBreak="0">
     <w:nsid w:val="30DB7F5D"/>
     <w:multiLevelType w:val="hybridMultilevel"/>
     <w:tmpl w:val="053E76E0"/>
@@ -21417,7 +21621,7 @@
       </w:pPr>
     </w:lvl>
   </w:abstractNum>
-  <w:abstractNum w:abstractNumId="18">
+  <w:abstractNum w:abstractNumId="18" w15:restartNumberingAfterBreak="0">
     <w:nsid w:val="33F916D9"/>
     <w:multiLevelType w:val="hybridMultilevel"/>
     <w:tmpl w:val="772C49AE"/>
@@ -21503,7 +21707,7 @@
       </w:pPr>
     </w:lvl>
   </w:abstractNum>
-  <w:abstractNum w:abstractNumId="19">
+  <w:abstractNum w:abstractNumId="19" w15:restartNumberingAfterBreak="0">
     <w:nsid w:val="39CA2E91"/>
     <w:multiLevelType w:val="hybridMultilevel"/>
     <w:tmpl w:val="41F0F890"/>
@@ -21618,7 +21822,7 @@
       </w:pPr>
     </w:lvl>
   </w:abstractNum>
-  <w:abstractNum w:abstractNumId="20">
+  <w:abstractNum w:abstractNumId="20" w15:restartNumberingAfterBreak="0">
     <w:nsid w:val="438915D2"/>
     <w:multiLevelType w:val="hybridMultilevel"/>
     <w:tmpl w:val="E2BA88D6"/>
@@ -21734,7 +21938,7 @@
       </w:pPr>
     </w:lvl>
   </w:abstractNum>
-  <w:abstractNum w:abstractNumId="21">
+  <w:abstractNum w:abstractNumId="21" w15:restartNumberingAfterBreak="0">
     <w:nsid w:val="4AE27DB7"/>
     <w:multiLevelType w:val="hybridMultilevel"/>
     <w:tmpl w:val="47E21464"/>
@@ -21847,14 +22051,14 @@
       </w:pPr>
     </w:lvl>
   </w:abstractNum>
-  <w:abstractNum w:abstractNumId="22">
+  <w:abstractNum w:abstractNumId="22" w15:restartNumberingAfterBreak="0">
     <w:nsid w:val="5ED96C3A"/>
     <w:multiLevelType w:val="multilevel"/>
     <w:tmpl w:val="B0CE52F4"/>
     <w:lvl w:ilvl="0">
       <w:start w:val="1"/>
       <w:numFmt w:val="decimal"/>
-      <w:pStyle w:val="Heading1"/>
+      <w:pStyle w:val="u1"/>
       <w:lvlText w:val="%1"/>
       <w:lvlJc w:val="left"/>
       <w:pPr>
@@ -21867,7 +22071,7 @@
     <w:lvl w:ilvl="1">
       <w:start w:val="1"/>
       <w:numFmt w:val="decimal"/>
-      <w:pStyle w:val="Heading2"/>
+      <w:pStyle w:val="u2"/>
       <w:lvlText w:val="%1.%2"/>
       <w:lvlJc w:val="left"/>
       <w:pPr>
@@ -21880,7 +22084,7 @@
     <w:lvl w:ilvl="2">
       <w:start w:val="1"/>
       <w:numFmt w:val="decimal"/>
-      <w:pStyle w:val="Heading3"/>
+      <w:pStyle w:val="u3"/>
       <w:lvlText w:val="%1.%2.%3"/>
       <w:lvlJc w:val="left"/>
       <w:pPr>
@@ -21893,7 +22097,7 @@
     <w:lvl w:ilvl="3">
       <w:start w:val="1"/>
       <w:numFmt w:val="decimal"/>
-      <w:pStyle w:val="Heading4"/>
+      <w:pStyle w:val="u4"/>
       <w:lvlText w:val="%1.%2.%3.%4"/>
       <w:lvlJc w:val="left"/>
       <w:pPr>
@@ -21906,7 +22110,7 @@
     <w:lvl w:ilvl="4">
       <w:start w:val="1"/>
       <w:numFmt w:val="decimal"/>
-      <w:pStyle w:val="Heading5"/>
+      <w:pStyle w:val="u5"/>
       <w:lvlText w:val="%1.%2.%3.%4.%5"/>
       <w:lvlJc w:val="left"/>
       <w:pPr>
@@ -21919,7 +22123,7 @@
     <w:lvl w:ilvl="5">
       <w:start w:val="1"/>
       <w:numFmt w:val="decimal"/>
-      <w:pStyle w:val="Heading6"/>
+      <w:pStyle w:val="u6"/>
       <w:lvlText w:val="%1.%2.%3.%4.%5.%6"/>
       <w:lvlJc w:val="left"/>
       <w:pPr>
@@ -21932,7 +22136,7 @@
     <w:lvl w:ilvl="6">
       <w:start w:val="1"/>
       <w:numFmt w:val="decimal"/>
-      <w:pStyle w:val="Heading7"/>
+      <w:pStyle w:val="u7"/>
       <w:lvlText w:val="%1.%2.%3.%4.%5.%6.%7"/>
       <w:lvlJc w:val="left"/>
       <w:pPr>
@@ -21945,7 +22149,7 @@
     <w:lvl w:ilvl="7">
       <w:start w:val="1"/>
       <w:numFmt w:val="decimal"/>
-      <w:pStyle w:val="Heading8"/>
+      <w:pStyle w:val="u8"/>
       <w:lvlText w:val="%1.%2.%3.%4.%5.%6.%7.%8"/>
       <w:lvlJc w:val="left"/>
       <w:pPr>
@@ -21958,7 +22162,7 @@
     <w:lvl w:ilvl="8">
       <w:start w:val="1"/>
       <w:numFmt w:val="decimal"/>
-      <w:pStyle w:val="Heading9"/>
+      <w:pStyle w:val="u9"/>
       <w:lvlText w:val="%1.%2.%3.%4.%5.%6.%7.%8.%9"/>
       <w:lvlJc w:val="left"/>
       <w:pPr>
@@ -21969,7 +22173,7 @@
       </w:pPr>
     </w:lvl>
   </w:abstractNum>
-  <w:abstractNum w:abstractNumId="23">
+  <w:abstractNum w:abstractNumId="23" w15:restartNumberingAfterBreak="0">
     <w:nsid w:val="604B6E32"/>
     <w:multiLevelType w:val="hybridMultilevel"/>
     <w:tmpl w:val="498864BA"/>
@@ -22083,7 +22287,7 @@
       </w:rPr>
     </w:lvl>
   </w:abstractNum>
-  <w:abstractNum w:abstractNumId="24">
+  <w:abstractNum w:abstractNumId="24" w15:restartNumberingAfterBreak="0">
     <w:nsid w:val="682776F4"/>
     <w:multiLevelType w:val="hybridMultilevel"/>
     <w:tmpl w:val="5D389F64"/>
@@ -22199,7 +22403,7 @@
       </w:pPr>
     </w:lvl>
   </w:abstractNum>
-  <w:abstractNum w:abstractNumId="25">
+  <w:abstractNum w:abstractNumId="25" w15:restartNumberingAfterBreak="0">
     <w:nsid w:val="712A1F96"/>
     <w:multiLevelType w:val="hybridMultilevel"/>
     <w:tmpl w:val="34DA2130"/>
@@ -22314,7 +22518,7 @@
       </w:pPr>
     </w:lvl>
   </w:abstractNum>
-  <w:abstractNum w:abstractNumId="26">
+  <w:abstractNum w:abstractNumId="26" w15:restartNumberingAfterBreak="0">
     <w:nsid w:val="75192178"/>
     <w:multiLevelType w:val="hybridMultilevel"/>
     <w:tmpl w:val="77E62DEA"/>
@@ -22427,7 +22631,7 @@
       </w:rPr>
     </w:lvl>
   </w:abstractNum>
-  <w:abstractNum w:abstractNumId="27">
+  <w:abstractNum w:abstractNumId="27" w15:restartNumberingAfterBreak="0">
     <w:nsid w:val="7BA2467E"/>
     <w:multiLevelType w:val="hybridMultilevel"/>
     <w:tmpl w:val="091E348A"/>
@@ -22643,8 +22847,16 @@
 </w:numbering>
 </file>
 
+<file path=word/people.xml><?xml version="1.0" encoding="utf-8"?>
+<w15:people xmlns:wpc="http://schemas.microsoft.com/office/word/2010/wordprocessingCanvas" xmlns:cx="http://schemas.microsoft.com/office/drawing/2014/chartex" xmlns:cx1="http://schemas.microsoft.com/office/drawing/2015/9/8/chartex" xmlns:cx2="http://schemas.microsoft.com/office/drawing/2015/10/21/chartex" xmlns:cx3="http://schemas.microsoft.com/office/drawing/2016/5/9/chartex" xmlns:cx4="http://schemas.microsoft.com/office/drawing/2016/5/10/chartex" xmlns:cx5="http://schemas.microsoft.com/office/drawing/2016/5/11/chartex" xmlns:cx6="http://schemas.microsoft.com/office/drawing/2016/5/12/chartex" xmlns:cx7="http://schemas.microsoft.com/office/drawing/2016/5/13/chartex" xmlns:cx8="http://schemas.microsoft.com/office/drawing/2016/5/14/chartex" xmlns:mc="http://schemas.openxmlformats.org/markup-compatibility/2006" xmlns:aink="http://schemas.microsoft.com/office/drawing/2016/ink" xmlns:am3d="http://schemas.microsoft.com/office/drawing/2017/model3d" xmlns:o="urn:schemas-microsoft-com:office:office" xmlns:r="http://schemas.openxmlformats.org/officeDocument/2006/relationships" xmlns:m="http://schemas.openxmlformats.org/officeDocument/2006/math" xmlns:v="urn:schemas-microsoft-com:vml" xmlns:wp14="http://schemas.microsoft.com/office/word/2010/wordprocessingDrawing" xmlns:wp="http://schemas.openxmlformats.org/drawingml/2006/wordprocessingDrawing" xmlns:w10="urn:schemas-microsoft-com:office:word" xmlns:w="http://schemas.openxmlformats.org/wordprocessingml/2006/main" xmlns:w14="http://schemas.microsoft.com/office/word/2010/wordml" xmlns:w15="http://schemas.microsoft.com/office/word/2012/wordml" xmlns:w16cid="http://schemas.microsoft.com/office/word/2016/wordml/cid" xmlns:w16se="http://schemas.microsoft.com/office/word/2015/wordml/symex" xmlns:wpg="http://schemas.microsoft.com/office/word/2010/wordprocessingGroup" xmlns:wpi="http://schemas.microsoft.com/office/word/2010/wordprocessingInk" xmlns:wne="http://schemas.microsoft.com/office/word/2006/wordml" xmlns:wps="http://schemas.microsoft.com/office/word/2010/wordprocessingShape" mc:Ignorable="w14 w15 w16se w16cid wp14">
+  <w15:person w15:author="Lucy Lucy">
+    <w15:presenceInfo w15:providerId="Windows Live" w15:userId="8320ee512d6c523c"/>
+  </w15:person>
+</w15:people>
+</file>
+
 <file path=word/styles.xml><?xml version="1.0" encoding="utf-8"?>
-<w:styles xmlns:mc="http://schemas.openxmlformats.org/markup-compatibility/2006" xmlns:r="http://schemas.openxmlformats.org/officeDocument/2006/relationships" xmlns:w="http://schemas.openxmlformats.org/wordprocessingml/2006/main" xmlns:w14="http://schemas.microsoft.com/office/word/2010/wordml" xmlns:w15="http://schemas.microsoft.com/office/word/2012/wordml" mc:Ignorable="w14 w15">
+<w:styles xmlns:mc="http://schemas.openxmlformats.org/markup-compatibility/2006" xmlns:r="http://schemas.openxmlformats.org/officeDocument/2006/relationships" xmlns:w="http://schemas.openxmlformats.org/wordprocessingml/2006/main" xmlns:w14="http://schemas.microsoft.com/office/word/2010/wordml" xmlns:w15="http://schemas.microsoft.com/office/word/2012/wordml" xmlns:w16cid="http://schemas.microsoft.com/office/word/2016/wordml/cid" xmlns:w16se="http://schemas.microsoft.com/office/word/2015/wordml/symex" mc:Ignorable="w14 w15 w16se w16cid">
   <w:docDefaults>
     <w:rPrDefault>
       <w:rPr>
@@ -22654,7 +22866,7 @@
     </w:rPrDefault>
     <w:pPrDefault/>
   </w:docDefaults>
-  <w:latentStyles w:defLockedState="0" w:defUIPriority="0" w:defSemiHidden="0" w:defUnhideWhenUsed="0" w:defQFormat="0" w:count="371">
+  <w:latentStyles w:defLockedState="0" w:defUIPriority="0" w:defSemiHidden="0" w:defUnhideWhenUsed="0" w:defQFormat="0" w:count="375">
     <w:lsdException w:name="Normal" w:qFormat="1"/>
     <w:lsdException w:name="heading 1" w:qFormat="1"/>
     <w:lsdException w:name="heading 2" w:qFormat="1"/>
@@ -22754,7 +22966,6 @@
     <w:lsdException w:name="HTML Sample" w:semiHidden="1" w:unhideWhenUsed="1"/>
     <w:lsdException w:name="HTML Typewriter" w:semiHidden="1" w:unhideWhenUsed="1"/>
     <w:lsdException w:name="HTML Variable" w:semiHidden="1" w:unhideWhenUsed="1"/>
-    <w:lsdException w:name="Normal Table" w:semiHidden="1" w:unhideWhenUsed="1"/>
     <w:lsdException w:name="annotation subject" w:semiHidden="1" w:unhideWhenUsed="1"/>
     <w:lsdException w:name="No List" w:semiHidden="1" w:uiPriority="99" w:unhideWhenUsed="1"/>
     <w:lsdException w:name="Outline List 1" w:semiHidden="1" w:unhideWhenUsed="1"/>
@@ -22798,10 +23009,8 @@
     <w:lsdException w:name="Table Elegant" w:semiHidden="1" w:unhideWhenUsed="1"/>
     <w:lsdException w:name="Table Professional" w:semiHidden="1" w:unhideWhenUsed="1"/>
     <w:lsdException w:name="Table Subtle 1" w:semiHidden="1" w:unhideWhenUsed="1"/>
-    <w:lsdException w:name="Table Subtle 2" w:semiHidden="1" w:unhideWhenUsed="1"/>
     <w:lsdException w:name="Table Web 1" w:semiHidden="1" w:unhideWhenUsed="1"/>
     <w:lsdException w:name="Table Web 2" w:semiHidden="1" w:unhideWhenUsed="1"/>
-    <w:lsdException w:name="Table Web 3" w:semiHidden="1" w:unhideWhenUsed="1"/>
     <w:lsdException w:name="Balloon Text" w:semiHidden="1" w:unhideWhenUsed="1"/>
     <w:lsdException w:name="Table Theme" w:semiHidden="1" w:unhideWhenUsed="1"/>
     <w:lsdException w:name="Placeholder Text" w:semiHidden="1" w:uiPriority="99"/>
@@ -23019,8 +23228,12 @@
     <w:lsdException w:name="List Table 5 Dark Accent 6" w:uiPriority="50"/>
     <w:lsdException w:name="List Table 6 Colorful Accent 6" w:uiPriority="51"/>
     <w:lsdException w:name="List Table 7 Colorful Accent 6" w:uiPriority="52"/>
+    <w:lsdException w:name="Mention" w:semiHidden="1" w:uiPriority="99" w:unhideWhenUsed="1"/>
+    <w:lsdException w:name="Smart Hyperlink" w:semiHidden="1" w:uiPriority="99" w:unhideWhenUsed="1"/>
+    <w:lsdException w:name="Hashtag" w:semiHidden="1" w:uiPriority="99" w:unhideWhenUsed="1"/>
+    <w:lsdException w:name="Unresolved Mention" w:semiHidden="1" w:uiPriority="99" w:unhideWhenUsed="1"/>
   </w:latentStyles>
-  <w:style w:type="paragraph" w:default="1" w:styleId="Normal">
+  <w:style w:type="paragraph" w:default="1" w:styleId="Binhthng">
     <w:name w:val="Normal"/>
     <w:qFormat/>
     <w:rsid w:val="00660D9E"/>
@@ -23032,10 +23245,10 @@
       <w:rFonts w:ascii="Arial" w:hAnsi="Arial"/>
     </w:rPr>
   </w:style>
-  <w:style w:type="paragraph" w:styleId="Heading1">
+  <w:style w:type="paragraph" w:styleId="u1">
     <w:name w:val="heading 1"/>
-    <w:basedOn w:val="Normal"/>
-    <w:next w:val="Normal"/>
+    <w:basedOn w:val="Binhthng"/>
+    <w:next w:val="Binhthng"/>
     <w:qFormat/>
     <w:rsid w:val="00C1327F"/>
     <w:pPr>
@@ -23055,10 +23268,10 @@
       <w:szCs w:val="32"/>
     </w:rPr>
   </w:style>
-  <w:style w:type="paragraph" w:styleId="Heading2">
+  <w:style w:type="paragraph" w:styleId="u2">
     <w:name w:val="heading 2"/>
-    <w:basedOn w:val="Normal"/>
-    <w:next w:val="Normal"/>
+    <w:basedOn w:val="Binhthng"/>
+    <w:next w:val="Binhthng"/>
     <w:qFormat/>
     <w:rsid w:val="00C1327F"/>
     <w:pPr>
@@ -23079,10 +23292,10 @@
       <w:szCs w:val="24"/>
     </w:rPr>
   </w:style>
-  <w:style w:type="paragraph" w:styleId="Heading3">
+  <w:style w:type="paragraph" w:styleId="u3">
     <w:name w:val="heading 3"/>
-    <w:basedOn w:val="Normal"/>
-    <w:next w:val="Normal"/>
+    <w:basedOn w:val="Binhthng"/>
+    <w:next w:val="Binhthng"/>
     <w:qFormat/>
     <w:rsid w:val="00C1327F"/>
     <w:pPr>
@@ -23101,10 +23314,10 @@
       <w:i/>
     </w:rPr>
   </w:style>
-  <w:style w:type="paragraph" w:styleId="Heading4">
+  <w:style w:type="paragraph" w:styleId="u4">
     <w:name w:val="heading 4"/>
-    <w:basedOn w:val="Normal"/>
-    <w:next w:val="Normal"/>
+    <w:basedOn w:val="Binhthng"/>
+    <w:next w:val="Binhthng"/>
     <w:qFormat/>
     <w:rsid w:val="00C1327F"/>
     <w:pPr>
@@ -23124,10 +23337,10 @@
       <w:szCs w:val="28"/>
     </w:rPr>
   </w:style>
-  <w:style w:type="paragraph" w:styleId="Heading5">
+  <w:style w:type="paragraph" w:styleId="u5">
     <w:name w:val="heading 5"/>
-    <w:basedOn w:val="Normal"/>
-    <w:next w:val="Normal"/>
+    <w:basedOn w:val="Binhthng"/>
+    <w:next w:val="Binhthng"/>
     <w:qFormat/>
     <w:rsid w:val="00C1327F"/>
     <w:pPr>
@@ -23147,10 +23360,10 @@
       <w:szCs w:val="26"/>
     </w:rPr>
   </w:style>
-  <w:style w:type="paragraph" w:styleId="Heading6">
+  <w:style w:type="paragraph" w:styleId="u6">
     <w:name w:val="heading 6"/>
-    <w:basedOn w:val="Normal"/>
-    <w:next w:val="Normal"/>
+    <w:basedOn w:val="Binhthng"/>
+    <w:next w:val="Binhthng"/>
     <w:qFormat/>
     <w:rsid w:val="00C1327F"/>
     <w:pPr>
@@ -23169,10 +23382,10 @@
       <w:szCs w:val="22"/>
     </w:rPr>
   </w:style>
-  <w:style w:type="paragraph" w:styleId="Heading7">
+  <w:style w:type="paragraph" w:styleId="u7">
     <w:name w:val="heading 7"/>
-    <w:basedOn w:val="Normal"/>
-    <w:next w:val="Normal"/>
+    <w:basedOn w:val="Binhthng"/>
+    <w:next w:val="Binhthng"/>
     <w:qFormat/>
     <w:rsid w:val="00C1327F"/>
     <w:pPr>
@@ -23189,10 +23402,10 @@
       <w:szCs w:val="24"/>
     </w:rPr>
   </w:style>
-  <w:style w:type="paragraph" w:styleId="Heading8">
+  <w:style w:type="paragraph" w:styleId="u8">
     <w:name w:val="heading 8"/>
-    <w:basedOn w:val="Normal"/>
-    <w:next w:val="Normal"/>
+    <w:basedOn w:val="Binhthng"/>
+    <w:next w:val="Binhthng"/>
     <w:qFormat/>
     <w:rsid w:val="00C1327F"/>
     <w:pPr>
@@ -23211,10 +23424,10 @@
       <w:szCs w:val="24"/>
     </w:rPr>
   </w:style>
-  <w:style w:type="paragraph" w:styleId="Heading9">
+  <w:style w:type="paragraph" w:styleId="u9">
     <w:name w:val="heading 9"/>
-    <w:basedOn w:val="Normal"/>
-    <w:next w:val="Normal"/>
+    <w:basedOn w:val="Binhthng"/>
+    <w:next w:val="Binhthng"/>
     <w:qFormat/>
     <w:rsid w:val="00C1327F"/>
     <w:pPr>
@@ -23231,13 +23444,13 @@
       <w:szCs w:val="22"/>
     </w:rPr>
   </w:style>
-  <w:style w:type="character" w:default="1" w:styleId="DefaultParagraphFont">
+  <w:style w:type="character" w:default="1" w:styleId="Phngmcinhcuaoanvn">
     <w:name w:val="Default Paragraph Font"/>
     <w:uiPriority w:val="1"/>
     <w:semiHidden/>
     <w:unhideWhenUsed/>
   </w:style>
-  <w:style w:type="table" w:default="1" w:styleId="TableNormal">
+  <w:style w:type="table" w:default="1" w:styleId="BangThngthng">
     <w:name w:val="Normal Table"/>
     <w:uiPriority w:val="99"/>
     <w:semiHidden/>
@@ -23252,15 +23465,15 @@
       </w:tblCellMar>
     </w:tblPr>
   </w:style>
-  <w:style w:type="numbering" w:default="1" w:styleId="NoList">
+  <w:style w:type="numbering" w:default="1" w:styleId="Khngco">
     <w:name w:val="No List"/>
     <w:uiPriority w:val="99"/>
     <w:semiHidden/>
     <w:unhideWhenUsed/>
   </w:style>
-  <w:style w:type="paragraph" w:styleId="Header">
+  <w:style w:type="paragraph" w:styleId="utrang">
     <w:name w:val="header"/>
-    <w:basedOn w:val="Normal"/>
+    <w:basedOn w:val="Binhthng"/>
     <w:rsid w:val="00660D9E"/>
     <w:pPr>
       <w:tabs>
@@ -23269,9 +23482,9 @@
       </w:tabs>
     </w:pPr>
   </w:style>
-  <w:style w:type="paragraph" w:styleId="Footer">
+  <w:style w:type="paragraph" w:styleId="Chntrang">
     <w:name w:val="footer"/>
-    <w:basedOn w:val="Normal"/>
+    <w:basedOn w:val="Binhthng"/>
     <w:rsid w:val="00660D9E"/>
     <w:pPr>
       <w:tabs>
@@ -23280,21 +23493,20 @@
       </w:tabs>
     </w:pPr>
   </w:style>
-  <w:style w:type="character" w:styleId="PageNumber">
+  <w:style w:type="character" w:styleId="Strang">
     <w:name w:val="page number"/>
-    <w:basedOn w:val="DefaultParagraphFont"/>
+    <w:basedOn w:val="Phngmcinhcuaoanvn"/>
     <w:rsid w:val="00BF5369"/>
   </w:style>
-  <w:style w:type="table" w:styleId="TableGrid">
+  <w:style w:type="table" w:styleId="LiBang">
     <w:name w:val="Table Grid"/>
-    <w:basedOn w:val="TableNormal"/>
+    <w:basedOn w:val="BangThngthng"/>
     <w:rsid w:val="00BF5369"/>
     <w:pPr>
       <w:spacing w:before="120" w:line="312" w:lineRule="auto"/>
       <w:jc w:val="both"/>
     </w:pPr>
     <w:tblPr>
-      <w:tblInd w:w="0" w:type="dxa"/>
       <w:tblBorders>
         <w:top w:val="single" w:sz="4" w:space="0" w:color="auto"/>
         <w:left w:val="single" w:sz="4" w:space="0" w:color="auto"/>
@@ -23303,27 +23515,21 @@
         <w:insideH w:val="single" w:sz="4" w:space="0" w:color="auto"/>
         <w:insideV w:val="single" w:sz="4" w:space="0" w:color="auto"/>
       </w:tblBorders>
-      <w:tblCellMar>
-        <w:top w:w="0" w:type="dxa"/>
-        <w:left w:w="108" w:type="dxa"/>
-        <w:bottom w:w="0" w:type="dxa"/>
-        <w:right w:w="108" w:type="dxa"/>
-      </w:tblCellMar>
     </w:tblPr>
   </w:style>
-  <w:style w:type="paragraph" w:styleId="TOC1">
+  <w:style w:type="paragraph" w:styleId="Mucluc1">
     <w:name w:val="toc 1"/>
-    <w:basedOn w:val="Normal"/>
-    <w:next w:val="Normal"/>
+    <w:basedOn w:val="Binhthng"/>
+    <w:next w:val="Binhthng"/>
     <w:autoRedefine/>
     <w:uiPriority w:val="39"/>
     <w:qFormat/>
     <w:rsid w:val="00F51113"/>
   </w:style>
-  <w:style w:type="paragraph" w:styleId="TOC2">
+  <w:style w:type="paragraph" w:styleId="Mucluc2">
     <w:name w:val="toc 2"/>
-    <w:basedOn w:val="Normal"/>
-    <w:next w:val="Normal"/>
+    <w:basedOn w:val="Binhthng"/>
+    <w:next w:val="Binhthng"/>
     <w:autoRedefine/>
     <w:uiPriority w:val="39"/>
     <w:qFormat/>
@@ -23332,9 +23538,9 @@
       <w:ind w:left="200"/>
     </w:pPr>
   </w:style>
-  <w:style w:type="character" w:styleId="Hyperlink">
+  <w:style w:type="character" w:styleId="Siuktni">
     <w:name w:val="Hyperlink"/>
-    <w:basedOn w:val="DefaultParagraphFont"/>
+    <w:basedOn w:val="Phngmcinhcuaoanvn"/>
     <w:uiPriority w:val="99"/>
     <w:rsid w:val="00F51113"/>
     <w:rPr>
@@ -23342,9 +23548,9 @@
       <w:u w:val="single"/>
     </w:rPr>
   </w:style>
-  <w:style w:type="paragraph" w:styleId="FootnoteText">
+  <w:style w:type="paragraph" w:styleId="VnbanCcchu">
     <w:name w:val="footnote text"/>
-    <w:basedOn w:val="Normal"/>
+    <w:basedOn w:val="Binhthng"/>
     <w:semiHidden/>
     <w:rsid w:val="00B27909"/>
     <w:rPr>
@@ -23352,18 +23558,18 @@
       <w:szCs w:val="16"/>
     </w:rPr>
   </w:style>
-  <w:style w:type="character" w:styleId="FootnoteReference">
+  <w:style w:type="character" w:styleId="ThamchiuCcchu">
     <w:name w:val="footnote reference"/>
-    <w:basedOn w:val="DefaultParagraphFont"/>
+    <w:basedOn w:val="Phngmcinhcuaoanvn"/>
     <w:semiHidden/>
     <w:rsid w:val="00402207"/>
     <w:rPr>
       <w:vertAlign w:val="superscript"/>
     </w:rPr>
   </w:style>
-  <w:style w:type="paragraph" w:styleId="DocumentMap">
+  <w:style w:type="paragraph" w:styleId="Bantailiu">
     <w:name w:val="Document Map"/>
-    <w:basedOn w:val="Normal"/>
+    <w:basedOn w:val="Binhthng"/>
     <w:semiHidden/>
     <w:rsid w:val="005830E8"/>
     <w:pPr>
@@ -23375,7 +23581,7 @@
   </w:style>
   <w:style w:type="paragraph" w:customStyle="1" w:styleId="comment">
     <w:name w:val="comment"/>
-    <w:basedOn w:val="Normal"/>
+    <w:basedOn w:val="Binhthng"/>
     <w:rsid w:val="006C5F2D"/>
     <w:pPr>
       <w:spacing w:line="360" w:lineRule="auto"/>
@@ -23390,11 +23596,11 @@
       <w:lang w:eastAsia="ja-JP"/>
     </w:rPr>
   </w:style>
-  <w:style w:type="paragraph" w:styleId="Caption">
+  <w:style w:type="paragraph" w:styleId="Chuthich">
     <w:name w:val="caption"/>
     <w:aliases w:val="Picture"/>
-    <w:basedOn w:val="Normal"/>
-    <w:next w:val="Normal"/>
+    <w:basedOn w:val="Binhthng"/>
+    <w:next w:val="Binhthng"/>
     <w:qFormat/>
     <w:rsid w:val="007D1447"/>
     <w:pPr>
@@ -23409,10 +23615,10 @@
       <w:sz w:val="24"/>
     </w:rPr>
   </w:style>
-  <w:style w:type="paragraph" w:styleId="BalloonText">
+  <w:style w:type="paragraph" w:styleId="Bongchuthich">
     <w:name w:val="Balloon Text"/>
-    <w:basedOn w:val="Normal"/>
-    <w:link w:val="BalloonTextChar"/>
+    <w:basedOn w:val="Binhthng"/>
+    <w:link w:val="BongchuthichChar"/>
     <w:rsid w:val="00AF3A14"/>
     <w:pPr>
       <w:spacing w:before="0" w:line="240" w:lineRule="auto"/>
@@ -23423,10 +23629,10 @@
       <w:szCs w:val="16"/>
     </w:rPr>
   </w:style>
-  <w:style w:type="character" w:customStyle="1" w:styleId="BalloonTextChar">
-    <w:name w:val="Balloon Text Char"/>
-    <w:basedOn w:val="DefaultParagraphFont"/>
-    <w:link w:val="BalloonText"/>
+  <w:style w:type="character" w:customStyle="1" w:styleId="BongchuthichChar">
+    <w:name w:val="Bóng chú thích Char"/>
+    <w:basedOn w:val="Phngmcinhcuaoanvn"/>
+    <w:link w:val="Bongchuthich"/>
     <w:rsid w:val="00AF3A14"/>
     <w:rPr>
       <w:rFonts w:ascii="Tahoma" w:hAnsi="Tahoma" w:cs="Tahoma"/>
@@ -23436,16 +23642,16 @@
   </w:style>
   <w:style w:type="character" w:styleId="FollowedHyperlink">
     <w:name w:val="FollowedHyperlink"/>
-    <w:basedOn w:val="DefaultParagraphFont"/>
+    <w:basedOn w:val="Phngmcinhcuaoanvn"/>
     <w:rsid w:val="002476FB"/>
     <w:rPr>
       <w:color w:val="800080" w:themeColor="followedHyperlink"/>
       <w:u w:val="single"/>
     </w:rPr>
   </w:style>
-  <w:style w:type="paragraph" w:styleId="ListParagraph">
+  <w:style w:type="paragraph" w:styleId="oancuaDanhsach">
     <w:name w:val="List Paragraph"/>
-    <w:basedOn w:val="Normal"/>
+    <w:basedOn w:val="Binhthng"/>
     <w:uiPriority w:val="34"/>
     <w:qFormat/>
     <w:rsid w:val="000620B7"/>
@@ -23454,10 +23660,10 @@
       <w:contextualSpacing/>
     </w:pPr>
   </w:style>
-  <w:style w:type="paragraph" w:styleId="TOC3">
+  <w:style w:type="paragraph" w:styleId="Mucluc3">
     <w:name w:val="toc 3"/>
-    <w:basedOn w:val="Normal"/>
-    <w:next w:val="Normal"/>
+    <w:basedOn w:val="Binhthng"/>
+    <w:next w:val="Binhthng"/>
     <w:autoRedefine/>
     <w:uiPriority w:val="39"/>
     <w:qFormat/>
@@ -23467,10 +23673,10 @@
       <w:ind w:left="400"/>
     </w:pPr>
   </w:style>
-  <w:style w:type="paragraph" w:styleId="TOC4">
+  <w:style w:type="paragraph" w:styleId="Mucluc4">
     <w:name w:val="toc 4"/>
-    <w:basedOn w:val="Normal"/>
-    <w:next w:val="Normal"/>
+    <w:basedOn w:val="Binhthng"/>
+    <w:next w:val="Binhthng"/>
     <w:autoRedefine/>
     <w:uiPriority w:val="39"/>
     <w:unhideWhenUsed/>
@@ -23486,10 +23692,10 @@
       <w:szCs w:val="22"/>
     </w:rPr>
   </w:style>
-  <w:style w:type="paragraph" w:styleId="TOC5">
+  <w:style w:type="paragraph" w:styleId="Mucluc5">
     <w:name w:val="toc 5"/>
-    <w:basedOn w:val="Normal"/>
-    <w:next w:val="Normal"/>
+    <w:basedOn w:val="Binhthng"/>
+    <w:next w:val="Binhthng"/>
     <w:autoRedefine/>
     <w:uiPriority w:val="39"/>
     <w:unhideWhenUsed/>
@@ -23505,10 +23711,10 @@
       <w:szCs w:val="22"/>
     </w:rPr>
   </w:style>
-  <w:style w:type="paragraph" w:styleId="TOC6">
+  <w:style w:type="paragraph" w:styleId="Mucluc6">
     <w:name w:val="toc 6"/>
-    <w:basedOn w:val="Normal"/>
-    <w:next w:val="Normal"/>
+    <w:basedOn w:val="Binhthng"/>
+    <w:next w:val="Binhthng"/>
     <w:autoRedefine/>
     <w:uiPriority w:val="39"/>
     <w:unhideWhenUsed/>
@@ -23524,10 +23730,10 @@
       <w:szCs w:val="22"/>
     </w:rPr>
   </w:style>
-  <w:style w:type="paragraph" w:styleId="TOC7">
+  <w:style w:type="paragraph" w:styleId="Mucluc7">
     <w:name w:val="toc 7"/>
-    <w:basedOn w:val="Normal"/>
-    <w:next w:val="Normal"/>
+    <w:basedOn w:val="Binhthng"/>
+    <w:next w:val="Binhthng"/>
     <w:autoRedefine/>
     <w:uiPriority w:val="39"/>
     <w:unhideWhenUsed/>
@@ -23543,10 +23749,10 @@
       <w:szCs w:val="22"/>
     </w:rPr>
   </w:style>
-  <w:style w:type="paragraph" w:styleId="TOC8">
+  <w:style w:type="paragraph" w:styleId="Mucluc8">
     <w:name w:val="toc 8"/>
-    <w:basedOn w:val="Normal"/>
-    <w:next w:val="Normal"/>
+    <w:basedOn w:val="Binhthng"/>
+    <w:next w:val="Binhthng"/>
     <w:autoRedefine/>
     <w:uiPriority w:val="39"/>
     <w:unhideWhenUsed/>
@@ -23562,10 +23768,10 @@
       <w:szCs w:val="22"/>
     </w:rPr>
   </w:style>
-  <w:style w:type="paragraph" w:styleId="TOC9">
+  <w:style w:type="paragraph" w:styleId="Mucluc9">
     <w:name w:val="toc 9"/>
-    <w:basedOn w:val="Normal"/>
-    <w:next w:val="Normal"/>
+    <w:basedOn w:val="Binhthng"/>
+    <w:next w:val="Binhthng"/>
     <w:autoRedefine/>
     <w:uiPriority w:val="39"/>
     <w:unhideWhenUsed/>
@@ -23583,7 +23789,7 @@
   </w:style>
   <w:style w:type="paragraph" w:customStyle="1" w:styleId="Attribute">
     <w:name w:val="Attribute"/>
-    <w:basedOn w:val="TOC1"/>
+    <w:basedOn w:val="Mucluc1"/>
     <w:rsid w:val="006C524C"/>
     <w:pPr>
       <w:tabs>
@@ -23601,10 +23807,10 @@
       <w:lang w:eastAsia="ko-KR"/>
     </w:rPr>
   </w:style>
-  <w:style w:type="paragraph" w:styleId="TOCHeading">
+  <w:style w:type="paragraph" w:styleId="uMucluc">
     <w:name w:val="TOC Heading"/>
-    <w:basedOn w:val="Heading1"/>
-    <w:next w:val="Normal"/>
+    <w:basedOn w:val="u1"/>
+    <w:next w:val="Binhthng"/>
     <w:uiPriority w:val="39"/>
     <w:semiHidden/>
     <w:unhideWhenUsed/>
@@ -23627,9 +23833,9 @@
       <w:szCs w:val="28"/>
     </w:rPr>
   </w:style>
-  <w:style w:type="paragraph" w:styleId="NormalIndent">
+  <w:style w:type="paragraph" w:styleId="ThutlBinhthng">
     <w:name w:val="Normal Indent"/>
-    <w:basedOn w:val="Normal"/>
+    <w:basedOn w:val="Binhthng"/>
     <w:rsid w:val="00A75859"/>
     <w:pPr>
       <w:spacing w:before="60" w:after="60" w:line="240" w:lineRule="auto"/>
@@ -23641,48 +23847,48 @@
       <w:sz w:val="24"/>
     </w:rPr>
   </w:style>
-  <w:style w:type="character" w:styleId="CommentReference">
+  <w:style w:type="character" w:styleId="ThamchiuChuthich">
     <w:name w:val="annotation reference"/>
-    <w:basedOn w:val="DefaultParagraphFont"/>
+    <w:basedOn w:val="Phngmcinhcuaoanvn"/>
     <w:rsid w:val="009607F7"/>
     <w:rPr>
       <w:sz w:val="16"/>
       <w:szCs w:val="16"/>
     </w:rPr>
   </w:style>
-  <w:style w:type="paragraph" w:styleId="CommentText">
+  <w:style w:type="paragraph" w:styleId="VnbanChuthich">
     <w:name w:val="annotation text"/>
-    <w:basedOn w:val="Normal"/>
-    <w:link w:val="CommentTextChar"/>
+    <w:basedOn w:val="Binhthng"/>
+    <w:link w:val="VnbanChuthichChar"/>
     <w:rsid w:val="009607F7"/>
     <w:pPr>
       <w:spacing w:line="240" w:lineRule="auto"/>
     </w:pPr>
   </w:style>
-  <w:style w:type="character" w:customStyle="1" w:styleId="CommentTextChar">
-    <w:name w:val="Comment Text Char"/>
-    <w:basedOn w:val="DefaultParagraphFont"/>
-    <w:link w:val="CommentText"/>
+  <w:style w:type="character" w:customStyle="1" w:styleId="VnbanChuthichChar">
+    <w:name w:val="Văn bản Chú thích Char"/>
+    <w:basedOn w:val="Phngmcinhcuaoanvn"/>
+    <w:link w:val="VnbanChuthich"/>
     <w:rsid w:val="009607F7"/>
     <w:rPr>
       <w:rFonts w:ascii="Arial" w:hAnsi="Arial"/>
     </w:rPr>
   </w:style>
-  <w:style w:type="paragraph" w:styleId="CommentSubject">
+  <w:style w:type="paragraph" w:styleId="ChuChuthich">
     <w:name w:val="annotation subject"/>
-    <w:basedOn w:val="CommentText"/>
-    <w:next w:val="CommentText"/>
-    <w:link w:val="CommentSubjectChar"/>
+    <w:basedOn w:val="VnbanChuthich"/>
+    <w:next w:val="VnbanChuthich"/>
+    <w:link w:val="ChuChuthichChar"/>
     <w:rsid w:val="009607F7"/>
     <w:rPr>
       <w:b/>
       <w:bCs/>
     </w:rPr>
   </w:style>
-  <w:style w:type="character" w:customStyle="1" w:styleId="CommentSubjectChar">
-    <w:name w:val="Comment Subject Char"/>
-    <w:basedOn w:val="CommentTextChar"/>
-    <w:link w:val="CommentSubject"/>
+  <w:style w:type="character" w:customStyle="1" w:styleId="ChuChuthichChar">
+    <w:name w:val="Chủ đề Chú thích Char"/>
+    <w:basedOn w:val="VnbanChuthichChar"/>
+    <w:link w:val="ChuChuthich"/>
     <w:rsid w:val="009607F7"/>
     <w:rPr>
       <w:rFonts w:ascii="Arial" w:hAnsi="Arial"/>
@@ -23690,7 +23896,7 @@
       <w:bCs/>
     </w:rPr>
   </w:style>
-  <w:style w:type="paragraph" w:styleId="Revision">
+  <w:style w:type="paragraph" w:styleId="Duytlai">
     <w:name w:val="Revision"/>
     <w:hidden/>
     <w:uiPriority w:val="99"/>
@@ -23702,7 +23908,7 @@
   </w:style>
   <w:style w:type="character" w:customStyle="1" w:styleId="bugid">
     <w:name w:val="bugid"/>
-    <w:basedOn w:val="DefaultParagraphFont"/>
+    <w:basedOn w:val="Phngmcinhcuaoanvn"/>
     <w:rsid w:val="00D83BD1"/>
   </w:style>
 </w:styles>
@@ -24112,7 +24318,7 @@
 </file>
 
 <file path=customXml/itemProps1.xml><?xml version="1.0" encoding="utf-8"?>
-<ds:datastoreItem xmlns:ds="http://schemas.openxmlformats.org/officeDocument/2006/customXml" ds:itemID="{92051A70-5D42-465E-B82E-06F1C3E8703A}">
+<ds:datastoreItem xmlns:ds="http://schemas.openxmlformats.org/officeDocument/2006/customXml" ds:itemID="{48604577-A2C9-4CDB-BBB1-94D7FEDAF338}">
   <ds:schemaRefs>
     <ds:schemaRef ds:uri="http://schemas.openxmlformats.org/officeDocument/2006/bibliography"/>
   </ds:schemaRefs>
@@ -24120,6 +24326,54 @@
 </file>
 
 <file path=customXml/itemProps10.xml><?xml version="1.0" encoding="utf-8"?>
+<ds:datastoreItem xmlns:ds="http://schemas.openxmlformats.org/officeDocument/2006/customXml" ds:itemID="{E44D67CB-6717-4D80-91C9-D7C4B0AF88EE}">
+  <ds:schemaRefs>
+    <ds:schemaRef ds:uri="http://schemas.openxmlformats.org/officeDocument/2006/bibliography"/>
+  </ds:schemaRefs>
+</ds:datastoreItem>
+</file>
+
+<file path=customXml/itemProps11.xml><?xml version="1.0" encoding="utf-8"?>
+<ds:datastoreItem xmlns:ds="http://schemas.openxmlformats.org/officeDocument/2006/customXml" ds:itemID="{2BE78842-5205-4970-B2DE-6AA4CB79249B}">
+  <ds:schemaRefs>
+    <ds:schemaRef ds:uri="http://schemas.openxmlformats.org/officeDocument/2006/bibliography"/>
+  </ds:schemaRefs>
+</ds:datastoreItem>
+</file>
+
+<file path=customXml/itemProps12.xml><?xml version="1.0" encoding="utf-8"?>
+<ds:datastoreItem xmlns:ds="http://schemas.openxmlformats.org/officeDocument/2006/customXml" ds:itemID="{301B5E26-CC65-4E08-833A-08FE4DB3199A}">
+  <ds:schemaRefs>
+    <ds:schemaRef ds:uri="http://schemas.openxmlformats.org/officeDocument/2006/bibliography"/>
+  </ds:schemaRefs>
+</ds:datastoreItem>
+</file>
+
+<file path=customXml/itemProps13.xml><?xml version="1.0" encoding="utf-8"?>
+<ds:datastoreItem xmlns:ds="http://schemas.openxmlformats.org/officeDocument/2006/customXml" ds:itemID="{FD2DC0C5-5408-4F8E-B382-B85CD05BE4D6}">
+  <ds:schemaRefs>
+    <ds:schemaRef ds:uri="http://schemas.openxmlformats.org/officeDocument/2006/bibliography"/>
+  </ds:schemaRefs>
+</ds:datastoreItem>
+</file>
+
+<file path=customXml/itemProps14.xml><?xml version="1.0" encoding="utf-8"?>
+<ds:datastoreItem xmlns:ds="http://schemas.openxmlformats.org/officeDocument/2006/customXml" ds:itemID="{76BEDF7A-7088-4BD2-9E23-ACE10E05B165}">
+  <ds:schemaRefs>
+    <ds:schemaRef ds:uri="http://schemas.openxmlformats.org/officeDocument/2006/bibliography"/>
+  </ds:schemaRefs>
+</ds:datastoreItem>
+</file>
+
+<file path=customXml/itemProps15.xml><?xml version="1.0" encoding="utf-8"?>
+<ds:datastoreItem xmlns:ds="http://schemas.openxmlformats.org/officeDocument/2006/customXml" ds:itemID="{D9213BE8-B666-4933-840F-2737DB8D7B15}">
+  <ds:schemaRefs>
+    <ds:schemaRef ds:uri="http://schemas.openxmlformats.org/officeDocument/2006/bibliography"/>
+  </ds:schemaRefs>
+</ds:datastoreItem>
+</file>
+
+<file path=customXml/itemProps16.xml><?xml version="1.0" encoding="utf-8"?>
 <ds:datastoreItem xmlns:ds="http://schemas.openxmlformats.org/officeDocument/2006/customXml" ds:itemID="{02370B17-38DA-408C-A614-14B2448759CA}">
   <ds:schemaRefs>
     <ds:schemaRef ds:uri="http://schemas.openxmlformats.org/officeDocument/2006/bibliography"/>
@@ -24127,23 +24381,71 @@
 </ds:datastoreItem>
 </file>
 
-<file path=customXml/itemProps11.xml><?xml version="1.0" encoding="utf-8"?>
-<ds:datastoreItem xmlns:ds="http://schemas.openxmlformats.org/officeDocument/2006/customXml" ds:itemID="{E44D67CB-6717-4D80-91C9-D7C4B0AF88EE}">
+<file path=customXml/itemProps17.xml><?xml version="1.0" encoding="utf-8"?>
+<ds:datastoreItem xmlns:ds="http://schemas.openxmlformats.org/officeDocument/2006/customXml" ds:itemID="{1B4E8BCF-89CD-48B9-9819-2857075CB13F}">
   <ds:schemaRefs>
     <ds:schemaRef ds:uri="http://schemas.openxmlformats.org/officeDocument/2006/bibliography"/>
   </ds:schemaRefs>
 </ds:datastoreItem>
 </file>
 
-<file path=customXml/itemProps12.xml><?xml version="1.0" encoding="utf-8"?>
-<ds:datastoreItem xmlns:ds="http://schemas.openxmlformats.org/officeDocument/2006/customXml" ds:itemID="{48604577-A2C9-4CDB-BBB1-94D7FEDAF338}">
+<file path=customXml/itemProps18.xml><?xml version="1.0" encoding="utf-8"?>
+<ds:datastoreItem xmlns:ds="http://schemas.openxmlformats.org/officeDocument/2006/customXml" ds:itemID="{30874B9C-8F2E-4DCA-8609-1DDBB5452269}">
   <ds:schemaRefs>
     <ds:schemaRef ds:uri="http://schemas.openxmlformats.org/officeDocument/2006/bibliography"/>
   </ds:schemaRefs>
 </ds:datastoreItem>
 </file>
 
-<file path=customXml/itemProps13.xml><?xml version="1.0" encoding="utf-8"?>
+<file path=customXml/itemProps19.xml><?xml version="1.0" encoding="utf-8"?>
+<ds:datastoreItem xmlns:ds="http://schemas.openxmlformats.org/officeDocument/2006/customXml" ds:itemID="{C4B3D8F3-B5C7-43C3-904A-753B0AE42645}">
+  <ds:schemaRefs>
+    <ds:schemaRef ds:uri="http://schemas.openxmlformats.org/officeDocument/2006/bibliography"/>
+  </ds:schemaRefs>
+</ds:datastoreItem>
+</file>
+
+<file path=customXml/itemProps2.xml><?xml version="1.0" encoding="utf-8"?>
+<ds:datastoreItem xmlns:ds="http://schemas.openxmlformats.org/officeDocument/2006/customXml" ds:itemID="{81DB0140-20BF-45C6-87BE-D054A21CB689}">
+  <ds:schemaRefs>
+    <ds:schemaRef ds:uri="http://schemas.openxmlformats.org/officeDocument/2006/bibliography"/>
+  </ds:schemaRefs>
+</ds:datastoreItem>
+</file>
+
+<file path=customXml/itemProps20.xml><?xml version="1.0" encoding="utf-8"?>
+<ds:datastoreItem xmlns:ds="http://schemas.openxmlformats.org/officeDocument/2006/customXml" ds:itemID="{4FE8957E-1AA6-4561-A070-58B6A8E9704A}">
+  <ds:schemaRefs>
+    <ds:schemaRef ds:uri="http://schemas.openxmlformats.org/officeDocument/2006/bibliography"/>
+  </ds:schemaRefs>
+</ds:datastoreItem>
+</file>
+
+<file path=customXml/itemProps21.xml><?xml version="1.0" encoding="utf-8"?>
+<ds:datastoreItem xmlns:ds="http://schemas.openxmlformats.org/officeDocument/2006/customXml" ds:itemID="{EB25C13F-FF67-4A76-A23C-3607E5A231EA}">
+  <ds:schemaRefs>
+    <ds:schemaRef ds:uri="http://schemas.openxmlformats.org/officeDocument/2006/bibliography"/>
+  </ds:schemaRefs>
+</ds:datastoreItem>
+</file>
+
+<file path=customXml/itemProps22.xml><?xml version="1.0" encoding="utf-8"?>
+<ds:datastoreItem xmlns:ds="http://schemas.openxmlformats.org/officeDocument/2006/customXml" ds:itemID="{F0348948-849E-477D-A2E6-B80F83776B1C}">
+  <ds:schemaRefs>
+    <ds:schemaRef ds:uri="http://schemas.openxmlformats.org/officeDocument/2006/bibliography"/>
+  </ds:schemaRefs>
+</ds:datastoreItem>
+</file>
+
+<file path=customXml/itemProps23.xml><?xml version="1.0" encoding="utf-8"?>
+<ds:datastoreItem xmlns:ds="http://schemas.openxmlformats.org/officeDocument/2006/customXml" ds:itemID="{6422A546-FD35-476F-AD18-26008D2AEF4F}">
+  <ds:schemaRefs>
+    <ds:schemaRef ds:uri="http://schemas.openxmlformats.org/officeDocument/2006/bibliography"/>
+  </ds:schemaRefs>
+</ds:datastoreItem>
+</file>
+
+<file path=customXml/itemProps24.xml><?xml version="1.0" encoding="utf-8"?>
 <ds:datastoreItem xmlns:ds="http://schemas.openxmlformats.org/officeDocument/2006/customXml" ds:itemID="{6CAAFC14-CD27-4D16-989D-D82546E68F30}">
   <ds:schemaRefs>
     <ds:schemaRef ds:uri="http://schemas.openxmlformats.org/officeDocument/2006/bibliography"/>
@@ -24151,104 +24453,8 @@
 </ds:datastoreItem>
 </file>
 
-<file path=customXml/itemProps14.xml><?xml version="1.0" encoding="utf-8"?>
-<ds:datastoreItem xmlns:ds="http://schemas.openxmlformats.org/officeDocument/2006/customXml" ds:itemID="{4FE8957E-1AA6-4561-A070-58B6A8E9704A}">
-  <ds:schemaRefs>
-    <ds:schemaRef ds:uri="http://schemas.openxmlformats.org/officeDocument/2006/bibliography"/>
-  </ds:schemaRefs>
-</ds:datastoreItem>
-</file>
-
-<file path=customXml/itemProps15.xml><?xml version="1.0" encoding="utf-8"?>
-<ds:datastoreItem xmlns:ds="http://schemas.openxmlformats.org/officeDocument/2006/customXml" ds:itemID="{FD2DC0C5-5408-4F8E-B382-B85CD05BE4D6}">
-  <ds:schemaRefs>
-    <ds:schemaRef ds:uri="http://schemas.openxmlformats.org/officeDocument/2006/bibliography"/>
-  </ds:schemaRefs>
-</ds:datastoreItem>
-</file>
-
-<file path=customXml/itemProps16.xml><?xml version="1.0" encoding="utf-8"?>
-<ds:datastoreItem xmlns:ds="http://schemas.openxmlformats.org/officeDocument/2006/customXml" ds:itemID="{9B625A72-040B-464D-9331-D53689AC280C}">
-  <ds:schemaRefs>
-    <ds:schemaRef ds:uri="http://schemas.openxmlformats.org/officeDocument/2006/bibliography"/>
-  </ds:schemaRefs>
-</ds:datastoreItem>
-</file>
-
-<file path=customXml/itemProps17.xml><?xml version="1.0" encoding="utf-8"?>
-<ds:datastoreItem xmlns:ds="http://schemas.openxmlformats.org/officeDocument/2006/customXml" ds:itemID="{81DB0140-20BF-45C6-87BE-D054A21CB689}">
-  <ds:schemaRefs>
-    <ds:schemaRef ds:uri="http://schemas.openxmlformats.org/officeDocument/2006/bibliography"/>
-  </ds:schemaRefs>
-</ds:datastoreItem>
-</file>
-
-<file path=customXml/itemProps18.xml><?xml version="1.0" encoding="utf-8"?>
+<file path=customXml/itemProps25.xml><?xml version="1.0" encoding="utf-8"?>
 <ds:datastoreItem xmlns:ds="http://schemas.openxmlformats.org/officeDocument/2006/customXml" ds:itemID="{A7F19B84-A0F5-450C-B5F9-26704571B672}">
-  <ds:schemaRefs>
-    <ds:schemaRef ds:uri="http://schemas.openxmlformats.org/officeDocument/2006/bibliography"/>
-  </ds:schemaRefs>
-</ds:datastoreItem>
-</file>
-
-<file path=customXml/itemProps19.xml><?xml version="1.0" encoding="utf-8"?>
-<ds:datastoreItem xmlns:ds="http://schemas.openxmlformats.org/officeDocument/2006/customXml" ds:itemID="{1B4E8BCF-89CD-48B9-9819-2857075CB13F}">
-  <ds:schemaRefs>
-    <ds:schemaRef ds:uri="http://schemas.openxmlformats.org/officeDocument/2006/bibliography"/>
-  </ds:schemaRefs>
-</ds:datastoreItem>
-</file>
-
-<file path=customXml/itemProps2.xml><?xml version="1.0" encoding="utf-8"?>
-<ds:datastoreItem xmlns:ds="http://schemas.openxmlformats.org/officeDocument/2006/customXml" ds:itemID="{3705EA6F-C814-4D95-B437-110636EBED6A}">
-  <ds:schemaRefs>
-    <ds:schemaRef ds:uri="http://schemas.openxmlformats.org/officeDocument/2006/bibliography"/>
-  </ds:schemaRefs>
-</ds:datastoreItem>
-</file>
-
-<file path=customXml/itemProps20.xml><?xml version="1.0" encoding="utf-8"?>
-<ds:datastoreItem xmlns:ds="http://schemas.openxmlformats.org/officeDocument/2006/customXml" ds:itemID="{3D385456-4BD1-47B7-8BA6-ACDC46E55E4E}">
-  <ds:schemaRefs>
-    <ds:schemaRef ds:uri="http://schemas.openxmlformats.org/officeDocument/2006/bibliography"/>
-  </ds:schemaRefs>
-</ds:datastoreItem>
-</file>
-
-<file path=customXml/itemProps21.xml><?xml version="1.0" encoding="utf-8"?>
-<ds:datastoreItem xmlns:ds="http://schemas.openxmlformats.org/officeDocument/2006/customXml" ds:itemID="{87F2A823-D2B1-4BF5-B2C8-1305297CEF40}">
-  <ds:schemaRefs>
-    <ds:schemaRef ds:uri="http://schemas.openxmlformats.org/officeDocument/2006/bibliography"/>
-  </ds:schemaRefs>
-</ds:datastoreItem>
-</file>
-
-<file path=customXml/itemProps22.xml><?xml version="1.0" encoding="utf-8"?>
-<ds:datastoreItem xmlns:ds="http://schemas.openxmlformats.org/officeDocument/2006/customXml" ds:itemID="{EB25C13F-FF67-4A76-A23C-3607E5A231EA}">
-  <ds:schemaRefs>
-    <ds:schemaRef ds:uri="http://schemas.openxmlformats.org/officeDocument/2006/bibliography"/>
-  </ds:schemaRefs>
-</ds:datastoreItem>
-</file>
-
-<file path=customXml/itemProps23.xml><?xml version="1.0" encoding="utf-8"?>
-<ds:datastoreItem xmlns:ds="http://schemas.openxmlformats.org/officeDocument/2006/customXml" ds:itemID="{76BEDF7A-7088-4BD2-9E23-ACE10E05B165}">
-  <ds:schemaRefs>
-    <ds:schemaRef ds:uri="http://schemas.openxmlformats.org/officeDocument/2006/bibliography"/>
-  </ds:schemaRefs>
-</ds:datastoreItem>
-</file>
-
-<file path=customXml/itemProps24.xml><?xml version="1.0" encoding="utf-8"?>
-<ds:datastoreItem xmlns:ds="http://schemas.openxmlformats.org/officeDocument/2006/customXml" ds:itemID="{2BE78842-5205-4970-B2DE-6AA4CB79249B}">
-  <ds:schemaRefs>
-    <ds:schemaRef ds:uri="http://schemas.openxmlformats.org/officeDocument/2006/bibliography"/>
-  </ds:schemaRefs>
-</ds:datastoreItem>
-</file>
-
-<file path=customXml/itemProps25.xml><?xml version="1.0" encoding="utf-8"?>
-<ds:datastoreItem xmlns:ds="http://schemas.openxmlformats.org/officeDocument/2006/customXml" ds:itemID="{F0AF1933-B6F6-4728-9E76-FDBF3BF3229B}">
   <ds:schemaRefs>
     <ds:schemaRef ds:uri="http://schemas.openxmlformats.org/officeDocument/2006/bibliography"/>
   </ds:schemaRefs>
@@ -24264,7 +24470,7 @@
 </file>
 
 <file path=customXml/itemProps27.xml><?xml version="1.0" encoding="utf-8"?>
-<ds:datastoreItem xmlns:ds="http://schemas.openxmlformats.org/officeDocument/2006/customXml" ds:itemID="{F0348948-849E-477D-A2E6-B80F83776B1C}">
+<ds:datastoreItem xmlns:ds="http://schemas.openxmlformats.org/officeDocument/2006/customXml" ds:itemID="{259C0EC4-6E96-4055-9691-279399DD1218}">
   <ds:schemaRefs>
     <ds:schemaRef ds:uri="http://schemas.openxmlformats.org/officeDocument/2006/bibliography"/>
   </ds:schemaRefs>
@@ -24272,7 +24478,7 @@
 </file>
 
 <file path=customXml/itemProps28.xml><?xml version="1.0" encoding="utf-8"?>
-<ds:datastoreItem xmlns:ds="http://schemas.openxmlformats.org/officeDocument/2006/customXml" ds:itemID="{D9213BE8-B666-4933-840F-2737DB8D7B15}">
+<ds:datastoreItem xmlns:ds="http://schemas.openxmlformats.org/officeDocument/2006/customXml" ds:itemID="{58853A7E-A034-49E1-9B9B-BC45F28D511A}">
   <ds:schemaRefs>
     <ds:schemaRef ds:uri="http://schemas.openxmlformats.org/officeDocument/2006/bibliography"/>
   </ds:schemaRefs>
@@ -24280,6 +24486,54 @@
 </file>
 
 <file path=customXml/itemProps29.xml><?xml version="1.0" encoding="utf-8"?>
+<ds:datastoreItem xmlns:ds="http://schemas.openxmlformats.org/officeDocument/2006/customXml" ds:itemID="{F693F8F2-AE07-4A3A-B3DA-63881E7D1661}">
+  <ds:schemaRefs>
+    <ds:schemaRef ds:uri="http://schemas.openxmlformats.org/officeDocument/2006/bibliography"/>
+  </ds:schemaRefs>
+</ds:datastoreItem>
+</file>
+
+<file path=customXml/itemProps3.xml><?xml version="1.0" encoding="utf-8"?>
+<ds:datastoreItem xmlns:ds="http://schemas.openxmlformats.org/officeDocument/2006/customXml" ds:itemID="{F0AF1933-B6F6-4728-9E76-FDBF3BF3229B}">
+  <ds:schemaRefs>
+    <ds:schemaRef ds:uri="http://schemas.openxmlformats.org/officeDocument/2006/bibliography"/>
+  </ds:schemaRefs>
+</ds:datastoreItem>
+</file>
+
+<file path=customXml/itemProps30.xml><?xml version="1.0" encoding="utf-8"?>
+<ds:datastoreItem xmlns:ds="http://schemas.openxmlformats.org/officeDocument/2006/customXml" ds:itemID="{C48917FC-B3C4-41D5-BAB0-FD99113C29ED}">
+  <ds:schemaRefs>
+    <ds:schemaRef ds:uri="http://schemas.openxmlformats.org/officeDocument/2006/bibliography"/>
+  </ds:schemaRefs>
+</ds:datastoreItem>
+</file>
+
+<file path=customXml/itemProps4.xml><?xml version="1.0" encoding="utf-8"?>
+<ds:datastoreItem xmlns:ds="http://schemas.openxmlformats.org/officeDocument/2006/customXml" ds:itemID="{3705EA6F-C814-4D95-B437-110636EBED6A}">
+  <ds:schemaRefs>
+    <ds:schemaRef ds:uri="http://schemas.openxmlformats.org/officeDocument/2006/bibliography"/>
+  </ds:schemaRefs>
+</ds:datastoreItem>
+</file>
+
+<file path=customXml/itemProps5.xml><?xml version="1.0" encoding="utf-8"?>
+<ds:datastoreItem xmlns:ds="http://schemas.openxmlformats.org/officeDocument/2006/customXml" ds:itemID="{9B625A72-040B-464D-9331-D53689AC280C}">
+  <ds:schemaRefs>
+    <ds:schemaRef ds:uri="http://schemas.openxmlformats.org/officeDocument/2006/bibliography"/>
+  </ds:schemaRefs>
+</ds:datastoreItem>
+</file>
+
+<file path=customXml/itemProps6.xml><?xml version="1.0" encoding="utf-8"?>
+<ds:datastoreItem xmlns:ds="http://schemas.openxmlformats.org/officeDocument/2006/customXml" ds:itemID="{3D385456-4BD1-47B7-8BA6-ACDC46E55E4E}">
+  <ds:schemaRefs>
+    <ds:schemaRef ds:uri="http://schemas.openxmlformats.org/officeDocument/2006/bibliography"/>
+  </ds:schemaRefs>
+</ds:datastoreItem>
+</file>
+
+<file path=customXml/itemProps7.xml><?xml version="1.0" encoding="utf-8"?>
 <ds:datastoreItem xmlns:ds="http://schemas.openxmlformats.org/officeDocument/2006/customXml" ds:itemID="{30753D15-0B39-4F29-9EA2-AA70D2F234EE}">
   <ds:schemaRefs>
     <ds:schemaRef ds:uri="http://schemas.openxmlformats.org/officeDocument/2006/bibliography"/>
@@ -24287,56 +24541,8 @@
 </ds:datastoreItem>
 </file>
 
-<file path=customXml/itemProps3.xml><?xml version="1.0" encoding="utf-8"?>
-<ds:datastoreItem xmlns:ds="http://schemas.openxmlformats.org/officeDocument/2006/customXml" ds:itemID="{1B1EB673-A5C1-4C1E-9242-E3066BBE8D0E}">
-  <ds:schemaRefs>
-    <ds:schemaRef ds:uri="http://schemas.openxmlformats.org/officeDocument/2006/bibliography"/>
-  </ds:schemaRefs>
-</ds:datastoreItem>
-</file>
-
-<file path=customXml/itemProps30.xml><?xml version="1.0" encoding="utf-8"?>
-<ds:datastoreItem xmlns:ds="http://schemas.openxmlformats.org/officeDocument/2006/customXml" ds:itemID="{6422A546-FD35-476F-AD18-26008D2AEF4F}">
-  <ds:schemaRefs>
-    <ds:schemaRef ds:uri="http://schemas.openxmlformats.org/officeDocument/2006/bibliography"/>
-  </ds:schemaRefs>
-</ds:datastoreItem>
-</file>
-
-<file path=customXml/itemProps4.xml><?xml version="1.0" encoding="utf-8"?>
-<ds:datastoreItem xmlns:ds="http://schemas.openxmlformats.org/officeDocument/2006/customXml" ds:itemID="{30874B9C-8F2E-4DCA-8609-1DDBB5452269}">
-  <ds:schemaRefs>
-    <ds:schemaRef ds:uri="http://schemas.openxmlformats.org/officeDocument/2006/bibliography"/>
-  </ds:schemaRefs>
-</ds:datastoreItem>
-</file>
-
-<file path=customXml/itemProps5.xml><?xml version="1.0" encoding="utf-8"?>
-<ds:datastoreItem xmlns:ds="http://schemas.openxmlformats.org/officeDocument/2006/customXml" ds:itemID="{301B5E26-CC65-4E08-833A-08FE4DB3199A}">
-  <ds:schemaRefs>
-    <ds:schemaRef ds:uri="http://schemas.openxmlformats.org/officeDocument/2006/bibliography"/>
-  </ds:schemaRefs>
-</ds:datastoreItem>
-</file>
-
-<file path=customXml/itemProps6.xml><?xml version="1.0" encoding="utf-8"?>
-<ds:datastoreItem xmlns:ds="http://schemas.openxmlformats.org/officeDocument/2006/customXml" ds:itemID="{208B8C76-8074-48F8-9B44-65E3007C787F}">
-  <ds:schemaRefs>
-    <ds:schemaRef ds:uri="http://schemas.openxmlformats.org/officeDocument/2006/bibliography"/>
-  </ds:schemaRefs>
-</ds:datastoreItem>
-</file>
-
-<file path=customXml/itemProps7.xml><?xml version="1.0" encoding="utf-8"?>
-<ds:datastoreItem xmlns:ds="http://schemas.openxmlformats.org/officeDocument/2006/customXml" ds:itemID="{5A94E7FE-4F48-4575-A341-67785C1CE781}">
-  <ds:schemaRefs>
-    <ds:schemaRef ds:uri="http://schemas.openxmlformats.org/officeDocument/2006/bibliography"/>
-  </ds:schemaRefs>
-</ds:datastoreItem>
-</file>
-
 <file path=customXml/itemProps8.xml><?xml version="1.0" encoding="utf-8"?>
-<ds:datastoreItem xmlns:ds="http://schemas.openxmlformats.org/officeDocument/2006/customXml" ds:itemID="{43B51609-29C2-4695-A972-506AE4DF415A}">
+<ds:datastoreItem xmlns:ds="http://schemas.openxmlformats.org/officeDocument/2006/customXml" ds:itemID="{92051A70-5D42-465E-B82E-06F1C3E8703A}">
   <ds:schemaRefs>
     <ds:schemaRef ds:uri="http://schemas.openxmlformats.org/officeDocument/2006/bibliography"/>
   </ds:schemaRefs>
@@ -24344,7 +24550,7 @@
 </file>
 
 <file path=customXml/itemProps9.xml><?xml version="1.0" encoding="utf-8"?>
-<ds:datastoreItem xmlns:ds="http://schemas.openxmlformats.org/officeDocument/2006/customXml" ds:itemID="{C4B3D8F3-B5C7-43C3-904A-753B0AE42645}">
+<ds:datastoreItem xmlns:ds="http://schemas.openxmlformats.org/officeDocument/2006/customXml" ds:itemID="{208B8C76-8074-48F8-9B44-65E3007C787F}">
   <ds:schemaRefs>
     <ds:schemaRef ds:uri="http://schemas.openxmlformats.org/officeDocument/2006/bibliography"/>
   </ds:schemaRefs>

</xml_diff>

<commit_message>
dantq them file app of trademark
</commit_message>
<xml_diff>
--- a/Analysis/Thiet ke DB.docx
+++ b/Analysis/Thiet ke DB.docx
@@ -2801,7 +2801,7 @@
           <v:shape id="_x0000_i1025" type="#_x0000_t75" style="width:438.75pt;height:230.25pt" o:ole="">
             <v:imagedata r:id="rId37" o:title=""/>
           </v:shape>
-          <o:OLEObject Type="Embed" ProgID="Visio.Drawing.15" ShapeID="_x0000_i1025" DrawAspect="Content" ObjectID="_1587156620" r:id="rId38"/>
+          <o:OLEObject Type="Embed" ProgID="Visio.Drawing.15" ShapeID="_x0000_i1025" DrawAspect="Content" ObjectID="_1587324055" r:id="rId38"/>
         </w:object>
       </w:r>
     </w:p>
@@ -5179,15 +5179,7 @@
               <w:rPr>
                 <w:highlight w:val="yellow"/>
               </w:rPr>
-              <w:t>Số đt đại diện chủ đơ</w:t>
-            </w:r>
-            <w:bookmarkStart w:id="13" w:name="_GoBack"/>
-            <w:bookmarkEnd w:id="13"/>
-            <w:r>
-              <w:rPr>
-                <w:highlight w:val="yellow"/>
-              </w:rPr>
-              <w:t>n</w:t>
+              <w:t>Số đt đại diện chủ đơn</w:t>
             </w:r>
           </w:p>
         </w:tc>
@@ -6516,11 +6508,11 @@
       <w:pPr>
         <w:pStyle w:val="u2"/>
       </w:pPr>
-      <w:bookmarkStart w:id="14" w:name="_Toc513389888"/>
+      <w:bookmarkStart w:id="13" w:name="_Toc513389888"/>
       <w:r>
         <w:t>App_Detail_01</w:t>
       </w:r>
-      <w:bookmarkEnd w:id="14"/>
+      <w:bookmarkEnd w:id="13"/>
       <w:r>
         <w:tab/>
       </w:r>
@@ -6869,9 +6861,8 @@
             <w:tcW w:w="1432" w:type="pct"/>
           </w:tcPr>
           <w:p>
-            <w:r>
-              <w:t>3_</w:t>
-            </w:r>
+            <w:bookmarkStart w:id="14" w:name="_GoBack"/>
+            <w:bookmarkEnd w:id="14"/>
             <w:r>
               <w:t>Request</w:t>
             </w:r>
@@ -22966,6 +22957,7 @@
     <w:lsdException w:name="HTML Sample" w:semiHidden="1" w:unhideWhenUsed="1"/>
     <w:lsdException w:name="HTML Typewriter" w:semiHidden="1" w:unhideWhenUsed="1"/>
     <w:lsdException w:name="HTML Variable" w:semiHidden="1" w:unhideWhenUsed="1"/>
+    <w:lsdException w:name="Normal Table" w:semiHidden="1" w:unhideWhenUsed="1"/>
     <w:lsdException w:name="annotation subject" w:semiHidden="1" w:unhideWhenUsed="1"/>
     <w:lsdException w:name="No List" w:semiHidden="1" w:uiPriority="99" w:unhideWhenUsed="1"/>
     <w:lsdException w:name="Outline List 1" w:semiHidden="1" w:unhideWhenUsed="1"/>
@@ -23009,8 +23001,10 @@
     <w:lsdException w:name="Table Elegant" w:semiHidden="1" w:unhideWhenUsed="1"/>
     <w:lsdException w:name="Table Professional" w:semiHidden="1" w:unhideWhenUsed="1"/>
     <w:lsdException w:name="Table Subtle 1" w:semiHidden="1" w:unhideWhenUsed="1"/>
+    <w:lsdException w:name="Table Subtle 2" w:semiHidden="1" w:unhideWhenUsed="1"/>
     <w:lsdException w:name="Table Web 1" w:semiHidden="1" w:unhideWhenUsed="1"/>
     <w:lsdException w:name="Table Web 2" w:semiHidden="1" w:unhideWhenUsed="1"/>
+    <w:lsdException w:name="Table Web 3" w:semiHidden="1" w:unhideWhenUsed="1"/>
     <w:lsdException w:name="Balloon Text" w:semiHidden="1" w:unhideWhenUsed="1"/>
     <w:lsdException w:name="Table Theme" w:semiHidden="1" w:unhideWhenUsed="1"/>
     <w:lsdException w:name="Placeholder Text" w:semiHidden="1" w:uiPriority="99"/>
@@ -24318,6 +24312,14 @@
 </file>
 
 <file path=customXml/itemProps1.xml><?xml version="1.0" encoding="utf-8"?>
+<ds:datastoreItem xmlns:ds="http://schemas.openxmlformats.org/officeDocument/2006/customXml" ds:itemID="{EB25C13F-FF67-4A76-A23C-3607E5A231EA}">
+  <ds:schemaRefs>
+    <ds:schemaRef ds:uri="http://schemas.openxmlformats.org/officeDocument/2006/bibliography"/>
+  </ds:schemaRefs>
+</ds:datastoreItem>
+</file>
+
+<file path=customXml/itemProps10.xml><?xml version="1.0" encoding="utf-8"?>
 <ds:datastoreItem xmlns:ds="http://schemas.openxmlformats.org/officeDocument/2006/customXml" ds:itemID="{48604577-A2C9-4CDB-BBB1-94D7FEDAF338}">
   <ds:schemaRefs>
     <ds:schemaRef ds:uri="http://schemas.openxmlformats.org/officeDocument/2006/bibliography"/>
@@ -24325,15 +24327,15 @@
 </ds:datastoreItem>
 </file>
 
-<file path=customXml/itemProps10.xml><?xml version="1.0" encoding="utf-8"?>
-<ds:datastoreItem xmlns:ds="http://schemas.openxmlformats.org/officeDocument/2006/customXml" ds:itemID="{E44D67CB-6717-4D80-91C9-D7C4B0AF88EE}">
+<file path=customXml/itemProps11.xml><?xml version="1.0" encoding="utf-8"?>
+<ds:datastoreItem xmlns:ds="http://schemas.openxmlformats.org/officeDocument/2006/customXml" ds:itemID="{3D385456-4BD1-47B7-8BA6-ACDC46E55E4E}">
   <ds:schemaRefs>
     <ds:schemaRef ds:uri="http://schemas.openxmlformats.org/officeDocument/2006/bibliography"/>
   </ds:schemaRefs>
 </ds:datastoreItem>
 </file>
 
-<file path=customXml/itemProps11.xml><?xml version="1.0" encoding="utf-8"?>
+<file path=customXml/itemProps12.xml><?xml version="1.0" encoding="utf-8"?>
 <ds:datastoreItem xmlns:ds="http://schemas.openxmlformats.org/officeDocument/2006/customXml" ds:itemID="{2BE78842-5205-4970-B2DE-6AA4CB79249B}">
   <ds:schemaRefs>
     <ds:schemaRef ds:uri="http://schemas.openxmlformats.org/officeDocument/2006/bibliography"/>
@@ -24341,16 +24343,8 @@
 </ds:datastoreItem>
 </file>
 
-<file path=customXml/itemProps12.xml><?xml version="1.0" encoding="utf-8"?>
-<ds:datastoreItem xmlns:ds="http://schemas.openxmlformats.org/officeDocument/2006/customXml" ds:itemID="{301B5E26-CC65-4E08-833A-08FE4DB3199A}">
-  <ds:schemaRefs>
-    <ds:schemaRef ds:uri="http://schemas.openxmlformats.org/officeDocument/2006/bibliography"/>
-  </ds:schemaRefs>
-</ds:datastoreItem>
-</file>
-
 <file path=customXml/itemProps13.xml><?xml version="1.0" encoding="utf-8"?>
-<ds:datastoreItem xmlns:ds="http://schemas.openxmlformats.org/officeDocument/2006/customXml" ds:itemID="{FD2DC0C5-5408-4F8E-B382-B85CD05BE4D6}">
+<ds:datastoreItem xmlns:ds="http://schemas.openxmlformats.org/officeDocument/2006/customXml" ds:itemID="{6CAAFC14-CD27-4D16-989D-D82546E68F30}">
   <ds:schemaRefs>
     <ds:schemaRef ds:uri="http://schemas.openxmlformats.org/officeDocument/2006/bibliography"/>
   </ds:schemaRefs>
@@ -24358,7 +24352,7 @@
 </file>
 
 <file path=customXml/itemProps14.xml><?xml version="1.0" encoding="utf-8"?>
-<ds:datastoreItem xmlns:ds="http://schemas.openxmlformats.org/officeDocument/2006/customXml" ds:itemID="{76BEDF7A-7088-4BD2-9E23-ACE10E05B165}">
+<ds:datastoreItem xmlns:ds="http://schemas.openxmlformats.org/officeDocument/2006/customXml" ds:itemID="{9B625A72-040B-464D-9331-D53689AC280C}">
   <ds:schemaRefs>
     <ds:schemaRef ds:uri="http://schemas.openxmlformats.org/officeDocument/2006/bibliography"/>
   </ds:schemaRefs>
@@ -24374,7 +24368,7 @@
 </file>
 
 <file path=customXml/itemProps16.xml><?xml version="1.0" encoding="utf-8"?>
-<ds:datastoreItem xmlns:ds="http://schemas.openxmlformats.org/officeDocument/2006/customXml" ds:itemID="{02370B17-38DA-408C-A614-14B2448759CA}">
+<ds:datastoreItem xmlns:ds="http://schemas.openxmlformats.org/officeDocument/2006/customXml" ds:itemID="{6422A546-FD35-476F-AD18-26008D2AEF4F}">
   <ds:schemaRefs>
     <ds:schemaRef ds:uri="http://schemas.openxmlformats.org/officeDocument/2006/bibliography"/>
   </ds:schemaRefs>
@@ -24382,7 +24376,7 @@
 </file>
 
 <file path=customXml/itemProps17.xml><?xml version="1.0" encoding="utf-8"?>
-<ds:datastoreItem xmlns:ds="http://schemas.openxmlformats.org/officeDocument/2006/customXml" ds:itemID="{1B4E8BCF-89CD-48B9-9819-2857075CB13F}">
+<ds:datastoreItem xmlns:ds="http://schemas.openxmlformats.org/officeDocument/2006/customXml" ds:itemID="{58853A7E-A034-49E1-9B9B-BC45F28D511A}">
   <ds:schemaRefs>
     <ds:schemaRef ds:uri="http://schemas.openxmlformats.org/officeDocument/2006/bibliography"/>
   </ds:schemaRefs>
@@ -24390,7 +24384,7 @@
 </file>
 
 <file path=customXml/itemProps18.xml><?xml version="1.0" encoding="utf-8"?>
-<ds:datastoreItem xmlns:ds="http://schemas.openxmlformats.org/officeDocument/2006/customXml" ds:itemID="{30874B9C-8F2E-4DCA-8609-1DDBB5452269}">
+<ds:datastoreItem xmlns:ds="http://schemas.openxmlformats.org/officeDocument/2006/customXml" ds:itemID="{E44D67CB-6717-4D80-91C9-D7C4B0AF88EE}">
   <ds:schemaRefs>
     <ds:schemaRef ds:uri="http://schemas.openxmlformats.org/officeDocument/2006/bibliography"/>
   </ds:schemaRefs>
@@ -24406,6 +24400,126 @@
 </file>
 
 <file path=customXml/itemProps2.xml><?xml version="1.0" encoding="utf-8"?>
+<ds:datastoreItem xmlns:ds="http://schemas.openxmlformats.org/officeDocument/2006/customXml" ds:itemID="{30753D15-0B39-4F29-9EA2-AA70D2F234EE}">
+  <ds:schemaRefs>
+    <ds:schemaRef ds:uri="http://schemas.openxmlformats.org/officeDocument/2006/bibliography"/>
+  </ds:schemaRefs>
+</ds:datastoreItem>
+</file>
+
+<file path=customXml/itemProps20.xml><?xml version="1.0" encoding="utf-8"?>
+<ds:datastoreItem xmlns:ds="http://schemas.openxmlformats.org/officeDocument/2006/customXml" ds:itemID="{3705EA6F-C814-4D95-B437-110636EBED6A}">
+  <ds:schemaRefs>
+    <ds:schemaRef ds:uri="http://schemas.openxmlformats.org/officeDocument/2006/bibliography"/>
+  </ds:schemaRefs>
+</ds:datastoreItem>
+</file>
+
+<file path=customXml/itemProps21.xml><?xml version="1.0" encoding="utf-8"?>
+<ds:datastoreItem xmlns:ds="http://schemas.openxmlformats.org/officeDocument/2006/customXml" ds:itemID="{208B8C76-8074-48F8-9B44-65E3007C787F}">
+  <ds:schemaRefs>
+    <ds:schemaRef ds:uri="http://schemas.openxmlformats.org/officeDocument/2006/bibliography"/>
+  </ds:schemaRefs>
+</ds:datastoreItem>
+</file>
+
+<file path=customXml/itemProps22.xml><?xml version="1.0" encoding="utf-8"?>
+<ds:datastoreItem xmlns:ds="http://schemas.openxmlformats.org/officeDocument/2006/customXml" ds:itemID="{76BEDF7A-7088-4BD2-9E23-ACE10E05B165}">
+  <ds:schemaRefs>
+    <ds:schemaRef ds:uri="http://schemas.openxmlformats.org/officeDocument/2006/bibliography"/>
+  </ds:schemaRefs>
+</ds:datastoreItem>
+</file>
+
+<file path=customXml/itemProps23.xml><?xml version="1.0" encoding="utf-8"?>
+<ds:datastoreItem xmlns:ds="http://schemas.openxmlformats.org/officeDocument/2006/customXml" ds:itemID="{F0348948-849E-477D-A2E6-B80F83776B1C}">
+  <ds:schemaRefs>
+    <ds:schemaRef ds:uri="http://schemas.openxmlformats.org/officeDocument/2006/bibliography"/>
+  </ds:schemaRefs>
+</ds:datastoreItem>
+</file>
+
+<file path=customXml/itemProps24.xml><?xml version="1.0" encoding="utf-8"?>
+<ds:datastoreItem xmlns:ds="http://schemas.openxmlformats.org/officeDocument/2006/customXml" ds:itemID="{259C0EC4-6E96-4055-9691-279399DD1218}">
+  <ds:schemaRefs>
+    <ds:schemaRef ds:uri="http://schemas.openxmlformats.org/officeDocument/2006/bibliography"/>
+  </ds:schemaRefs>
+</ds:datastoreItem>
+</file>
+
+<file path=customXml/itemProps25.xml><?xml version="1.0" encoding="utf-8"?>
+<ds:datastoreItem xmlns:ds="http://schemas.openxmlformats.org/officeDocument/2006/customXml" ds:itemID="{C48917FC-B3C4-41D5-BAB0-FD99113C29ED}">
+  <ds:schemaRefs>
+    <ds:schemaRef ds:uri="http://schemas.openxmlformats.org/officeDocument/2006/bibliography"/>
+  </ds:schemaRefs>
+</ds:datastoreItem>
+</file>
+
+<file path=customXml/itemProps26.xml><?xml version="1.0" encoding="utf-8"?>
+<ds:datastoreItem xmlns:ds="http://schemas.openxmlformats.org/officeDocument/2006/customXml" ds:itemID="{92051A70-5D42-465E-B82E-06F1C3E8703A}">
+  <ds:schemaRefs>
+    <ds:schemaRef ds:uri="http://schemas.openxmlformats.org/officeDocument/2006/bibliography"/>
+  </ds:schemaRefs>
+</ds:datastoreItem>
+</file>
+
+<file path=customXml/itemProps27.xml><?xml version="1.0" encoding="utf-8"?>
+<ds:datastoreItem xmlns:ds="http://schemas.openxmlformats.org/officeDocument/2006/customXml" ds:itemID="{FD2DC0C5-5408-4F8E-B382-B85CD05BE4D6}">
+  <ds:schemaRefs>
+    <ds:schemaRef ds:uri="http://schemas.openxmlformats.org/officeDocument/2006/bibliography"/>
+  </ds:schemaRefs>
+</ds:datastoreItem>
+</file>
+
+<file path=customXml/itemProps28.xml><?xml version="1.0" encoding="utf-8"?>
+<ds:datastoreItem xmlns:ds="http://schemas.openxmlformats.org/officeDocument/2006/customXml" ds:itemID="{30874B9C-8F2E-4DCA-8609-1DDBB5452269}">
+  <ds:schemaRefs>
+    <ds:schemaRef ds:uri="http://schemas.openxmlformats.org/officeDocument/2006/bibliography"/>
+  </ds:schemaRefs>
+</ds:datastoreItem>
+</file>
+
+<file path=customXml/itemProps29.xml><?xml version="1.0" encoding="utf-8"?>
+<ds:datastoreItem xmlns:ds="http://schemas.openxmlformats.org/officeDocument/2006/customXml" ds:itemID="{539D62B6-99A3-4848-92F6-EEEAC634AB73}">
+  <ds:schemaRefs>
+    <ds:schemaRef ds:uri="http://schemas.openxmlformats.org/officeDocument/2006/bibliography"/>
+  </ds:schemaRefs>
+</ds:datastoreItem>
+</file>
+
+<file path=customXml/itemProps3.xml><?xml version="1.0" encoding="utf-8"?>
+<ds:datastoreItem xmlns:ds="http://schemas.openxmlformats.org/officeDocument/2006/customXml" ds:itemID="{301B5E26-CC65-4E08-833A-08FE4DB3199A}">
+  <ds:schemaRefs>
+    <ds:schemaRef ds:uri="http://schemas.openxmlformats.org/officeDocument/2006/bibliography"/>
+  </ds:schemaRefs>
+</ds:datastoreItem>
+</file>
+
+<file path=customXml/itemProps30.xml><?xml version="1.0" encoding="utf-8"?>
+<ds:datastoreItem xmlns:ds="http://schemas.openxmlformats.org/officeDocument/2006/customXml" ds:itemID="{54D6B6EE-3A35-44F5-9D2E-36D688A9B5F9}">
+  <ds:schemaRefs>
+    <ds:schemaRef ds:uri="http://schemas.openxmlformats.org/officeDocument/2006/bibliography"/>
+  </ds:schemaRefs>
+</ds:datastoreItem>
+</file>
+
+<file path=customXml/itemProps4.xml><?xml version="1.0" encoding="utf-8"?>
+<ds:datastoreItem xmlns:ds="http://schemas.openxmlformats.org/officeDocument/2006/customXml" ds:itemID="{1B4E8BCF-89CD-48B9-9819-2857075CB13F}">
+  <ds:schemaRefs>
+    <ds:schemaRef ds:uri="http://schemas.openxmlformats.org/officeDocument/2006/bibliography"/>
+  </ds:schemaRefs>
+</ds:datastoreItem>
+</file>
+
+<file path=customXml/itemProps5.xml><?xml version="1.0" encoding="utf-8"?>
+<ds:datastoreItem xmlns:ds="http://schemas.openxmlformats.org/officeDocument/2006/customXml" ds:itemID="{A7F19B84-A0F5-450C-B5F9-26704571B672}">
+  <ds:schemaRefs>
+    <ds:schemaRef ds:uri="http://schemas.openxmlformats.org/officeDocument/2006/bibliography"/>
+  </ds:schemaRefs>
+</ds:datastoreItem>
+</file>
+
+<file path=customXml/itemProps6.xml><?xml version="1.0" encoding="utf-8"?>
 <ds:datastoreItem xmlns:ds="http://schemas.openxmlformats.org/officeDocument/2006/customXml" ds:itemID="{81DB0140-20BF-45C6-87BE-D054A21CB689}">
   <ds:schemaRefs>
     <ds:schemaRef ds:uri="http://schemas.openxmlformats.org/officeDocument/2006/bibliography"/>
@@ -24413,7 +24527,15 @@
 </ds:datastoreItem>
 </file>
 
-<file path=customXml/itemProps20.xml><?xml version="1.0" encoding="utf-8"?>
+<file path=customXml/itemProps7.xml><?xml version="1.0" encoding="utf-8"?>
+<ds:datastoreItem xmlns:ds="http://schemas.openxmlformats.org/officeDocument/2006/customXml" ds:itemID="{02370B17-38DA-408C-A614-14B2448759CA}">
+  <ds:schemaRefs>
+    <ds:schemaRef ds:uri="http://schemas.openxmlformats.org/officeDocument/2006/bibliography"/>
+  </ds:schemaRefs>
+</ds:datastoreItem>
+</file>
+
+<file path=customXml/itemProps8.xml><?xml version="1.0" encoding="utf-8"?>
 <ds:datastoreItem xmlns:ds="http://schemas.openxmlformats.org/officeDocument/2006/customXml" ds:itemID="{4FE8957E-1AA6-4561-A070-58B6A8E9704A}">
   <ds:schemaRefs>
     <ds:schemaRef ds:uri="http://schemas.openxmlformats.org/officeDocument/2006/bibliography"/>
@@ -24421,138 +24543,10 @@
 </ds:datastoreItem>
 </file>
 
-<file path=customXml/itemProps21.xml><?xml version="1.0" encoding="utf-8"?>
-<ds:datastoreItem xmlns:ds="http://schemas.openxmlformats.org/officeDocument/2006/customXml" ds:itemID="{EB25C13F-FF67-4A76-A23C-3607E5A231EA}">
-  <ds:schemaRefs>
-    <ds:schemaRef ds:uri="http://schemas.openxmlformats.org/officeDocument/2006/bibliography"/>
-  </ds:schemaRefs>
-</ds:datastoreItem>
-</file>
-
-<file path=customXml/itemProps22.xml><?xml version="1.0" encoding="utf-8"?>
-<ds:datastoreItem xmlns:ds="http://schemas.openxmlformats.org/officeDocument/2006/customXml" ds:itemID="{F0348948-849E-477D-A2E6-B80F83776B1C}">
-  <ds:schemaRefs>
-    <ds:schemaRef ds:uri="http://schemas.openxmlformats.org/officeDocument/2006/bibliography"/>
-  </ds:schemaRefs>
-</ds:datastoreItem>
-</file>
-
-<file path=customXml/itemProps23.xml><?xml version="1.0" encoding="utf-8"?>
-<ds:datastoreItem xmlns:ds="http://schemas.openxmlformats.org/officeDocument/2006/customXml" ds:itemID="{6422A546-FD35-476F-AD18-26008D2AEF4F}">
-  <ds:schemaRefs>
-    <ds:schemaRef ds:uri="http://schemas.openxmlformats.org/officeDocument/2006/bibliography"/>
-  </ds:schemaRefs>
-</ds:datastoreItem>
-</file>
-
-<file path=customXml/itemProps24.xml><?xml version="1.0" encoding="utf-8"?>
-<ds:datastoreItem xmlns:ds="http://schemas.openxmlformats.org/officeDocument/2006/customXml" ds:itemID="{6CAAFC14-CD27-4D16-989D-D82546E68F30}">
-  <ds:schemaRefs>
-    <ds:schemaRef ds:uri="http://schemas.openxmlformats.org/officeDocument/2006/bibliography"/>
-  </ds:schemaRefs>
-</ds:datastoreItem>
-</file>
-
-<file path=customXml/itemProps25.xml><?xml version="1.0" encoding="utf-8"?>
-<ds:datastoreItem xmlns:ds="http://schemas.openxmlformats.org/officeDocument/2006/customXml" ds:itemID="{A7F19B84-A0F5-450C-B5F9-26704571B672}">
-  <ds:schemaRefs>
-    <ds:schemaRef ds:uri="http://schemas.openxmlformats.org/officeDocument/2006/bibliography"/>
-  </ds:schemaRefs>
-</ds:datastoreItem>
-</file>
-
-<file path=customXml/itemProps26.xml><?xml version="1.0" encoding="utf-8"?>
-<ds:datastoreItem xmlns:ds="http://schemas.openxmlformats.org/officeDocument/2006/customXml" ds:itemID="{539D62B6-99A3-4848-92F6-EEEAC634AB73}">
-  <ds:schemaRefs>
-    <ds:schemaRef ds:uri="http://schemas.openxmlformats.org/officeDocument/2006/bibliography"/>
-  </ds:schemaRefs>
-</ds:datastoreItem>
-</file>
-
-<file path=customXml/itemProps27.xml><?xml version="1.0" encoding="utf-8"?>
-<ds:datastoreItem xmlns:ds="http://schemas.openxmlformats.org/officeDocument/2006/customXml" ds:itemID="{259C0EC4-6E96-4055-9691-279399DD1218}">
-  <ds:schemaRefs>
-    <ds:schemaRef ds:uri="http://schemas.openxmlformats.org/officeDocument/2006/bibliography"/>
-  </ds:schemaRefs>
-</ds:datastoreItem>
-</file>
-
-<file path=customXml/itemProps28.xml><?xml version="1.0" encoding="utf-8"?>
-<ds:datastoreItem xmlns:ds="http://schemas.openxmlformats.org/officeDocument/2006/customXml" ds:itemID="{58853A7E-A034-49E1-9B9B-BC45F28D511A}">
-  <ds:schemaRefs>
-    <ds:schemaRef ds:uri="http://schemas.openxmlformats.org/officeDocument/2006/bibliography"/>
-  </ds:schemaRefs>
-</ds:datastoreItem>
-</file>
-
-<file path=customXml/itemProps29.xml><?xml version="1.0" encoding="utf-8"?>
+<file path=customXml/itemProps9.xml><?xml version="1.0" encoding="utf-8"?>
 <ds:datastoreItem xmlns:ds="http://schemas.openxmlformats.org/officeDocument/2006/customXml" ds:itemID="{F693F8F2-AE07-4A3A-B3DA-63881E7D1661}">
   <ds:schemaRefs>
     <ds:schemaRef ds:uri="http://schemas.openxmlformats.org/officeDocument/2006/bibliography"/>
   </ds:schemaRefs>
 </ds:datastoreItem>
-</file>
-
-<file path=customXml/itemProps3.xml><?xml version="1.0" encoding="utf-8"?>
-<ds:datastoreItem xmlns:ds="http://schemas.openxmlformats.org/officeDocument/2006/customXml" ds:itemID="{F0AF1933-B6F6-4728-9E76-FDBF3BF3229B}">
-  <ds:schemaRefs>
-    <ds:schemaRef ds:uri="http://schemas.openxmlformats.org/officeDocument/2006/bibliography"/>
-  </ds:schemaRefs>
-</ds:datastoreItem>
-</file>
-
-<file path=customXml/itemProps30.xml><?xml version="1.0" encoding="utf-8"?>
-<ds:datastoreItem xmlns:ds="http://schemas.openxmlformats.org/officeDocument/2006/customXml" ds:itemID="{C48917FC-B3C4-41D5-BAB0-FD99113C29ED}">
-  <ds:schemaRefs>
-    <ds:schemaRef ds:uri="http://schemas.openxmlformats.org/officeDocument/2006/bibliography"/>
-  </ds:schemaRefs>
-</ds:datastoreItem>
-</file>
-
-<file path=customXml/itemProps4.xml><?xml version="1.0" encoding="utf-8"?>
-<ds:datastoreItem xmlns:ds="http://schemas.openxmlformats.org/officeDocument/2006/customXml" ds:itemID="{3705EA6F-C814-4D95-B437-110636EBED6A}">
-  <ds:schemaRefs>
-    <ds:schemaRef ds:uri="http://schemas.openxmlformats.org/officeDocument/2006/bibliography"/>
-  </ds:schemaRefs>
-</ds:datastoreItem>
-</file>
-
-<file path=customXml/itemProps5.xml><?xml version="1.0" encoding="utf-8"?>
-<ds:datastoreItem xmlns:ds="http://schemas.openxmlformats.org/officeDocument/2006/customXml" ds:itemID="{9B625A72-040B-464D-9331-D53689AC280C}">
-  <ds:schemaRefs>
-    <ds:schemaRef ds:uri="http://schemas.openxmlformats.org/officeDocument/2006/bibliography"/>
-  </ds:schemaRefs>
-</ds:datastoreItem>
-</file>
-
-<file path=customXml/itemProps6.xml><?xml version="1.0" encoding="utf-8"?>
-<ds:datastoreItem xmlns:ds="http://schemas.openxmlformats.org/officeDocument/2006/customXml" ds:itemID="{3D385456-4BD1-47B7-8BA6-ACDC46E55E4E}">
-  <ds:schemaRefs>
-    <ds:schemaRef ds:uri="http://schemas.openxmlformats.org/officeDocument/2006/bibliography"/>
-  </ds:schemaRefs>
-</ds:datastoreItem>
-</file>
-
-<file path=customXml/itemProps7.xml><?xml version="1.0" encoding="utf-8"?>
-<ds:datastoreItem xmlns:ds="http://schemas.openxmlformats.org/officeDocument/2006/customXml" ds:itemID="{30753D15-0B39-4F29-9EA2-AA70D2F234EE}">
-  <ds:schemaRefs>
-    <ds:schemaRef ds:uri="http://schemas.openxmlformats.org/officeDocument/2006/bibliography"/>
-  </ds:schemaRefs>
-</ds:datastoreItem>
-</file>
-
-<file path=customXml/itemProps8.xml><?xml version="1.0" encoding="utf-8"?>
-<ds:datastoreItem xmlns:ds="http://schemas.openxmlformats.org/officeDocument/2006/customXml" ds:itemID="{92051A70-5D42-465E-B82E-06F1C3E8703A}">
-  <ds:schemaRefs>
-    <ds:schemaRef ds:uri="http://schemas.openxmlformats.org/officeDocument/2006/bibliography"/>
-  </ds:schemaRefs>
-</ds:datastoreItem>
-</file>
-
-<file path=customXml/itemProps9.xml><?xml version="1.0" encoding="utf-8"?>
-<ds:datastoreItem xmlns:ds="http://schemas.openxmlformats.org/officeDocument/2006/customXml" ds:itemID="{208B8C76-8074-48F8-9B44-65E3007C787F}">
-  <ds:schemaRefs>
-    <ds:schemaRef ds:uri="http://schemas.openxmlformats.org/officeDocument/2006/bibliography"/>
-  </ds:schemaRefs>
-</ds:datastoreItem>
 </file>
</xml_diff>

<commit_message>
dangtq sửa tk DB
</commit_message>
<xml_diff>
--- a/Analysis/Thiet ke DB.docx
+++ b/Analysis/Thiet ke DB.docx
@@ -2801,7 +2801,7 @@
           <v:shape id="_x0000_i1025" type="#_x0000_t75" style="width:438.75pt;height:230.25pt" o:ole="">
             <v:imagedata r:id="rId37" o:title=""/>
           </v:shape>
-          <o:OLEObject Type="Embed" ProgID="Visio.Drawing.15" ShapeID="_x0000_i1025" DrawAspect="Content" ObjectID="_1587324055" r:id="rId38"/>
+          <o:OLEObject Type="Embed" ProgID="Visio.Drawing.15" ShapeID="_x0000_i1025" DrawAspect="Content" ObjectID="_1587332789" r:id="rId38"/>
         </w:object>
       </w:r>
     </w:p>
@@ -6861,8 +6861,6 @@
             <w:tcW w:w="1432" w:type="pct"/>
           </w:tcPr>
           <w:p>
-            <w:bookmarkStart w:id="14" w:name="_GoBack"/>
-            <w:bookmarkEnd w:id="14"/>
             <w:r>
               <w:t>Request</w:t>
             </w:r>
@@ -7165,12 +7163,12 @@
       <w:pPr>
         <w:pStyle w:val="u2"/>
       </w:pPr>
-      <w:bookmarkStart w:id="15" w:name="_Toc513389889"/>
+      <w:bookmarkStart w:id="14" w:name="_Toc513389889"/>
       <w:r>
         <w:lastRenderedPageBreak/>
         <w:t>App_Detail_02</w:t>
       </w:r>
-      <w:bookmarkEnd w:id="15"/>
+      <w:bookmarkEnd w:id="14"/>
       <w:r>
         <w:tab/>
       </w:r>
@@ -7531,7 +7529,7 @@
           </w:tcPr>
           <w:p>
             <w:r>
-              <w:t>50</w:t>
+              <w:t>2</w:t>
             </w:r>
           </w:p>
         </w:tc>
@@ -8014,7 +8012,10 @@
           </w:tcPr>
           <w:p>
             <w:r>
-              <w:t>Internal_Tradmark_App_No</w:t>
+              <w:t>Internal_Tradmark_App_</w:t>
+            </w:r>
+            <w:r>
+              <w:t>Date</w:t>
             </w:r>
           </w:p>
         </w:tc>
@@ -8097,11 +8098,11 @@
       <w:pPr>
         <w:pStyle w:val="u2"/>
       </w:pPr>
-      <w:bookmarkStart w:id="16" w:name="_Toc513389890"/>
+      <w:bookmarkStart w:id="15" w:name="_Toc513389890"/>
       <w:r>
         <w:t>Sys_Fix_Charge</w:t>
       </w:r>
-      <w:bookmarkEnd w:id="16"/>
+      <w:bookmarkEnd w:id="15"/>
       <w:r>
         <w:tab/>
       </w:r>
@@ -8282,7 +8283,7 @@
           </w:tcPr>
           <w:p>
             <w:r>
-              <w:t>Id</w:t>
+              <w:t>Fee_Id</w:t>
             </w:r>
           </w:p>
         </w:tc>
@@ -8609,6 +8610,56 @@
           <w:p>
             <w:r>
               <w:t>Ngôn ngữ hiển thị</w:t>
+            </w:r>
+          </w:p>
+        </w:tc>
+      </w:tr>
+      <w:tr>
+        <w:tc>
+          <w:tcPr>
+            <w:tcW w:w="1421" w:type="pct"/>
+          </w:tcPr>
+          <w:p>
+            <w:r>
+              <w:t>Amount</w:t>
+            </w:r>
+          </w:p>
+        </w:tc>
+        <w:tc>
+          <w:tcPr>
+            <w:tcW w:w="804" w:type="pct"/>
+          </w:tcPr>
+          <w:p>
+            <w:r>
+              <w:t>NUMBER</w:t>
+            </w:r>
+          </w:p>
+        </w:tc>
+        <w:tc>
+          <w:tcPr>
+            <w:tcW w:w="370" w:type="pct"/>
+          </w:tcPr>
+          <w:p/>
+        </w:tc>
+        <w:tc>
+          <w:tcPr>
+            <w:tcW w:w="371" w:type="pct"/>
+          </w:tcPr>
+          <w:p/>
+        </w:tc>
+        <w:tc>
+          <w:tcPr>
+            <w:tcW w:w="496" w:type="pct"/>
+          </w:tcPr>
+          <w:p/>
+        </w:tc>
+        <w:tc>
+          <w:tcPr>
+            <w:tcW w:w="1537" w:type="pct"/>
+          </w:tcPr>
+          <w:p>
+            <w:r>
+              <w:t>Số tiền</w:t>
             </w:r>
           </w:p>
         </w:tc>
@@ -8618,11 +8669,11 @@
       <w:pPr>
         <w:pStyle w:val="u2"/>
       </w:pPr>
-      <w:bookmarkStart w:id="17" w:name="_Toc513389891"/>
+      <w:bookmarkStart w:id="16" w:name="_Toc513389891"/>
       <w:r>
         <w:t>Sys_App_Fix_Charge</w:t>
       </w:r>
-      <w:bookmarkEnd w:id="17"/>
+      <w:bookmarkEnd w:id="16"/>
       <w:r>
         <w:tab/>
       </w:r>
@@ -8910,6 +8961,7 @@
           </w:tcPr>
           <w:p>
             <w:r>
+              <w:lastRenderedPageBreak/>
               <w:t>Fee</w:t>
             </w:r>
             <w:r>
@@ -8951,11 +9003,7 @@
           </w:tcPr>
           <w:p>
             <w:r>
-              <w:t xml:space="preserve">Id fee cố định, Link với Fee_Id bảng </w:t>
-            </w:r>
-            <w:r>
-              <w:lastRenderedPageBreak/>
-              <w:t>Sys_Fix_Charge</w:t>
+              <w:t>Id fee cố định, Link với Fee_Id bảng Sys_Fix_Charge</w:t>
             </w:r>
           </w:p>
         </w:tc>
@@ -8965,12 +9013,11 @@
       <w:pPr>
         <w:pStyle w:val="u2"/>
       </w:pPr>
-      <w:bookmarkStart w:id="18" w:name="_Toc513389892"/>
+      <w:bookmarkStart w:id="17" w:name="_Toc513389892"/>
       <w:r>
-        <w:lastRenderedPageBreak/>
         <w:t>App_Fee_Fix</w:t>
       </w:r>
-      <w:bookmarkEnd w:id="18"/>
+      <w:bookmarkEnd w:id="17"/>
       <w:r>
         <w:tab/>
       </w:r>
@@ -9469,14 +9516,14 @@
           <w:highlight w:val="green"/>
         </w:rPr>
       </w:pPr>
-      <w:bookmarkStart w:id="19" w:name="_Toc513389893"/>
+      <w:bookmarkStart w:id="18" w:name="_Toc513389893"/>
       <w:r>
         <w:rPr>
           <w:highlight w:val="green"/>
         </w:rPr>
         <w:t>Sys_Service_Charge</w:t>
       </w:r>
-      <w:bookmarkEnd w:id="19"/>
+      <w:bookmarkEnd w:id="18"/>
       <w:r>
         <w:rPr>
           <w:highlight w:val="green"/>
@@ -9663,7 +9710,7 @@
           </w:tcPr>
           <w:p>
             <w:r>
-              <w:t>Id</w:t>
+              <w:t>Fee_Service_Id</w:t>
             </w:r>
           </w:p>
         </w:tc>
@@ -9867,6 +9914,57 @@
           <w:p>
             <w:r>
               <w:t>Ngôn ngữ hiển thị</w:t>
+            </w:r>
+          </w:p>
+        </w:tc>
+      </w:tr>
+      <w:tr>
+        <w:tc>
+          <w:tcPr>
+            <w:tcW w:w="1421" w:type="pct"/>
+          </w:tcPr>
+          <w:p>
+            <w:bookmarkStart w:id="19" w:name="_GoBack" w:colFirst="0" w:colLast="0"/>
+            <w:r>
+              <w:t>Amount</w:t>
+            </w:r>
+          </w:p>
+        </w:tc>
+        <w:tc>
+          <w:tcPr>
+            <w:tcW w:w="804" w:type="pct"/>
+          </w:tcPr>
+          <w:p>
+            <w:r>
+              <w:t>NUMBER</w:t>
+            </w:r>
+          </w:p>
+        </w:tc>
+        <w:tc>
+          <w:tcPr>
+            <w:tcW w:w="370" w:type="pct"/>
+          </w:tcPr>
+          <w:p/>
+        </w:tc>
+        <w:tc>
+          <w:tcPr>
+            <w:tcW w:w="371" w:type="pct"/>
+          </w:tcPr>
+          <w:p/>
+        </w:tc>
+        <w:tc>
+          <w:tcPr>
+            <w:tcW w:w="496" w:type="pct"/>
+          </w:tcPr>
+          <w:p/>
+        </w:tc>
+        <w:tc>
+          <w:tcPr>
+            <w:tcW w:w="1537" w:type="pct"/>
+          </w:tcPr>
+          <w:p>
+            <w:r>
+              <w:t>Số tiền</w:t>
             </w:r>
           </w:p>
         </w:tc>
@@ -9877,6 +9975,7 @@
         <w:pStyle w:val="u2"/>
       </w:pPr>
       <w:bookmarkStart w:id="20" w:name="_Toc513389894"/>
+      <w:bookmarkEnd w:id="19"/>
       <w:r>
         <w:t>Sys_App_Service_Charge</w:t>
       </w:r>
@@ -9950,6 +10049,7 @@
               <w:rPr>
                 <w:b/>
               </w:rPr>
+              <w:lastRenderedPageBreak/>
               <w:t>Tên trường</w:t>
             </w:r>
           </w:p>
@@ -10108,7 +10208,6 @@
           </w:tcPr>
           <w:p>
             <w:r>
-              <w:lastRenderedPageBreak/>
               <w:t>AppCode</w:t>
             </w:r>
           </w:p>
@@ -11170,6 +11269,7 @@
           </w:tcPr>
           <w:p>
             <w:r>
+              <w:lastRenderedPageBreak/>
               <w:t>CREATEDATE</w:t>
             </w:r>
           </w:p>
@@ -11220,7 +11320,6 @@
           </w:tcPr>
           <w:p>
             <w:r>
-              <w:lastRenderedPageBreak/>
               <w:t>CREATE</w:t>
             </w:r>
             <w:r>
@@ -12188,6 +12287,7 @@
           </w:tcPr>
           <w:p>
             <w:r>
+              <w:lastRenderedPageBreak/>
               <w:t>Document_Filing_Date</w:t>
             </w:r>
           </w:p>
@@ -12238,7 +12338,6 @@
           </w:tcPr>
           <w:p>
             <w:r>
-              <w:lastRenderedPageBreak/>
               <w:t>Url_HardCopy</w:t>
             </w:r>
           </w:p>
@@ -12639,7 +12738,7 @@
           </w:tcPr>
           <w:p>
             <w:r>
-              <w:t>….</w:t>
+              <w:t>HOURLY_RATE</w:t>
             </w:r>
           </w:p>
         </w:tc>
@@ -12647,7 +12746,11 @@
           <w:tcPr>
             <w:tcW w:w="804" w:type="pct"/>
           </w:tcPr>
-          <w:p/>
+          <w:p>
+            <w:r>
+              <w:t>NUMBER</w:t>
+            </w:r>
+          </w:p>
         </w:tc>
         <w:tc>
           <w:tcPr>
@@ -12671,7 +12774,232 @@
           <w:tcPr>
             <w:tcW w:w="1543" w:type="pct"/>
           </w:tcPr>
-          <w:p/>
+          <w:p>
+            <w:r>
+              <w:t>Số tiền trả 1 giờ làm việc</w:t>
+            </w:r>
+          </w:p>
+          <w:p>
+            <w:r>
+              <w:t>Trong TH tính theo giờ</w:t>
+            </w:r>
+          </w:p>
+        </w:tc>
+      </w:tr>
+      <w:tr>
+        <w:tc>
+          <w:tcPr>
+            <w:tcW w:w="1421" w:type="pct"/>
+          </w:tcPr>
+          <w:p>
+            <w:r>
+              <w:t>ADDRESS</w:t>
+            </w:r>
+          </w:p>
+        </w:tc>
+        <w:tc>
+          <w:tcPr>
+            <w:tcW w:w="804" w:type="pct"/>
+          </w:tcPr>
+          <w:p>
+            <w:r>
+              <w:t>VARCHAR2</w:t>
+            </w:r>
+          </w:p>
+        </w:tc>
+        <w:tc>
+          <w:tcPr>
+            <w:tcW w:w="368" w:type="pct"/>
+          </w:tcPr>
+          <w:p>
+            <w:r>
+              <w:t>200</w:t>
+            </w:r>
+          </w:p>
+        </w:tc>
+        <w:tc>
+          <w:tcPr>
+            <w:tcW w:w="369" w:type="pct"/>
+          </w:tcPr>
+          <w:p/>
+        </w:tc>
+        <w:tc>
+          <w:tcPr>
+            <w:tcW w:w="496" w:type="pct"/>
+          </w:tcPr>
+          <w:p/>
+        </w:tc>
+        <w:tc>
+          <w:tcPr>
+            <w:tcW w:w="1543" w:type="pct"/>
+          </w:tcPr>
+          <w:p>
+            <w:r>
+              <w:t>Địa chỉ</w:t>
+            </w:r>
+          </w:p>
+        </w:tc>
+      </w:tr>
+      <w:tr>
+        <w:tc>
+          <w:tcPr>
+            <w:tcW w:w="1421" w:type="pct"/>
+          </w:tcPr>
+          <w:p>
+            <w:r>
+              <w:t>PHONE</w:t>
+            </w:r>
+          </w:p>
+        </w:tc>
+        <w:tc>
+          <w:tcPr>
+            <w:tcW w:w="804" w:type="pct"/>
+          </w:tcPr>
+          <w:p>
+            <w:r>
+              <w:t>VARCHAR2</w:t>
+            </w:r>
+          </w:p>
+        </w:tc>
+        <w:tc>
+          <w:tcPr>
+            <w:tcW w:w="368" w:type="pct"/>
+          </w:tcPr>
+          <w:p>
+            <w:r>
+              <w:t>50</w:t>
+            </w:r>
+          </w:p>
+        </w:tc>
+        <w:tc>
+          <w:tcPr>
+            <w:tcW w:w="369" w:type="pct"/>
+          </w:tcPr>
+          <w:p/>
+        </w:tc>
+        <w:tc>
+          <w:tcPr>
+            <w:tcW w:w="496" w:type="pct"/>
+          </w:tcPr>
+          <w:p/>
+        </w:tc>
+        <w:tc>
+          <w:tcPr>
+            <w:tcW w:w="1543" w:type="pct"/>
+          </w:tcPr>
+          <w:p>
+            <w:r>
+              <w:t>Số điện thoại</w:t>
+            </w:r>
+          </w:p>
+        </w:tc>
+      </w:tr>
+      <w:tr>
+        <w:tc>
+          <w:tcPr>
+            <w:tcW w:w="1421" w:type="pct"/>
+          </w:tcPr>
+          <w:p>
+            <w:r>
+              <w:t>FAX</w:t>
+            </w:r>
+          </w:p>
+        </w:tc>
+        <w:tc>
+          <w:tcPr>
+            <w:tcW w:w="804" w:type="pct"/>
+          </w:tcPr>
+          <w:p>
+            <w:r>
+              <w:t>VARCHAR2</w:t>
+            </w:r>
+          </w:p>
+        </w:tc>
+        <w:tc>
+          <w:tcPr>
+            <w:tcW w:w="368" w:type="pct"/>
+          </w:tcPr>
+          <w:p>
+            <w:r>
+              <w:t>50</w:t>
+            </w:r>
+          </w:p>
+        </w:tc>
+        <w:tc>
+          <w:tcPr>
+            <w:tcW w:w="369" w:type="pct"/>
+          </w:tcPr>
+          <w:p/>
+        </w:tc>
+        <w:tc>
+          <w:tcPr>
+            <w:tcW w:w="496" w:type="pct"/>
+          </w:tcPr>
+          <w:p/>
+        </w:tc>
+        <w:tc>
+          <w:tcPr>
+            <w:tcW w:w="1543" w:type="pct"/>
+          </w:tcPr>
+          <w:p>
+            <w:r>
+              <w:t>Fax</w:t>
+            </w:r>
+          </w:p>
+        </w:tc>
+      </w:tr>
+      <w:tr>
+        <w:tc>
+          <w:tcPr>
+            <w:tcW w:w="1421" w:type="pct"/>
+          </w:tcPr>
+          <w:p>
+            <w:r>
+              <w:t>EMAIL</w:t>
+            </w:r>
+          </w:p>
+        </w:tc>
+        <w:tc>
+          <w:tcPr>
+            <w:tcW w:w="804" w:type="pct"/>
+          </w:tcPr>
+          <w:p>
+            <w:r>
+              <w:t>VARCHAR2</w:t>
+            </w:r>
+          </w:p>
+        </w:tc>
+        <w:tc>
+          <w:tcPr>
+            <w:tcW w:w="368" w:type="pct"/>
+          </w:tcPr>
+          <w:p>
+            <w:r>
+              <w:t>100</w:t>
+            </w:r>
+          </w:p>
+        </w:tc>
+        <w:tc>
+          <w:tcPr>
+            <w:tcW w:w="369" w:type="pct"/>
+          </w:tcPr>
+          <w:p/>
+        </w:tc>
+        <w:tc>
+          <w:tcPr>
+            <w:tcW w:w="496" w:type="pct"/>
+          </w:tcPr>
+          <w:p/>
+        </w:tc>
+        <w:tc>
+          <w:tcPr>
+            <w:tcW w:w="1543" w:type="pct"/>
+          </w:tcPr>
+          <w:p>
+            <w:r>
+              <w:t>Địa chỉ email</w:t>
+            </w:r>
+          </w:p>
         </w:tc>
       </w:tr>
     </w:tbl>
@@ -13177,6 +13505,7 @@
         </w:numPr>
       </w:pPr>
       <w:r>
+        <w:lastRenderedPageBreak/>
         <w:t>Chi tiết các trường</w:t>
       </w:r>
       <w:r>
@@ -13432,7 +13761,6 @@
           </w:tcPr>
           <w:p>
             <w:r>
-              <w:lastRenderedPageBreak/>
               <w:t>Reject_Type</w:t>
             </w:r>
           </w:p>
@@ -14441,6 +14769,7 @@
           </w:tcPr>
           <w:p>
             <w:r>
+              <w:lastRenderedPageBreak/>
               <w:t>Notes</w:t>
             </w:r>
           </w:p>
@@ -14548,7 +14877,6 @@
           </w:p>
           <w:p>
             <w:r>
-              <w:lastRenderedPageBreak/>
               <w:t>2: Từ chối</w:t>
             </w:r>
           </w:p>
@@ -14561,7 +14889,6 @@
           </w:tcPr>
           <w:p>
             <w:r>
-              <w:lastRenderedPageBreak/>
               <w:t>Reject_Reason</w:t>
             </w:r>
           </w:p>
@@ -15572,6 +15899,7 @@
         </w:numPr>
       </w:pPr>
       <w:r>
+        <w:lastRenderedPageBreak/>
         <w:t>Chi tiết các trường:</w:t>
       </w:r>
     </w:p>
@@ -15774,7 +16102,6 @@
           </w:tcPr>
           <w:p>
             <w:r>
-              <w:lastRenderedPageBreak/>
               <w:t>Request_Search_Id</w:t>
             </w:r>
           </w:p>
@@ -16594,7 +16921,7 @@
           </w:tcPr>
           <w:p>
             <w:r>
-              <w:t>EMAIL</w:t>
+              <w:t>ADDRESS</w:t>
             </w:r>
           </w:p>
         </w:tc>
@@ -16614,7 +16941,7 @@
           </w:tcPr>
           <w:p>
             <w:r>
-              <w:t>100</w:t>
+              <w:t>200</w:t>
             </w:r>
           </w:p>
         </w:tc>
@@ -16636,7 +16963,10 @@
           </w:tcPr>
           <w:p>
             <w:r>
-              <w:t>Email</w:t>
+              <w:t>Địa chỉ</w:t>
+            </w:r>
+            <w:r>
+              <w:t xml:space="preserve"> khách hàng</w:t>
             </w:r>
           </w:p>
         </w:tc>
@@ -16648,7 +16978,7 @@
           </w:tcPr>
           <w:p>
             <w:r>
-              <w:t>PHONE</w:t>
+              <w:t>EMAIL</w:t>
             </w:r>
           </w:p>
         </w:tc>
@@ -16668,7 +16998,7 @@
           </w:tcPr>
           <w:p>
             <w:r>
-              <w:t>50</w:t>
+              <w:t>100</w:t>
             </w:r>
           </w:p>
         </w:tc>
@@ -16690,7 +17020,7 @@
           </w:tcPr>
           <w:p>
             <w:r>
-              <w:t>Số điện thoại</w:t>
+              <w:t>Email</w:t>
             </w:r>
           </w:p>
         </w:tc>
@@ -16702,7 +17032,8 @@
           </w:tcPr>
           <w:p>
             <w:r>
-              <w:t>STATUS</w:t>
+              <w:lastRenderedPageBreak/>
+              <w:t>PHONE</w:t>
             </w:r>
           </w:p>
         </w:tc>
@@ -16712,7 +17043,7 @@
           </w:tcPr>
           <w:p>
             <w:r>
-              <w:t>NUMBER</w:t>
+              <w:t>Varchar2</w:t>
             </w:r>
           </w:p>
         </w:tc>
@@ -16722,7 +17053,7 @@
           </w:tcPr>
           <w:p>
             <w:r>
-              <w:t>1</w:t>
+              <w:t>50</w:t>
             </w:r>
           </w:p>
         </w:tc>
@@ -16744,26 +17075,7 @@
           </w:tcPr>
           <w:p>
             <w:r>
-              <w:t>Trạng thái</w:t>
-            </w:r>
-          </w:p>
-          <w:p>
-            <w:r>
-              <w:lastRenderedPageBreak/>
-              <w:t>0: Mới tạo, chưa confirm</w:t>
-            </w:r>
-          </w:p>
-          <w:p>
-            <w:r>
-              <w:t>1: Bình thường</w:t>
-            </w:r>
-            <w:r>
-              <w:t>, đã confrim</w:t>
-            </w:r>
-          </w:p>
-          <w:p>
-            <w:r>
-              <w:t>2: Khóa</w:t>
+              <w:t>Số điện thoại</w:t>
             </w:r>
           </w:p>
         </w:tc>
@@ -16775,7 +17087,78 @@
           </w:tcPr>
           <w:p>
             <w:r>
-              <w:lastRenderedPageBreak/>
+              <w:t>STATUS</w:t>
+            </w:r>
+          </w:p>
+        </w:tc>
+        <w:tc>
+          <w:tcPr>
+            <w:tcW w:w="743" w:type="pct"/>
+          </w:tcPr>
+          <w:p>
+            <w:r>
+              <w:t>NUMBER</w:t>
+            </w:r>
+          </w:p>
+        </w:tc>
+        <w:tc>
+          <w:tcPr>
+            <w:tcW w:w="396" w:type="pct"/>
+          </w:tcPr>
+          <w:p>
+            <w:r>
+              <w:t>1</w:t>
+            </w:r>
+          </w:p>
+        </w:tc>
+        <w:tc>
+          <w:tcPr>
+            <w:tcW w:w="379" w:type="pct"/>
+          </w:tcPr>
+          <w:p/>
+        </w:tc>
+        <w:tc>
+          <w:tcPr>
+            <w:tcW w:w="497" w:type="pct"/>
+          </w:tcPr>
+          <w:p/>
+        </w:tc>
+        <w:tc>
+          <w:tcPr>
+            <w:tcW w:w="1553" w:type="pct"/>
+          </w:tcPr>
+          <w:p>
+            <w:r>
+              <w:t>Trạng thái</w:t>
+            </w:r>
+          </w:p>
+          <w:p>
+            <w:r>
+              <w:t>0: Mới tạo, chưa confirm</w:t>
+            </w:r>
+          </w:p>
+          <w:p>
+            <w:r>
+              <w:t>1: Bình thường</w:t>
+            </w:r>
+            <w:r>
+              <w:t>, đã confrim</w:t>
+            </w:r>
+          </w:p>
+          <w:p>
+            <w:r>
+              <w:t>2: Khóa</w:t>
+            </w:r>
+          </w:p>
+        </w:tc>
+      </w:tr>
+      <w:tr>
+        <w:tc>
+          <w:tcPr>
+            <w:tcW w:w="1432" w:type="pct"/>
+          </w:tcPr>
+          <w:p>
+            <w:r>
               <w:t>Created_By</w:t>
             </w:r>
           </w:p>
@@ -17811,6 +18194,7 @@
               <w:rPr>
                 <w:b/>
               </w:rPr>
+              <w:lastRenderedPageBreak/>
               <w:t>Tên trường</w:t>
             </w:r>
           </w:p>
@@ -17919,7 +18303,6 @@
           </w:tcPr>
           <w:p>
             <w:r>
-              <w:lastRenderedPageBreak/>
               <w:t>GROUPID</w:t>
             </w:r>
           </w:p>
@@ -24312,7 +24695,7 @@
 </file>
 
 <file path=customXml/itemProps1.xml><?xml version="1.0" encoding="utf-8"?>
-<ds:datastoreItem xmlns:ds="http://schemas.openxmlformats.org/officeDocument/2006/customXml" ds:itemID="{EB25C13F-FF67-4A76-A23C-3607E5A231EA}">
+<ds:datastoreItem xmlns:ds="http://schemas.openxmlformats.org/officeDocument/2006/customXml" ds:itemID="{F693F8F2-AE07-4A3A-B3DA-63881E7D1661}">
   <ds:schemaRefs>
     <ds:schemaRef ds:uri="http://schemas.openxmlformats.org/officeDocument/2006/bibliography"/>
   </ds:schemaRefs>
@@ -24320,6 +24703,86 @@
 </file>
 
 <file path=customXml/itemProps10.xml><?xml version="1.0" encoding="utf-8"?>
+<ds:datastoreItem xmlns:ds="http://schemas.openxmlformats.org/officeDocument/2006/customXml" ds:itemID="{E44D67CB-6717-4D80-91C9-D7C4B0AF88EE}">
+  <ds:schemaRefs>
+    <ds:schemaRef ds:uri="http://schemas.openxmlformats.org/officeDocument/2006/bibliography"/>
+  </ds:schemaRefs>
+</ds:datastoreItem>
+</file>
+
+<file path=customXml/itemProps11.xml><?xml version="1.0" encoding="utf-8"?>
+<ds:datastoreItem xmlns:ds="http://schemas.openxmlformats.org/officeDocument/2006/customXml" ds:itemID="{C4B3D8F3-B5C7-43C3-904A-753B0AE42645}">
+  <ds:schemaRefs>
+    <ds:schemaRef ds:uri="http://schemas.openxmlformats.org/officeDocument/2006/bibliography"/>
+  </ds:schemaRefs>
+</ds:datastoreItem>
+</file>
+
+<file path=customXml/itemProps12.xml><?xml version="1.0" encoding="utf-8"?>
+<ds:datastoreItem xmlns:ds="http://schemas.openxmlformats.org/officeDocument/2006/customXml" ds:itemID="{3705EA6F-C814-4D95-B437-110636EBED6A}">
+  <ds:schemaRefs>
+    <ds:schemaRef ds:uri="http://schemas.openxmlformats.org/officeDocument/2006/bibliography"/>
+  </ds:schemaRefs>
+</ds:datastoreItem>
+</file>
+
+<file path=customXml/itemProps13.xml><?xml version="1.0" encoding="utf-8"?>
+<ds:datastoreItem xmlns:ds="http://schemas.openxmlformats.org/officeDocument/2006/customXml" ds:itemID="{208B8C76-8074-48F8-9B44-65E3007C787F}">
+  <ds:schemaRefs>
+    <ds:schemaRef ds:uri="http://schemas.openxmlformats.org/officeDocument/2006/bibliography"/>
+  </ds:schemaRefs>
+</ds:datastoreItem>
+</file>
+
+<file path=customXml/itemProps14.xml><?xml version="1.0" encoding="utf-8"?>
+<ds:datastoreItem xmlns:ds="http://schemas.openxmlformats.org/officeDocument/2006/customXml" ds:itemID="{76BEDF7A-7088-4BD2-9E23-ACE10E05B165}">
+  <ds:schemaRefs>
+    <ds:schemaRef ds:uri="http://schemas.openxmlformats.org/officeDocument/2006/bibliography"/>
+  </ds:schemaRefs>
+</ds:datastoreItem>
+</file>
+
+<file path=customXml/itemProps15.xml><?xml version="1.0" encoding="utf-8"?>
+<ds:datastoreItem xmlns:ds="http://schemas.openxmlformats.org/officeDocument/2006/customXml" ds:itemID="{F0348948-849E-477D-A2E6-B80F83776B1C}">
+  <ds:schemaRefs>
+    <ds:schemaRef ds:uri="http://schemas.openxmlformats.org/officeDocument/2006/bibliography"/>
+  </ds:schemaRefs>
+</ds:datastoreItem>
+</file>
+
+<file path=customXml/itemProps16.xml><?xml version="1.0" encoding="utf-8"?>
+<ds:datastoreItem xmlns:ds="http://schemas.openxmlformats.org/officeDocument/2006/customXml" ds:itemID="{259C0EC4-6E96-4055-9691-279399DD1218}">
+  <ds:schemaRefs>
+    <ds:schemaRef ds:uri="http://schemas.openxmlformats.org/officeDocument/2006/bibliography"/>
+  </ds:schemaRefs>
+</ds:datastoreItem>
+</file>
+
+<file path=customXml/itemProps17.xml><?xml version="1.0" encoding="utf-8"?>
+<ds:datastoreItem xmlns:ds="http://schemas.openxmlformats.org/officeDocument/2006/customXml" ds:itemID="{C48917FC-B3C4-41D5-BAB0-FD99113C29ED}">
+  <ds:schemaRefs>
+    <ds:schemaRef ds:uri="http://schemas.openxmlformats.org/officeDocument/2006/bibliography"/>
+  </ds:schemaRefs>
+</ds:datastoreItem>
+</file>
+
+<file path=customXml/itemProps18.xml><?xml version="1.0" encoding="utf-8"?>
+<ds:datastoreItem xmlns:ds="http://schemas.openxmlformats.org/officeDocument/2006/customXml" ds:itemID="{92051A70-5D42-465E-B82E-06F1C3E8703A}">
+  <ds:schemaRefs>
+    <ds:schemaRef ds:uri="http://schemas.openxmlformats.org/officeDocument/2006/bibliography"/>
+  </ds:schemaRefs>
+</ds:datastoreItem>
+</file>
+
+<file path=customXml/itemProps19.xml><?xml version="1.0" encoding="utf-8"?>
+<ds:datastoreItem xmlns:ds="http://schemas.openxmlformats.org/officeDocument/2006/customXml" ds:itemID="{FD2DC0C5-5408-4F8E-B382-B85CD05BE4D6}">
+  <ds:schemaRefs>
+    <ds:schemaRef ds:uri="http://schemas.openxmlformats.org/officeDocument/2006/bibliography"/>
+  </ds:schemaRefs>
+</ds:datastoreItem>
+</file>
+
+<file path=customXml/itemProps2.xml><?xml version="1.0" encoding="utf-8"?>
 <ds:datastoreItem xmlns:ds="http://schemas.openxmlformats.org/officeDocument/2006/customXml" ds:itemID="{48604577-A2C9-4CDB-BBB1-94D7FEDAF338}">
   <ds:schemaRefs>
     <ds:schemaRef ds:uri="http://schemas.openxmlformats.org/officeDocument/2006/bibliography"/>
@@ -24327,7 +24790,87 @@
 </ds:datastoreItem>
 </file>
 
-<file path=customXml/itemProps11.xml><?xml version="1.0" encoding="utf-8"?>
+<file path=customXml/itemProps20.xml><?xml version="1.0" encoding="utf-8"?>
+<ds:datastoreItem xmlns:ds="http://schemas.openxmlformats.org/officeDocument/2006/customXml" ds:itemID="{30874B9C-8F2E-4DCA-8609-1DDBB5452269}">
+  <ds:schemaRefs>
+    <ds:schemaRef ds:uri="http://schemas.openxmlformats.org/officeDocument/2006/bibliography"/>
+  </ds:schemaRefs>
+</ds:datastoreItem>
+</file>
+
+<file path=customXml/itemProps21.xml><?xml version="1.0" encoding="utf-8"?>
+<ds:datastoreItem xmlns:ds="http://schemas.openxmlformats.org/officeDocument/2006/customXml" ds:itemID="{539D62B6-99A3-4848-92F6-EEEAC634AB73}">
+  <ds:schemaRefs>
+    <ds:schemaRef ds:uri="http://schemas.openxmlformats.org/officeDocument/2006/bibliography"/>
+  </ds:schemaRefs>
+</ds:datastoreItem>
+</file>
+
+<file path=customXml/itemProps22.xml><?xml version="1.0" encoding="utf-8"?>
+<ds:datastoreItem xmlns:ds="http://schemas.openxmlformats.org/officeDocument/2006/customXml" ds:itemID="{54D6B6EE-3A35-44F5-9D2E-36D688A9B5F9}">
+  <ds:schemaRefs>
+    <ds:schemaRef ds:uri="http://schemas.openxmlformats.org/officeDocument/2006/bibliography"/>
+  </ds:schemaRefs>
+</ds:datastoreItem>
+</file>
+
+<file path=customXml/itemProps23.xml><?xml version="1.0" encoding="utf-8"?>
+<ds:datastoreItem xmlns:ds="http://schemas.openxmlformats.org/officeDocument/2006/customXml" ds:itemID="{BF1082A6-67BA-475C-99BE-064F110496CC}">
+  <ds:schemaRefs>
+    <ds:schemaRef ds:uri="http://schemas.openxmlformats.org/officeDocument/2006/bibliography"/>
+  </ds:schemaRefs>
+</ds:datastoreItem>
+</file>
+
+<file path=customXml/itemProps24.xml><?xml version="1.0" encoding="utf-8"?>
+<ds:datastoreItem xmlns:ds="http://schemas.openxmlformats.org/officeDocument/2006/customXml" ds:itemID="{A7D18BA3-DF9C-4DD5-A31A-0C3BF0EFE6F0}">
+  <ds:schemaRefs>
+    <ds:schemaRef ds:uri="http://schemas.openxmlformats.org/officeDocument/2006/bibliography"/>
+  </ds:schemaRefs>
+</ds:datastoreItem>
+</file>
+
+<file path=customXml/itemProps25.xml><?xml version="1.0" encoding="utf-8"?>
+<ds:datastoreItem xmlns:ds="http://schemas.openxmlformats.org/officeDocument/2006/customXml" ds:itemID="{F02E9AC3-4740-41BA-855C-4F902EE8E17B}">
+  <ds:schemaRefs>
+    <ds:schemaRef ds:uri="http://schemas.openxmlformats.org/officeDocument/2006/bibliography"/>
+  </ds:schemaRefs>
+</ds:datastoreItem>
+</file>
+
+<file path=customXml/itemProps26.xml><?xml version="1.0" encoding="utf-8"?>
+<ds:datastoreItem xmlns:ds="http://schemas.openxmlformats.org/officeDocument/2006/customXml" ds:itemID="{7CBE4833-C36F-41D5-9765-073B5E35BD1C}">
+  <ds:schemaRefs>
+    <ds:schemaRef ds:uri="http://schemas.openxmlformats.org/officeDocument/2006/bibliography"/>
+  </ds:schemaRefs>
+</ds:datastoreItem>
+</file>
+
+<file path=customXml/itemProps27.xml><?xml version="1.0" encoding="utf-8"?>
+<ds:datastoreItem xmlns:ds="http://schemas.openxmlformats.org/officeDocument/2006/customXml" ds:itemID="{87482CEF-BD43-4560-AD51-F2788F0D87CE}">
+  <ds:schemaRefs>
+    <ds:schemaRef ds:uri="http://schemas.openxmlformats.org/officeDocument/2006/bibliography"/>
+  </ds:schemaRefs>
+</ds:datastoreItem>
+</file>
+
+<file path=customXml/itemProps28.xml><?xml version="1.0" encoding="utf-8"?>
+<ds:datastoreItem xmlns:ds="http://schemas.openxmlformats.org/officeDocument/2006/customXml" ds:itemID="{C5A5A2E0-CA6E-4F84-8455-68BCD66ED9D2}">
+  <ds:schemaRefs>
+    <ds:schemaRef ds:uri="http://schemas.openxmlformats.org/officeDocument/2006/bibliography"/>
+  </ds:schemaRefs>
+</ds:datastoreItem>
+</file>
+
+<file path=customXml/itemProps29.xml><?xml version="1.0" encoding="utf-8"?>
+<ds:datastoreItem xmlns:ds="http://schemas.openxmlformats.org/officeDocument/2006/customXml" ds:itemID="{84D46C06-D02A-42F2-A9C2-3ABA31E557AD}">
+  <ds:schemaRefs>
+    <ds:schemaRef ds:uri="http://schemas.openxmlformats.org/officeDocument/2006/bibliography"/>
+  </ds:schemaRefs>
+</ds:datastoreItem>
+</file>
+
+<file path=customXml/itemProps3.xml><?xml version="1.0" encoding="utf-8"?>
 <ds:datastoreItem xmlns:ds="http://schemas.openxmlformats.org/officeDocument/2006/customXml" ds:itemID="{3D385456-4BD1-47B7-8BA6-ACDC46E55E4E}">
   <ds:schemaRefs>
     <ds:schemaRef ds:uri="http://schemas.openxmlformats.org/officeDocument/2006/bibliography"/>
@@ -24335,7 +24878,15 @@
 </ds:datastoreItem>
 </file>
 
-<file path=customXml/itemProps12.xml><?xml version="1.0" encoding="utf-8"?>
+<file path=customXml/itemProps30.xml><?xml version="1.0" encoding="utf-8"?>
+<ds:datastoreItem xmlns:ds="http://schemas.openxmlformats.org/officeDocument/2006/customXml" ds:itemID="{5EC0FD75-8CB8-4315-B1FA-C49B57064FCA}">
+  <ds:schemaRefs>
+    <ds:schemaRef ds:uri="http://schemas.openxmlformats.org/officeDocument/2006/bibliography"/>
+  </ds:schemaRefs>
+</ds:datastoreItem>
+</file>
+
+<file path=customXml/itemProps4.xml><?xml version="1.0" encoding="utf-8"?>
 <ds:datastoreItem xmlns:ds="http://schemas.openxmlformats.org/officeDocument/2006/customXml" ds:itemID="{2BE78842-5205-4970-B2DE-6AA4CB79249B}">
   <ds:schemaRefs>
     <ds:schemaRef ds:uri="http://schemas.openxmlformats.org/officeDocument/2006/bibliography"/>
@@ -24343,7 +24894,7 @@
 </ds:datastoreItem>
 </file>
 
-<file path=customXml/itemProps13.xml><?xml version="1.0" encoding="utf-8"?>
+<file path=customXml/itemProps5.xml><?xml version="1.0" encoding="utf-8"?>
 <ds:datastoreItem xmlns:ds="http://schemas.openxmlformats.org/officeDocument/2006/customXml" ds:itemID="{6CAAFC14-CD27-4D16-989D-D82546E68F30}">
   <ds:schemaRefs>
     <ds:schemaRef ds:uri="http://schemas.openxmlformats.org/officeDocument/2006/bibliography"/>
@@ -24351,7 +24902,7 @@
 </ds:datastoreItem>
 </file>
 
-<file path=customXml/itemProps14.xml><?xml version="1.0" encoding="utf-8"?>
+<file path=customXml/itemProps6.xml><?xml version="1.0" encoding="utf-8"?>
 <ds:datastoreItem xmlns:ds="http://schemas.openxmlformats.org/officeDocument/2006/customXml" ds:itemID="{9B625A72-040B-464D-9331-D53689AC280C}">
   <ds:schemaRefs>
     <ds:schemaRef ds:uri="http://schemas.openxmlformats.org/officeDocument/2006/bibliography"/>
@@ -24359,7 +24910,7 @@
 </ds:datastoreItem>
 </file>
 
-<file path=customXml/itemProps15.xml><?xml version="1.0" encoding="utf-8"?>
+<file path=customXml/itemProps7.xml><?xml version="1.0" encoding="utf-8"?>
 <ds:datastoreItem xmlns:ds="http://schemas.openxmlformats.org/officeDocument/2006/customXml" ds:itemID="{D9213BE8-B666-4933-840F-2737DB8D7B15}">
   <ds:schemaRefs>
     <ds:schemaRef ds:uri="http://schemas.openxmlformats.org/officeDocument/2006/bibliography"/>
@@ -24367,7 +24918,7 @@
 </ds:datastoreItem>
 </file>
 
-<file path=customXml/itemProps16.xml><?xml version="1.0" encoding="utf-8"?>
+<file path=customXml/itemProps8.xml><?xml version="1.0" encoding="utf-8"?>
 <ds:datastoreItem xmlns:ds="http://schemas.openxmlformats.org/officeDocument/2006/customXml" ds:itemID="{6422A546-FD35-476F-AD18-26008D2AEF4F}">
   <ds:schemaRefs>
     <ds:schemaRef ds:uri="http://schemas.openxmlformats.org/officeDocument/2006/bibliography"/>
@@ -24375,178 +24926,10 @@
 </ds:datastoreItem>
 </file>
 
-<file path=customXml/itemProps17.xml><?xml version="1.0" encoding="utf-8"?>
+<file path=customXml/itemProps9.xml><?xml version="1.0" encoding="utf-8"?>
 <ds:datastoreItem xmlns:ds="http://schemas.openxmlformats.org/officeDocument/2006/customXml" ds:itemID="{58853A7E-A034-49E1-9B9B-BC45F28D511A}">
   <ds:schemaRefs>
     <ds:schemaRef ds:uri="http://schemas.openxmlformats.org/officeDocument/2006/bibliography"/>
   </ds:schemaRefs>
 </ds:datastoreItem>
-</file>
-
-<file path=customXml/itemProps18.xml><?xml version="1.0" encoding="utf-8"?>
-<ds:datastoreItem xmlns:ds="http://schemas.openxmlformats.org/officeDocument/2006/customXml" ds:itemID="{E44D67CB-6717-4D80-91C9-D7C4B0AF88EE}">
-  <ds:schemaRefs>
-    <ds:schemaRef ds:uri="http://schemas.openxmlformats.org/officeDocument/2006/bibliography"/>
-  </ds:schemaRefs>
-</ds:datastoreItem>
-</file>
-
-<file path=customXml/itemProps19.xml><?xml version="1.0" encoding="utf-8"?>
-<ds:datastoreItem xmlns:ds="http://schemas.openxmlformats.org/officeDocument/2006/customXml" ds:itemID="{C4B3D8F3-B5C7-43C3-904A-753B0AE42645}">
-  <ds:schemaRefs>
-    <ds:schemaRef ds:uri="http://schemas.openxmlformats.org/officeDocument/2006/bibliography"/>
-  </ds:schemaRefs>
-</ds:datastoreItem>
-</file>
-
-<file path=customXml/itemProps2.xml><?xml version="1.0" encoding="utf-8"?>
-<ds:datastoreItem xmlns:ds="http://schemas.openxmlformats.org/officeDocument/2006/customXml" ds:itemID="{30753D15-0B39-4F29-9EA2-AA70D2F234EE}">
-  <ds:schemaRefs>
-    <ds:schemaRef ds:uri="http://schemas.openxmlformats.org/officeDocument/2006/bibliography"/>
-  </ds:schemaRefs>
-</ds:datastoreItem>
-</file>
-
-<file path=customXml/itemProps20.xml><?xml version="1.0" encoding="utf-8"?>
-<ds:datastoreItem xmlns:ds="http://schemas.openxmlformats.org/officeDocument/2006/customXml" ds:itemID="{3705EA6F-C814-4D95-B437-110636EBED6A}">
-  <ds:schemaRefs>
-    <ds:schemaRef ds:uri="http://schemas.openxmlformats.org/officeDocument/2006/bibliography"/>
-  </ds:schemaRefs>
-</ds:datastoreItem>
-</file>
-
-<file path=customXml/itemProps21.xml><?xml version="1.0" encoding="utf-8"?>
-<ds:datastoreItem xmlns:ds="http://schemas.openxmlformats.org/officeDocument/2006/customXml" ds:itemID="{208B8C76-8074-48F8-9B44-65E3007C787F}">
-  <ds:schemaRefs>
-    <ds:schemaRef ds:uri="http://schemas.openxmlformats.org/officeDocument/2006/bibliography"/>
-  </ds:schemaRefs>
-</ds:datastoreItem>
-</file>
-
-<file path=customXml/itemProps22.xml><?xml version="1.0" encoding="utf-8"?>
-<ds:datastoreItem xmlns:ds="http://schemas.openxmlformats.org/officeDocument/2006/customXml" ds:itemID="{76BEDF7A-7088-4BD2-9E23-ACE10E05B165}">
-  <ds:schemaRefs>
-    <ds:schemaRef ds:uri="http://schemas.openxmlformats.org/officeDocument/2006/bibliography"/>
-  </ds:schemaRefs>
-</ds:datastoreItem>
-</file>
-
-<file path=customXml/itemProps23.xml><?xml version="1.0" encoding="utf-8"?>
-<ds:datastoreItem xmlns:ds="http://schemas.openxmlformats.org/officeDocument/2006/customXml" ds:itemID="{F0348948-849E-477D-A2E6-B80F83776B1C}">
-  <ds:schemaRefs>
-    <ds:schemaRef ds:uri="http://schemas.openxmlformats.org/officeDocument/2006/bibliography"/>
-  </ds:schemaRefs>
-</ds:datastoreItem>
-</file>
-
-<file path=customXml/itemProps24.xml><?xml version="1.0" encoding="utf-8"?>
-<ds:datastoreItem xmlns:ds="http://schemas.openxmlformats.org/officeDocument/2006/customXml" ds:itemID="{259C0EC4-6E96-4055-9691-279399DD1218}">
-  <ds:schemaRefs>
-    <ds:schemaRef ds:uri="http://schemas.openxmlformats.org/officeDocument/2006/bibliography"/>
-  </ds:schemaRefs>
-</ds:datastoreItem>
-</file>
-
-<file path=customXml/itemProps25.xml><?xml version="1.0" encoding="utf-8"?>
-<ds:datastoreItem xmlns:ds="http://schemas.openxmlformats.org/officeDocument/2006/customXml" ds:itemID="{C48917FC-B3C4-41D5-BAB0-FD99113C29ED}">
-  <ds:schemaRefs>
-    <ds:schemaRef ds:uri="http://schemas.openxmlformats.org/officeDocument/2006/bibliography"/>
-  </ds:schemaRefs>
-</ds:datastoreItem>
-</file>
-
-<file path=customXml/itemProps26.xml><?xml version="1.0" encoding="utf-8"?>
-<ds:datastoreItem xmlns:ds="http://schemas.openxmlformats.org/officeDocument/2006/customXml" ds:itemID="{92051A70-5D42-465E-B82E-06F1C3E8703A}">
-  <ds:schemaRefs>
-    <ds:schemaRef ds:uri="http://schemas.openxmlformats.org/officeDocument/2006/bibliography"/>
-  </ds:schemaRefs>
-</ds:datastoreItem>
-</file>
-
-<file path=customXml/itemProps27.xml><?xml version="1.0" encoding="utf-8"?>
-<ds:datastoreItem xmlns:ds="http://schemas.openxmlformats.org/officeDocument/2006/customXml" ds:itemID="{FD2DC0C5-5408-4F8E-B382-B85CD05BE4D6}">
-  <ds:schemaRefs>
-    <ds:schemaRef ds:uri="http://schemas.openxmlformats.org/officeDocument/2006/bibliography"/>
-  </ds:schemaRefs>
-</ds:datastoreItem>
-</file>
-
-<file path=customXml/itemProps28.xml><?xml version="1.0" encoding="utf-8"?>
-<ds:datastoreItem xmlns:ds="http://schemas.openxmlformats.org/officeDocument/2006/customXml" ds:itemID="{30874B9C-8F2E-4DCA-8609-1DDBB5452269}">
-  <ds:schemaRefs>
-    <ds:schemaRef ds:uri="http://schemas.openxmlformats.org/officeDocument/2006/bibliography"/>
-  </ds:schemaRefs>
-</ds:datastoreItem>
-</file>
-
-<file path=customXml/itemProps29.xml><?xml version="1.0" encoding="utf-8"?>
-<ds:datastoreItem xmlns:ds="http://schemas.openxmlformats.org/officeDocument/2006/customXml" ds:itemID="{539D62B6-99A3-4848-92F6-EEEAC634AB73}">
-  <ds:schemaRefs>
-    <ds:schemaRef ds:uri="http://schemas.openxmlformats.org/officeDocument/2006/bibliography"/>
-  </ds:schemaRefs>
-</ds:datastoreItem>
-</file>
-
-<file path=customXml/itemProps3.xml><?xml version="1.0" encoding="utf-8"?>
-<ds:datastoreItem xmlns:ds="http://schemas.openxmlformats.org/officeDocument/2006/customXml" ds:itemID="{301B5E26-CC65-4E08-833A-08FE4DB3199A}">
-  <ds:schemaRefs>
-    <ds:schemaRef ds:uri="http://schemas.openxmlformats.org/officeDocument/2006/bibliography"/>
-  </ds:schemaRefs>
-</ds:datastoreItem>
-</file>
-
-<file path=customXml/itemProps30.xml><?xml version="1.0" encoding="utf-8"?>
-<ds:datastoreItem xmlns:ds="http://schemas.openxmlformats.org/officeDocument/2006/customXml" ds:itemID="{54D6B6EE-3A35-44F5-9D2E-36D688A9B5F9}">
-  <ds:schemaRefs>
-    <ds:schemaRef ds:uri="http://schemas.openxmlformats.org/officeDocument/2006/bibliography"/>
-  </ds:schemaRefs>
-</ds:datastoreItem>
-</file>
-
-<file path=customXml/itemProps4.xml><?xml version="1.0" encoding="utf-8"?>
-<ds:datastoreItem xmlns:ds="http://schemas.openxmlformats.org/officeDocument/2006/customXml" ds:itemID="{1B4E8BCF-89CD-48B9-9819-2857075CB13F}">
-  <ds:schemaRefs>
-    <ds:schemaRef ds:uri="http://schemas.openxmlformats.org/officeDocument/2006/bibliography"/>
-  </ds:schemaRefs>
-</ds:datastoreItem>
-</file>
-
-<file path=customXml/itemProps5.xml><?xml version="1.0" encoding="utf-8"?>
-<ds:datastoreItem xmlns:ds="http://schemas.openxmlformats.org/officeDocument/2006/customXml" ds:itemID="{A7F19B84-A0F5-450C-B5F9-26704571B672}">
-  <ds:schemaRefs>
-    <ds:schemaRef ds:uri="http://schemas.openxmlformats.org/officeDocument/2006/bibliography"/>
-  </ds:schemaRefs>
-</ds:datastoreItem>
-</file>
-
-<file path=customXml/itemProps6.xml><?xml version="1.0" encoding="utf-8"?>
-<ds:datastoreItem xmlns:ds="http://schemas.openxmlformats.org/officeDocument/2006/customXml" ds:itemID="{81DB0140-20BF-45C6-87BE-D054A21CB689}">
-  <ds:schemaRefs>
-    <ds:schemaRef ds:uri="http://schemas.openxmlformats.org/officeDocument/2006/bibliography"/>
-  </ds:schemaRefs>
-</ds:datastoreItem>
-</file>
-
-<file path=customXml/itemProps7.xml><?xml version="1.0" encoding="utf-8"?>
-<ds:datastoreItem xmlns:ds="http://schemas.openxmlformats.org/officeDocument/2006/customXml" ds:itemID="{02370B17-38DA-408C-A614-14B2448759CA}">
-  <ds:schemaRefs>
-    <ds:schemaRef ds:uri="http://schemas.openxmlformats.org/officeDocument/2006/bibliography"/>
-  </ds:schemaRefs>
-</ds:datastoreItem>
-</file>
-
-<file path=customXml/itemProps8.xml><?xml version="1.0" encoding="utf-8"?>
-<ds:datastoreItem xmlns:ds="http://schemas.openxmlformats.org/officeDocument/2006/customXml" ds:itemID="{4FE8957E-1AA6-4561-A070-58B6A8E9704A}">
-  <ds:schemaRefs>
-    <ds:schemaRef ds:uri="http://schemas.openxmlformats.org/officeDocument/2006/bibliography"/>
-  </ds:schemaRefs>
-</ds:datastoreItem>
-</file>
-
-<file path=customXml/itemProps9.xml><?xml version="1.0" encoding="utf-8"?>
-<ds:datastoreItem xmlns:ds="http://schemas.openxmlformats.org/officeDocument/2006/customXml" ds:itemID="{F693F8F2-AE07-4A3A-B3DA-63881E7D1661}">
-  <ds:schemaRefs>
-    <ds:schemaRef ds:uri="http://schemas.openxmlformats.org/officeDocument/2006/bibliography"/>
-  </ds:schemaRefs>
-</ds:datastoreItem>
 </file>
</xml_diff>